<commit_message>
Dokumentáció folytatva, folyamatábra hozzáadva
</commit_message>
<xml_diff>
--- a/Dokumentacio/DogGo_Web_Dokumentacio.docx
+++ b/Dokumentacio/DogGo_Web_Dokumentacio.docx
@@ -104,7 +104,13 @@
         <w:t xml:space="preserve"> barátaim, ismerőseim megmutatták nekem, hogy mit is sikerült összehozniuk különböző keretrendszerek segítségével</w:t>
       </w:r>
       <w:r>
-        <w:t>. A</w:t>
+        <w:t>.</w:t>
+      </w:r>
+      <w:r>
+        <w:t xml:space="preserve"> Akkor még azt sem tudtam mi az a keretrendszer, annyit tudtam róla, hogy hasznos egy webolal elkészítésében.</w:t>
+      </w:r>
+      <w:r>
+        <w:t xml:space="preserve"> A</w:t>
       </w:r>
       <w:r>
         <w:t>zonban nekem ezelőtt</w:t>
@@ -128,26 +134,13 @@
         <w:t>.</w:t>
       </w:r>
       <w:r>
-        <w:t xml:space="preserve"> </w:t>
-      </w:r>
-      <w:r>
-        <w:t>S</w:t>
-      </w:r>
-      <w:r>
-        <w:t xml:space="preserve">zerencsére jött egy alkalom, hogy </w:t>
-      </w:r>
-      <w:r>
-        <w:t>megtudjam,</w:t>
-      </w:r>
-      <w:r>
-        <w:t xml:space="preserve"> mennyire is tetszik ez az ága a </w:t>
-      </w:r>
-      <w:r>
-        <w:t>programozásnak</w:t>
-      </w:r>
-      <w:r>
-        <w:t>.</w:t>
-      </w:r>
+        <w:t xml:space="preserve"> Szerencsémre most kipróbálhatom magam, hogy mennyire is tetszik ez az ága a programozásnak.</w:t>
+      </w:r>
+    </w:p>
+    <w:p>
+      <w:pPr>
+        <w:pStyle w:val="Szveg"/>
+      </w:pPr>
     </w:p>
     <w:p>
       <w:pPr>
@@ -361,7 +354,23 @@
         <w:pStyle w:val="Szveg"/>
       </w:pPr>
       <w:r>
-        <w:t xml:space="preserve">A keretrendszer olyan </w:t>
+        <w:t>A</w:t>
+      </w:r>
+      <w:r>
+        <w:t xml:space="preserve"> </w:t>
+      </w:r>
+      <w:r>
+        <w:rPr>
+          <w:b/>
+          <w:bCs/>
+        </w:rPr>
+        <w:t>Vue</w:t>
+      </w:r>
+      <w:r>
+        <w:t xml:space="preserve"> Javascript</w:t>
+      </w:r>
+      <w:r>
+        <w:t xml:space="preserve"> keretrendszer olyan </w:t>
       </w:r>
       <w:r>
         <w:rPr>
@@ -447,10 +456,55 @@
         <w:t xml:space="preserve"> keretrendszerrel könnyen lehet használni</w:t>
       </w:r>
       <w:r>
-        <w:t>, ”szinkronizálva”</w:t>
-      </w:r>
-      <w:r>
-        <w:t xml:space="preserve"> vannak a keretrendszerek.</w:t>
+        <w:t>,</w:t>
+      </w:r>
+      <w:r>
+        <w:t xml:space="preserve"> </w:t>
+      </w:r>
+      <w:r>
+        <w:t>”szinkronizálva</w:t>
+      </w:r>
+      <w:r>
+        <w:t>”</w:t>
+      </w:r>
+      <w:r>
+        <w:t xml:space="preserve"> </w:t>
+      </w:r>
+      <w:r>
+        <w:t>van a két keretrendszer</w:t>
+      </w:r>
+      <w:r>
+        <w:t>.</w:t>
+      </w:r>
+    </w:p>
+    <w:p>
+      <w:pPr>
+        <w:pStyle w:val="Szveg"/>
+      </w:pPr>
+      <w:r>
+        <w:t xml:space="preserve">Ez az első frontend keretrendszer, amit idén tanítottak/tanítanak nekünk. Az első órán nem értettem semmit, nem tudtam, hogy mi is az a </w:t>
+      </w:r>
+      <w:r>
+        <w:rPr>
+          <w:i/>
+          <w:iCs/>
+        </w:rPr>
+        <w:t>kompones</w:t>
+      </w:r>
+      <w:r>
+        <w:t>, miért hasznosak, milyen parancsokat kell beírni a program tesztelésére, megjelenítésére</w:t>
+      </w:r>
+      <w:r>
+        <w:t>.</w:t>
+      </w:r>
+      <w:r>
+        <w:t xml:space="preserve"> </w:t>
+      </w:r>
+      <w:r>
+        <w:t>Ahogy az idő telik egyre több és több hasznos funkciót fedezek fel a keretrendszerben</w:t>
+      </w:r>
+      <w:r>
+        <w:t>.</w:t>
       </w:r>
     </w:p>
     <w:p>
@@ -473,6 +527,9 @@
         <w:lastRenderedPageBreak/>
         <w:t>A projekt</w:t>
       </w:r>
+      <w:r>
+        <w:t xml:space="preserve"> menete</w:t>
+      </w:r>
     </w:p>
     <w:p>
       <w:pPr>
@@ -525,6 +582,7 @@
     <w:p>
       <w:pPr>
         <w:pStyle w:val="Szveg"/>
+        <w:spacing w:before="240" w:after="240"/>
         <w:jc w:val="center"/>
       </w:pPr>
       <w:r>
@@ -532,9 +590,9 @@
           <w:noProof/>
         </w:rPr>
         <w:drawing>
-          <wp:inline distT="0" distB="0" distL="0" distR="0" wp14:anchorId="2730E6AE" wp14:editId="488F10A8">
-            <wp:extent cx="1980000" cy="1112669"/>
-            <wp:effectExtent l="0" t="0" r="1270" b="0"/>
+          <wp:inline distT="0" distB="0" distL="0" distR="0" wp14:anchorId="2730E6AE" wp14:editId="2D4F452D">
+            <wp:extent cx="2160000" cy="1213819"/>
+            <wp:effectExtent l="0" t="0" r="0" b="5715"/>
             <wp:docPr id="5" name="Kép 5"/>
             <wp:cNvGraphicFramePr>
               <a:graphicFrameLocks xmlns:a="http://schemas.openxmlformats.org/drawingml/2006/main" noChangeAspect="1"/>
@@ -564,7 +622,7 @@
                   <pic:spPr bwMode="auto">
                     <a:xfrm>
                       <a:off x="0" y="0"/>
-                      <a:ext cx="1980000" cy="1112669"/>
+                      <a:ext cx="2160000" cy="1213819"/>
                     </a:xfrm>
                     <a:prstGeom prst="rect">
                       <a:avLst/>
@@ -585,9 +643,9 @@
           <w:noProof/>
         </w:rPr>
         <w:drawing>
-          <wp:inline distT="0" distB="0" distL="0" distR="0" wp14:anchorId="55AEB757" wp14:editId="0CB4379B">
-            <wp:extent cx="1980000" cy="1112671"/>
-            <wp:effectExtent l="0" t="0" r="1270" b="0"/>
+          <wp:inline distT="0" distB="0" distL="0" distR="0" wp14:anchorId="55AEB757" wp14:editId="722CB440">
+            <wp:extent cx="2160000" cy="1213821"/>
+            <wp:effectExtent l="0" t="0" r="0" b="5715"/>
             <wp:docPr id="7" name="Kép 7"/>
             <wp:cNvGraphicFramePr>
               <a:graphicFrameLocks xmlns:a="http://schemas.openxmlformats.org/drawingml/2006/main" noChangeAspect="1"/>
@@ -617,7 +675,7 @@
                   <pic:spPr bwMode="auto">
                     <a:xfrm>
                       <a:off x="0" y="0"/>
-                      <a:ext cx="1980000" cy="1112671"/>
+                      <a:ext cx="2160000" cy="1213821"/>
                     </a:xfrm>
                     <a:prstGeom prst="rect">
                       <a:avLst/>
@@ -638,9 +696,9 @@
           <w:noProof/>
         </w:rPr>
         <w:drawing>
-          <wp:inline distT="0" distB="0" distL="0" distR="0" wp14:anchorId="08FC57EA" wp14:editId="5A275E4F">
-            <wp:extent cx="1980000" cy="1112669"/>
-            <wp:effectExtent l="0" t="0" r="1270" b="0"/>
+          <wp:inline distT="0" distB="0" distL="0" distR="0" wp14:anchorId="08FC57EA" wp14:editId="2C90A53A">
+            <wp:extent cx="2160000" cy="1213819"/>
+            <wp:effectExtent l="0" t="0" r="0" b="5715"/>
             <wp:docPr id="6" name="Kép 6"/>
             <wp:cNvGraphicFramePr>
               <a:graphicFrameLocks xmlns:a="http://schemas.openxmlformats.org/drawingml/2006/main" noChangeAspect="1"/>
@@ -670,7 +728,7 @@
                   <pic:spPr bwMode="auto">
                     <a:xfrm>
                       <a:off x="0" y="0"/>
-                      <a:ext cx="1980000" cy="1112669"/>
+                      <a:ext cx="2160000" cy="1213819"/>
                     </a:xfrm>
                     <a:prstGeom prst="rect">
                       <a:avLst/>
@@ -718,7 +776,18 @@
         <w:t xml:space="preserve"> segítségével</w:t>
       </w:r>
       <w:r>
-        <w:t xml:space="preserve">. Látni szerettem volna, hogy hogy is fog az alkalmazás kinézni. </w:t>
+        <w:t>. Látni szerettem volna, hogy hogy is fog az alkalmazás kinézni.</w:t>
+      </w:r>
+    </w:p>
+    <w:p>
+      <w:pPr>
+        <w:pStyle w:val="Szveg"/>
+      </w:pPr>
+      <w:r>
+        <w:t xml:space="preserve">A weboldal tetejére egy navigációs sávot beszéltünk meg, úgy gondoljuk, hogy hasznos tud lenni egy weboldalon. Először magamtól próbáltam </w:t>
+      </w:r>
+      <w:r>
+        <w:t xml:space="preserve">meg létrehozni egy reszponzív navigációs sávot. Nem lett olyan az eredmény, mint amilyet elképzeltem. Végül </w:t>
       </w:r>
       <w:r>
         <w:rPr>
@@ -740,7 +809,16 @@
         <w:t>a navigációs sávot</w:t>
       </w:r>
       <w:r>
-        <w:t xml:space="preserve">, a későbbiekben a Vue keretrendszerhez használhatom a </w:t>
+        <w:t>,</w:t>
+      </w:r>
+      <w:r>
+        <w:t xml:space="preserve"> azért is, mert</w:t>
+      </w:r>
+      <w:r>
+        <w:t xml:space="preserve"> később </w:t>
+      </w:r>
+      <w:r>
+        <w:t xml:space="preserve">a Vue keretrendszerhez használhatom a </w:t>
       </w:r>
       <w:r>
         <w:rPr>
@@ -750,7 +828,13 @@
         <w:t>bootstrap</w:t>
       </w:r>
       <w:r>
-        <w:t>-et is.</w:t>
+        <w:t>-et is</w:t>
+      </w:r>
+      <w:r>
+        <w:t xml:space="preserve"> és csak át kell másolnom a kódot</w:t>
+      </w:r>
+      <w:r>
+        <w:t>.</w:t>
       </w:r>
     </w:p>
     <w:sectPr>

</xml_diff>

<commit_message>
Dokumentáció folytatva, komponensek igazítása
</commit_message>
<xml_diff>
--- a/Dokumentacio/DogGo_Web_Dokumentacio.docx
+++ b/Dokumentacio/DogGo_Web_Dokumentacio.docx
@@ -4,14 +4,14 @@
   <w:body>
     <w:p>
       <w:pPr>
-        <w:spacing w:before="360" w:after="480"/>
+        <w:spacing w:before="5760" w:after="600"/>
         <w:jc w:val="center"/>
         <w:rPr>
           <w:rFonts w:ascii="Times New Roman" w:hAnsi="Times New Roman" w:cs="Times New Roman"/>
           <w:b/>
           <w:bCs/>
-          <w:sz w:val="36"/>
-          <w:szCs w:val="36"/>
+          <w:sz w:val="48"/>
+          <w:szCs w:val="48"/>
         </w:rPr>
       </w:pPr>
       <w:r>
@@ -19,8 +19,8 @@
           <w:rFonts w:ascii="Times New Roman" w:hAnsi="Times New Roman" w:cs="Times New Roman"/>
           <w:b/>
           <w:bCs/>
-          <w:sz w:val="36"/>
-          <w:szCs w:val="36"/>
+          <w:sz w:val="48"/>
+          <w:szCs w:val="48"/>
         </w:rPr>
         <w:t>DogGo – Web</w:t>
       </w:r>
@@ -96,6 +96,7 @@
     <w:p>
       <w:pPr>
         <w:pStyle w:val="Szveg"/>
+        <w:spacing w:after="360"/>
       </w:pPr>
       <w:r>
         <w:t>A webfejlesztés régóta érdekel,</w:t>
@@ -139,8 +140,128 @@
     </w:p>
     <w:p>
       <w:pPr>
+        <w:pStyle w:val="Alcmek"/>
+      </w:pPr>
+      <w:r>
+        <w:t>Terv</w:t>
+      </w:r>
+      <w:r>
+        <w:t>/Weboldal kinézete</w:t>
+      </w:r>
+    </w:p>
+    <w:p>
+      <w:pPr>
         <w:pStyle w:val="Szveg"/>
       </w:pPr>
+      <w:r>
+        <w:t>A weboldal tetején egy navigációs sávot képzeltünk el a többiekkel, a sáv bal oldalán a logónk, jobb oldalán sorba az egyéb opciók, például bejelentkezés, forráskód megtekintése, weboldal megosztása.</w:t>
+      </w:r>
+      <w:r>
+        <w:t xml:space="preserve"> Egy egyszerű sáv, viszont mégis megkönnyebbíti a felhasználók számára a navigálást.</w:t>
+      </w:r>
+    </w:p>
+    <w:p>
+      <w:pPr>
+        <w:pStyle w:val="Szveg"/>
+      </w:pPr>
+      <w:r>
+        <w:t>A főoldal törzse az alkalmazás bemutatkozásával, leírásával kezdődik. Az alkalmazás leírása után képeket terveztünk beilleszteni, hogy milyen is az alkalmazás, milyen közösségek jöhetnek létre az alkalmazás</w:t>
+      </w:r>
+      <w:r>
+        <w:t xml:space="preserve"> használatával</w:t>
+      </w:r>
+      <w:r>
+        <w:t xml:space="preserve">, azonban átgondoltuk és eldöntöttük, hogy a </w:t>
+      </w:r>
+      <w:r>
+        <w:rPr>
+          <w:i/>
+          <w:iCs/>
+        </w:rPr>
+        <w:t>vendég</w:t>
+      </w:r>
+      <w:r>
+        <w:t xml:space="preserve"> felhasználók is részesülhessenek valamennyi élményben</w:t>
+      </w:r>
+      <w:r>
+        <w:t>,</w:t>
+      </w:r>
+      <w:r>
+        <w:t xml:space="preserve"> amit az alkalmazás nyújt, a térképet </w:t>
+      </w:r>
+      <w:r>
+        <w:t>illesztjük be a bemutatkozás után.</w:t>
+      </w:r>
+    </w:p>
+    <w:p>
+      <w:pPr>
+        <w:pStyle w:val="Szveg"/>
+      </w:pPr>
+      <w:r>
+        <w:t xml:space="preserve">A </w:t>
+      </w:r>
+      <w:r>
+        <w:rPr>
+          <w:i/>
+          <w:iCs/>
+        </w:rPr>
+        <w:t xml:space="preserve">Google </w:t>
+      </w:r>
+      <w:r>
+        <w:rPr>
+          <w:i/>
+          <w:iCs/>
+        </w:rPr>
+        <w:t>Maps</w:t>
+      </w:r>
+      <w:r>
+        <w:t xml:space="preserve"> térképét akarjuk használni, ehhez létre kell hozni egy </w:t>
+      </w:r>
+      <w:r>
+        <w:rPr>
+          <w:i/>
+          <w:iCs/>
+        </w:rPr>
+        <w:t>Google Maps API kulcsot</w:t>
+      </w:r>
+      <w:r>
+        <w:t xml:space="preserve"> a </w:t>
+      </w:r>
+      <w:r>
+        <w:rPr>
+          <w:u w:val="single"/>
+        </w:rPr>
+        <w:t>developers.google.com</w:t>
+      </w:r>
+      <w:r>
+        <w:t xml:space="preserve"> oldalon</w:t>
+      </w:r>
+      <w:r>
+        <w:t>. Azért a Google térképét választottuk</w:t>
+      </w:r>
+      <w:r>
+        <w:t xml:space="preserve">, mert Javascript segítségével könnyen lekérdezhető az aktuális helyünk, könnyű megjeleníteni különböző helyeket rajta és </w:t>
+      </w:r>
+      <w:r>
+        <w:t xml:space="preserve">egyszerűen </w:t>
+      </w:r>
+      <w:r>
+        <w:t>formázhatjuk azokat.</w:t>
+      </w:r>
+    </w:p>
+    <w:p>
+      <w:pPr>
+        <w:pStyle w:val="Szveg"/>
+      </w:pPr>
+      <w:r>
+        <w:t xml:space="preserve">Az oldal aljára az elérhetőségeinket, egyéb </w:t>
+      </w:r>
+      <w:r>
+        <w:t>velünk kapcsolatos</w:t>
+      </w:r>
+      <w:r>
+        <w:t xml:space="preserve"> információkat tervezünk beilleszteni. Például itt lehet majd adminisztrátor fiókot igényelni.</w:t>
+      </w:r>
     </w:p>
     <w:p>
       <w:pPr>
@@ -455,6 +576,7 @@
       <w:r>
         <w:t xml:space="preserve"> keretrendszerrel könnyen lehet használni</w:t>
       </w:r>
+      <w:proofErr w:type="gramStart"/>
       <w:r>
         <w:t>,</w:t>
       </w:r>
@@ -464,6 +586,7 @@
       <w:r>
         <w:t>”szinkronizálva</w:t>
       </w:r>
+      <w:proofErr w:type="gramEnd"/>
       <w:r>
         <w:t>”</w:t>
       </w:r>
@@ -590,9 +713,9 @@
           <w:noProof/>
         </w:rPr>
         <w:drawing>
-          <wp:inline distT="0" distB="0" distL="0" distR="0" wp14:anchorId="2730E6AE" wp14:editId="2D4F452D">
-            <wp:extent cx="2160000" cy="1213819"/>
-            <wp:effectExtent l="0" t="0" r="0" b="5715"/>
+          <wp:inline distT="0" distB="0" distL="0" distR="0" wp14:anchorId="2730E6AE" wp14:editId="67AAE627">
+            <wp:extent cx="2340000" cy="1314969"/>
+            <wp:effectExtent l="0" t="0" r="3175" b="0"/>
             <wp:docPr id="5" name="Kép 5"/>
             <wp:cNvGraphicFramePr>
               <a:graphicFrameLocks xmlns:a="http://schemas.openxmlformats.org/drawingml/2006/main" noChangeAspect="1"/>
@@ -622,7 +745,7 @@
                   <pic:spPr bwMode="auto">
                     <a:xfrm>
                       <a:off x="0" y="0"/>
-                      <a:ext cx="2160000" cy="1213819"/>
+                      <a:ext cx="2340000" cy="1314969"/>
                     </a:xfrm>
                     <a:prstGeom prst="rect">
                       <a:avLst/>
@@ -643,9 +766,9 @@
           <w:noProof/>
         </w:rPr>
         <w:drawing>
-          <wp:inline distT="0" distB="0" distL="0" distR="0" wp14:anchorId="55AEB757" wp14:editId="722CB440">
-            <wp:extent cx="2160000" cy="1213821"/>
-            <wp:effectExtent l="0" t="0" r="0" b="5715"/>
+          <wp:inline distT="0" distB="0" distL="0" distR="0" wp14:anchorId="55AEB757" wp14:editId="16943119">
+            <wp:extent cx="2340000" cy="1314971"/>
+            <wp:effectExtent l="0" t="0" r="3175" b="0"/>
             <wp:docPr id="7" name="Kép 7"/>
             <wp:cNvGraphicFramePr>
               <a:graphicFrameLocks xmlns:a="http://schemas.openxmlformats.org/drawingml/2006/main" noChangeAspect="1"/>
@@ -675,7 +798,7 @@
                   <pic:spPr bwMode="auto">
                     <a:xfrm>
                       <a:off x="0" y="0"/>
-                      <a:ext cx="2160000" cy="1213821"/>
+                      <a:ext cx="2340000" cy="1314971"/>
                     </a:xfrm>
                     <a:prstGeom prst="rect">
                       <a:avLst/>
@@ -696,9 +819,9 @@
           <w:noProof/>
         </w:rPr>
         <w:drawing>
-          <wp:inline distT="0" distB="0" distL="0" distR="0" wp14:anchorId="08FC57EA" wp14:editId="2C90A53A">
-            <wp:extent cx="2160000" cy="1213819"/>
-            <wp:effectExtent l="0" t="0" r="0" b="5715"/>
+          <wp:inline distT="0" distB="0" distL="0" distR="0" wp14:anchorId="08FC57EA" wp14:editId="4148C82F">
+            <wp:extent cx="2340000" cy="1314969"/>
+            <wp:effectExtent l="0" t="0" r="3175" b="0"/>
             <wp:docPr id="6" name="Kép 6"/>
             <wp:cNvGraphicFramePr>
               <a:graphicFrameLocks xmlns:a="http://schemas.openxmlformats.org/drawingml/2006/main" noChangeAspect="1"/>
@@ -728,7 +851,7 @@
                   <pic:spPr bwMode="auto">
                     <a:xfrm>
                       <a:off x="0" y="0"/>
-                      <a:ext cx="2160000" cy="1213819"/>
+                      <a:ext cx="2340000" cy="1314969"/>
                     </a:xfrm>
                     <a:prstGeom prst="rect">
                       <a:avLst/>
@@ -776,15 +899,96 @@
         <w:t xml:space="preserve"> segítségével</w:t>
       </w:r>
       <w:r>
-        <w:t>. Látni szerettem volna, hogy hogy is fog az alkalmazás kinézni.</w:t>
+        <w:t xml:space="preserve">. Látni szerettem volna, hogy hogy is fog </w:t>
+      </w:r>
+      <w:r>
+        <w:t xml:space="preserve">kinézni </w:t>
+      </w:r>
+      <w:r>
+        <w:t>az alkalmazá</w:t>
+      </w:r>
+      <w:r>
+        <w:t>s</w:t>
+      </w:r>
+      <w:r>
+        <w:t>.</w:t>
       </w:r>
     </w:p>
     <w:p>
       <w:pPr>
         <w:pStyle w:val="Szveg"/>
-      </w:pPr>
-      <w:r>
-        <w:t xml:space="preserve">A weboldal tetejére egy navigációs sávot beszéltünk meg, úgy gondoljuk, hogy hasznos tud lenni egy weboldalon. Először magamtól próbáltam </w:t>
+        <w:spacing w:before="240" w:after="240"/>
+        <w:jc w:val="center"/>
+        <w:rPr>
+          <w:noProof/>
+        </w:rPr>
+      </w:pPr>
+      <w:r>
+        <w:rPr>
+          <w:noProof/>
+        </w:rPr>
+        <w:drawing>
+          <wp:inline distT="0" distB="0" distL="0" distR="0" wp14:anchorId="25565B03" wp14:editId="5084DD17">
+            <wp:extent cx="5241982" cy="2156504"/>
+            <wp:effectExtent l="0" t="0" r="0" b="0"/>
+            <wp:docPr id="3" name="Kép 3"/>
+            <wp:cNvGraphicFramePr>
+              <a:graphicFrameLocks xmlns:a="http://schemas.openxmlformats.org/drawingml/2006/main" noChangeAspect="1"/>
+            </wp:cNvGraphicFramePr>
+            <a:graphic xmlns:a="http://schemas.openxmlformats.org/drawingml/2006/main">
+              <a:graphicData uri="http://schemas.openxmlformats.org/drawingml/2006/picture">
+                <pic:pic xmlns:pic="http://schemas.openxmlformats.org/drawingml/2006/picture">
+                  <pic:nvPicPr>
+                    <pic:cNvPr id="0" name="Picture 3"/>
+                    <pic:cNvPicPr>
+                      <a:picLocks noChangeAspect="1" noChangeArrowheads="1"/>
+                    </pic:cNvPicPr>
+                  </pic:nvPicPr>
+                  <pic:blipFill>
+                    <a:blip r:embed="rId7" cstate="print">
+                      <a:extLst>
+                        <a:ext uri="{28A0092B-C50C-407E-A947-70E740481C1C}">
+                          <a14:useLocalDpi xmlns:a14="http://schemas.microsoft.com/office/drawing/2010/main" val="0"/>
+                        </a:ext>
+                      </a:extLst>
+                    </a:blip>
+                    <a:srcRect/>
+                    <a:stretch>
+                      <a:fillRect/>
+                    </a:stretch>
+                  </pic:blipFill>
+                  <pic:spPr bwMode="auto">
+                    <a:xfrm>
+                      <a:off x="0" y="0"/>
+                      <a:ext cx="5277516" cy="2171122"/>
+                    </a:xfrm>
+                    <a:prstGeom prst="rect">
+                      <a:avLst/>
+                    </a:prstGeom>
+                    <a:noFill/>
+                    <a:ln>
+                      <a:noFill/>
+                    </a:ln>
+                  </pic:spPr>
+                </pic:pic>
+              </a:graphicData>
+            </a:graphic>
+          </wp:inline>
+        </w:drawing>
+      </w:r>
+    </w:p>
+    <w:p>
+      <w:pPr>
+        <w:pStyle w:val="Szveg"/>
+      </w:pPr>
+      <w:r>
+        <w:t>A weboldal tetejére egy navigációs sávot beszéltünk meg</w:t>
+      </w:r>
+      <w:r>
+        <w:t xml:space="preserve">. </w:t>
+      </w:r>
+      <w:r>
+        <w:t xml:space="preserve">Először magamtól próbáltam </w:t>
       </w:r>
       <w:r>
         <w:t xml:space="preserve">meg létrehozni egy reszponzív navigációs sávot. Nem lett olyan az eredmény, mint amilyet elképzeltem. Végül </w:t>
@@ -835,6 +1039,71 @@
       </w:r>
       <w:r>
         <w:t>.</w:t>
+      </w:r>
+    </w:p>
+    <w:p>
+      <w:pPr>
+        <w:pStyle w:val="Szveg"/>
+      </w:pPr>
+      <w:r>
+        <w:lastRenderedPageBreak/>
+        <w:t>Még mielőtt a keretrendszer segítségével is megcsináltam voln</w:t>
+      </w:r>
+      <w:r>
+        <w:t>a a navigációs sávot, elkészítettem a weboldal kezdetleges folyamatábráját.</w:t>
+      </w:r>
+      <w:r>
+        <w:rPr>
+          <w:noProof/>
+        </w:rPr>
+        <w:drawing>
+          <wp:inline distT="0" distB="0" distL="0" distR="0" wp14:anchorId="00043F64" wp14:editId="2104CC77">
+            <wp:extent cx="5400675" cy="3829050"/>
+            <wp:effectExtent l="0" t="0" r="9525" b="0"/>
+            <wp:docPr id="2" name="Kép 2"/>
+            <wp:cNvGraphicFramePr>
+              <a:graphicFrameLocks xmlns:a="http://schemas.openxmlformats.org/drawingml/2006/main" noChangeAspect="1"/>
+            </wp:cNvGraphicFramePr>
+            <a:graphic xmlns:a="http://schemas.openxmlformats.org/drawingml/2006/main">
+              <a:graphicData uri="http://schemas.openxmlformats.org/drawingml/2006/picture">
+                <pic:pic xmlns:pic="http://schemas.openxmlformats.org/drawingml/2006/picture">
+                  <pic:nvPicPr>
+                    <pic:cNvPr id="0" name="Picture 2"/>
+                    <pic:cNvPicPr>
+                      <a:picLocks noChangeAspect="1" noChangeArrowheads="1"/>
+                    </pic:cNvPicPr>
+                  </pic:nvPicPr>
+                  <pic:blipFill>
+                    <a:blip r:embed="rId8" cstate="print">
+                      <a:extLst>
+                        <a:ext uri="{28A0092B-C50C-407E-A947-70E740481C1C}">
+                          <a14:useLocalDpi xmlns:a14="http://schemas.microsoft.com/office/drawing/2010/main" val="0"/>
+                        </a:ext>
+                      </a:extLst>
+                    </a:blip>
+                    <a:srcRect/>
+                    <a:stretch>
+                      <a:fillRect/>
+                    </a:stretch>
+                  </pic:blipFill>
+                  <pic:spPr bwMode="auto">
+                    <a:xfrm>
+                      <a:off x="0" y="0"/>
+                      <a:ext cx="5400675" cy="3829050"/>
+                    </a:xfrm>
+                    <a:prstGeom prst="rect">
+                      <a:avLst/>
+                    </a:prstGeom>
+                    <a:noFill/>
+                    <a:ln>
+                      <a:noFill/>
+                    </a:ln>
+                  </pic:spPr>
+                </pic:pic>
+              </a:graphicData>
+            </a:graphic>
+          </wp:inline>
+        </w:drawing>
       </w:r>
     </w:p>
     <w:sectPr>
@@ -1363,6 +1632,14 @@
       <w:szCs w:val="24"/>
     </w:rPr>
   </w:style>
+  <w:style w:type="character" w:styleId="Sorszma">
+    <w:name w:val="line number"/>
+    <w:basedOn w:val="Bekezdsalapbettpusa"/>
+    <w:uiPriority w:val="99"/>
+    <w:semiHidden/>
+    <w:unhideWhenUsed/>
+    <w:rsid w:val="005B4D93"/>
+  </w:style>
 </w:styles>
 </file>
 

</xml_diff>

<commit_message>
Register komponens javítva, dokumentáció folytatva
</commit_message>
<xml_diff>
--- a/Dokumentacio/DogGo_Web_Dokumentacio.docx
+++ b/Dokumentacio/DogGo_Web_Dokumentacio.docx
@@ -1932,26 +1932,18 @@
           <w:noProof/>
         </w:rPr>
         <w:drawing>
-          <wp:anchor distT="0" distB="0" distL="114300" distR="114300" simplePos="0" relativeHeight="251658240" behindDoc="1" locked="0" layoutInCell="1" allowOverlap="1" wp14:anchorId="483C81FE" wp14:editId="61AE19C2">
+          <wp:anchor distT="0" distB="0" distL="114300" distR="114300" simplePos="0" relativeHeight="251661312" behindDoc="0" locked="0" layoutInCell="1" allowOverlap="1" wp14:anchorId="64976652" wp14:editId="6E3AA8BB">
             <wp:simplePos x="0" y="0"/>
             <wp:positionH relativeFrom="column">
               <wp:posOffset>1270</wp:posOffset>
             </wp:positionH>
             <wp:positionV relativeFrom="paragraph">
-              <wp:posOffset>635</wp:posOffset>
+              <wp:posOffset>70387</wp:posOffset>
             </wp:positionV>
-            <wp:extent cx="3780000" cy="1519019"/>
+            <wp:extent cx="3528000" cy="1404724"/>
             <wp:effectExtent l="0" t="0" r="0" b="5080"/>
-            <wp:wrapTight wrapText="bothSides">
-              <wp:wrapPolygon edited="0">
-                <wp:start x="0" y="0"/>
-                <wp:lineTo x="0" y="21401"/>
-                <wp:lineTo x="21448" y="21401"/>
-                <wp:lineTo x="21448" y="0"/>
-                <wp:lineTo x="0" y="0"/>
-              </wp:wrapPolygon>
-            </wp:wrapTight>
-            <wp:docPr id="11" name="Kép 11"/>
+            <wp:wrapSquare wrapText="bothSides"/>
+            <wp:docPr id="12" name="Kép 12"/>
             <wp:cNvGraphicFramePr>
               <a:graphicFrameLocks xmlns:a="http://schemas.openxmlformats.org/drawingml/2006/main" noChangeAspect="1"/>
             </wp:cNvGraphicFramePr>
@@ -1959,29 +1951,36 @@
               <a:graphicData uri="http://schemas.openxmlformats.org/drawingml/2006/picture">
                 <pic:pic xmlns:pic="http://schemas.openxmlformats.org/drawingml/2006/picture">
                   <pic:nvPicPr>
-                    <pic:cNvPr id="1" name=""/>
-                    <pic:cNvPicPr/>
+                    <pic:cNvPr id="0" name="Picture 1"/>
+                    <pic:cNvPicPr>
+                      <a:picLocks noChangeAspect="1" noChangeArrowheads="1"/>
+                    </pic:cNvPicPr>
                   </pic:nvPicPr>
                   <pic:blipFill>
-                    <a:blip r:embed="rId16">
+                    <a:blip r:embed="rId16" cstate="print">
                       <a:extLst>
                         <a:ext uri="{28A0092B-C50C-407E-A947-70E740481C1C}">
                           <a14:useLocalDpi xmlns:a14="http://schemas.microsoft.com/office/drawing/2010/main" val="0"/>
                         </a:ext>
                       </a:extLst>
                     </a:blip>
+                    <a:srcRect/>
                     <a:stretch>
                       <a:fillRect/>
                     </a:stretch>
                   </pic:blipFill>
-                  <pic:spPr>
+                  <pic:spPr bwMode="auto">
                     <a:xfrm>
                       <a:off x="0" y="0"/>
-                      <a:ext cx="3780000" cy="1519019"/>
+                      <a:ext cx="3528000" cy="1404724"/>
                     </a:xfrm>
                     <a:prstGeom prst="rect">
                       <a:avLst/>
                     </a:prstGeom>
+                    <a:noFill/>
+                    <a:ln>
+                      <a:noFill/>
+                    </a:ln>
                   </pic:spPr>
                 </pic:pic>
               </a:graphicData>
@@ -1996,7 +1995,13 @@
         </w:drawing>
       </w:r>
       <w:r>
-        <w:t xml:space="preserve">A Vue beépített tárolójában eltároltam a </w:t>
+        <w:t xml:space="preserve">A Vue </w:t>
+      </w:r>
+      <w:r>
+        <w:t xml:space="preserve">ügyféloldali </w:t>
+      </w:r>
+      <w:r>
+        <w:t xml:space="preserve">tárolójában eltároltam a </w:t>
       </w:r>
       <w:r>
         <w:rPr>
@@ -2009,7 +2014,43 @@
         <w:t>-t</w:t>
       </w:r>
       <w:r>
-        <w:t xml:space="preserve">, a felhasználó adatait pedig </w:t>
+        <w:t xml:space="preserve">, hogy </w:t>
+      </w:r>
+      <w:r>
+        <w:t>az oldal újratöltésénél automatikusan bejelentkez</w:t>
+      </w:r>
+      <w:r>
+        <w:t>hess</w:t>
+      </w:r>
+      <w:r>
+        <w:t>en majd az alkalmazás.</w:t>
+      </w:r>
+      <w:r>
+        <w:t xml:space="preserve"> A bejelentkezés gombra kattintva a </w:t>
+      </w:r>
+      <w:r>
+        <w:t>főoldalra navigál minket a program</w:t>
+      </w:r>
+      <w:r>
+        <w:t>.</w:t>
+      </w:r>
+      <w:r>
+        <w:t xml:space="preserve"> </w:t>
+      </w:r>
+      <w:r>
+        <w:t xml:space="preserve">Mivel számos weboldalon a regisztráció után rögtön megvalósítja a bejelentkezést is, én is úgy döntöttem, hogy </w:t>
+      </w:r>
+      <w:r>
+        <w:t>alkalmazom ezt a funkciót az alkalmazásban</w:t>
+      </w:r>
+      <w:r>
+        <w:t>.</w:t>
+      </w:r>
+      <w:r>
+        <w:t xml:space="preserve"> </w:t>
+      </w:r>
+      <w:r>
+        <w:t xml:space="preserve">Amint látszódik a kódrészben, </w:t>
       </w:r>
       <w:r>
         <w:rPr>
@@ -2019,37 +2060,19 @@
         <w:t>Vuex</w:t>
       </w:r>
       <w:r>
-        <w:t xml:space="preserve"> használatával tároltam el.</w:t>
-      </w:r>
-      <w:r>
-        <w:t xml:space="preserve"> A token-t azért tároltam el a</w:t>
-      </w:r>
-      <w:r>
-        <w:t xml:space="preserve"> Vue ügyféloldali tárolójában, hogy </w:t>
-      </w:r>
-      <w:r>
-        <w:t>az oldal újratöltésénél automatikusan bejelentkezzen majd az alkalmazás.</w:t>
-      </w:r>
-      <w:r>
-        <w:t xml:space="preserve"> A bejelentkezés gombra kattintva a </w:t>
-      </w:r>
-      <w:r>
-        <w:t>főoldalra navigál minket a program</w:t>
+        <w:t>-et használok a felhasználó adatainak eltárolására</w:t>
       </w:r>
       <w:r>
         <w:t>.</w:t>
       </w:r>
       <w:r>
-        <w:t xml:space="preserve"> </w:t>
-      </w:r>
-      <w:r>
-        <w:t xml:space="preserve">Mivel számos weboldalon a regisztráció után rögtön megvalósítja a bejelentkezést is, én is úgy döntöttem, hogy </w:t>
-      </w:r>
-      <w:r>
-        <w:t>alkalmazom ezt a funkciót az alkalmazásban</w:t>
-      </w:r>
-      <w:r>
-        <w:t>.</w:t>
+        <w:t xml:space="preserve"> A felhasználó adatai így elvesznek</w:t>
+      </w:r>
+      <w:r>
+        <w:t>,</w:t>
+      </w:r>
+      <w:r>
+        <w:t xml:space="preserve"> ha frissítem az oldalt.</w:t>
       </w:r>
     </w:p>
     <w:p>
@@ -2705,6 +2728,203 @@
             </a:graphic>
           </wp:inline>
         </w:drawing>
+      </w:r>
+    </w:p>
+    <w:p>
+      <w:pPr>
+        <w:rPr>
+          <w:rFonts w:ascii="Times New Roman" w:hAnsi="Times New Roman" w:cs="Times New Roman"/>
+          <w:noProof/>
+          <w:sz w:val="24"/>
+          <w:szCs w:val="24"/>
+        </w:rPr>
+      </w:pPr>
+      <w:r>
+        <w:rPr>
+          <w:noProof/>
+        </w:rPr>
+        <w:br w:type="page"/>
+      </w:r>
+    </w:p>
+    <w:p>
+      <w:pPr>
+        <w:pStyle w:val="Alcmek"/>
+        <w:rPr>
+          <w:noProof/>
+        </w:rPr>
+      </w:pPr>
+      <w:r>
+        <w:rPr>
+          <w:noProof/>
+        </w:rPr>
+        <w:lastRenderedPageBreak/>
+        <w:t>Komponensek</w:t>
+      </w:r>
+    </w:p>
+    <w:p>
+      <w:pPr>
+        <w:pStyle w:val="Szveg"/>
+        <w:spacing w:after="120"/>
+      </w:pPr>
+      <w:r>
+        <w:t xml:space="preserve">A komponenseket a </w:t>
+      </w:r>
+      <w:r>
+        <w:rPr>
+          <w:i/>
+          <w:iCs/>
+        </w:rPr>
+        <w:t>components</w:t>
+      </w:r>
+      <w:r>
+        <w:t xml:space="preserve"> mappán belül hoztam létre.</w:t>
+      </w:r>
+      <w:r>
+        <w:t xml:space="preserve"> Ezen a mappán belül pedig négy almappában tároltam el a különböző komponenseket.</w:t>
+      </w:r>
+    </w:p>
+    <w:p>
+      <w:pPr>
+        <w:pStyle w:val="Szveg"/>
+        <w:spacing w:after="120"/>
+      </w:pPr>
+      <w:r>
+        <w:t xml:space="preserve">Az </w:t>
+      </w:r>
+      <w:r>
+        <w:rPr>
+          <w:i/>
+          <w:iCs/>
+        </w:rPr>
+        <w:t>au</w:t>
+      </w:r>
+      <w:r>
+        <w:rPr>
+          <w:i/>
+          <w:iCs/>
+        </w:rPr>
+        <w:t>thentication</w:t>
+      </w:r>
+      <w:r>
+        <w:t xml:space="preserve"> almappán</w:t>
+      </w:r>
+      <w:r>
+        <w:t xml:space="preserve"> belül találhatóak a </w:t>
+      </w:r>
+      <w:r>
+        <w:rPr>
+          <w:u w:val="single"/>
+        </w:rPr>
+        <w:t>Login és Register</w:t>
+      </w:r>
+      <w:r>
+        <w:t xml:space="preserve"> komponensek</w:t>
+      </w:r>
+      <w:r>
+        <w:t>.</w:t>
+      </w:r>
+      <w:r>
+        <w:t xml:space="preserve"> A </w:t>
+      </w:r>
+      <w:r>
+        <w:rPr>
+          <w:b/>
+          <w:bCs/>
+        </w:rPr>
+        <w:t>Login</w:t>
+      </w:r>
+      <w:r>
+        <w:t xml:space="preserve"> komponens használatával tudunk bejelentkezni az alkalmazásba, új felhasználó létrehozása nélkül. </w:t>
+      </w:r>
+      <w:r>
+        <w:t>Mint már megemlítettem, ennél a komponensnél a token használata jelentett nehézséget</w:t>
+      </w:r>
+      <w:r>
+        <w:t xml:space="preserve"> számomra</w:t>
+      </w:r>
+      <w:r>
+        <w:t>, mert nem láttam át eleinte, hogy miért és hogyan lehet a token alkalmazásával egy felhasználó adatait megkapni</w:t>
+      </w:r>
+      <w:r>
+        <w:t xml:space="preserve"> és aztán eltárolni</w:t>
+      </w:r>
+      <w:r>
+        <w:t>.</w:t>
+      </w:r>
+      <w:r>
+        <w:t xml:space="preserve"> Ennél a komponensnél egy metódus található, a </w:t>
+      </w:r>
+      <w:r>
+        <w:rPr>
+          <w:b/>
+          <w:bCs/>
+        </w:rPr>
+        <w:t>login</w:t>
+      </w:r>
+      <w:r>
+        <w:t xml:space="preserve"> metódus</w:t>
+      </w:r>
+      <w:r>
+        <w:t>.</w:t>
+      </w:r>
+      <w:r>
+        <w:t xml:space="preserve"> </w:t>
+      </w:r>
+      <w:r>
+        <w:t xml:space="preserve">Ez az eljárás a bejelentkezést valósítja meg, ha a szervertől hibaüzenet </w:t>
+      </w:r>
+      <w:r>
+        <w:t>érkezik</w:t>
+      </w:r>
+      <w:r>
+        <w:t>, akkor a hibaüzenetet megjeleníti a komponens.</w:t>
+      </w:r>
+      <w:r>
+        <w:t xml:space="preserve"> </w:t>
+      </w:r>
+      <w:r>
+        <w:t xml:space="preserve">A </w:t>
+      </w:r>
+      <w:r>
+        <w:rPr>
+          <w:b/>
+          <w:bCs/>
+        </w:rPr>
+        <w:t>Register</w:t>
+      </w:r>
+      <w:r>
+        <w:t xml:space="preserve"> komponensnél is</w:t>
+      </w:r>
+      <w:r>
+        <w:t xml:space="preserve">, hasonlóan, </w:t>
+      </w:r>
+      <w:r>
+        <w:t xml:space="preserve">egy metódus található, a </w:t>
+      </w:r>
+      <w:r>
+        <w:rPr>
+          <w:b/>
+          <w:bCs/>
+        </w:rPr>
+        <w:t>register</w:t>
+      </w:r>
+      <w:r>
+        <w:t xml:space="preserve"> metódus.</w:t>
+      </w:r>
+      <w:r>
+        <w:t xml:space="preserve"> A regisztráción kívül a bejelentkezést is megvalósítja ez a metódus. Abban az esetben</w:t>
+      </w:r>
+      <w:r>
+        <w:t>,</w:t>
+      </w:r>
+      <w:r>
+        <w:t xml:space="preserve"> ha a szerver</w:t>
+      </w:r>
+      <w:r>
+        <w:t xml:space="preserve"> válaszként hibát küld vissza, </w:t>
+      </w:r>
+      <w:r>
+        <w:t>az oldalon hibaüzenet jelenik meg.</w:t>
       </w:r>
     </w:p>
     <w:sectPr>

</xml_diff>

<commit_message>
Locations komponens javítva, dokumentáció folytatva
</commit_message>
<xml_diff>
--- a/Dokumentacio/DogGo_Web_Dokumentacio.docx
+++ b/Dokumentacio/DogGo_Web_Dokumentacio.docx
@@ -1925,7 +1925,7 @@
     <w:p>
       <w:pPr>
         <w:pStyle w:val="Szveg"/>
-        <w:spacing w:before="120" w:after="120"/>
+        <w:spacing w:before="120" w:after="240"/>
       </w:pPr>
       <w:r>
         <w:rPr>
@@ -2078,7 +2078,7 @@
     <w:p>
       <w:pPr>
         <w:pStyle w:val="Szveg"/>
-        <w:spacing w:before="120" w:after="120"/>
+        <w:spacing w:before="120" w:after="240"/>
       </w:pPr>
       <w:r>
         <w:t>Számtalan nehézségbe ütköztem az autentikációval kapcsolatban, néhány hibát még most is félretettem, mert nem akarom, hogy az összes időmet feleméssze ez a része a projektnek. Ezek közé a hibák közé tartozik az, hogy nem mindig ugrik a főoldalra az alkalmazás regisztrálás után</w:t>
@@ -2117,7 +2117,7 @@
     <w:p>
       <w:pPr>
         <w:pStyle w:val="Szveg"/>
-        <w:spacing w:before="120" w:after="120"/>
+        <w:spacing w:before="120" w:after="240"/>
       </w:pPr>
       <w:r>
         <w:rPr>
@@ -2253,9 +2253,6 @@
       <w:r>
         <w:t>kiegészítő eleme, ennek a segítségével valósítottam meg az adatok ellenőrzését.</w:t>
       </w:r>
-      <w:r>
-        <w:t xml:space="preserve"> </w:t>
-      </w:r>
     </w:p>
     <w:p>
       <w:pPr>
@@ -2603,7 +2600,7 @@
     <w:p>
       <w:pPr>
         <w:pStyle w:val="Szveg"/>
-        <w:spacing w:before="120" w:after="120"/>
+        <w:spacing w:before="120" w:after="240"/>
         <w:jc w:val="center"/>
         <w:rPr>
           <w:noProof/>
@@ -2728,6 +2725,306 @@
             </a:graphic>
           </wp:inline>
         </w:drawing>
+      </w:r>
+    </w:p>
+    <w:p>
+      <w:pPr>
+        <w:pStyle w:val="Szveg"/>
+      </w:pPr>
+      <w:r>
+        <w:t>Az autentikáció alapvetően működik, úgy terveztük, hogy a felhasználó adatait módosítani lehet, következő lépésként ezt a funkciót szeretném megvalósítani.</w:t>
+      </w:r>
+      <w:r>
+        <w:t xml:space="preserve"> Létrehoztam egy </w:t>
+      </w:r>
+      <w:r>
+        <w:rPr>
+          <w:i/>
+          <w:iCs/>
+        </w:rPr>
+        <w:t>UserData</w:t>
+      </w:r>
+      <w:r>
+        <w:t xml:space="preserve"> nevű komponenst</w:t>
+      </w:r>
+      <w:r>
+        <w:t>, itt valósítom meg ezt a funkciót.</w:t>
+      </w:r>
+      <w:r>
+        <w:t xml:space="preserve"> Mivel a jelszót </w:t>
+      </w:r>
+      <w:r>
+        <w:rPr>
+          <w:u w:val="single"/>
+        </w:rPr>
+        <w:t>email üzenet segítségével</w:t>
+      </w:r>
+      <w:r>
+        <w:t xml:space="preserve"> módosíthatjuk ezen a komponensen belül csak a </w:t>
+      </w:r>
+      <w:r>
+        <w:rPr>
+          <w:b/>
+          <w:bCs/>
+        </w:rPr>
+        <w:t>felhasználónevet</w:t>
+      </w:r>
+      <w:r>
+        <w:t xml:space="preserve"> és a felhasználó </w:t>
+      </w:r>
+      <w:r>
+        <w:rPr>
+          <w:b/>
+          <w:bCs/>
+        </w:rPr>
+        <w:t>emailcímét</w:t>
+      </w:r>
+      <w:r>
+        <w:t xml:space="preserve"> módosíthatjuk, ezért kell nekem kettő bemeneti érték. A komponens alapvető formázásával kezdtem, a két bemeneti értékhez egy gombot adtam hozzá</w:t>
+      </w:r>
+      <w:r>
+        <w:t>, amivel a kérésünket elküldjük a szervernek.</w:t>
+      </w:r>
+    </w:p>
+    <w:p>
+      <w:pPr>
+        <w:rPr>
+          <w:rFonts w:ascii="Times New Roman" w:hAnsi="Times New Roman" w:cs="Times New Roman"/>
+          <w:sz w:val="24"/>
+          <w:szCs w:val="24"/>
+        </w:rPr>
+      </w:pPr>
+      <w:r>
+        <w:br w:type="page"/>
+      </w:r>
+    </w:p>
+    <w:p>
+      <w:pPr>
+        <w:pStyle w:val="Szveg"/>
+        <w:spacing w:after="120"/>
+        <w:rPr>
+          <w:noProof/>
+        </w:rPr>
+      </w:pPr>
+      <w:r>
+        <w:lastRenderedPageBreak/>
+        <w:drawing>
+          <wp:anchor distT="0" distB="0" distL="114300" distR="114300" simplePos="0" relativeHeight="251662336" behindDoc="0" locked="0" layoutInCell="1" allowOverlap="1" wp14:anchorId="0A265240" wp14:editId="25B59332">
+            <wp:simplePos x="0" y="0"/>
+            <wp:positionH relativeFrom="column">
+              <wp:posOffset>1270</wp:posOffset>
+            </wp:positionH>
+            <wp:positionV relativeFrom="paragraph">
+              <wp:posOffset>28049</wp:posOffset>
+            </wp:positionV>
+            <wp:extent cx="2880000" cy="2325932"/>
+            <wp:effectExtent l="0" t="0" r="0" b="0"/>
+            <wp:wrapSquare wrapText="bothSides"/>
+            <wp:docPr id="11" name="Kép 11"/>
+            <wp:cNvGraphicFramePr>
+              <a:graphicFrameLocks xmlns:a="http://schemas.openxmlformats.org/drawingml/2006/main" noChangeAspect="1"/>
+            </wp:cNvGraphicFramePr>
+            <a:graphic xmlns:a="http://schemas.openxmlformats.org/drawingml/2006/main">
+              <a:graphicData uri="http://schemas.openxmlformats.org/drawingml/2006/picture">
+                <pic:pic xmlns:pic="http://schemas.openxmlformats.org/drawingml/2006/picture">
+                  <pic:nvPicPr>
+                    <pic:cNvPr id="1" name=""/>
+                    <pic:cNvPicPr/>
+                  </pic:nvPicPr>
+                  <pic:blipFill>
+                    <a:blip r:embed="rId23">
+                      <a:extLst>
+                        <a:ext uri="{28A0092B-C50C-407E-A947-70E740481C1C}">
+                          <a14:useLocalDpi xmlns:a14="http://schemas.microsoft.com/office/drawing/2010/main" val="0"/>
+                        </a:ext>
+                      </a:extLst>
+                    </a:blip>
+                    <a:stretch>
+                      <a:fillRect/>
+                    </a:stretch>
+                  </pic:blipFill>
+                  <pic:spPr>
+                    <a:xfrm>
+                      <a:off x="0" y="0"/>
+                      <a:ext cx="2880000" cy="2325932"/>
+                    </a:xfrm>
+                    <a:prstGeom prst="rect">
+                      <a:avLst/>
+                    </a:prstGeom>
+                  </pic:spPr>
+                </pic:pic>
+              </a:graphicData>
+            </a:graphic>
+          </wp:anchor>
+        </w:drawing>
+      </w:r>
+      <w:r>
+        <w:t>Az értékek validálása után</w:t>
+      </w:r>
+      <w:r>
+        <w:t xml:space="preserve">, </w:t>
+      </w:r>
+      <w:r>
+        <w:t xml:space="preserve">ezek </w:t>
+      </w:r>
+      <w:r>
+        <w:t>az értékek megegyeznek a felhasználó létrehozásáéval</w:t>
+      </w:r>
+      <w:r>
+        <w:t xml:space="preserve"> (</w:t>
+      </w:r>
+      <w:r>
+        <w:rPr>
+          <w:i/>
+          <w:iCs/>
+        </w:rPr>
+        <w:t>vuelidate</w:t>
+      </w:r>
+      <w:r>
+        <w:t>-tel)</w:t>
+      </w:r>
+      <w:r>
+        <w:t>,</w:t>
+      </w:r>
+      <w:r>
+        <w:t xml:space="preserve"> a </w:t>
+      </w:r>
+      <w:r>
+        <w:t xml:space="preserve">megfelelő </w:t>
+      </w:r>
+      <w:r>
+        <w:t>végpont meghívása következett.</w:t>
+      </w:r>
+      <w:r>
+        <w:rPr>
+          <w:noProof/>
+        </w:rPr>
+        <w:t xml:space="preserve"> </w:t>
+      </w:r>
+      <w:r>
+        <w:rPr>
+          <w:noProof/>
+        </w:rPr>
+        <w:t xml:space="preserve">Mivel meglévő adatot módosítunk, ez egy </w:t>
+      </w:r>
+      <w:r>
+        <w:rPr>
+          <w:i/>
+          <w:iCs/>
+          <w:noProof/>
+        </w:rPr>
+        <w:t>PUT</w:t>
+      </w:r>
+      <w:r>
+        <w:rPr>
+          <w:noProof/>
+        </w:rPr>
+        <w:t xml:space="preserve"> metódus lesz.</w:t>
+      </w:r>
+    </w:p>
+    <w:p>
+      <w:pPr>
+        <w:pStyle w:val="Szveg"/>
+        <w:spacing w:after="240"/>
+        <w:rPr>
+          <w:noProof/>
+        </w:rPr>
+      </w:pPr>
+      <w:r>
+        <w:rPr>
+          <w:noProof/>
+        </w:rPr>
+        <w:t>Eleinte az volt a hiba ennél a metódusnál, hogy nem volt a jelszó titkosítva, ha egy felhasználó adatát módosítottuk. A projekt backend részén megoldottuk ezt a problémát, utána minden sikeresen működött.</w:t>
+      </w:r>
+    </w:p>
+    <w:p>
+      <w:pPr>
+        <w:pStyle w:val="Szveg"/>
+        <w:spacing w:after="240"/>
+      </w:pPr>
+      <w:r>
+        <w:drawing>
+          <wp:anchor distT="0" distB="0" distL="114300" distR="114300" simplePos="0" relativeHeight="251664384" behindDoc="0" locked="0" layoutInCell="1" allowOverlap="1" wp14:anchorId="0E1E0A4E" wp14:editId="665AC7A7">
+            <wp:simplePos x="0" y="0"/>
+            <wp:positionH relativeFrom="margin">
+              <wp:posOffset>3314236</wp:posOffset>
+            </wp:positionH>
+            <wp:positionV relativeFrom="margin">
+              <wp:posOffset>2513252</wp:posOffset>
+            </wp:positionV>
+            <wp:extent cx="2124000" cy="817034"/>
+            <wp:effectExtent l="0" t="0" r="0" b="2540"/>
+            <wp:wrapSquare wrapText="bothSides"/>
+            <wp:docPr id="20" name="Kép 20"/>
+            <wp:cNvGraphicFramePr>
+              <a:graphicFrameLocks xmlns:a="http://schemas.openxmlformats.org/drawingml/2006/main" noChangeAspect="1"/>
+            </wp:cNvGraphicFramePr>
+            <a:graphic xmlns:a="http://schemas.openxmlformats.org/drawingml/2006/main">
+              <a:graphicData uri="http://schemas.openxmlformats.org/drawingml/2006/picture">
+                <pic:pic xmlns:pic="http://schemas.openxmlformats.org/drawingml/2006/picture">
+                  <pic:nvPicPr>
+                    <pic:cNvPr id="1" name=""/>
+                    <pic:cNvPicPr/>
+                  </pic:nvPicPr>
+                  <pic:blipFill>
+                    <a:blip r:embed="rId24">
+                      <a:extLst>
+                        <a:ext uri="{28A0092B-C50C-407E-A947-70E740481C1C}">
+                          <a14:useLocalDpi xmlns:a14="http://schemas.microsoft.com/office/drawing/2010/main" val="0"/>
+                        </a:ext>
+                      </a:extLst>
+                    </a:blip>
+                    <a:stretch>
+                      <a:fillRect/>
+                    </a:stretch>
+                  </pic:blipFill>
+                  <pic:spPr>
+                    <a:xfrm>
+                      <a:off x="0" y="0"/>
+                      <a:ext cx="2124000" cy="817034"/>
+                    </a:xfrm>
+                    <a:prstGeom prst="rect">
+                      <a:avLst/>
+                    </a:prstGeom>
+                  </pic:spPr>
+                </pic:pic>
+              </a:graphicData>
+            </a:graphic>
+            <wp14:sizeRelH relativeFrom="margin">
+              <wp14:pctWidth>0</wp14:pctWidth>
+            </wp14:sizeRelH>
+            <wp14:sizeRelV relativeFrom="margin">
+              <wp14:pctHeight>0</wp14:pctHeight>
+            </wp14:sizeRelV>
+          </wp:anchor>
+        </w:drawing>
+      </w:r>
+      <w:r>
+        <w:t xml:space="preserve">Ha olyan adatokat próbálnánk megadni, amik már léteznek egy másik felhasználónál, egy hibaüzenetet jelenít meg a </w:t>
+      </w:r>
+      <w:r>
+        <w:rPr>
+          <w:i/>
+          <w:iCs/>
+        </w:rPr>
+        <w:t>Módosít</w:t>
+      </w:r>
+      <w:r>
+        <w:t xml:space="preserve"> gomb alatt a komponens</w:t>
+      </w:r>
+      <w:r>
+        <w:t>.</w:t>
+      </w:r>
+    </w:p>
+    <w:p>
+      <w:pPr>
+        <w:pStyle w:val="Szveg"/>
+      </w:pPr>
+      <w:r>
+        <w:t>Ellenkező esetben, h</w:t>
+      </w:r>
+      <w:r>
+        <w:t>a a felhasználó adatainak módosítása sikeres volt, a komponens visszavezet minket az előző oldalra, ami meg volt nyitva nekünk.</w:t>
       </w:r>
     </w:p>
     <w:p>

</xml_diff>

<commit_message>
Saját értékelések kezelése javítva
</commit_message>
<xml_diff>
--- a/Dokumentacio/DogGo_Web_Dokumentacio.docx
+++ b/Dokumentacio/DogGo_Web_Dokumentacio.docx
@@ -2807,6 +2807,9 @@
         </w:rPr>
       </w:pPr>
       <w:r>
+        <w:rPr>
+          <w:noProof/>
+        </w:rPr>
         <w:lastRenderedPageBreak/>
         <w:drawing>
           <wp:anchor distT="0" distB="0" distL="114300" distR="114300" simplePos="0" relativeHeight="251662336" behindDoc="0" locked="0" layoutInCell="1" allowOverlap="1" wp14:anchorId="0A265240" wp14:editId="25B59332">
@@ -2943,6 +2946,9 @@
         <w:spacing w:after="240"/>
       </w:pPr>
       <w:r>
+        <w:rPr>
+          <w:noProof/>
+        </w:rPr>
         <w:drawing>
           <wp:anchor distT="0" distB="0" distL="114300" distR="114300" simplePos="0" relativeHeight="251664384" behindDoc="0" locked="0" layoutInCell="1" allowOverlap="1" wp14:anchorId="0E1E0A4E" wp14:editId="665AC7A7">
             <wp:simplePos x="0" y="0"/>

</xml_diff>

<commit_message>
Dokumentáció folytatva, részletek átírása, az alkalmazás bemutatkozása javítva
</commit_message>
<xml_diff>
--- a/Dokumentacio/DogGo_Web_Dokumentacio.docx
+++ b/Dokumentacio/DogGo_Web_Dokumentacio.docx
@@ -3229,6 +3229,1299 @@
       <w:r>
         <w:t>az oldalon hibaüzenet jelenik meg.</w:t>
       </w:r>
+    </w:p>
+    <w:p>
+      <w:pPr>
+        <w:rPr>
+          <w:rFonts w:ascii="Times New Roman" w:hAnsi="Times New Roman" w:cs="Times New Roman"/>
+          <w:sz w:val="24"/>
+          <w:szCs w:val="24"/>
+        </w:rPr>
+      </w:pPr>
+      <w:r>
+        <w:br w:type="page"/>
+      </w:r>
+    </w:p>
+    <w:p>
+      <w:pPr>
+        <w:pStyle w:val="Alcmek"/>
+      </w:pPr>
+      <w:r>
+        <w:lastRenderedPageBreak/>
+        <w:t>Felhasználói dokumentáció</w:t>
+      </w:r>
+    </w:p>
+    <w:p>
+      <w:pPr>
+        <w:pStyle w:val="Szveg"/>
+        <w:spacing w:after="120"/>
+      </w:pPr>
+      <w:r>
+        <w:t>A</w:t>
+      </w:r>
+      <w:r>
+        <w:t xml:space="preserve">z alkalmazás </w:t>
+      </w:r>
+      <w:r>
+        <w:t>megnyitásával a</w:t>
+      </w:r>
+      <w:r>
+        <w:t xml:space="preserve"> weboldal </w:t>
+      </w:r>
+      <w:r>
+        <w:rPr>
+          <w:b/>
+          <w:bCs/>
+        </w:rPr>
+        <w:t>főol</w:t>
+      </w:r>
+      <w:r>
+        <w:rPr>
+          <w:b/>
+          <w:bCs/>
+        </w:rPr>
+        <w:t>dal</w:t>
+      </w:r>
+      <w:r>
+        <w:rPr>
+          <w:b/>
+          <w:bCs/>
+        </w:rPr>
+        <w:t>át</w:t>
+      </w:r>
+      <w:r>
+        <w:t xml:space="preserve"> láthatjuk</w:t>
+      </w:r>
+      <w:r>
+        <w:t>.</w:t>
+      </w:r>
+      <w:r>
+        <w:t xml:space="preserve"> Az applikáció minden oldalán található egy </w:t>
+      </w:r>
+      <w:r>
+        <w:rPr>
+          <w:i/>
+          <w:iCs/>
+        </w:rPr>
+        <w:t>navigációs sáv</w:t>
+      </w:r>
+      <w:r>
+        <w:t xml:space="preserve">, a könnyebb </w:t>
+      </w:r>
+      <w:r>
+        <w:t>navigálás érdekében</w:t>
+      </w:r>
+      <w:r>
+        <w:t>.</w:t>
+      </w:r>
+    </w:p>
+    <w:p>
+      <w:pPr>
+        <w:pStyle w:val="Szveg"/>
+        <w:spacing w:after="120"/>
+      </w:pPr>
+      <w:r>
+        <w:drawing>
+          <wp:anchor distT="0" distB="0" distL="114300" distR="114300" simplePos="0" relativeHeight="251666432" behindDoc="0" locked="0" layoutInCell="1" allowOverlap="1" wp14:anchorId="36F6BA10" wp14:editId="314522E3">
+            <wp:simplePos x="0" y="0"/>
+            <wp:positionH relativeFrom="column">
+              <wp:posOffset>-1971</wp:posOffset>
+            </wp:positionH>
+            <wp:positionV relativeFrom="paragraph">
+              <wp:posOffset>410210</wp:posOffset>
+            </wp:positionV>
+            <wp:extent cx="1296000" cy="1268858"/>
+            <wp:effectExtent l="0" t="0" r="0" b="7620"/>
+            <wp:wrapSquare wrapText="bothSides"/>
+            <wp:docPr id="21" name="Kép 21"/>
+            <wp:cNvGraphicFramePr>
+              <a:graphicFrameLocks xmlns:a="http://schemas.openxmlformats.org/drawingml/2006/main" noChangeAspect="1"/>
+            </wp:cNvGraphicFramePr>
+            <a:graphic xmlns:a="http://schemas.openxmlformats.org/drawingml/2006/main">
+              <a:graphicData uri="http://schemas.openxmlformats.org/drawingml/2006/picture">
+                <pic:pic xmlns:pic="http://schemas.openxmlformats.org/drawingml/2006/picture">
+                  <pic:nvPicPr>
+                    <pic:cNvPr id="1" name=""/>
+                    <pic:cNvPicPr/>
+                  </pic:nvPicPr>
+                  <pic:blipFill>
+                    <a:blip r:embed="rId25">
+                      <a:extLst>
+                        <a:ext uri="{28A0092B-C50C-407E-A947-70E740481C1C}">
+                          <a14:useLocalDpi xmlns:a14="http://schemas.microsoft.com/office/drawing/2010/main" val="0"/>
+                        </a:ext>
+                      </a:extLst>
+                    </a:blip>
+                    <a:stretch>
+                      <a:fillRect/>
+                    </a:stretch>
+                  </pic:blipFill>
+                  <pic:spPr>
+                    <a:xfrm>
+                      <a:off x="0" y="0"/>
+                      <a:ext cx="1296000" cy="1268858"/>
+                    </a:xfrm>
+                    <a:prstGeom prst="rect">
+                      <a:avLst/>
+                    </a:prstGeom>
+                  </pic:spPr>
+                </pic:pic>
+              </a:graphicData>
+            </a:graphic>
+            <wp14:sizeRelH relativeFrom="margin">
+              <wp14:pctWidth>0</wp14:pctWidth>
+            </wp14:sizeRelH>
+            <wp14:sizeRelV relativeFrom="margin">
+              <wp14:pctHeight>0</wp14:pctHeight>
+            </wp14:sizeRelV>
+          </wp:anchor>
+        </w:drawing>
+      </w:r>
+      <w:r>
+        <w:drawing>
+          <wp:anchor distT="0" distB="0" distL="114300" distR="114300" simplePos="0" relativeHeight="251665408" behindDoc="0" locked="0" layoutInCell="1" allowOverlap="1" wp14:anchorId="07F0C91E" wp14:editId="514C90AD">
+            <wp:simplePos x="0" y="0"/>
+            <wp:positionH relativeFrom="column">
+              <wp:posOffset>3625215</wp:posOffset>
+            </wp:positionH>
+            <wp:positionV relativeFrom="paragraph">
+              <wp:posOffset>50</wp:posOffset>
+            </wp:positionV>
+            <wp:extent cx="1799590" cy="526415"/>
+            <wp:effectExtent l="0" t="0" r="0" b="6985"/>
+            <wp:wrapSquare wrapText="bothSides"/>
+            <wp:docPr id="19" name="Kép 19"/>
+            <wp:cNvGraphicFramePr>
+              <a:graphicFrameLocks xmlns:a="http://schemas.openxmlformats.org/drawingml/2006/main" noChangeAspect="1"/>
+            </wp:cNvGraphicFramePr>
+            <a:graphic xmlns:a="http://schemas.openxmlformats.org/drawingml/2006/main">
+              <a:graphicData uri="http://schemas.openxmlformats.org/drawingml/2006/picture">
+                <pic:pic xmlns:pic="http://schemas.openxmlformats.org/drawingml/2006/picture">
+                  <pic:nvPicPr>
+                    <pic:cNvPr id="1" name=""/>
+                    <pic:cNvPicPr/>
+                  </pic:nvPicPr>
+                  <pic:blipFill>
+                    <a:blip r:embed="rId26">
+                      <a:extLst>
+                        <a:ext uri="{28A0092B-C50C-407E-A947-70E740481C1C}">
+                          <a14:useLocalDpi xmlns:a14="http://schemas.microsoft.com/office/drawing/2010/main" val="0"/>
+                        </a:ext>
+                      </a:extLst>
+                    </a:blip>
+                    <a:stretch>
+                      <a:fillRect/>
+                    </a:stretch>
+                  </pic:blipFill>
+                  <pic:spPr>
+                    <a:xfrm>
+                      <a:off x="0" y="0"/>
+                      <a:ext cx="1799590" cy="526415"/>
+                    </a:xfrm>
+                    <a:prstGeom prst="rect">
+                      <a:avLst/>
+                    </a:prstGeom>
+                  </pic:spPr>
+                </pic:pic>
+              </a:graphicData>
+            </a:graphic>
+          </wp:anchor>
+        </w:drawing>
+      </w:r>
+      <w:r>
+        <w:t>Az alkalmazás tetején a navigációs sávot láthatjuk.</w:t>
+      </w:r>
+      <w:r>
+        <w:t xml:space="preserve"> A különböző ikonokra kattintva navigálhatjuk magunkat az oldalak között. </w:t>
+      </w:r>
+      <w:r>
+        <w:t xml:space="preserve">A navigációk sorba a </w:t>
+      </w:r>
+      <w:r>
+        <w:rPr>
+          <w:b/>
+          <w:bCs/>
+        </w:rPr>
+        <w:t>főoldalt</w:t>
+      </w:r>
+      <w:r>
+        <w:t xml:space="preserve">, a </w:t>
+      </w:r>
+      <w:r>
+        <w:rPr>
+          <w:b/>
+          <w:bCs/>
+        </w:rPr>
+        <w:t>forráskód</w:t>
+      </w:r>
+      <w:r>
+        <w:t xml:space="preserve"> megtekintését, </w:t>
+      </w:r>
+      <w:r>
+        <w:rPr>
+          <w:b/>
+          <w:bCs/>
+        </w:rPr>
+        <w:t>információt</w:t>
+      </w:r>
+      <w:r>
+        <w:t xml:space="preserve"> a weboldalról, a </w:t>
+      </w:r>
+      <w:r>
+        <w:rPr>
+          <w:b/>
+          <w:bCs/>
+        </w:rPr>
+        <w:t>hiba</w:t>
+      </w:r>
+      <w:r>
+        <w:rPr>
+          <w:b/>
+          <w:bCs/>
+          <w:noProof/>
+        </w:rPr>
+        <w:t xml:space="preserve"> </w:t>
+      </w:r>
+      <w:r>
+        <w:rPr>
+          <w:b/>
+          <w:bCs/>
+        </w:rPr>
+        <w:t>jelentést</w:t>
+      </w:r>
+      <w:r>
+        <w:t xml:space="preserve"> és a </w:t>
+      </w:r>
+      <w:r>
+        <w:rPr>
+          <w:b/>
+          <w:bCs/>
+        </w:rPr>
+        <w:t>regisztrációt</w:t>
+      </w:r>
+      <w:r>
+        <w:t xml:space="preserve">, illetve </w:t>
+      </w:r>
+      <w:r>
+        <w:rPr>
+          <w:b/>
+          <w:bCs/>
+        </w:rPr>
+        <w:t>bejelentkezést</w:t>
+      </w:r>
+      <w:r>
+        <w:t xml:space="preserve"> jelentik.</w:t>
+      </w:r>
+      <w:r>
+        <w:t xml:space="preserve"> Abban az esetben, ha bejelentkeztünk, a regisztráció ikon helyett a </w:t>
+      </w:r>
+      <w:r>
+        <w:rPr>
+          <w:i/>
+          <w:iCs/>
+        </w:rPr>
+        <w:t>saját felhasználónevünk</w:t>
+      </w:r>
+      <w:r>
+        <w:t xml:space="preserve"> jelenik meg, egy legördülő menüpontként, ahol </w:t>
+      </w:r>
+      <w:r>
+        <w:t xml:space="preserve">a menüpontok </w:t>
+      </w:r>
+      <w:r>
+        <w:t>sorba</w:t>
+      </w:r>
+      <w:r>
+        <w:t xml:space="preserve"> a felhasználó </w:t>
+      </w:r>
+      <w:r>
+        <w:rPr>
+          <w:b/>
+          <w:bCs/>
+        </w:rPr>
+        <w:t>adatainak</w:t>
+      </w:r>
+      <w:r>
+        <w:t xml:space="preserve"> módosítását, a felhasználó </w:t>
+      </w:r>
+      <w:r>
+        <w:rPr>
+          <w:b/>
+          <w:bCs/>
+        </w:rPr>
+        <w:t>helyeinek</w:t>
+      </w:r>
+      <w:r>
+        <w:t xml:space="preserve"> módosítását és a </w:t>
+      </w:r>
+      <w:r>
+        <w:rPr>
+          <w:b/>
+          <w:bCs/>
+        </w:rPr>
+        <w:t>kijelentkezést</w:t>
+      </w:r>
+      <w:r>
+        <w:t xml:space="preserve"> jelentik.</w:t>
+      </w:r>
+      <w:r>
+        <w:rPr>
+          <w:noProof/>
+        </w:rPr>
+        <w:t xml:space="preserve"> </w:t>
+      </w:r>
+    </w:p>
+    <w:p>
+      <w:pPr>
+        <w:pStyle w:val="Szveg"/>
+        <w:spacing w:after="120"/>
+      </w:pPr>
+      <w:r>
+        <w:t xml:space="preserve">A főoldal tetején </w:t>
+      </w:r>
+      <w:r>
+        <w:t>az alkalmazás bemutatkozása található. Itt megérthetik a felhasználók, hogy miért is jött létre ez az alkalmazás</w:t>
+      </w:r>
+      <w:r>
+        <w:drawing>
+          <wp:anchor distT="0" distB="0" distL="114300" distR="114300" simplePos="0" relativeHeight="251667456" behindDoc="0" locked="0" layoutInCell="1" allowOverlap="1" wp14:anchorId="7B1743BC" wp14:editId="67D95901">
+            <wp:simplePos x="0" y="0"/>
+            <wp:positionH relativeFrom="column">
+              <wp:posOffset>-1905</wp:posOffset>
+            </wp:positionH>
+            <wp:positionV relativeFrom="paragraph">
+              <wp:posOffset>379095</wp:posOffset>
+            </wp:positionV>
+            <wp:extent cx="5399405" cy="2050415"/>
+            <wp:effectExtent l="0" t="0" r="0" b="6985"/>
+            <wp:wrapSquare wrapText="bothSides"/>
+            <wp:docPr id="22" name="Kép 22"/>
+            <wp:cNvGraphicFramePr>
+              <a:graphicFrameLocks xmlns:a="http://schemas.openxmlformats.org/drawingml/2006/main" noChangeAspect="1"/>
+            </wp:cNvGraphicFramePr>
+            <a:graphic xmlns:a="http://schemas.openxmlformats.org/drawingml/2006/main">
+              <a:graphicData uri="http://schemas.openxmlformats.org/drawingml/2006/picture">
+                <pic:pic xmlns:pic="http://schemas.openxmlformats.org/drawingml/2006/picture">
+                  <pic:nvPicPr>
+                    <pic:cNvPr id="1" name=""/>
+                    <pic:cNvPicPr/>
+                  </pic:nvPicPr>
+                  <pic:blipFill>
+                    <a:blip r:embed="rId27" cstate="print">
+                      <a:extLst>
+                        <a:ext uri="{28A0092B-C50C-407E-A947-70E740481C1C}">
+                          <a14:useLocalDpi xmlns:a14="http://schemas.microsoft.com/office/drawing/2010/main" val="0"/>
+                        </a:ext>
+                      </a:extLst>
+                    </a:blip>
+                    <a:stretch>
+                      <a:fillRect/>
+                    </a:stretch>
+                  </pic:blipFill>
+                  <pic:spPr>
+                    <a:xfrm>
+                      <a:off x="0" y="0"/>
+                      <a:ext cx="5399405" cy="2050415"/>
+                    </a:xfrm>
+                    <a:prstGeom prst="rect">
+                      <a:avLst/>
+                    </a:prstGeom>
+                  </pic:spPr>
+                </pic:pic>
+              </a:graphicData>
+            </a:graphic>
+          </wp:anchor>
+        </w:drawing>
+      </w:r>
+      <w:r>
+        <w:t>, mi az alkalmazás alapvető célja.</w:t>
+      </w:r>
+    </w:p>
+    <w:p>
+      <w:pPr>
+        <w:pStyle w:val="Szveg"/>
+        <w:spacing w:after="120"/>
+      </w:pPr>
+      <w:r>
+        <w:t xml:space="preserve">A bemutatkozás után az alkalmazás </w:t>
+      </w:r>
+      <w:r>
+        <w:rPr>
+          <w:b/>
+          <w:bCs/>
+        </w:rPr>
+        <w:t>helyei</w:t>
+      </w:r>
+      <w:r>
+        <w:t xml:space="preserve"> </w:t>
+      </w:r>
+      <w:r>
+        <w:t>találhatóak.</w:t>
+      </w:r>
+      <w:r>
+        <w:t xml:space="preserve"> A helyek tetején található a </w:t>
+      </w:r>
+      <w:r>
+        <w:rPr>
+          <w:i/>
+          <w:iCs/>
+        </w:rPr>
+        <w:t>legjobb értékeléseket</w:t>
+      </w:r>
+      <w:r>
+        <w:t xml:space="preserve"> kapott hely. Ezt a helyet ajánlották leginkább a felhasználók</w:t>
+      </w:r>
+      <w:r>
+        <w:t>, alatta található a többi hely.</w:t>
+      </w:r>
+      <w:r>
+        <w:drawing>
+          <wp:anchor distT="0" distB="0" distL="114300" distR="114300" simplePos="0" relativeHeight="251668480" behindDoc="0" locked="0" layoutInCell="1" allowOverlap="1" wp14:anchorId="08678F6F" wp14:editId="49C6BCE6">
+            <wp:simplePos x="0" y="0"/>
+            <wp:positionH relativeFrom="column">
+              <wp:posOffset>-1905</wp:posOffset>
+            </wp:positionH>
+            <wp:positionV relativeFrom="paragraph">
+              <wp:posOffset>2548890</wp:posOffset>
+            </wp:positionV>
+            <wp:extent cx="5399405" cy="2548255"/>
+            <wp:effectExtent l="0" t="0" r="0" b="4445"/>
+            <wp:wrapSquare wrapText="bothSides"/>
+            <wp:docPr id="23" name="Kép 23"/>
+            <wp:cNvGraphicFramePr>
+              <a:graphicFrameLocks xmlns:a="http://schemas.openxmlformats.org/drawingml/2006/main" noChangeAspect="1"/>
+            </wp:cNvGraphicFramePr>
+            <a:graphic xmlns:a="http://schemas.openxmlformats.org/drawingml/2006/main">
+              <a:graphicData uri="http://schemas.openxmlformats.org/drawingml/2006/picture">
+                <pic:pic xmlns:pic="http://schemas.openxmlformats.org/drawingml/2006/picture">
+                  <pic:nvPicPr>
+                    <pic:cNvPr id="1" name=""/>
+                    <pic:cNvPicPr/>
+                  </pic:nvPicPr>
+                  <pic:blipFill>
+                    <a:blip r:embed="rId28" cstate="print">
+                      <a:extLst>
+                        <a:ext uri="{28A0092B-C50C-407E-A947-70E740481C1C}">
+                          <a14:useLocalDpi xmlns:a14="http://schemas.microsoft.com/office/drawing/2010/main" val="0"/>
+                        </a:ext>
+                      </a:extLst>
+                    </a:blip>
+                    <a:stretch>
+                      <a:fillRect/>
+                    </a:stretch>
+                  </pic:blipFill>
+                  <pic:spPr>
+                    <a:xfrm>
+                      <a:off x="0" y="0"/>
+                      <a:ext cx="5399405" cy="2548255"/>
+                    </a:xfrm>
+                    <a:prstGeom prst="rect">
+                      <a:avLst/>
+                    </a:prstGeom>
+                  </pic:spPr>
+                </pic:pic>
+              </a:graphicData>
+            </a:graphic>
+          </wp:anchor>
+        </w:drawing>
+      </w:r>
+    </w:p>
+    <w:p>
+      <w:pPr>
+        <w:pStyle w:val="Szveg"/>
+        <w:spacing w:before="120" w:after="0"/>
+      </w:pPr>
+      <w:r>
+        <w:t xml:space="preserve">Mindegyik hely rendelkezik egy szélességgel és hosszúsággal, ez </w:t>
+      </w:r>
+      <w:r>
+        <w:t>jelzi a helyek koordinátáit.</w:t>
+      </w:r>
+      <w:r>
+        <w:br w:type="page"/>
+      </w:r>
+    </w:p>
+    <w:p>
+      <w:pPr>
+        <w:pStyle w:val="Szveg"/>
+        <w:spacing w:after="120"/>
+        <w:rPr>
+          <w:noProof/>
+        </w:rPr>
+      </w:pPr>
+      <w:r>
+        <w:lastRenderedPageBreak/>
+        <w:drawing>
+          <wp:anchor distT="0" distB="0" distL="114300" distR="114300" simplePos="0" relativeHeight="251669504" behindDoc="0" locked="0" layoutInCell="1" allowOverlap="1" wp14:anchorId="1E098CB7" wp14:editId="584C5E83">
+            <wp:simplePos x="0" y="0"/>
+            <wp:positionH relativeFrom="column">
+              <wp:posOffset>3631817</wp:posOffset>
+            </wp:positionH>
+            <wp:positionV relativeFrom="paragraph">
+              <wp:posOffset>66329</wp:posOffset>
+            </wp:positionV>
+            <wp:extent cx="1728000" cy="1874337"/>
+            <wp:effectExtent l="0" t="0" r="5715" b="0"/>
+            <wp:wrapSquare wrapText="bothSides"/>
+            <wp:docPr id="24" name="Kép 24"/>
+            <wp:cNvGraphicFramePr>
+              <a:graphicFrameLocks xmlns:a="http://schemas.openxmlformats.org/drawingml/2006/main" noChangeAspect="1"/>
+            </wp:cNvGraphicFramePr>
+            <a:graphic xmlns:a="http://schemas.openxmlformats.org/drawingml/2006/main">
+              <a:graphicData uri="http://schemas.openxmlformats.org/drawingml/2006/picture">
+                <pic:pic xmlns:pic="http://schemas.openxmlformats.org/drawingml/2006/picture">
+                  <pic:nvPicPr>
+                    <pic:cNvPr id="1" name=""/>
+                    <pic:cNvPicPr/>
+                  </pic:nvPicPr>
+                  <pic:blipFill>
+                    <a:blip r:embed="rId29" cstate="print">
+                      <a:extLst>
+                        <a:ext uri="{28A0092B-C50C-407E-A947-70E740481C1C}">
+                          <a14:useLocalDpi xmlns:a14="http://schemas.microsoft.com/office/drawing/2010/main" val="0"/>
+                        </a:ext>
+                      </a:extLst>
+                    </a:blip>
+                    <a:stretch>
+                      <a:fillRect/>
+                    </a:stretch>
+                  </pic:blipFill>
+                  <pic:spPr>
+                    <a:xfrm>
+                      <a:off x="0" y="0"/>
+                      <a:ext cx="1728000" cy="1874337"/>
+                    </a:xfrm>
+                    <a:prstGeom prst="rect">
+                      <a:avLst/>
+                    </a:prstGeom>
+                  </pic:spPr>
+                </pic:pic>
+              </a:graphicData>
+            </a:graphic>
+            <wp14:sizeRelH relativeFrom="margin">
+              <wp14:pctWidth>0</wp14:pctWidth>
+            </wp14:sizeRelH>
+            <wp14:sizeRelV relativeFrom="margin">
+              <wp14:pctHeight>0</wp14:pctHeight>
+            </wp14:sizeRelV>
+          </wp:anchor>
+        </w:drawing>
+      </w:r>
+      <w:r>
+        <w:t>Abban az esetben</w:t>
+      </w:r>
+      <w:r>
+        <w:t>,</w:t>
+      </w:r>
+      <w:r>
+        <w:t xml:space="preserve"> ha a hely kapott legalább egy </w:t>
+      </w:r>
+      <w:r>
+        <w:rPr>
+          <w:b/>
+          <w:bCs/>
+        </w:rPr>
+        <w:t>értékelést</w:t>
+      </w:r>
+      <w:r>
+        <w:t>, a hely átlagos értékelését láthatjuk a hely tulajdonságai között</w:t>
+      </w:r>
+      <w:r>
+        <w:rPr>
+          <w:noProof/>
+        </w:rPr>
+        <w:t xml:space="preserve"> (a hely leírása alatt). A helyek tulajdonságai sorba a </w:t>
+      </w:r>
+      <w:r>
+        <w:rPr>
+          <w:noProof/>
+        </w:rPr>
+        <w:t>hely</w:t>
+      </w:r>
+      <w:r>
+        <w:rPr>
+          <w:b/>
+          <w:bCs/>
+          <w:noProof/>
+        </w:rPr>
+        <w:t xml:space="preserve"> neve</w:t>
+      </w:r>
+      <w:r>
+        <w:rPr>
+          <w:noProof/>
+        </w:rPr>
+        <w:t xml:space="preserve">, a hely </w:t>
+      </w:r>
+      <w:r>
+        <w:rPr>
+          <w:b/>
+          <w:bCs/>
+          <w:noProof/>
+        </w:rPr>
+        <w:t>szélessége</w:t>
+      </w:r>
+      <w:r>
+        <w:rPr>
+          <w:noProof/>
+        </w:rPr>
+        <w:t xml:space="preserve">, </w:t>
+      </w:r>
+      <w:r>
+        <w:rPr>
+          <w:b/>
+          <w:bCs/>
+          <w:noProof/>
+        </w:rPr>
+        <w:t>hosszúsága</w:t>
+      </w:r>
+      <w:r>
+        <w:rPr>
+          <w:noProof/>
+        </w:rPr>
+        <w:t xml:space="preserve">, a hely </w:t>
+      </w:r>
+      <w:r>
+        <w:rPr>
+          <w:b/>
+          <w:bCs/>
+          <w:noProof/>
+        </w:rPr>
+        <w:t>leírása</w:t>
+      </w:r>
+      <w:r>
+        <w:rPr>
+          <w:noProof/>
+        </w:rPr>
+        <w:t>,</w:t>
+      </w:r>
+      <w:r>
+        <w:rPr>
+          <w:noProof/>
+        </w:rPr>
+        <w:t xml:space="preserve"> a hely </w:t>
+      </w:r>
+      <w:r>
+        <w:rPr>
+          <w:b/>
+          <w:bCs/>
+          <w:noProof/>
+        </w:rPr>
+        <w:t>átlagos értékelés</w:t>
+      </w:r>
+      <w:r>
+        <w:rPr>
+          <w:noProof/>
+        </w:rPr>
+        <w:t xml:space="preserve"> és az </w:t>
+      </w:r>
+      <w:r>
+        <w:rPr>
+          <w:b/>
+          <w:bCs/>
+          <w:noProof/>
+        </w:rPr>
+        <w:t>értékelések</w:t>
+      </w:r>
+      <w:r>
+        <w:rPr>
+          <w:noProof/>
+        </w:rPr>
+        <w:t xml:space="preserve"> megtekintése, amelyet a </w:t>
+      </w:r>
+      <w:r>
+        <w:rPr>
+          <w:i/>
+          <w:iCs/>
+          <w:noProof/>
+        </w:rPr>
+        <w:t>”Hely megtekintése”</w:t>
+      </w:r>
+      <w:r>
+        <w:rPr>
+          <w:noProof/>
+        </w:rPr>
+        <w:t xml:space="preserve"> gombra kattintva tekinthetünk meg</w:t>
+      </w:r>
+      <w:r>
+        <w:rPr>
+          <w:noProof/>
+        </w:rPr>
+        <w:t>.</w:t>
+      </w:r>
+      <w:r>
+        <w:rPr>
+          <w:noProof/>
+        </w:rPr>
+        <w:t xml:space="preserve"> Abban az esetben ha meg szeretnénk nézni egy hely értékeléseit</w:t>
+      </w:r>
+      <w:r>
+        <w:rPr>
+          <w:noProof/>
+        </w:rPr>
+        <w:t>, a gombra kattintva egy új oldalra navigál minket az alkalmazás.</w:t>
+      </w:r>
+    </w:p>
+    <w:p>
+      <w:pPr>
+        <w:pStyle w:val="Szveg"/>
+        <w:spacing w:after="120"/>
+        <w:rPr>
+          <w:noProof/>
+        </w:rPr>
+      </w:pPr>
+      <w:r>
+        <w:rPr>
+          <w:noProof/>
+        </w:rPr>
+        <w:t xml:space="preserve">A helyek </w:t>
+      </w:r>
+      <w:r>
+        <w:rPr>
+          <w:i/>
+          <w:iCs/>
+          <w:noProof/>
+        </w:rPr>
+        <w:t>értékeléseinek megtekintéséhez</w:t>
+      </w:r>
+      <w:r>
+        <w:rPr>
+          <w:noProof/>
+        </w:rPr>
+        <w:t xml:space="preserve"> nem kell bejelentkezni, </w:t>
+      </w:r>
+      <w:r>
+        <w:rPr>
+          <w:i/>
+          <w:iCs/>
+          <w:noProof/>
+        </w:rPr>
+        <w:t>vendég felhasználóként</w:t>
+      </w:r>
+      <w:r>
+        <w:rPr>
+          <w:noProof/>
+        </w:rPr>
+        <w:t xml:space="preserve"> is megtekinthetjük az értékeléseket. </w:t>
+      </w:r>
+      <w:r>
+        <w:rPr>
+          <w:noProof/>
+        </w:rPr>
+        <w:t>Ellenkező esetben, a</w:t>
+      </w:r>
+      <w:r>
+        <w:rPr>
+          <w:noProof/>
+        </w:rPr>
+        <w:t xml:space="preserve"> helyeket csak </w:t>
+      </w:r>
+      <w:r>
+        <w:rPr>
+          <w:noProof/>
+        </w:rPr>
+        <w:t>akkor lehet értékelni</w:t>
+      </w:r>
+      <w:r>
+        <w:rPr>
+          <w:noProof/>
+        </w:rPr>
+        <w:t>, ha bejelentkezett felhasználóként használjuk az alkalmazást.</w:t>
+      </w:r>
+    </w:p>
+    <w:p>
+      <w:pPr>
+        <w:pStyle w:val="Szveg"/>
+        <w:spacing w:after="120"/>
+      </w:pPr>
+      <w:r>
+        <w:drawing>
+          <wp:inline distT="0" distB="0" distL="0" distR="0" wp14:anchorId="4058172C" wp14:editId="5FC6C797">
+            <wp:extent cx="5399405" cy="3188970"/>
+            <wp:effectExtent l="0" t="0" r="0" b="0"/>
+            <wp:docPr id="25" name="Kép 25"/>
+            <wp:cNvGraphicFramePr>
+              <a:graphicFrameLocks xmlns:a="http://schemas.openxmlformats.org/drawingml/2006/main" noChangeAspect="1"/>
+            </wp:cNvGraphicFramePr>
+            <a:graphic xmlns:a="http://schemas.openxmlformats.org/drawingml/2006/main">
+              <a:graphicData uri="http://schemas.openxmlformats.org/drawingml/2006/picture">
+                <pic:pic xmlns:pic="http://schemas.openxmlformats.org/drawingml/2006/picture">
+                  <pic:nvPicPr>
+                    <pic:cNvPr id="1" name=""/>
+                    <pic:cNvPicPr/>
+                  </pic:nvPicPr>
+                  <pic:blipFill>
+                    <a:blip r:embed="rId30"/>
+                    <a:stretch>
+                      <a:fillRect/>
+                    </a:stretch>
+                  </pic:blipFill>
+                  <pic:spPr>
+                    <a:xfrm>
+                      <a:off x="0" y="0"/>
+                      <a:ext cx="5399405" cy="3188970"/>
+                    </a:xfrm>
+                    <a:prstGeom prst="rect">
+                      <a:avLst/>
+                    </a:prstGeom>
+                  </pic:spPr>
+                </pic:pic>
+              </a:graphicData>
+            </a:graphic>
+          </wp:inline>
+        </w:drawing>
+      </w:r>
+    </w:p>
+    <w:p>
+      <w:pPr>
+        <w:pStyle w:val="Szveg"/>
+        <w:spacing w:after="120"/>
+      </w:pPr>
+      <w:r>
+        <w:t xml:space="preserve">Egy értékelés tulajdonságai sorra a következők, a </w:t>
+      </w:r>
+      <w:r>
+        <w:rPr>
+          <w:b/>
+          <w:bCs/>
+        </w:rPr>
+        <w:t>felhasználónév</w:t>
+      </w:r>
+      <w:r>
+        <w:t xml:space="preserve">, azt jelenti, hogy melyik felhasználó értékelését láthatjuk, a </w:t>
+      </w:r>
+      <w:r>
+        <w:rPr>
+          <w:b/>
+          <w:bCs/>
+        </w:rPr>
+        <w:t>szöveges értékelés</w:t>
+      </w:r>
+      <w:r>
+        <w:t xml:space="preserve"> és a </w:t>
+      </w:r>
+      <w:r>
+        <w:rPr>
+          <w:b/>
+          <w:bCs/>
+        </w:rPr>
+        <w:t>skálás értékelés</w:t>
+      </w:r>
+      <w:r>
+        <w:t>.</w:t>
+      </w:r>
+      <w:r>
+        <w:t xml:space="preserve"> A szöveges értékelés legfeljebb 255 karakter lehet, a skálás értékelés pedig egy </w:t>
+      </w:r>
+      <w:r>
+        <w:t>egytől ötig tartó skálás értékelés.</w:t>
+      </w:r>
+    </w:p>
+    <w:p>
+      <w:pPr>
+        <w:pStyle w:val="Szveg"/>
+        <w:spacing w:after="120"/>
+      </w:pPr>
+      <w:r>
+        <w:drawing>
+          <wp:anchor distT="0" distB="0" distL="114300" distR="114300" simplePos="0" relativeHeight="251670528" behindDoc="0" locked="0" layoutInCell="1" allowOverlap="1" wp14:anchorId="7E3FB687" wp14:editId="61905695">
+            <wp:simplePos x="0" y="0"/>
+            <wp:positionH relativeFrom="column">
+              <wp:posOffset>3197629</wp:posOffset>
+            </wp:positionH>
+            <wp:positionV relativeFrom="paragraph">
+              <wp:posOffset>24156</wp:posOffset>
+            </wp:positionV>
+            <wp:extent cx="2160000" cy="537275"/>
+            <wp:effectExtent l="0" t="0" r="0" b="0"/>
+            <wp:wrapSquare wrapText="bothSides"/>
+            <wp:docPr id="26" name="Kép 26"/>
+            <wp:cNvGraphicFramePr>
+              <a:graphicFrameLocks xmlns:a="http://schemas.openxmlformats.org/drawingml/2006/main" noChangeAspect="1"/>
+            </wp:cNvGraphicFramePr>
+            <a:graphic xmlns:a="http://schemas.openxmlformats.org/drawingml/2006/main">
+              <a:graphicData uri="http://schemas.openxmlformats.org/drawingml/2006/picture">
+                <pic:pic xmlns:pic="http://schemas.openxmlformats.org/drawingml/2006/picture">
+                  <pic:nvPicPr>
+                    <pic:cNvPr id="1" name=""/>
+                    <pic:cNvPicPr/>
+                  </pic:nvPicPr>
+                  <pic:blipFill>
+                    <a:blip r:embed="rId31">
+                      <a:extLst>
+                        <a:ext uri="{28A0092B-C50C-407E-A947-70E740481C1C}">
+                          <a14:useLocalDpi xmlns:a14="http://schemas.microsoft.com/office/drawing/2010/main" val="0"/>
+                        </a:ext>
+                      </a:extLst>
+                    </a:blip>
+                    <a:stretch>
+                      <a:fillRect/>
+                    </a:stretch>
+                  </pic:blipFill>
+                  <pic:spPr>
+                    <a:xfrm>
+                      <a:off x="0" y="0"/>
+                      <a:ext cx="2160000" cy="537275"/>
+                    </a:xfrm>
+                    <a:prstGeom prst="rect">
+                      <a:avLst/>
+                    </a:prstGeom>
+                  </pic:spPr>
+                </pic:pic>
+              </a:graphicData>
+            </a:graphic>
+            <wp14:sizeRelH relativeFrom="margin">
+              <wp14:pctWidth>0</wp14:pctWidth>
+            </wp14:sizeRelH>
+            <wp14:sizeRelV relativeFrom="margin">
+              <wp14:pctHeight>0</wp14:pctHeight>
+            </wp14:sizeRelV>
+          </wp:anchor>
+        </w:drawing>
+      </w:r>
+      <w:r>
+        <w:t xml:space="preserve">Az értékelés </w:t>
+      </w:r>
+      <w:r>
+        <w:rPr>
+          <w:i/>
+          <w:iCs/>
+        </w:rPr>
+        <w:t>sikeres</w:t>
+      </w:r>
+      <w:r>
+        <w:t xml:space="preserve">, illetve </w:t>
+      </w:r>
+      <w:r>
+        <w:rPr>
+          <w:i/>
+          <w:iCs/>
+        </w:rPr>
+        <w:t>sikertelen</w:t>
+      </w:r>
+      <w:r>
+        <w:t xml:space="preserve"> </w:t>
+      </w:r>
+      <w:r>
+        <w:t xml:space="preserve">közzétételéről </w:t>
+      </w:r>
+      <w:r>
+        <w:t>visszajelzést kapunk.</w:t>
+      </w:r>
+      <w:r>
+        <w:t xml:space="preserve"> Abban az esetben</w:t>
+      </w:r>
+      <w:r>
+        <w:t>,</w:t>
+      </w:r>
+      <w:r>
+        <w:t xml:space="preserve"> ha n</w:t>
+      </w:r>
+      <w:r>
+        <w:t>incs megfelelően kitöltve az értékelésünk, értesítést kapunk</w:t>
+      </w:r>
+      <w:r>
+        <w:t>, csak úgy, mint minden beviteli mezőnél az alkalmazásban</w:t>
+      </w:r>
+      <w:r>
+        <w:t>.</w:t>
+      </w:r>
+      <w:r>
+        <w:br w:type="page"/>
+      </w:r>
+    </w:p>
+    <w:p>
+      <w:pPr>
+        <w:pStyle w:val="Szveg"/>
+        <w:spacing w:after="120"/>
+        <w:rPr>
+          <w:noProof/>
+        </w:rPr>
+      </w:pPr>
+      <w:r>
+        <w:rPr>
+          <w:noProof/>
+        </w:rPr>
+        <w:lastRenderedPageBreak/>
+        <w:t xml:space="preserve">Abban az esetben ha valamilyen hibát észlel a felhasználó, lehetősége van ezt a hibát </w:t>
+      </w:r>
+      <w:r>
+        <w:rPr>
+          <w:noProof/>
+        </w:rPr>
+        <w:t xml:space="preserve">továbbítani </w:t>
+      </w:r>
+      <w:r>
+        <w:rPr>
+          <w:noProof/>
+        </w:rPr>
+        <w:t>a fejlesztők</w:t>
+      </w:r>
+      <w:r>
+        <w:rPr>
+          <w:noProof/>
+        </w:rPr>
+        <w:t>nek</w:t>
+      </w:r>
+      <w:r>
+        <w:rPr>
+          <w:noProof/>
+        </w:rPr>
+        <w:t xml:space="preserve"> a </w:t>
+      </w:r>
+      <w:r>
+        <w:rPr>
+          <w:i/>
+          <w:iCs/>
+          <w:noProof/>
+        </w:rPr>
+        <w:t>hibajelentés</w:t>
+      </w:r>
+      <w:r>
+        <w:rPr>
+          <w:noProof/>
+        </w:rPr>
+        <w:t xml:space="preserve"> fülön</w:t>
+      </w:r>
+      <w:r>
+        <w:rPr>
+          <w:noProof/>
+        </w:rPr>
+        <w:t>.</w:t>
+      </w:r>
+    </w:p>
+    <w:p>
+      <w:pPr>
+        <w:pStyle w:val="Szveg"/>
+        <w:spacing w:after="120"/>
+        <w:rPr>
+          <w:noProof/>
+        </w:rPr>
+      </w:pPr>
+      <w:r>
+        <w:rPr>
+          <w:noProof/>
+        </w:rPr>
+        <w:drawing>
+          <wp:inline distT="0" distB="0" distL="0" distR="0" wp14:anchorId="02ED33A7" wp14:editId="29D50951">
+            <wp:extent cx="5399405" cy="2719705"/>
+            <wp:effectExtent l="0" t="0" r="0" b="4445"/>
+            <wp:docPr id="34" name="Kép 34"/>
+            <wp:cNvGraphicFramePr>
+              <a:graphicFrameLocks xmlns:a="http://schemas.openxmlformats.org/drawingml/2006/main" noChangeAspect="1"/>
+            </wp:cNvGraphicFramePr>
+            <a:graphic xmlns:a="http://schemas.openxmlformats.org/drawingml/2006/main">
+              <a:graphicData uri="http://schemas.openxmlformats.org/drawingml/2006/picture">
+                <pic:pic xmlns:pic="http://schemas.openxmlformats.org/drawingml/2006/picture">
+                  <pic:nvPicPr>
+                    <pic:cNvPr id="1" name=""/>
+                    <pic:cNvPicPr/>
+                  </pic:nvPicPr>
+                  <pic:blipFill>
+                    <a:blip r:embed="rId32">
+                      <a:extLst>
+                        <a:ext uri="{28A0092B-C50C-407E-A947-70E740481C1C}">
+                          <a14:useLocalDpi xmlns:a14="http://schemas.microsoft.com/office/drawing/2010/main" val="0"/>
+                        </a:ext>
+                      </a:extLst>
+                    </a:blip>
+                    <a:stretch>
+                      <a:fillRect/>
+                    </a:stretch>
+                  </pic:blipFill>
+                  <pic:spPr>
+                    <a:xfrm>
+                      <a:off x="0" y="0"/>
+                      <a:ext cx="5399405" cy="2719705"/>
+                    </a:xfrm>
+                    <a:prstGeom prst="rect">
+                      <a:avLst/>
+                    </a:prstGeom>
+                  </pic:spPr>
+                </pic:pic>
+              </a:graphicData>
+            </a:graphic>
+          </wp:inline>
+        </w:drawing>
+      </w:r>
+    </w:p>
+    <w:p>
+      <w:pPr>
+        <w:pStyle w:val="Szveg"/>
+        <w:spacing w:after="120"/>
+        <w:rPr>
+          <w:noProof/>
+        </w:rPr>
+      </w:pPr>
+      <w:r>
+        <w:rPr>
+          <w:noProof/>
+        </w:rPr>
+        <w:drawing>
+          <wp:anchor distT="0" distB="0" distL="114300" distR="114300" simplePos="0" relativeHeight="251671552" behindDoc="0" locked="0" layoutInCell="1" allowOverlap="1" wp14:anchorId="4258A922" wp14:editId="7C9F9F08">
+            <wp:simplePos x="0" y="0"/>
+            <wp:positionH relativeFrom="column">
+              <wp:posOffset>3239135</wp:posOffset>
+            </wp:positionH>
+            <wp:positionV relativeFrom="paragraph">
+              <wp:posOffset>15875</wp:posOffset>
+            </wp:positionV>
+            <wp:extent cx="2159635" cy="611505"/>
+            <wp:effectExtent l="0" t="0" r="0" b="0"/>
+            <wp:wrapSquare wrapText="bothSides"/>
+            <wp:docPr id="35" name="Kép 35"/>
+            <wp:cNvGraphicFramePr>
+              <a:graphicFrameLocks xmlns:a="http://schemas.openxmlformats.org/drawingml/2006/main" noChangeAspect="1"/>
+            </wp:cNvGraphicFramePr>
+            <a:graphic xmlns:a="http://schemas.openxmlformats.org/drawingml/2006/main">
+              <a:graphicData uri="http://schemas.openxmlformats.org/drawingml/2006/picture">
+                <pic:pic xmlns:pic="http://schemas.openxmlformats.org/drawingml/2006/picture">
+                  <pic:nvPicPr>
+                    <pic:cNvPr id="1" name=""/>
+                    <pic:cNvPicPr/>
+                  </pic:nvPicPr>
+                  <pic:blipFill>
+                    <a:blip r:embed="rId33">
+                      <a:extLst>
+                        <a:ext uri="{28A0092B-C50C-407E-A947-70E740481C1C}">
+                          <a14:useLocalDpi xmlns:a14="http://schemas.microsoft.com/office/drawing/2010/main" val="0"/>
+                        </a:ext>
+                      </a:extLst>
+                    </a:blip>
+                    <a:stretch>
+                      <a:fillRect/>
+                    </a:stretch>
+                  </pic:blipFill>
+                  <pic:spPr>
+                    <a:xfrm>
+                      <a:off x="0" y="0"/>
+                      <a:ext cx="2159635" cy="611505"/>
+                    </a:xfrm>
+                    <a:prstGeom prst="rect">
+                      <a:avLst/>
+                    </a:prstGeom>
+                  </pic:spPr>
+                </pic:pic>
+              </a:graphicData>
+            </a:graphic>
+          </wp:anchor>
+        </w:drawing>
+      </w:r>
+      <w:r>
+        <w:rPr>
+          <w:noProof/>
+        </w:rPr>
+        <w:t>A mező helyes kitöltése után, a hiba elküldéséről szintén visszajelzést kapunk.</w:t>
+      </w:r>
+    </w:p>
+    <w:p>
+      <w:pPr>
+        <w:pStyle w:val="Szveg"/>
+        <w:spacing w:after="120"/>
+        <w:rPr>
+          <w:noProof/>
+        </w:rPr>
+      </w:pPr>
+      <w:r>
+        <w:rPr>
+          <w:noProof/>
+        </w:rPr>
+        <w:t>A hiba jelentéséhez nem kötelező a bejelentkezés.</w:t>
+      </w:r>
+    </w:p>
+    <w:p>
+      <w:pPr>
+        <w:pStyle w:val="Szveg"/>
+        <w:spacing w:after="120"/>
+        <w:rPr>
+          <w:noProof/>
+        </w:rPr>
+      </w:pPr>
+      <w:r>
+        <w:rPr>
+          <w:noProof/>
+        </w:rPr>
+        <w:t>Az információs oldalon az alkalmazás részletesebb ismertetését láthatjuk</w:t>
+      </w:r>
+      <w:r>
+        <w:rPr>
+          <w:noProof/>
+        </w:rPr>
+        <w:t>, ezen az oldalon nincs semmilyen funkció a részletek elolvasásán kívül.</w:t>
+      </w:r>
+    </w:p>
+    <w:p>
+      <w:pPr>
+        <w:pStyle w:val="Szveg"/>
+        <w:spacing w:after="120"/>
+        <w:rPr>
+          <w:noProof/>
+        </w:rPr>
+      </w:pPr>
+      <w:r>
+        <w:rPr>
+          <w:noProof/>
+        </w:rPr>
+        <w:drawing>
+          <wp:inline distT="0" distB="0" distL="0" distR="0" wp14:anchorId="1A452AE2" wp14:editId="6D483153">
+            <wp:extent cx="5399405" cy="3990340"/>
+            <wp:effectExtent l="0" t="0" r="0" b="0"/>
+            <wp:docPr id="37" name="Kép 37"/>
+            <wp:cNvGraphicFramePr>
+              <a:graphicFrameLocks xmlns:a="http://schemas.openxmlformats.org/drawingml/2006/main" noChangeAspect="1"/>
+            </wp:cNvGraphicFramePr>
+            <a:graphic xmlns:a="http://schemas.openxmlformats.org/drawingml/2006/main">
+              <a:graphicData uri="http://schemas.openxmlformats.org/drawingml/2006/picture">
+                <pic:pic xmlns:pic="http://schemas.openxmlformats.org/drawingml/2006/picture">
+                  <pic:nvPicPr>
+                    <pic:cNvPr id="1" name=""/>
+                    <pic:cNvPicPr/>
+                  </pic:nvPicPr>
+                  <pic:blipFill>
+                    <a:blip r:embed="rId34"/>
+                    <a:stretch>
+                      <a:fillRect/>
+                    </a:stretch>
+                  </pic:blipFill>
+                  <pic:spPr>
+                    <a:xfrm>
+                      <a:off x="0" y="0"/>
+                      <a:ext cx="5399405" cy="3990340"/>
+                    </a:xfrm>
+                    <a:prstGeom prst="rect">
+                      <a:avLst/>
+                    </a:prstGeom>
+                  </pic:spPr>
+                </pic:pic>
+              </a:graphicData>
+            </a:graphic>
+          </wp:inline>
+        </w:drawing>
+      </w:r>
+    </w:p>
+    <w:p>
+      <w:pPr>
+        <w:rPr>
+          <w:rFonts w:ascii="Times New Roman" w:hAnsi="Times New Roman" w:cs="Times New Roman"/>
+          <w:noProof/>
+          <w:sz w:val="24"/>
+          <w:szCs w:val="24"/>
+        </w:rPr>
+      </w:pPr>
+      <w:r>
+        <w:rPr>
+          <w:noProof/>
+        </w:rPr>
+        <w:br w:type="page"/>
+      </w:r>
+    </w:p>
+    <w:p>
+      <w:pPr>
+        <w:pStyle w:val="Szveg"/>
+        <w:spacing w:after="120"/>
+        <w:rPr>
+          <w:noProof/>
+        </w:rPr>
+      </w:pPr>
     </w:p>
     <w:sectPr>
       <w:pgSz w:w="11906" w:h="16838"/>

</xml_diff>

<commit_message>
Dokumentáció folytatva, Register komponens hibaüzenet javítva
</commit_message>
<xml_diff>
--- a/Dokumentacio/DogGo_Web_Dokumentacio.docx
+++ b/Dokumentacio/DogGo_Web_Dokumentacio.docx
@@ -2734,8 +2734,13 @@
       <w:r>
         <w:t>Az autentikáció alapvetően működik, úgy terveztük, hogy a felhasználó adatait módosítani lehet, következő lépésként ezt a funkciót szeretném megvalósítani.</w:t>
       </w:r>
-      <w:r>
-        <w:t xml:space="preserve"> Létrehoztam egy </w:t>
+    </w:p>
+    <w:p>
+      <w:pPr>
+        <w:pStyle w:val="Szveg"/>
+      </w:pPr>
+      <w:r>
+        <w:t xml:space="preserve">Létrehoztam egy </w:t>
       </w:r>
       <w:r>
         <w:rPr>
@@ -2777,10 +2782,30 @@
           <w:b/>
           <w:bCs/>
         </w:rPr>
-        <w:t>emailcímét</w:t>
-      </w:r>
-      <w:r>
-        <w:t xml:space="preserve"> módosíthatjuk, ezért kell nekem kettő bemeneti érték. A komponens alapvető formázásával kezdtem, a két bemeneti értékhez egy gombot adtam hozzá</w:t>
+        <w:t>email</w:t>
+      </w:r>
+      <w:r>
+        <w:rPr>
+          <w:b/>
+          <w:bCs/>
+        </w:rPr>
+        <w:t xml:space="preserve"> </w:t>
+      </w:r>
+      <w:r>
+        <w:rPr>
+          <w:b/>
+          <w:bCs/>
+        </w:rPr>
+        <w:t>címét</w:t>
+      </w:r>
+      <w:r>
+        <w:t xml:space="preserve"> módosíthatjuk, ezért kell nekem kettő bemeneti érték. A komponens alapvető formázásával kezdtem</w:t>
+      </w:r>
+      <w:r>
+        <w:t>. A</w:t>
+      </w:r>
+      <w:r>
+        <w:t xml:space="preserve"> két bemeneti értékhez egy gombot adtam hozzá</w:t>
       </w:r>
       <w:r>
         <w:t>, amivel a kérésünket elküldjük a szervernek.</w:t>
@@ -2788,40 +2813,26 @@
     </w:p>
     <w:p>
       <w:pPr>
-        <w:rPr>
-          <w:rFonts w:ascii="Times New Roman" w:hAnsi="Times New Roman" w:cs="Times New Roman"/>
-          <w:sz w:val="24"/>
-          <w:szCs w:val="24"/>
-        </w:rPr>
-      </w:pPr>
-      <w:r>
-        <w:br w:type="page"/>
-      </w:r>
-    </w:p>
-    <w:p>
-      <w:pPr>
-        <w:pStyle w:val="Szveg"/>
-        <w:spacing w:after="120"/>
-        <w:rPr>
-          <w:noProof/>
-        </w:rPr>
-      </w:pPr>
-      <w:r>
-        <w:rPr>
-          <w:noProof/>
-        </w:rPr>
-        <w:lastRenderedPageBreak/>
+        <w:pStyle w:val="Szveg"/>
+        <w:rPr>
+          <w:noProof/>
+        </w:rPr>
+      </w:pPr>
+      <w:r>
+        <w:rPr>
+          <w:noProof/>
+        </w:rPr>
         <w:drawing>
-          <wp:anchor distT="0" distB="0" distL="114300" distR="114300" simplePos="0" relativeHeight="251662336" behindDoc="0" locked="0" layoutInCell="1" allowOverlap="1" wp14:anchorId="0A265240" wp14:editId="25B59332">
+          <wp:anchor distT="0" distB="0" distL="114300" distR="114300" simplePos="0" relativeHeight="251662336" behindDoc="0" locked="0" layoutInCell="1" allowOverlap="1" wp14:anchorId="0A265240" wp14:editId="734AB6A0">
             <wp:simplePos x="0" y="0"/>
             <wp:positionH relativeFrom="column">
-              <wp:posOffset>1270</wp:posOffset>
+              <wp:posOffset>-1270</wp:posOffset>
             </wp:positionH>
             <wp:positionV relativeFrom="paragraph">
-              <wp:posOffset>28049</wp:posOffset>
+              <wp:posOffset>46355</wp:posOffset>
             </wp:positionV>
-            <wp:extent cx="2880000" cy="2325932"/>
-            <wp:effectExtent l="0" t="0" r="0" b="0"/>
+            <wp:extent cx="2699385" cy="2179955"/>
+            <wp:effectExtent l="0" t="0" r="5715" b="0"/>
             <wp:wrapSquare wrapText="bothSides"/>
             <wp:docPr id="11" name="Kép 11"/>
             <wp:cNvGraphicFramePr>
@@ -2849,7 +2860,7 @@
                   <pic:spPr>
                     <a:xfrm>
                       <a:off x="0" y="0"/>
-                      <a:ext cx="2880000" cy="2325932"/>
+                      <a:ext cx="2699385" cy="2179955"/>
                     </a:xfrm>
                     <a:prstGeom prst="rect">
                       <a:avLst/>
@@ -2858,10 +2869,55 @@
                 </pic:pic>
               </a:graphicData>
             </a:graphic>
+            <wp14:sizeRelH relativeFrom="margin">
+              <wp14:pctWidth>0</wp14:pctWidth>
+            </wp14:sizeRelH>
+            <wp14:sizeRelV relativeFrom="margin">
+              <wp14:pctHeight>0</wp14:pctHeight>
+            </wp14:sizeRelV>
           </wp:anchor>
         </w:drawing>
       </w:r>
       <w:r>
+        <w:t xml:space="preserve">Sikertelen módosítás </w:t>
+      </w:r>
+      <w:r>
+        <w:t>esetén</w:t>
+      </w:r>
+      <w:r>
+        <w:t xml:space="preserve"> visszajelzést kapunk az oldalon.</w:t>
+      </w:r>
+      <w:r>
+        <w:rPr>
+          <w:noProof/>
+        </w:rPr>
+        <w:t xml:space="preserve"> </w:t>
+      </w:r>
+      <w:r>
+        <w:rPr>
+          <w:noProof/>
+        </w:rPr>
+        <w:t>Az adatok sikeres módosítása esetén a felhasználót visszanavigálja az alkalmazás a főoldalra, a navigációs sáv jobb oldalán pedig az új felhasználón</w:t>
+      </w:r>
+      <w:r>
+        <w:rPr>
+          <w:noProof/>
+        </w:rPr>
+        <w:t>evet láthatjuk</w:t>
+      </w:r>
+      <w:r>
+        <w:rPr>
+          <w:noProof/>
+        </w:rPr>
+        <w:t>.</w:t>
+      </w:r>
+      <w:r>
+        <w:rPr>
+          <w:noProof/>
+        </w:rPr>
+        <w:t xml:space="preserve"> </w:t>
+      </w:r>
+      <w:r>
         <w:t>Az értékek validálása után</w:t>
       </w:r>
       <w:r>
@@ -2924,6 +2980,12 @@
         </w:rPr>
         <w:t xml:space="preserve"> metódus lesz.</w:t>
       </w:r>
+      <w:r>
+        <w:rPr>
+          <w:noProof/>
+        </w:rPr>
+        <w:br w:type="page"/>
+      </w:r>
     </w:p>
     <w:p>
       <w:pPr>
@@ -2937,6 +2999,7 @@
         <w:rPr>
           <w:noProof/>
         </w:rPr>
+        <w:lastRenderedPageBreak/>
         <w:t>Eleinte az volt a hiba ennél a metódusnál, hogy nem volt a jelszó titkosítva, ha egy felhasználó adatát módosítottuk. A projekt backend részén megoldottuk ezt a problémát, utána minden sikeresen működött.</w:t>
       </w:r>
     </w:p>
@@ -2950,13 +3013,13 @@
           <w:noProof/>
         </w:rPr>
         <w:drawing>
-          <wp:anchor distT="0" distB="0" distL="114300" distR="114300" simplePos="0" relativeHeight="251664384" behindDoc="0" locked="0" layoutInCell="1" allowOverlap="1" wp14:anchorId="0E1E0A4E" wp14:editId="665AC7A7">
+          <wp:anchor distT="0" distB="0" distL="114300" distR="114300" simplePos="0" relativeHeight="251664384" behindDoc="0" locked="0" layoutInCell="1" allowOverlap="1" wp14:anchorId="0E1E0A4E" wp14:editId="4BB9666A">
             <wp:simplePos x="0" y="0"/>
             <wp:positionH relativeFrom="margin">
-              <wp:posOffset>3314236</wp:posOffset>
+              <wp:posOffset>3313591</wp:posOffset>
             </wp:positionH>
             <wp:positionV relativeFrom="margin">
-              <wp:posOffset>2513252</wp:posOffset>
+              <wp:posOffset>802119</wp:posOffset>
             </wp:positionV>
             <wp:extent cx="2124000" cy="817034"/>
             <wp:effectExtent l="0" t="0" r="0" b="2540"/>
@@ -3025,6 +3088,9 @@
     <w:p>
       <w:pPr>
         <w:pStyle w:val="Szveg"/>
+        <w:rPr>
+          <w:noProof/>
+        </w:rPr>
       </w:pPr>
       <w:r>
         <w:t>Ellenkező esetben, h</w:t>
@@ -3035,305 +3101,78 @@
     </w:p>
     <w:p>
       <w:pPr>
-        <w:rPr>
-          <w:rFonts w:ascii="Times New Roman" w:hAnsi="Times New Roman" w:cs="Times New Roman"/>
-          <w:noProof/>
-          <w:sz w:val="24"/>
-          <w:szCs w:val="24"/>
-        </w:rPr>
-      </w:pPr>
-      <w:r>
-        <w:rPr>
-          <w:noProof/>
-        </w:rPr>
-        <w:br w:type="page"/>
-      </w:r>
-    </w:p>
-    <w:p>
-      <w:pPr>
-        <w:pStyle w:val="Alcmek"/>
-        <w:rPr>
-          <w:noProof/>
-        </w:rPr>
-      </w:pPr>
-      <w:r>
-        <w:rPr>
-          <w:noProof/>
-        </w:rPr>
-        <w:lastRenderedPageBreak/>
-        <w:t>Komponensek</w:t>
-      </w:r>
-    </w:p>
-    <w:p>
-      <w:pPr>
-        <w:pStyle w:val="Szveg"/>
-        <w:spacing w:after="120"/>
-      </w:pPr>
-      <w:r>
-        <w:t xml:space="preserve">A komponenseket a </w:t>
-      </w:r>
-      <w:r>
-        <w:rPr>
-          <w:i/>
-          <w:iCs/>
-        </w:rPr>
-        <w:t>components</w:t>
-      </w:r>
-      <w:r>
-        <w:t xml:space="preserve"> mappán belül hoztam létre.</w:t>
-      </w:r>
-      <w:r>
-        <w:t xml:space="preserve"> Ezen a mappán belül pedig négy almappában tároltam el a különböző komponenseket.</w:t>
-      </w:r>
-    </w:p>
-    <w:p>
-      <w:pPr>
-        <w:pStyle w:val="Szveg"/>
-        <w:spacing w:after="120"/>
-      </w:pPr>
-      <w:r>
-        <w:t xml:space="preserve">Az </w:t>
-      </w:r>
-      <w:r>
-        <w:rPr>
-          <w:i/>
-          <w:iCs/>
-        </w:rPr>
-        <w:t>au</w:t>
-      </w:r>
-      <w:r>
-        <w:rPr>
-          <w:i/>
-          <w:iCs/>
-        </w:rPr>
-        <w:t>thentication</w:t>
-      </w:r>
-      <w:r>
-        <w:t xml:space="preserve"> almappán</w:t>
-      </w:r>
-      <w:r>
-        <w:t xml:space="preserve"> belül találhatóak a </w:t>
-      </w:r>
-      <w:r>
-        <w:rPr>
-          <w:u w:val="single"/>
-        </w:rPr>
-        <w:t>Login és Register</w:t>
-      </w:r>
-      <w:r>
-        <w:t xml:space="preserve"> komponensek</w:t>
-      </w:r>
-      <w:r>
-        <w:t>.</w:t>
-      </w:r>
-      <w:r>
-        <w:t xml:space="preserve"> A </w:t>
-      </w:r>
-      <w:r>
-        <w:rPr>
-          <w:b/>
-          <w:bCs/>
-        </w:rPr>
-        <w:t>Login</w:t>
-      </w:r>
-      <w:r>
-        <w:t xml:space="preserve"> komponens használatával tudunk bejelentkezni az alkalmazásba, új felhasználó létrehozása nélkül. </w:t>
-      </w:r>
-      <w:r>
-        <w:t>Mint már megemlítettem, ennél a komponensnél a token használata jelentett nehézséget</w:t>
-      </w:r>
-      <w:r>
-        <w:t xml:space="preserve"> számomra</w:t>
-      </w:r>
-      <w:r>
-        <w:t>, mert nem láttam át eleinte, hogy miért és hogyan lehet a token alkalmazásával egy felhasználó adatait megkapni</w:t>
-      </w:r>
-      <w:r>
-        <w:t xml:space="preserve"> és aztán eltárolni</w:t>
-      </w:r>
-      <w:r>
-        <w:t>.</w:t>
-      </w:r>
-      <w:r>
-        <w:t xml:space="preserve"> Ennél a komponensnél egy metódus található, a </w:t>
-      </w:r>
-      <w:r>
-        <w:rPr>
-          <w:b/>
-          <w:bCs/>
-        </w:rPr>
-        <w:t>login</w:t>
-      </w:r>
-      <w:r>
-        <w:t xml:space="preserve"> metódus</w:t>
-      </w:r>
-      <w:r>
-        <w:t>.</w:t>
-      </w:r>
-      <w:r>
-        <w:t xml:space="preserve"> </w:t>
-      </w:r>
-      <w:r>
-        <w:t xml:space="preserve">Ez az eljárás a bejelentkezést valósítja meg, ha a szervertől hibaüzenet </w:t>
-      </w:r>
-      <w:r>
-        <w:t>érkezik</w:t>
-      </w:r>
-      <w:r>
-        <w:t>, akkor a hibaüzenetet megjeleníti a komponens.</w:t>
-      </w:r>
-      <w:r>
-        <w:t xml:space="preserve"> </w:t>
-      </w:r>
-      <w:r>
-        <w:t xml:space="preserve">A </w:t>
-      </w:r>
-      <w:r>
-        <w:rPr>
-          <w:b/>
-          <w:bCs/>
-        </w:rPr>
-        <w:t>Register</w:t>
-      </w:r>
-      <w:r>
-        <w:t xml:space="preserve"> komponensnél is</w:t>
-      </w:r>
-      <w:r>
-        <w:t xml:space="preserve">, hasonlóan, </w:t>
-      </w:r>
-      <w:r>
-        <w:t xml:space="preserve">egy metódus található, a </w:t>
-      </w:r>
-      <w:r>
-        <w:rPr>
-          <w:b/>
-          <w:bCs/>
-        </w:rPr>
-        <w:t>register</w:t>
-      </w:r>
-      <w:r>
-        <w:t xml:space="preserve"> metódus.</w:t>
-      </w:r>
-      <w:r>
-        <w:t xml:space="preserve"> A regisztráción kívül a bejelentkezést is megvalósítja ez a metódus. Abban az esetben</w:t>
-      </w:r>
-      <w:r>
-        <w:t>,</w:t>
-      </w:r>
-      <w:r>
-        <w:t xml:space="preserve"> ha a szerver</w:t>
-      </w:r>
-      <w:r>
-        <w:t xml:space="preserve"> válaszként hibát küld vissza, </w:t>
-      </w:r>
-      <w:r>
-        <w:t>az oldalon hibaüzenet jelenik meg.</w:t>
-      </w:r>
-    </w:p>
-    <w:p>
-      <w:pPr>
-        <w:rPr>
-          <w:rFonts w:ascii="Times New Roman" w:hAnsi="Times New Roman" w:cs="Times New Roman"/>
-          <w:sz w:val="24"/>
-          <w:szCs w:val="24"/>
-        </w:rPr>
-      </w:pPr>
-      <w:r>
-        <w:br w:type="page"/>
-      </w:r>
-    </w:p>
-    <w:p>
-      <w:pPr>
-        <w:pStyle w:val="Alcmek"/>
-      </w:pPr>
-      <w:r>
-        <w:lastRenderedPageBreak/>
-        <w:t>Felhasználói dokumentáció</w:t>
-      </w:r>
-    </w:p>
-    <w:p>
-      <w:pPr>
-        <w:pStyle w:val="Szveg"/>
-        <w:spacing w:after="120"/>
-      </w:pPr>
-      <w:r>
-        <w:t>A</w:t>
-      </w:r>
-      <w:r>
-        <w:t xml:space="preserve">z alkalmazás </w:t>
-      </w:r>
-      <w:r>
-        <w:t>megnyitásával a</w:t>
-      </w:r>
-      <w:r>
-        <w:t xml:space="preserve"> weboldal </w:t>
-      </w:r>
-      <w:r>
-        <w:rPr>
-          <w:b/>
-          <w:bCs/>
-        </w:rPr>
-        <w:t>főol</w:t>
-      </w:r>
-      <w:r>
-        <w:rPr>
-          <w:b/>
-          <w:bCs/>
-        </w:rPr>
-        <w:t>dal</w:t>
-      </w:r>
-      <w:r>
-        <w:rPr>
-          <w:b/>
-          <w:bCs/>
-        </w:rPr>
-        <w:t>át</w:t>
-      </w:r>
-      <w:r>
-        <w:t xml:space="preserve"> láthatjuk</w:t>
-      </w:r>
-      <w:r>
-        <w:t>.</w:t>
-      </w:r>
-      <w:r>
-        <w:t xml:space="preserve"> Az applikáció minden oldalán található egy </w:t>
-      </w:r>
-      <w:r>
-        <w:rPr>
-          <w:i/>
-          <w:iCs/>
-        </w:rPr>
-        <w:t>navigációs sáv</w:t>
-      </w:r>
-      <w:r>
-        <w:t xml:space="preserve">, a könnyebb </w:t>
-      </w:r>
-      <w:r>
-        <w:t>navigálás érdekében</w:t>
-      </w:r>
-      <w:r>
-        <w:t>.</w:t>
-      </w:r>
-    </w:p>
-    <w:p>
-      <w:pPr>
-        <w:pStyle w:val="Szveg"/>
-        <w:spacing w:after="120"/>
-      </w:pPr>
-      <w:r>
+        <w:pStyle w:val="Szveg"/>
+      </w:pPr>
+      <w:r>
+        <w:rPr>
+          <w:noProof/>
+        </w:rPr>
+        <w:t xml:space="preserve">A következő lépés számomra a </w:t>
+      </w:r>
+      <w:r>
+        <w:rPr>
+          <w:b/>
+          <w:bCs/>
+          <w:noProof/>
+        </w:rPr>
+        <w:t>helyek</w:t>
+      </w:r>
+      <w:r>
+        <w:rPr>
+          <w:noProof/>
+        </w:rPr>
+        <w:t xml:space="preserve"> és a helyekhez tartozó </w:t>
+      </w:r>
+      <w:r>
+        <w:rPr>
+          <w:b/>
+          <w:bCs/>
+          <w:noProof/>
+        </w:rPr>
+        <w:t>értékelések</w:t>
+      </w:r>
+      <w:r>
+        <w:rPr>
+          <w:noProof/>
+        </w:rPr>
+        <w:t xml:space="preserve"> megvalósítása. A helyek megjelenítését </w:t>
+      </w:r>
+      <w:r>
+        <w:rPr>
+          <w:b/>
+          <w:bCs/>
+          <w:noProof/>
+        </w:rPr>
+        <w:t>Google Maps</w:t>
+      </w:r>
+      <w:r>
+        <w:rPr>
+          <w:noProof/>
+        </w:rPr>
+        <w:t xml:space="preserve"> segítségével terveztük megvalósítani. Nem sikerült megvalósítanom rövid időn belül, nem akartam, hogy minden időm menjen el ezzel is, úgy döntöttünk, hogy ez egyelőre egy továbbfejlesztési lehetőség lesz és most csak azt valósítom meg, hogy a helyeket listázni lehessen, helyeket hozzáadni, módosítani és törölni. A helyekhez tartozó értékeléseket megtekinteni, hozzáadni értékeléseket, módosítani és törölni.</w:t>
+      </w:r>
+    </w:p>
+    <w:p>
+      <w:pPr>
+        <w:pStyle w:val="Szveg"/>
+      </w:pPr>
+      <w:r>
+        <w:rPr>
+          <w:noProof/>
+        </w:rPr>
         <w:drawing>
-          <wp:anchor distT="0" distB="0" distL="114300" distR="114300" simplePos="0" relativeHeight="251666432" behindDoc="0" locked="0" layoutInCell="1" allowOverlap="1" wp14:anchorId="36F6BA10" wp14:editId="314522E3">
+          <wp:anchor distT="0" distB="0" distL="114300" distR="114300" simplePos="0" relativeHeight="251682816" behindDoc="0" locked="0" layoutInCell="1" allowOverlap="1" wp14:anchorId="4B9BBAA2" wp14:editId="4051B442">
             <wp:simplePos x="0" y="0"/>
             <wp:positionH relativeFrom="column">
-              <wp:posOffset>-1971</wp:posOffset>
+              <wp:posOffset>1270</wp:posOffset>
             </wp:positionH>
             <wp:positionV relativeFrom="paragraph">
-              <wp:posOffset>410210</wp:posOffset>
+              <wp:posOffset>804545</wp:posOffset>
             </wp:positionV>
-            <wp:extent cx="1296000" cy="1268858"/>
-            <wp:effectExtent l="0" t="0" r="0" b="7620"/>
+            <wp:extent cx="5399405" cy="2518410"/>
+            <wp:effectExtent l="0" t="0" r="0" b="0"/>
             <wp:wrapSquare wrapText="bothSides"/>
-            <wp:docPr id="21" name="Kép 21"/>
+            <wp:docPr id="40" name="Kép 40"/>
             <wp:cNvGraphicFramePr>
               <a:graphicFrameLocks xmlns:a="http://schemas.openxmlformats.org/drawingml/2006/main" noChangeAspect="1"/>
             </wp:cNvGraphicFramePr>
@@ -3345,7 +3184,7 @@
                     <pic:cNvPicPr/>
                   </pic:nvPicPr>
                   <pic:blipFill>
-                    <a:blip r:embed="rId25">
+                    <a:blip r:embed="rId25" cstate="print">
                       <a:extLst>
                         <a:ext uri="{28A0092B-C50C-407E-A947-70E740481C1C}">
                           <a14:useLocalDpi xmlns:a14="http://schemas.microsoft.com/office/drawing/2010/main" val="0"/>
@@ -3359,7 +3198,7 @@
                   <pic:spPr>
                     <a:xfrm>
                       <a:off x="0" y="0"/>
-                      <a:ext cx="1296000" cy="1268858"/>
+                      <a:ext cx="5399405" cy="2518410"/>
                     </a:xfrm>
                     <a:prstGeom prst="rect">
                       <a:avLst/>
@@ -3368,29 +3207,160 @@
                 </pic:pic>
               </a:graphicData>
             </a:graphic>
-            <wp14:sizeRelH relativeFrom="margin">
-              <wp14:pctWidth>0</wp14:pctWidth>
-            </wp14:sizeRelH>
-            <wp14:sizeRelV relativeFrom="margin">
-              <wp14:pctHeight>0</wp14:pctHeight>
-            </wp14:sizeRelV>
           </wp:anchor>
         </w:drawing>
       </w:r>
       <w:r>
+        <w:t xml:space="preserve">A csapattársaimmal azt beszéltük meg, hogy a főoldalon, az alkalmazás bevezetése </w:t>
+      </w:r>
+      <w:r>
+        <w:t>után jelenítem meg a helyeket.</w:t>
+      </w:r>
+      <w:r>
+        <w:t xml:space="preserve"> A végpont elkészítése után a helyek listázása egyszerű volt.</w:t>
+      </w:r>
+      <w:r>
+        <w:t xml:space="preserve"> Létrehoztunk egy végpontot, ami megjeleníti a legsikeresebb, legjobban értékelt helyet.</w:t>
+      </w:r>
+      <w:r>
+        <w:t xml:space="preserve"> Ezt a helyet a többi hely fölé helyeztem.</w:t>
+      </w:r>
+    </w:p>
+    <w:p>
+      <w:pPr>
+        <w:pStyle w:val="Szveg"/>
+        <w:spacing w:before="240"/>
+      </w:pPr>
+      <w:proofErr w:type="gramStart"/>
+      <w:r>
+        <w:t xml:space="preserve">A </w:t>
+      </w:r>
+      <w:r>
+        <w:rPr>
+          <w:i/>
+          <w:iCs/>
+        </w:rPr>
+        <w:t>”Hely</w:t>
+      </w:r>
+      <w:proofErr w:type="gramEnd"/>
+      <w:r>
+        <w:rPr>
+          <w:i/>
+          <w:iCs/>
+        </w:rPr>
+        <w:t xml:space="preserve"> megtekintése”</w:t>
+      </w:r>
+      <w:r>
+        <w:t xml:space="preserve"> gombra kattintva, az alkalmazás a hely értékeléseihez navigál minket.</w:t>
+      </w:r>
+      <w:r>
+        <w:t xml:space="preserve"> A projekt</w:t>
+      </w:r>
+      <w:r>
+        <w:t xml:space="preserve"> ezen rész</w:t>
+      </w:r>
+      <w:r>
+        <w:t>e</w:t>
+      </w:r>
+      <w:r>
+        <w:t xml:space="preserve"> nem </w:t>
+      </w:r>
+      <w:r>
+        <w:t xml:space="preserve">jelentett </w:t>
+      </w:r>
+      <w:r>
+        <w:t>nehézsége</w:t>
+      </w:r>
+      <w:r>
+        <w:t>t</w:t>
+      </w:r>
+      <w:r>
+        <w:t>, minden funkció</w:t>
+      </w:r>
+      <w:r>
+        <w:t>,</w:t>
+      </w:r>
+      <w:r>
+        <w:t xml:space="preserve"> amit meg akartam valósítani hamar működött megfelelően</w:t>
+      </w:r>
+      <w:r>
+        <w:t>.</w:t>
+      </w:r>
+    </w:p>
+    <w:p>
+      <w:pPr>
+        <w:pStyle w:val="Szveg"/>
+      </w:pPr>
+      <w:r>
+        <w:t>A következő lépés</w:t>
+      </w:r>
+      <w:r>
+        <w:t xml:space="preserve"> az </w:t>
+      </w:r>
+      <w:r>
+        <w:rPr>
+          <w:b/>
+          <w:bCs/>
+        </w:rPr>
+        <w:t>admin</w:t>
+      </w:r>
+      <w:r>
+        <w:t xml:space="preserve">, illetve </w:t>
+      </w:r>
+      <w:r>
+        <w:rPr>
+          <w:b/>
+          <w:bCs/>
+        </w:rPr>
+        <w:t>szuperadmin</w:t>
+      </w:r>
+      <w:r>
+        <w:t xml:space="preserve"> jogosultsággal rendelkező felhasználókhoz kapcsolódott.</w:t>
+      </w:r>
+      <w:r>
+        <w:t xml:space="preserve"> Úgy beszéltük meg, hogy az admin és szuperadmin jogosultsággal rendelkező felhasználók az összes helyet módosíthatják</w:t>
+      </w:r>
+      <w:r>
+        <w:t>, törölhetik</w:t>
+      </w:r>
+      <w:r>
+        <w:t>.</w:t>
+      </w:r>
+    </w:p>
+    <w:p>
+      <w:pPr>
+        <w:rPr>
+          <w:rFonts w:ascii="Times New Roman" w:hAnsi="Times New Roman" w:cs="Times New Roman"/>
+          <w:sz w:val="24"/>
+          <w:szCs w:val="24"/>
+        </w:rPr>
+      </w:pPr>
+      <w:r>
+        <w:br w:type="page"/>
+      </w:r>
+    </w:p>
+    <w:p>
+      <w:pPr>
+        <w:pStyle w:val="Szveg"/>
+      </w:pPr>
+      <w:r>
+        <w:rPr>
+          <w:noProof/>
+        </w:rPr>
+        <w:lastRenderedPageBreak/>
         <w:drawing>
-          <wp:anchor distT="0" distB="0" distL="114300" distR="114300" simplePos="0" relativeHeight="251665408" behindDoc="0" locked="0" layoutInCell="1" allowOverlap="1" wp14:anchorId="07F0C91E" wp14:editId="514C90AD">
+          <wp:anchor distT="0" distB="0" distL="114300" distR="114300" simplePos="0" relativeHeight="251683840" behindDoc="0" locked="0" layoutInCell="1" allowOverlap="1" wp14:anchorId="5B5971AF" wp14:editId="787E6BCE">
             <wp:simplePos x="0" y="0"/>
             <wp:positionH relativeFrom="column">
-              <wp:posOffset>3625215</wp:posOffset>
+              <wp:posOffset>1734</wp:posOffset>
             </wp:positionH>
             <wp:positionV relativeFrom="paragraph">
-              <wp:posOffset>50</wp:posOffset>
+              <wp:posOffset>2750</wp:posOffset>
             </wp:positionV>
-            <wp:extent cx="1799590" cy="526415"/>
-            <wp:effectExtent l="0" t="0" r="0" b="6985"/>
+            <wp:extent cx="1800000" cy="2289823"/>
+            <wp:effectExtent l="0" t="0" r="0" b="0"/>
             <wp:wrapSquare wrapText="bothSides"/>
-            <wp:docPr id="19" name="Kép 19"/>
+            <wp:docPr id="41" name="Kép 41"/>
             <wp:cNvGraphicFramePr>
               <a:graphicFrameLocks xmlns:a="http://schemas.openxmlformats.org/drawingml/2006/main" noChangeAspect="1"/>
             </wp:cNvGraphicFramePr>
@@ -3402,7 +3372,7 @@
                     <pic:cNvPicPr/>
                   </pic:nvPicPr>
                   <pic:blipFill>
-                    <a:blip r:embed="rId26">
+                    <a:blip r:embed="rId26" cstate="print">
                       <a:extLst>
                         <a:ext uri="{28A0092B-C50C-407E-A947-70E740481C1C}">
                           <a14:useLocalDpi xmlns:a14="http://schemas.microsoft.com/office/drawing/2010/main" val="0"/>
@@ -3416,7 +3386,7 @@
                   <pic:spPr>
                     <a:xfrm>
                       <a:off x="0" y="0"/>
-                      <a:ext cx="1799590" cy="526415"/>
+                      <a:ext cx="1800000" cy="2289823"/>
                     </a:xfrm>
                     <a:prstGeom prst="rect">
                       <a:avLst/>
@@ -3429,173 +3399,153 @@
         </w:drawing>
       </w:r>
       <w:r>
-        <w:t>Az alkalmazás tetején a navigációs sávot láthatjuk.</w:t>
-      </w:r>
-      <w:r>
-        <w:t xml:space="preserve"> A különböző ikonokra kattintva navigálhatjuk magunkat az oldalak között. </w:t>
-      </w:r>
-      <w:r>
-        <w:t xml:space="preserve">A navigációk sorba a </w:t>
-      </w:r>
-      <w:r>
-        <w:rPr>
-          <w:b/>
-          <w:bCs/>
-        </w:rPr>
-        <w:t>főoldalt</w:t>
-      </w:r>
-      <w:r>
-        <w:t xml:space="preserve">, a </w:t>
-      </w:r>
-      <w:r>
-        <w:rPr>
-          <w:b/>
-          <w:bCs/>
-        </w:rPr>
-        <w:t>forráskód</w:t>
-      </w:r>
-      <w:r>
-        <w:t xml:space="preserve"> megtekintését, </w:t>
-      </w:r>
-      <w:r>
-        <w:rPr>
-          <w:b/>
-          <w:bCs/>
-        </w:rPr>
-        <w:t>információt</w:t>
-      </w:r>
-      <w:r>
-        <w:t xml:space="preserve"> a weboldalról, a </w:t>
-      </w:r>
-      <w:r>
-        <w:rPr>
-          <w:b/>
-          <w:bCs/>
-        </w:rPr>
-        <w:t>hiba</w:t>
-      </w:r>
-      <w:r>
-        <w:rPr>
-          <w:b/>
-          <w:bCs/>
-          <w:noProof/>
-        </w:rPr>
-        <w:t xml:space="preserve"> </w:t>
-      </w:r>
-      <w:r>
-        <w:rPr>
-          <w:b/>
-          <w:bCs/>
-        </w:rPr>
-        <w:t>jelentést</w:t>
-      </w:r>
-      <w:r>
-        <w:t xml:space="preserve"> és a </w:t>
-      </w:r>
-      <w:r>
-        <w:rPr>
-          <w:b/>
-          <w:bCs/>
-        </w:rPr>
-        <w:t>regisztrációt</w:t>
-      </w:r>
-      <w:r>
-        <w:t xml:space="preserve">, illetve </w:t>
-      </w:r>
-      <w:r>
-        <w:rPr>
-          <w:b/>
-          <w:bCs/>
-        </w:rPr>
-        <w:t>bejelentkezést</w:t>
-      </w:r>
-      <w:r>
-        <w:t xml:space="preserve"> jelentik.</w:t>
-      </w:r>
-      <w:r>
-        <w:t xml:space="preserve"> Abban az esetben, ha bejelentkeztünk, a regisztráció ikon helyett a </w:t>
-      </w:r>
-      <w:r>
-        <w:rPr>
-          <w:i/>
-          <w:iCs/>
-        </w:rPr>
-        <w:t>saját felhasználónevünk</w:t>
-      </w:r>
-      <w:r>
-        <w:t xml:space="preserve"> jelenik meg, egy legördülő menüpontként, ahol </w:t>
-      </w:r>
-      <w:r>
-        <w:t xml:space="preserve">a menüpontok </w:t>
-      </w:r>
-      <w:r>
-        <w:t>sorba</w:t>
-      </w:r>
-      <w:r>
-        <w:t xml:space="preserve"> a felhasználó </w:t>
-      </w:r>
-      <w:r>
-        <w:rPr>
-          <w:b/>
-          <w:bCs/>
-        </w:rPr>
-        <w:t>adatainak</w:t>
-      </w:r>
-      <w:r>
-        <w:t xml:space="preserve"> módosítását, a felhasználó </w:t>
-      </w:r>
-      <w:r>
-        <w:rPr>
-          <w:b/>
-          <w:bCs/>
-        </w:rPr>
-        <w:t>helyeinek</w:t>
-      </w:r>
-      <w:r>
-        <w:t xml:space="preserve"> módosítását és a </w:t>
-      </w:r>
-      <w:r>
-        <w:rPr>
-          <w:b/>
-          <w:bCs/>
-        </w:rPr>
-        <w:t>kijelentkezést</w:t>
-      </w:r>
-      <w:r>
-        <w:t xml:space="preserve"> jelentik.</w:t>
-      </w:r>
-      <w:r>
-        <w:rPr>
-          <w:noProof/>
-        </w:rPr>
-        <w:t xml:space="preserve"> </w:t>
-      </w:r>
-    </w:p>
-    <w:p>
-      <w:pPr>
-        <w:pStyle w:val="Szveg"/>
-        <w:spacing w:after="120"/>
-      </w:pPr>
-      <w:r>
-        <w:t xml:space="preserve">A főoldal tetején </w:t>
-      </w:r>
-      <w:r>
-        <w:t>az alkalmazás bemutatkozása található. Itt megérthetik a felhasználók, hogy miért is jött létre ez az alkalmazás</w:t>
-      </w:r>
-      <w:r>
+        <w:t>Az alkalmazásnak ez a funkciója is hamar megvalósult.</w:t>
+      </w:r>
+      <w:r>
+        <w:t xml:space="preserve"> Egyelőre kezdetleges a megvalósítása, de megfelelően működik.</w:t>
+      </w:r>
+    </w:p>
+    <w:p>
+      <w:pPr>
+        <w:pStyle w:val="Szveg"/>
+      </w:pPr>
+      <w:r>
+        <w:t>A hely szerkesztése eseté</w:t>
+      </w:r>
+      <w:r>
+        <w:t>n</w:t>
+      </w:r>
+      <w:r>
+        <w:t xml:space="preserve">, </w:t>
+      </w:r>
+      <w:proofErr w:type="gramStart"/>
+      <w:r>
+        <w:t xml:space="preserve">a </w:t>
+      </w:r>
+      <w:r>
+        <w:rPr>
+          <w:i/>
+          <w:iCs/>
+        </w:rPr>
+        <w:t>”Hely</w:t>
+      </w:r>
+      <w:proofErr w:type="gramEnd"/>
+      <w:r>
+        <w:rPr>
+          <w:i/>
+          <w:iCs/>
+        </w:rPr>
+        <w:t xml:space="preserve"> szerkesztése”</w:t>
+      </w:r>
+      <w:r>
+        <w:t xml:space="preserve"> gombra kattintása után,</w:t>
+      </w:r>
+      <w:r>
+        <w:t xml:space="preserve"> a beviteli mezők a főoldal alján jelennek meg, ott lehet a hely adatait módosítani.</w:t>
+      </w:r>
+    </w:p>
+    <w:p>
+      <w:pPr>
+        <w:pStyle w:val="Szveg"/>
+      </w:pPr>
+      <w:r>
+        <w:t xml:space="preserve">A hely törlése </w:t>
+      </w:r>
+      <w:r>
+        <w:t xml:space="preserve">egyszerűbb, </w:t>
+      </w:r>
+      <w:proofErr w:type="gramStart"/>
+      <w:r>
+        <w:t xml:space="preserve">a </w:t>
+      </w:r>
+      <w:r>
+        <w:rPr>
+          <w:i/>
+          <w:iCs/>
+        </w:rPr>
+        <w:t>”Hely</w:t>
+      </w:r>
+      <w:proofErr w:type="gramEnd"/>
+      <w:r>
+        <w:rPr>
+          <w:i/>
+          <w:iCs/>
+        </w:rPr>
+        <w:t xml:space="preserve"> törlése”</w:t>
+      </w:r>
+      <w:r>
+        <w:t xml:space="preserve"> gombra kattintva, eltávolíthatj</w:t>
+      </w:r>
+      <w:r>
+        <w:t>uk</w:t>
+      </w:r>
+      <w:r>
+        <w:t xml:space="preserve"> az adatbázisból a </w:t>
+      </w:r>
+      <w:r>
+        <w:t>helyet.</w:t>
+      </w:r>
+    </w:p>
+    <w:p>
+      <w:pPr>
+        <w:pStyle w:val="Szveg"/>
+      </w:pPr>
+      <w:r>
+        <w:t>A következő rész a projektben az értékelések listázása volt.</w:t>
+      </w:r>
+      <w:r>
+        <w:t xml:space="preserve"> Ennek a funkciónak a helyes megvalósítása jelentett eleinte gondot. A helyek értékeléseit el tudtam kérni a szervertől, minden értékeléshez tartozik </w:t>
+      </w:r>
+      <w:proofErr w:type="gramStart"/>
+      <w:r>
+        <w:t xml:space="preserve">egy </w:t>
+      </w:r>
+      <w:r>
+        <w:rPr>
+          <w:i/>
+          <w:iCs/>
+        </w:rPr>
+        <w:t>”location</w:t>
+      </w:r>
+      <w:proofErr w:type="gramEnd"/>
+      <w:r>
+        <w:rPr>
+          <w:i/>
+          <w:iCs/>
+        </w:rPr>
+        <w:t>_id”</w:t>
+      </w:r>
+      <w:r>
+        <w:t>. Az értékeléseket a helyekkel a projekt frontend részén kapcsoltam össze az alkalmazásban.</w:t>
+      </w:r>
+      <w:r>
+        <w:t xml:space="preserve"> Ez a fajta megvalósítás egy nagyon lassú betöltést jelentett és nagyon megterhelő is a szerver számára</w:t>
+      </w:r>
+      <w:r>
+        <w:t>.</w:t>
+      </w:r>
+    </w:p>
+    <w:p>
+      <w:pPr>
+        <w:pStyle w:val="Szveg"/>
+      </w:pPr>
+      <w:r>
+        <w:rPr>
+          <w:noProof/>
+        </w:rPr>
         <w:drawing>
-          <wp:anchor distT="0" distB="0" distL="114300" distR="114300" simplePos="0" relativeHeight="251667456" behindDoc="0" locked="0" layoutInCell="1" allowOverlap="1" wp14:anchorId="7B1743BC" wp14:editId="67D95901">
+          <wp:anchor distT="0" distB="0" distL="114300" distR="114300" simplePos="0" relativeHeight="251684864" behindDoc="0" locked="0" layoutInCell="1" allowOverlap="1" wp14:anchorId="091A002D" wp14:editId="3B50D327">
             <wp:simplePos x="0" y="0"/>
             <wp:positionH relativeFrom="column">
-              <wp:posOffset>-1905</wp:posOffset>
+              <wp:posOffset>1270</wp:posOffset>
             </wp:positionH>
             <wp:positionV relativeFrom="paragraph">
-              <wp:posOffset>379095</wp:posOffset>
+              <wp:posOffset>1003935</wp:posOffset>
             </wp:positionV>
-            <wp:extent cx="5399405" cy="2050415"/>
-            <wp:effectExtent l="0" t="0" r="0" b="6985"/>
+            <wp:extent cx="5399405" cy="2823845"/>
+            <wp:effectExtent l="0" t="0" r="0" b="0"/>
             <wp:wrapSquare wrapText="bothSides"/>
-            <wp:docPr id="22" name="Kép 22"/>
+            <wp:docPr id="42" name="Kép 42"/>
             <wp:cNvGraphicFramePr>
               <a:graphicFrameLocks xmlns:a="http://schemas.openxmlformats.org/drawingml/2006/main" noChangeAspect="1"/>
             </wp:cNvGraphicFramePr>
@@ -3621,6 +3571,758 @@
                   <pic:spPr>
                     <a:xfrm>
                       <a:off x="0" y="0"/>
+                      <a:ext cx="5399405" cy="2823845"/>
+                    </a:xfrm>
+                    <a:prstGeom prst="rect">
+                      <a:avLst/>
+                    </a:prstGeom>
+                  </pic:spPr>
+                </pic:pic>
+              </a:graphicData>
+            </a:graphic>
+          </wp:anchor>
+        </w:drawing>
+      </w:r>
+      <w:r>
+        <w:t>A megoldás erre a problémára az, hogy csináltam még egy végpontot, aminek a meghívásakor megkapom az értékelésekhez tartozó helyek nevét és a hozzá tartozó felhasználó nevét is, annak a felhasználónak a nevét, aki az értékelést írta.</w:t>
+      </w:r>
+      <w:r>
+        <w:t xml:space="preserve"> Ezzel a megoldással egy kéréssel megkapom az adott helyhez tartozó értékeléseket és az értékelésekhez tartozó </w:t>
+      </w:r>
+      <w:r>
+        <w:rPr>
+          <w:b/>
+          <w:bCs/>
+        </w:rPr>
+        <w:t>felhasználó nevét</w:t>
+      </w:r>
+      <w:r>
+        <w:t xml:space="preserve"> is meg tudtam jeleníteni.</w:t>
+      </w:r>
+    </w:p>
+    <w:p>
+      <w:pPr>
+        <w:pStyle w:val="Szveg"/>
+        <w:spacing w:before="240"/>
+      </w:pPr>
+      <w:r>
+        <w:t xml:space="preserve">Minden értékelés tetején található a felhasználó (aki írta az adott értékelést), az értékelés leírása, és a skálás értékelés, csillag ikonokkal formázva, ez mutatja, hogy az ötös skálán hanyas értékelést </w:t>
+      </w:r>
+      <w:r>
+        <w:t>adott a felhasználó a helynek</w:t>
+      </w:r>
+      <w:r>
+        <w:t>.</w:t>
+      </w:r>
+    </w:p>
+    <w:p>
+      <w:pPr>
+        <w:pStyle w:val="Szveg"/>
+      </w:pPr>
+      <w:r>
+        <w:t>Így, hogy kész lett a projekt fő funkciója, ami miatt egyedi ez a program, elkezdtem a projekt készítése közben kialakult hibákat javítani.</w:t>
+      </w:r>
+      <w:r>
+        <w:t xml:space="preserve"> A számomra legkellemetlenebb hibával kezdtem, ez az autentikációs hiba volt</w:t>
+      </w:r>
+      <w:r>
+        <w:t>.</w:t>
+      </w:r>
+      <w:r>
+        <w:br w:type="page"/>
+      </w:r>
+    </w:p>
+    <w:p>
+      <w:pPr>
+        <w:pStyle w:val="Szveg"/>
+        <w:spacing w:after="240"/>
+      </w:pPr>
+      <w:r>
+        <w:lastRenderedPageBreak/>
+        <w:t>Ezt a hibát úgy kezeltem</w:t>
+      </w:r>
+      <w:r>
+        <w:t xml:space="preserve">, hogy a </w:t>
+      </w:r>
+      <w:r>
+        <w:rPr>
+          <w:b/>
+          <w:bCs/>
+        </w:rPr>
+        <w:t>Login</w:t>
+      </w:r>
+      <w:r>
+        <w:t xml:space="preserve"> komponensen belül csak a </w:t>
+      </w:r>
+      <w:r>
+        <w:t xml:space="preserve">felhasználó </w:t>
+      </w:r>
+      <w:r>
+        <w:rPr>
+          <w:i/>
+          <w:iCs/>
+        </w:rPr>
+        <w:t>token</w:t>
+      </w:r>
+      <w:r>
+        <w:t>-jét tároltam el</w:t>
+      </w:r>
+      <w:r>
+        <w:t>, a bejelentkezést eltávolítottam ebből a komponensből.</w:t>
+      </w:r>
+      <w:r>
+        <w:t xml:space="preserve"> </w:t>
+      </w:r>
+      <w:r>
+        <w:t xml:space="preserve">A token eltárolása után </w:t>
+      </w:r>
+      <w:r>
+        <w:t>frissítettem az oldalt.</w:t>
+      </w:r>
+      <w:r>
+        <w:t xml:space="preserve"> Az oldal frissítésekor a </w:t>
+      </w:r>
+      <w:r>
+        <w:rPr>
+          <w:b/>
+          <w:bCs/>
+        </w:rPr>
+        <w:t>Header</w:t>
+      </w:r>
+      <w:r>
+        <w:t xml:space="preserve"> komponens</w:t>
+      </w:r>
+      <w:r>
+        <w:t xml:space="preserve"> ellenőrzi, hogy a token</w:t>
+      </w:r>
+      <w:r>
+        <w:t xml:space="preserve"> </w:t>
+      </w:r>
+      <w:r>
+        <w:t xml:space="preserve">létezik-e. </w:t>
+      </w:r>
+      <w:r>
+        <w:t xml:space="preserve">Mivel bejelentkezésnél a token értéke nem lehet üres és csak </w:t>
+      </w:r>
+      <w:r>
+        <w:t>érvényes</w:t>
+      </w:r>
+      <w:r>
+        <w:t xml:space="preserve"> értéket </w:t>
+      </w:r>
+      <w:r>
+        <w:t>vehet fel,</w:t>
+      </w:r>
+      <w:r>
+        <w:t xml:space="preserve"> elég csak ez a vizsgálat</w:t>
+      </w:r>
+      <w:r>
+        <w:t>, emiatt, ha a token létezik, tehát az érték nem üres, a bejelentkezés metódust meghívja</w:t>
+      </w:r>
+      <w:r>
+        <w:t>.</w:t>
+      </w:r>
+      <w:r>
+        <w:t xml:space="preserve"> Abban az esetben, ha bejelentkezett felhasználóként </w:t>
+      </w:r>
+      <w:r>
+        <w:t xml:space="preserve">használjuk a weboldalt, </w:t>
+      </w:r>
+      <w:r>
+        <w:t xml:space="preserve">a </w:t>
+      </w:r>
+      <w:r>
+        <w:rPr>
+          <w:b/>
+          <w:bCs/>
+        </w:rPr>
+        <w:t>Login</w:t>
+      </w:r>
+      <w:r>
+        <w:t xml:space="preserve"> és </w:t>
+      </w:r>
+      <w:r>
+        <w:rPr>
+          <w:b/>
+          <w:bCs/>
+        </w:rPr>
+        <w:t>Register</w:t>
+      </w:r>
+      <w:r>
+        <w:t xml:space="preserve"> komponensek nem jeleníthetők meg</w:t>
+      </w:r>
+      <w:r>
+        <w:t>, a weboldal visszanavigál minket a főoldalra.</w:t>
+      </w:r>
+    </w:p>
+    <w:p>
+      <w:pPr>
+        <w:pStyle w:val="Alcmek"/>
+        <w:rPr>
+          <w:noProof/>
+        </w:rPr>
+      </w:pPr>
+      <w:r>
+        <w:rPr>
+          <w:noProof/>
+        </w:rPr>
+        <w:t>Komponensek</w:t>
+      </w:r>
+    </w:p>
+    <w:p>
+      <w:pPr>
+        <w:pStyle w:val="Szveg"/>
+        <w:spacing w:after="120"/>
+      </w:pPr>
+      <w:r>
+        <w:t xml:space="preserve">A komponenseket a </w:t>
+      </w:r>
+      <w:r>
+        <w:rPr>
+          <w:i/>
+          <w:iCs/>
+        </w:rPr>
+        <w:t>components</w:t>
+      </w:r>
+      <w:r>
+        <w:t xml:space="preserve"> mappán belül hoztam létre.</w:t>
+      </w:r>
+      <w:r>
+        <w:t xml:space="preserve"> Ezen a mappán belül pedig négy almappában tároltam el a különböző komponenseket.</w:t>
+      </w:r>
+    </w:p>
+    <w:p>
+      <w:pPr>
+        <w:pStyle w:val="Szveg"/>
+        <w:spacing w:after="120"/>
+      </w:pPr>
+      <w:r>
+        <w:t xml:space="preserve">Az </w:t>
+      </w:r>
+      <w:r>
+        <w:rPr>
+          <w:i/>
+          <w:iCs/>
+        </w:rPr>
+        <w:t>au</w:t>
+      </w:r>
+      <w:r>
+        <w:rPr>
+          <w:i/>
+          <w:iCs/>
+        </w:rPr>
+        <w:t>thentication</w:t>
+      </w:r>
+      <w:r>
+        <w:t xml:space="preserve"> almappán</w:t>
+      </w:r>
+      <w:r>
+        <w:t xml:space="preserve"> belül találhatóak a </w:t>
+      </w:r>
+      <w:r>
+        <w:rPr>
+          <w:u w:val="single"/>
+        </w:rPr>
+        <w:t>Login és Register</w:t>
+      </w:r>
+      <w:r>
+        <w:t xml:space="preserve"> komponensek</w:t>
+      </w:r>
+      <w:r>
+        <w:t>.</w:t>
+      </w:r>
+      <w:r>
+        <w:t xml:space="preserve"> A </w:t>
+      </w:r>
+      <w:r>
+        <w:rPr>
+          <w:b/>
+          <w:bCs/>
+        </w:rPr>
+        <w:t>Login</w:t>
+      </w:r>
+      <w:r>
+        <w:t xml:space="preserve"> komponens használatával tudunk bejelentkezni az alkalmazásba, új felhasználó létrehozása nélkül. </w:t>
+      </w:r>
+      <w:r>
+        <w:t>Mint már megemlítettem, ennél a komponensnél a token használata jelentett nehézséget</w:t>
+      </w:r>
+      <w:r>
+        <w:t xml:space="preserve"> számomra</w:t>
+      </w:r>
+      <w:r>
+        <w:t>, mert nem láttam át eleinte, hogy miért és hogyan lehet a token alkalmazásával egy felhasználó adatait megkapni</w:t>
+      </w:r>
+      <w:r>
+        <w:t xml:space="preserve"> és aztán eltárolni</w:t>
+      </w:r>
+      <w:r>
+        <w:t>.</w:t>
+      </w:r>
+      <w:r>
+        <w:t xml:space="preserve"> Ennél a komponensnél egy metódus található, a </w:t>
+      </w:r>
+      <w:r>
+        <w:rPr>
+          <w:b/>
+          <w:bCs/>
+        </w:rPr>
+        <w:t>login</w:t>
+      </w:r>
+      <w:r>
+        <w:t xml:space="preserve"> metódus</w:t>
+      </w:r>
+      <w:r>
+        <w:t>.</w:t>
+      </w:r>
+      <w:r>
+        <w:t xml:space="preserve"> </w:t>
+      </w:r>
+      <w:r>
+        <w:t xml:space="preserve">Ez az eljárás a bejelentkezést valósítja meg, ha a szervertől hibaüzenet </w:t>
+      </w:r>
+      <w:r>
+        <w:t>érkezik</w:t>
+      </w:r>
+      <w:r>
+        <w:t>, akkor a hibaüzenetet megjeleníti a komponens.</w:t>
+      </w:r>
+      <w:r>
+        <w:t xml:space="preserve"> </w:t>
+      </w:r>
+      <w:r>
+        <w:t xml:space="preserve">A </w:t>
+      </w:r>
+      <w:r>
+        <w:rPr>
+          <w:b/>
+          <w:bCs/>
+        </w:rPr>
+        <w:t>Register</w:t>
+      </w:r>
+      <w:r>
+        <w:t xml:space="preserve"> komponensnél is</w:t>
+      </w:r>
+      <w:r>
+        <w:t xml:space="preserve">, hasonlóan, </w:t>
+      </w:r>
+      <w:r>
+        <w:t xml:space="preserve">egy metódus található, a </w:t>
+      </w:r>
+      <w:r>
+        <w:rPr>
+          <w:b/>
+          <w:bCs/>
+        </w:rPr>
+        <w:t>register</w:t>
+      </w:r>
+      <w:r>
+        <w:t xml:space="preserve"> metódus.</w:t>
+      </w:r>
+      <w:r>
+        <w:t xml:space="preserve"> A regisztráción kívül a bejelentkezést is megvalósítja ez a metódus. Abban az esetben</w:t>
+      </w:r>
+      <w:r>
+        <w:t>,</w:t>
+      </w:r>
+      <w:r>
+        <w:t xml:space="preserve"> ha a szerver</w:t>
+      </w:r>
+      <w:r>
+        <w:t xml:space="preserve"> válaszként hibát küld vissza, </w:t>
+      </w:r>
+      <w:r>
+        <w:t>az oldalon hibaüzenet jelenik meg.</w:t>
+      </w:r>
+    </w:p>
+    <w:p>
+      <w:pPr>
+        <w:rPr>
+          <w:rFonts w:ascii="Times New Roman" w:hAnsi="Times New Roman" w:cs="Times New Roman"/>
+          <w:sz w:val="24"/>
+          <w:szCs w:val="24"/>
+        </w:rPr>
+      </w:pPr>
+      <w:r>
+        <w:br w:type="page"/>
+      </w:r>
+    </w:p>
+    <w:p>
+      <w:pPr>
+        <w:pStyle w:val="Alcmek"/>
+      </w:pPr>
+      <w:r>
+        <w:lastRenderedPageBreak/>
+        <w:t>Felhasználói dokumentáció</w:t>
+      </w:r>
+    </w:p>
+    <w:p>
+      <w:pPr>
+        <w:pStyle w:val="Szveg"/>
+        <w:spacing w:after="120"/>
+      </w:pPr>
+      <w:r>
+        <w:rPr>
+          <w:noProof/>
+        </w:rPr>
+        <w:drawing>
+          <wp:anchor distT="0" distB="0" distL="114300" distR="114300" simplePos="0" relativeHeight="251665408" behindDoc="0" locked="0" layoutInCell="1" allowOverlap="1" wp14:anchorId="07F0C91E" wp14:editId="35DB1BD0">
+            <wp:simplePos x="0" y="0"/>
+            <wp:positionH relativeFrom="column">
+              <wp:posOffset>3656965</wp:posOffset>
+            </wp:positionH>
+            <wp:positionV relativeFrom="paragraph">
+              <wp:posOffset>443865</wp:posOffset>
+            </wp:positionV>
+            <wp:extent cx="1799590" cy="526415"/>
+            <wp:effectExtent l="0" t="0" r="0" b="6985"/>
+            <wp:wrapSquare wrapText="bothSides"/>
+            <wp:docPr id="19" name="Kép 19"/>
+            <wp:cNvGraphicFramePr>
+              <a:graphicFrameLocks xmlns:a="http://schemas.openxmlformats.org/drawingml/2006/main" noChangeAspect="1"/>
+            </wp:cNvGraphicFramePr>
+            <a:graphic xmlns:a="http://schemas.openxmlformats.org/drawingml/2006/main">
+              <a:graphicData uri="http://schemas.openxmlformats.org/drawingml/2006/picture">
+                <pic:pic xmlns:pic="http://schemas.openxmlformats.org/drawingml/2006/picture">
+                  <pic:nvPicPr>
+                    <pic:cNvPr id="1" name=""/>
+                    <pic:cNvPicPr/>
+                  </pic:nvPicPr>
+                  <pic:blipFill>
+                    <a:blip r:embed="rId28">
+                      <a:extLst>
+                        <a:ext uri="{28A0092B-C50C-407E-A947-70E740481C1C}">
+                          <a14:useLocalDpi xmlns:a14="http://schemas.microsoft.com/office/drawing/2010/main" val="0"/>
+                        </a:ext>
+                      </a:extLst>
+                    </a:blip>
+                    <a:stretch>
+                      <a:fillRect/>
+                    </a:stretch>
+                  </pic:blipFill>
+                  <pic:spPr>
+                    <a:xfrm>
+                      <a:off x="0" y="0"/>
+                      <a:ext cx="1799590" cy="526415"/>
+                    </a:xfrm>
+                    <a:prstGeom prst="rect">
+                      <a:avLst/>
+                    </a:prstGeom>
+                  </pic:spPr>
+                </pic:pic>
+              </a:graphicData>
+            </a:graphic>
+          </wp:anchor>
+        </w:drawing>
+      </w:r>
+      <w:r>
+        <w:t>A</w:t>
+      </w:r>
+      <w:r>
+        <w:t xml:space="preserve">z alkalmazás </w:t>
+      </w:r>
+      <w:r>
+        <w:t>megnyitásával a</w:t>
+      </w:r>
+      <w:r>
+        <w:t xml:space="preserve"> weboldal </w:t>
+      </w:r>
+      <w:r>
+        <w:rPr>
+          <w:b/>
+          <w:bCs/>
+        </w:rPr>
+        <w:t>főol</w:t>
+      </w:r>
+      <w:r>
+        <w:rPr>
+          <w:b/>
+          <w:bCs/>
+        </w:rPr>
+        <w:t>dal</w:t>
+      </w:r>
+      <w:r>
+        <w:rPr>
+          <w:b/>
+          <w:bCs/>
+        </w:rPr>
+        <w:t>át</w:t>
+      </w:r>
+      <w:r>
+        <w:t xml:space="preserve"> láthatjuk</w:t>
+      </w:r>
+      <w:r>
+        <w:t>.</w:t>
+      </w:r>
+      <w:r>
+        <w:t xml:space="preserve"> Az applikáció minden oldalán található egy </w:t>
+      </w:r>
+      <w:r>
+        <w:rPr>
+          <w:i/>
+          <w:iCs/>
+        </w:rPr>
+        <w:t>navigációs sáv</w:t>
+      </w:r>
+      <w:r>
+        <w:t xml:space="preserve">, a könnyebb </w:t>
+      </w:r>
+      <w:r>
+        <w:t>navigálás érdekében</w:t>
+      </w:r>
+      <w:r>
+        <w:t>.</w:t>
+      </w:r>
+    </w:p>
+    <w:p>
+      <w:pPr>
+        <w:pStyle w:val="Szveg"/>
+        <w:spacing w:after="120"/>
+      </w:pPr>
+      <w:r>
+        <w:rPr>
+          <w:noProof/>
+        </w:rPr>
+        <w:drawing>
+          <wp:anchor distT="0" distB="0" distL="114300" distR="114300" simplePos="0" relativeHeight="251666432" behindDoc="0" locked="0" layoutInCell="1" allowOverlap="1" wp14:anchorId="36F6BA10" wp14:editId="61DA54DC">
+            <wp:simplePos x="0" y="0"/>
+            <wp:positionH relativeFrom="column">
+              <wp:posOffset>0</wp:posOffset>
+            </wp:positionH>
+            <wp:positionV relativeFrom="paragraph">
+              <wp:posOffset>450215</wp:posOffset>
+            </wp:positionV>
+            <wp:extent cx="1259840" cy="1233170"/>
+            <wp:effectExtent l="0" t="0" r="0" b="5080"/>
+            <wp:wrapSquare wrapText="bothSides"/>
+            <wp:docPr id="21" name="Kép 21"/>
+            <wp:cNvGraphicFramePr>
+              <a:graphicFrameLocks xmlns:a="http://schemas.openxmlformats.org/drawingml/2006/main" noChangeAspect="1"/>
+            </wp:cNvGraphicFramePr>
+            <a:graphic xmlns:a="http://schemas.openxmlformats.org/drawingml/2006/main">
+              <a:graphicData uri="http://schemas.openxmlformats.org/drawingml/2006/picture">
+                <pic:pic xmlns:pic="http://schemas.openxmlformats.org/drawingml/2006/picture">
+                  <pic:nvPicPr>
+                    <pic:cNvPr id="1" name=""/>
+                    <pic:cNvPicPr/>
+                  </pic:nvPicPr>
+                  <pic:blipFill>
+                    <a:blip r:embed="rId29">
+                      <a:extLst>
+                        <a:ext uri="{28A0092B-C50C-407E-A947-70E740481C1C}">
+                          <a14:useLocalDpi xmlns:a14="http://schemas.microsoft.com/office/drawing/2010/main" val="0"/>
+                        </a:ext>
+                      </a:extLst>
+                    </a:blip>
+                    <a:stretch>
+                      <a:fillRect/>
+                    </a:stretch>
+                  </pic:blipFill>
+                  <pic:spPr>
+                    <a:xfrm>
+                      <a:off x="0" y="0"/>
+                      <a:ext cx="1259840" cy="1233170"/>
+                    </a:xfrm>
+                    <a:prstGeom prst="rect">
+                      <a:avLst/>
+                    </a:prstGeom>
+                  </pic:spPr>
+                </pic:pic>
+              </a:graphicData>
+            </a:graphic>
+            <wp14:sizeRelH relativeFrom="margin">
+              <wp14:pctWidth>0</wp14:pctWidth>
+            </wp14:sizeRelH>
+            <wp14:sizeRelV relativeFrom="margin">
+              <wp14:pctHeight>0</wp14:pctHeight>
+            </wp14:sizeRelV>
+          </wp:anchor>
+        </w:drawing>
+      </w:r>
+      <w:r>
+        <w:t>Az alkalmazás tetején a navigációs sávot láthatjuk.</w:t>
+      </w:r>
+      <w:r>
+        <w:t xml:space="preserve"> A különböző ikonokra kattintva navigálhatjuk magunkat az oldalak között. </w:t>
+      </w:r>
+      <w:r>
+        <w:t xml:space="preserve">A navigációk sorba a </w:t>
+      </w:r>
+      <w:r>
+        <w:rPr>
+          <w:b/>
+          <w:bCs/>
+        </w:rPr>
+        <w:t>főoldalt</w:t>
+      </w:r>
+      <w:r>
+        <w:t xml:space="preserve">, a </w:t>
+      </w:r>
+      <w:r>
+        <w:rPr>
+          <w:b/>
+          <w:bCs/>
+        </w:rPr>
+        <w:t>forráskód</w:t>
+      </w:r>
+      <w:r>
+        <w:t xml:space="preserve"> megtekintését, </w:t>
+      </w:r>
+      <w:r>
+        <w:rPr>
+          <w:b/>
+          <w:bCs/>
+        </w:rPr>
+        <w:t>információt</w:t>
+      </w:r>
+      <w:r>
+        <w:t xml:space="preserve"> a weboldalról, a </w:t>
+      </w:r>
+      <w:r>
+        <w:rPr>
+          <w:b/>
+          <w:bCs/>
+        </w:rPr>
+        <w:t>hiba</w:t>
+      </w:r>
+      <w:r>
+        <w:rPr>
+          <w:b/>
+          <w:bCs/>
+          <w:noProof/>
+        </w:rPr>
+        <w:t xml:space="preserve"> </w:t>
+      </w:r>
+      <w:r>
+        <w:rPr>
+          <w:b/>
+          <w:bCs/>
+        </w:rPr>
+        <w:t>jelentést</w:t>
+      </w:r>
+      <w:r>
+        <w:t xml:space="preserve"> és a </w:t>
+      </w:r>
+      <w:r>
+        <w:rPr>
+          <w:b/>
+          <w:bCs/>
+        </w:rPr>
+        <w:t>regisztrációt</w:t>
+      </w:r>
+      <w:r>
+        <w:t xml:space="preserve">, illetve </w:t>
+      </w:r>
+      <w:r>
+        <w:rPr>
+          <w:b/>
+          <w:bCs/>
+        </w:rPr>
+        <w:t>bejelentkezést</w:t>
+      </w:r>
+      <w:r>
+        <w:t xml:space="preserve"> jelentik.</w:t>
+      </w:r>
+      <w:r>
+        <w:t xml:space="preserve"> Abban az esetben, ha bejelentkeztünk, a regisztráció ikon helyett a </w:t>
+      </w:r>
+      <w:r>
+        <w:rPr>
+          <w:i/>
+          <w:iCs/>
+        </w:rPr>
+        <w:t>saját felhasználónevünk</w:t>
+      </w:r>
+      <w:r>
+        <w:t xml:space="preserve"> jelenik meg, egy legördülő menüpontként, ahol </w:t>
+      </w:r>
+      <w:r>
+        <w:t xml:space="preserve">a menüpontok </w:t>
+      </w:r>
+      <w:r>
+        <w:t>sorba</w:t>
+      </w:r>
+      <w:r>
+        <w:t xml:space="preserve"> a felhasználó </w:t>
+      </w:r>
+      <w:r>
+        <w:rPr>
+          <w:b/>
+          <w:bCs/>
+        </w:rPr>
+        <w:t>adatainak</w:t>
+      </w:r>
+      <w:r>
+        <w:t xml:space="preserve"> módosítását, a felhasználó </w:t>
+      </w:r>
+      <w:r>
+        <w:rPr>
+          <w:b/>
+          <w:bCs/>
+        </w:rPr>
+        <w:t>helyeinek</w:t>
+      </w:r>
+      <w:r>
+        <w:t xml:space="preserve"> módosítását és a </w:t>
+      </w:r>
+      <w:r>
+        <w:rPr>
+          <w:b/>
+          <w:bCs/>
+        </w:rPr>
+        <w:t>kijelentkezést</w:t>
+      </w:r>
+      <w:r>
+        <w:t xml:space="preserve"> jelentik.</w:t>
+      </w:r>
+    </w:p>
+    <w:p>
+      <w:pPr>
+        <w:pStyle w:val="Szveg"/>
+        <w:spacing w:after="120"/>
+      </w:pPr>
+      <w:r>
+        <w:rPr>
+          <w:noProof/>
+        </w:rPr>
+        <w:drawing>
+          <wp:anchor distT="0" distB="0" distL="114300" distR="114300" simplePos="0" relativeHeight="251667456" behindDoc="0" locked="0" layoutInCell="1" allowOverlap="1" wp14:anchorId="7B1743BC" wp14:editId="540CACCA">
+            <wp:simplePos x="0" y="0"/>
+            <wp:positionH relativeFrom="column">
+              <wp:posOffset>-6443</wp:posOffset>
+            </wp:positionH>
+            <wp:positionV relativeFrom="paragraph">
+              <wp:posOffset>435194</wp:posOffset>
+            </wp:positionV>
+            <wp:extent cx="5399405" cy="2050415"/>
+            <wp:effectExtent l="0" t="0" r="0" b="6985"/>
+            <wp:wrapSquare wrapText="bothSides"/>
+            <wp:docPr id="22" name="Kép 22"/>
+            <wp:cNvGraphicFramePr>
+              <a:graphicFrameLocks xmlns:a="http://schemas.openxmlformats.org/drawingml/2006/main" noChangeAspect="1"/>
+            </wp:cNvGraphicFramePr>
+            <a:graphic xmlns:a="http://schemas.openxmlformats.org/drawingml/2006/main">
+              <a:graphicData uri="http://schemas.openxmlformats.org/drawingml/2006/picture">
+                <pic:pic xmlns:pic="http://schemas.openxmlformats.org/drawingml/2006/picture">
+                  <pic:nvPicPr>
+                    <pic:cNvPr id="1" name=""/>
+                    <pic:cNvPicPr/>
+                  </pic:nvPicPr>
+                  <pic:blipFill>
+                    <a:blip r:embed="rId30" cstate="print">
+                      <a:extLst>
+                        <a:ext uri="{28A0092B-C50C-407E-A947-70E740481C1C}">
+                          <a14:useLocalDpi xmlns:a14="http://schemas.microsoft.com/office/drawing/2010/main" val="0"/>
+                        </a:ext>
+                      </a:extLst>
+                    </a:blip>
+                    <a:stretch>
+                      <a:fillRect/>
+                    </a:stretch>
+                  </pic:blipFill>
+                  <pic:spPr>
+                    <a:xfrm>
+                      <a:off x="0" y="0"/>
                       <a:ext cx="5399405" cy="2050415"/>
                     </a:xfrm>
                     <a:prstGeom prst="rect">
@@ -3634,55 +4336,32 @@
         </w:drawing>
       </w:r>
       <w:r>
+        <w:t xml:space="preserve">A főoldal tetején </w:t>
+      </w:r>
+      <w:r>
+        <w:t>az alkalmazás bemutatkozása található. Itt megérthetik a felhasználók, hogy miért is jött létre ez az alkalmazás</w:t>
+      </w:r>
+      <w:r>
         <w:t>, mi az alkalmazás alapvető célja.</w:t>
       </w:r>
     </w:p>
     <w:p>
       <w:pPr>
         <w:pStyle w:val="Szveg"/>
-        <w:spacing w:after="120"/>
-      </w:pPr>
-      <w:r>
-        <w:t xml:space="preserve">A bemutatkozás után az alkalmazás </w:t>
-      </w:r>
-      <w:r>
-        <w:rPr>
-          <w:b/>
-          <w:bCs/>
-        </w:rPr>
-        <w:t>helyei</w:t>
-      </w:r>
-      <w:r>
-        <w:t xml:space="preserve"> </w:t>
-      </w:r>
-      <w:r>
-        <w:t>találhatóak.</w:t>
-      </w:r>
-      <w:r>
-        <w:t xml:space="preserve"> A helyek tetején található a </w:t>
-      </w:r>
-      <w:r>
-        <w:rPr>
-          <w:i/>
-          <w:iCs/>
-        </w:rPr>
-        <w:t>legjobb értékeléseket</w:t>
-      </w:r>
-      <w:r>
-        <w:t xml:space="preserve"> kapott hely. Ezt a helyet ajánlották leginkább a felhasználók</w:t>
-      </w:r>
-      <w:r>
-        <w:t>, alatta található a többi hely.</w:t>
-      </w:r>
-      <w:r>
+        <w:spacing w:before="240" w:after="120"/>
+      </w:pPr>
+      <w:r>
+        <w:rPr>
+          <w:noProof/>
+        </w:rPr>
         <w:drawing>
-          <wp:anchor distT="0" distB="0" distL="114300" distR="114300" simplePos="0" relativeHeight="251668480" behindDoc="0" locked="0" layoutInCell="1" allowOverlap="1" wp14:anchorId="08678F6F" wp14:editId="49C6BCE6">
+          <wp:anchor distT="0" distB="0" distL="114300" distR="114300" simplePos="0" relativeHeight="251668480" behindDoc="0" locked="0" layoutInCell="1" allowOverlap="1" wp14:anchorId="08678F6F" wp14:editId="25858A5B">
             <wp:simplePos x="0" y="0"/>
             <wp:positionH relativeFrom="column">
-              <wp:posOffset>-1905</wp:posOffset>
+              <wp:posOffset>-29954</wp:posOffset>
             </wp:positionH>
             <wp:positionV relativeFrom="paragraph">
-              <wp:posOffset>2548890</wp:posOffset>
+              <wp:posOffset>2739624</wp:posOffset>
             </wp:positionV>
             <wp:extent cx="5399405" cy="2548255"/>
             <wp:effectExtent l="0" t="0" r="0" b="4445"/>
@@ -3699,7 +4378,7 @@
                     <pic:cNvPicPr/>
                   </pic:nvPicPr>
                   <pic:blipFill>
-                    <a:blip r:embed="rId28" cstate="print">
+                    <a:blip r:embed="rId31" cstate="print">
                       <a:extLst>
                         <a:ext uri="{28A0092B-C50C-407E-A947-70E740481C1C}">
                           <a14:useLocalDpi xmlns:a14="http://schemas.microsoft.com/office/drawing/2010/main" val="0"/>
@@ -3725,11 +4404,43 @@
           </wp:anchor>
         </w:drawing>
       </w:r>
-    </w:p>
-    <w:p>
-      <w:pPr>
-        <w:pStyle w:val="Szveg"/>
-        <w:spacing w:before="120" w:after="0"/>
+      <w:r>
+        <w:t xml:space="preserve">A bemutatkozás után az alkalmazás </w:t>
+      </w:r>
+      <w:r>
+        <w:rPr>
+          <w:b/>
+          <w:bCs/>
+        </w:rPr>
+        <w:t>helyei</w:t>
+      </w:r>
+      <w:r>
+        <w:t xml:space="preserve"> </w:t>
+      </w:r>
+      <w:r>
+        <w:t>találhatóak.</w:t>
+      </w:r>
+      <w:r>
+        <w:t xml:space="preserve"> A helyek tetején található a </w:t>
+      </w:r>
+      <w:r>
+        <w:rPr>
+          <w:i/>
+          <w:iCs/>
+        </w:rPr>
+        <w:t>legjobb értékeléseket</w:t>
+      </w:r>
+      <w:r>
+        <w:t xml:space="preserve"> kapott hely. Ezt a helyet ajánlották leginkább a felhasználók</w:t>
+      </w:r>
+      <w:r>
+        <w:t>, alatta található a többi hely.</w:t>
+      </w:r>
+    </w:p>
+    <w:p>
+      <w:pPr>
+        <w:pStyle w:val="Szveg"/>
+        <w:spacing w:before="240" w:after="0"/>
       </w:pPr>
       <w:r>
         <w:t xml:space="preserve">Mindegyik hely rendelkezik egy szélességgel és hosszúsággal, ez </w:t>
@@ -3746,21 +4457,41 @@
         <w:pStyle w:val="Szveg"/>
         <w:spacing w:after="120"/>
         <w:rPr>
-          <w:noProof/>
-        </w:rPr>
-      </w:pPr>
-      <w:r>
+          <w:b/>
+          <w:bCs/>
+        </w:rPr>
+      </w:pPr>
+      <w:r>
+        <w:rPr>
+          <w:b/>
+          <w:bCs/>
+        </w:rPr>
         <w:lastRenderedPageBreak/>
+        <w:t>Értékelések</w:t>
+      </w:r>
+    </w:p>
+    <w:p>
+      <w:pPr>
+        <w:pStyle w:val="Szveg"/>
+        <w:spacing w:after="120"/>
+        <w:rPr>
+          <w:noProof/>
+        </w:rPr>
+      </w:pPr>
+      <w:r>
+        <w:rPr>
+          <w:noProof/>
+        </w:rPr>
         <w:drawing>
-          <wp:anchor distT="0" distB="0" distL="114300" distR="114300" simplePos="0" relativeHeight="251669504" behindDoc="0" locked="0" layoutInCell="1" allowOverlap="1" wp14:anchorId="1E098CB7" wp14:editId="584C5E83">
+          <wp:anchor distT="0" distB="0" distL="114300" distR="114300" simplePos="0" relativeHeight="251669504" behindDoc="0" locked="0" layoutInCell="1" allowOverlap="1" wp14:anchorId="1E098CB7" wp14:editId="7CAD5C80">
             <wp:simplePos x="0" y="0"/>
             <wp:positionH relativeFrom="column">
-              <wp:posOffset>3631817</wp:posOffset>
+              <wp:posOffset>3657600</wp:posOffset>
             </wp:positionH>
             <wp:positionV relativeFrom="paragraph">
-              <wp:posOffset>66329</wp:posOffset>
+              <wp:posOffset>74930</wp:posOffset>
             </wp:positionV>
-            <wp:extent cx="1728000" cy="1874337"/>
+            <wp:extent cx="1727835" cy="1873885"/>
             <wp:effectExtent l="0" t="0" r="5715" b="0"/>
             <wp:wrapSquare wrapText="bothSides"/>
             <wp:docPr id="24" name="Kép 24"/>
@@ -3775,7 +4506,7 @@
                     <pic:cNvPicPr/>
                   </pic:nvPicPr>
                   <pic:blipFill>
-                    <a:blip r:embed="rId29" cstate="print">
+                    <a:blip r:embed="rId32" cstate="print">
                       <a:extLst>
                         <a:ext uri="{28A0092B-C50C-407E-A947-70E740481C1C}">
                           <a14:useLocalDpi xmlns:a14="http://schemas.microsoft.com/office/drawing/2010/main" val="0"/>
@@ -3789,7 +4520,7 @@
                   <pic:spPr>
                     <a:xfrm>
                       <a:off x="0" y="0"/>
-                      <a:ext cx="1728000" cy="1874337"/>
+                      <a:ext cx="1727835" cy="1873885"/>
                     </a:xfrm>
                     <a:prstGeom prst="rect">
                       <a:avLst/>
@@ -4034,6 +4765,9 @@
         <w:spacing w:after="120"/>
       </w:pPr>
       <w:r>
+        <w:rPr>
+          <w:noProof/>
+        </w:rPr>
         <w:drawing>
           <wp:inline distT="0" distB="0" distL="0" distR="0" wp14:anchorId="4058172C" wp14:editId="5FC6C797">
             <wp:extent cx="5399405" cy="3188970"/>
@@ -4050,7 +4784,7 @@
                     <pic:cNvPicPr/>
                   </pic:nvPicPr>
                   <pic:blipFill>
-                    <a:blip r:embed="rId30"/>
+                    <a:blip r:embed="rId33"/>
                     <a:stretch>
                       <a:fillRect/>
                     </a:stretch>
@@ -4077,61 +4811,19 @@
         <w:spacing w:after="120"/>
       </w:pPr>
       <w:r>
-        <w:t xml:space="preserve">Egy értékelés tulajdonságai sorra a következők, a </w:t>
-      </w:r>
-      <w:r>
-        <w:rPr>
-          <w:b/>
-          <w:bCs/>
-        </w:rPr>
-        <w:t>felhasználónév</w:t>
-      </w:r>
-      <w:r>
-        <w:t xml:space="preserve">, azt jelenti, hogy melyik felhasználó értékelését láthatjuk, a </w:t>
-      </w:r>
-      <w:r>
-        <w:rPr>
-          <w:b/>
-          <w:bCs/>
-        </w:rPr>
-        <w:t>szöveges értékelés</w:t>
-      </w:r>
-      <w:r>
-        <w:t xml:space="preserve"> és a </w:t>
-      </w:r>
-      <w:r>
-        <w:rPr>
-          <w:b/>
-          <w:bCs/>
-        </w:rPr>
-        <w:t>skálás értékelés</w:t>
-      </w:r>
-      <w:r>
-        <w:t>.</w:t>
-      </w:r>
-      <w:r>
-        <w:t xml:space="preserve"> A szöveges értékelés legfeljebb 255 karakter lehet, a skálás értékelés pedig egy </w:t>
-      </w:r>
-      <w:r>
-        <w:t>egytől ötig tartó skálás értékelés.</w:t>
-      </w:r>
-    </w:p>
-    <w:p>
-      <w:pPr>
-        <w:pStyle w:val="Szveg"/>
-        <w:spacing w:after="120"/>
-      </w:pPr>
-      <w:r>
+        <w:rPr>
+          <w:noProof/>
+        </w:rPr>
         <w:drawing>
-          <wp:anchor distT="0" distB="0" distL="114300" distR="114300" simplePos="0" relativeHeight="251670528" behindDoc="0" locked="0" layoutInCell="1" allowOverlap="1" wp14:anchorId="7E3FB687" wp14:editId="61905695">
+          <wp:anchor distT="0" distB="0" distL="114300" distR="114300" simplePos="0" relativeHeight="251670528" behindDoc="0" locked="0" layoutInCell="1" allowOverlap="1" wp14:anchorId="7E3FB687" wp14:editId="64FB01B9">
             <wp:simplePos x="0" y="0"/>
             <wp:positionH relativeFrom="column">
-              <wp:posOffset>3197629</wp:posOffset>
+              <wp:posOffset>3197860</wp:posOffset>
             </wp:positionH>
             <wp:positionV relativeFrom="paragraph">
-              <wp:posOffset>24156</wp:posOffset>
+              <wp:posOffset>819785</wp:posOffset>
             </wp:positionV>
-            <wp:extent cx="2160000" cy="537275"/>
+            <wp:extent cx="2159635" cy="537210"/>
             <wp:effectExtent l="0" t="0" r="0" b="0"/>
             <wp:wrapSquare wrapText="bothSides"/>
             <wp:docPr id="26" name="Kép 26"/>
@@ -4146,7 +4838,7 @@
                     <pic:cNvPicPr/>
                   </pic:nvPicPr>
                   <pic:blipFill>
-                    <a:blip r:embed="rId31">
+                    <a:blip r:embed="rId34">
                       <a:extLst>
                         <a:ext uri="{28A0092B-C50C-407E-A947-70E740481C1C}">
                           <a14:useLocalDpi xmlns:a14="http://schemas.microsoft.com/office/drawing/2010/main" val="0"/>
@@ -4160,7 +4852,7 @@
                   <pic:spPr>
                     <a:xfrm>
                       <a:off x="0" y="0"/>
-                      <a:ext cx="2160000" cy="537275"/>
+                      <a:ext cx="2159635" cy="537210"/>
                     </a:xfrm>
                     <a:prstGeom prst="rect">
                       <a:avLst/>
@@ -4179,6 +4871,51 @@
         </w:drawing>
       </w:r>
       <w:r>
+        <w:t xml:space="preserve">Egy értékelés tulajdonságai sorra a következők, a </w:t>
+      </w:r>
+      <w:r>
+        <w:rPr>
+          <w:b/>
+          <w:bCs/>
+        </w:rPr>
+        <w:t>felhasználónév</w:t>
+      </w:r>
+      <w:r>
+        <w:t xml:space="preserve">, azt jelenti, hogy melyik felhasználó értékelését láthatjuk, a </w:t>
+      </w:r>
+      <w:r>
+        <w:rPr>
+          <w:b/>
+          <w:bCs/>
+        </w:rPr>
+        <w:t>szöveges értékelés</w:t>
+      </w:r>
+      <w:r>
+        <w:t xml:space="preserve"> és a </w:t>
+      </w:r>
+      <w:r>
+        <w:rPr>
+          <w:b/>
+          <w:bCs/>
+        </w:rPr>
+        <w:t>skálás értékelés</w:t>
+      </w:r>
+      <w:r>
+        <w:t>.</w:t>
+      </w:r>
+      <w:r>
+        <w:t xml:space="preserve"> A szöveges értékelés legfeljebb 255 karakter lehet, a skálás értékelés pedig egy </w:t>
+      </w:r>
+      <w:r>
+        <w:t>egytől ötig tartó skálás értékelés.</w:t>
+      </w:r>
+    </w:p>
+    <w:p>
+      <w:pPr>
+        <w:pStyle w:val="Szveg"/>
+        <w:spacing w:after="120"/>
+      </w:pPr>
+      <w:r>
         <w:t xml:space="preserve">Az értékelés </w:t>
       </w:r>
       <w:r>
@@ -4234,14 +4971,33 @@
         <w:pStyle w:val="Szveg"/>
         <w:spacing w:after="120"/>
         <w:rPr>
-          <w:noProof/>
-        </w:rPr>
-      </w:pPr>
-      <w:r>
-        <w:rPr>
+          <w:b/>
+          <w:bCs/>
+          <w:noProof/>
+        </w:rPr>
+      </w:pPr>
+      <w:r>
+        <w:rPr>
+          <w:b/>
+          <w:bCs/>
           <w:noProof/>
         </w:rPr>
         <w:lastRenderedPageBreak/>
+        <w:t>Hiba jelentése</w:t>
+      </w:r>
+    </w:p>
+    <w:p>
+      <w:pPr>
+        <w:pStyle w:val="Szveg"/>
+        <w:spacing w:after="120"/>
+        <w:rPr>
+          <w:noProof/>
+        </w:rPr>
+      </w:pPr>
+      <w:r>
+        <w:rPr>
+          <w:noProof/>
+        </w:rPr>
         <w:t xml:space="preserve">Abban az esetben ha valamilyen hibát észlel a felhasználó, lehetősége van ezt a hibát </w:t>
       </w:r>
       <w:r>
@@ -4317,7 +5073,7 @@
                     <pic:cNvPicPr/>
                   </pic:nvPicPr>
                   <pic:blipFill>
-                    <a:blip r:embed="rId32">
+                    <a:blip r:embed="rId35">
                       <a:extLst>
                         <a:ext uri="{28A0092B-C50C-407E-A947-70E740481C1C}">
                           <a14:useLocalDpi xmlns:a14="http://schemas.microsoft.com/office/drawing/2010/main" val="0"/>
@@ -4357,13 +5113,13 @@
           <w:noProof/>
         </w:rPr>
         <w:drawing>
-          <wp:anchor distT="0" distB="0" distL="114300" distR="114300" simplePos="0" relativeHeight="251671552" behindDoc="0" locked="0" layoutInCell="1" allowOverlap="1" wp14:anchorId="4258A922" wp14:editId="7C9F9F08">
+          <wp:anchor distT="0" distB="0" distL="114300" distR="114300" simplePos="0" relativeHeight="251671552" behindDoc="0" locked="0" layoutInCell="1" allowOverlap="1" wp14:anchorId="4258A922" wp14:editId="03841D11">
             <wp:simplePos x="0" y="0"/>
             <wp:positionH relativeFrom="column">
-              <wp:posOffset>3239135</wp:posOffset>
+              <wp:posOffset>3197965</wp:posOffset>
             </wp:positionH>
             <wp:positionV relativeFrom="paragraph">
-              <wp:posOffset>15875</wp:posOffset>
+              <wp:posOffset>11551</wp:posOffset>
             </wp:positionV>
             <wp:extent cx="2159635" cy="611505"/>
             <wp:effectExtent l="0" t="0" r="0" b="0"/>
@@ -4380,7 +5136,7 @@
                     <pic:cNvPicPr/>
                   </pic:nvPicPr>
                   <pic:blipFill>
-                    <a:blip r:embed="rId33">
+                    <a:blip r:embed="rId36">
                       <a:extLst>
                         <a:ext uri="{28A0092B-C50C-407E-A947-70E740481C1C}">
                           <a14:useLocalDpi xmlns:a14="http://schemas.microsoft.com/office/drawing/2010/main" val="0"/>
@@ -4433,20 +5189,18 @@
         <w:pStyle w:val="Szveg"/>
         <w:spacing w:after="120"/>
         <w:rPr>
-          <w:noProof/>
-        </w:rPr>
-      </w:pPr>
-      <w:r>
-        <w:rPr>
-          <w:noProof/>
-        </w:rPr>
-        <w:t>Az információs oldalon az alkalmazás részletesebb ismertetését láthatjuk</w:t>
-      </w:r>
-      <w:r>
-        <w:rPr>
-          <w:noProof/>
-        </w:rPr>
-        <w:t>, ezen az oldalon nincs semmilyen funkció a részletek elolvasásán kívül.</w:t>
+          <w:b/>
+          <w:bCs/>
+          <w:noProof/>
+        </w:rPr>
+      </w:pPr>
+      <w:r>
+        <w:rPr>
+          <w:b/>
+          <w:bCs/>
+          <w:noProof/>
+        </w:rPr>
+        <w:t>Információ</w:t>
       </w:r>
     </w:p>
     <w:p>
@@ -4462,9 +5216,17 @@
           <w:noProof/>
         </w:rPr>
         <w:drawing>
-          <wp:inline distT="0" distB="0" distL="0" distR="0" wp14:anchorId="1A452AE2" wp14:editId="6D483153">
-            <wp:extent cx="5399405" cy="3990340"/>
-            <wp:effectExtent l="0" t="0" r="0" b="0"/>
+          <wp:anchor distT="0" distB="0" distL="114300" distR="114300" simplePos="0" relativeHeight="251675648" behindDoc="0" locked="0" layoutInCell="1" allowOverlap="1" wp14:anchorId="1A452AE2" wp14:editId="47D9E5E6">
+            <wp:simplePos x="0" y="0"/>
+            <wp:positionH relativeFrom="column">
+              <wp:posOffset>228600</wp:posOffset>
+            </wp:positionH>
+            <wp:positionV relativeFrom="paragraph">
+              <wp:posOffset>460687</wp:posOffset>
+            </wp:positionV>
+            <wp:extent cx="5040000" cy="3724730"/>
+            <wp:effectExtent l="0" t="0" r="8255" b="9525"/>
+            <wp:wrapSquare wrapText="bothSides"/>
             <wp:docPr id="37" name="Kép 37"/>
             <wp:cNvGraphicFramePr>
               <a:graphicFrameLocks xmlns:a="http://schemas.openxmlformats.org/drawingml/2006/main" noChangeAspect="1"/>
@@ -4477,7 +5239,13 @@
                     <pic:cNvPicPr/>
                   </pic:nvPicPr>
                   <pic:blipFill>
-                    <a:blip r:embed="rId34"/>
+                    <a:blip r:embed="rId37" cstate="print">
+                      <a:extLst>
+                        <a:ext uri="{28A0092B-C50C-407E-A947-70E740481C1C}">
+                          <a14:useLocalDpi xmlns:a14="http://schemas.microsoft.com/office/drawing/2010/main" val="0"/>
+                        </a:ext>
+                      </a:extLst>
+                    </a:blip>
                     <a:stretch>
                       <a:fillRect/>
                     </a:stretch>
@@ -4485,7 +5253,7 @@
                   <pic:spPr>
                     <a:xfrm>
                       <a:off x="0" y="0"/>
-                      <a:ext cx="5399405" cy="3990340"/>
+                      <a:ext cx="5040000" cy="3724730"/>
                     </a:xfrm>
                     <a:prstGeom prst="rect">
                       <a:avLst/>
@@ -4494,8 +5262,631 @@
                 </pic:pic>
               </a:graphicData>
             </a:graphic>
-          </wp:inline>
+            <wp14:sizeRelH relativeFrom="margin">
+              <wp14:pctWidth>0</wp14:pctWidth>
+            </wp14:sizeRelH>
+            <wp14:sizeRelV relativeFrom="margin">
+              <wp14:pctHeight>0</wp14:pctHeight>
+            </wp14:sizeRelV>
+          </wp:anchor>
         </w:drawing>
+      </w:r>
+      <w:r>
+        <w:rPr>
+          <w:noProof/>
+        </w:rPr>
+        <w:t xml:space="preserve">Az </w:t>
+      </w:r>
+      <w:r>
+        <w:rPr>
+          <w:i/>
+          <w:iCs/>
+          <w:noProof/>
+        </w:rPr>
+        <w:t>információ</w:t>
+      </w:r>
+      <w:r>
+        <w:rPr>
+          <w:noProof/>
+        </w:rPr>
+        <w:t xml:space="preserve"> oldalon az alkalmazás részletesebb ismertetését láthatjuk</w:t>
+      </w:r>
+      <w:r>
+        <w:rPr>
+          <w:noProof/>
+        </w:rPr>
+        <w:t>, ezen az oldalon nincs semmilyen funkció a részletek elolvasásán kívül.</w:t>
+      </w:r>
+    </w:p>
+    <w:p>
+      <w:pPr>
+        <w:pStyle w:val="Szveg"/>
+        <w:spacing w:after="120"/>
+        <w:rPr>
+          <w:noProof/>
+        </w:rPr>
+      </w:pPr>
+      <w:r>
+        <w:rPr>
+          <w:noProof/>
+        </w:rPr>
+        <w:br w:type="page"/>
+      </w:r>
+    </w:p>
+    <w:p>
+      <w:pPr>
+        <w:pStyle w:val="Szveg"/>
+        <w:spacing w:after="120"/>
+        <w:rPr>
+          <w:b/>
+          <w:bCs/>
+          <w:noProof/>
+        </w:rPr>
+      </w:pPr>
+      <w:r>
+        <w:rPr>
+          <w:b/>
+          <w:bCs/>
+          <w:noProof/>
+        </w:rPr>
+        <w:lastRenderedPageBreak/>
+        <w:t>Regisztráció</w:t>
+      </w:r>
+    </w:p>
+    <w:p>
+      <w:pPr>
+        <w:pStyle w:val="Szveg"/>
+        <w:spacing w:after="120"/>
+        <w:rPr>
+          <w:noProof/>
+        </w:rPr>
+      </w:pPr>
+      <w:r>
+        <w:rPr>
+          <w:noProof/>
+        </w:rPr>
+        <w:drawing>
+          <wp:anchor distT="0" distB="0" distL="114300" distR="114300" simplePos="0" relativeHeight="251673600" behindDoc="0" locked="0" layoutInCell="1" allowOverlap="1" wp14:anchorId="4DBC13D9" wp14:editId="2CF7A4CB">
+            <wp:simplePos x="0" y="0"/>
+            <wp:positionH relativeFrom="column">
+              <wp:posOffset>2743835</wp:posOffset>
+            </wp:positionH>
+            <wp:positionV relativeFrom="paragraph">
+              <wp:posOffset>647700</wp:posOffset>
+            </wp:positionV>
+            <wp:extent cx="2663825" cy="3560445"/>
+            <wp:effectExtent l="0" t="0" r="3175" b="1905"/>
+            <wp:wrapTopAndBottom/>
+            <wp:docPr id="28" name="Kép 28"/>
+            <wp:cNvGraphicFramePr>
+              <a:graphicFrameLocks xmlns:a="http://schemas.openxmlformats.org/drawingml/2006/main" noChangeAspect="1"/>
+            </wp:cNvGraphicFramePr>
+            <a:graphic xmlns:a="http://schemas.openxmlformats.org/drawingml/2006/main">
+              <a:graphicData uri="http://schemas.openxmlformats.org/drawingml/2006/picture">
+                <pic:pic xmlns:pic="http://schemas.openxmlformats.org/drawingml/2006/picture">
+                  <pic:nvPicPr>
+                    <pic:cNvPr id="1" name=""/>
+                    <pic:cNvPicPr/>
+                  </pic:nvPicPr>
+                  <pic:blipFill>
+                    <a:blip r:embed="rId38">
+                      <a:extLst>
+                        <a:ext uri="{28A0092B-C50C-407E-A947-70E740481C1C}">
+                          <a14:useLocalDpi xmlns:a14="http://schemas.microsoft.com/office/drawing/2010/main" val="0"/>
+                        </a:ext>
+                      </a:extLst>
+                    </a:blip>
+                    <a:stretch>
+                      <a:fillRect/>
+                    </a:stretch>
+                  </pic:blipFill>
+                  <pic:spPr>
+                    <a:xfrm>
+                      <a:off x="0" y="0"/>
+                      <a:ext cx="2663825" cy="3560445"/>
+                    </a:xfrm>
+                    <a:prstGeom prst="rect">
+                      <a:avLst/>
+                    </a:prstGeom>
+                  </pic:spPr>
+                </pic:pic>
+              </a:graphicData>
+            </a:graphic>
+            <wp14:sizeRelH relativeFrom="margin">
+              <wp14:pctWidth>0</wp14:pctWidth>
+            </wp14:sizeRelH>
+            <wp14:sizeRelV relativeFrom="margin">
+              <wp14:pctHeight>0</wp14:pctHeight>
+            </wp14:sizeRelV>
+          </wp:anchor>
+        </w:drawing>
+      </w:r>
+      <w:r>
+        <w:rPr>
+          <w:noProof/>
+        </w:rPr>
+        <w:drawing>
+          <wp:anchor distT="0" distB="0" distL="114300" distR="114300" simplePos="0" relativeHeight="251672576" behindDoc="0" locked="0" layoutInCell="1" allowOverlap="1" wp14:anchorId="12CBF127" wp14:editId="630E915E">
+            <wp:simplePos x="0" y="0"/>
+            <wp:positionH relativeFrom="margin">
+              <wp:posOffset>1971</wp:posOffset>
+            </wp:positionH>
+            <wp:positionV relativeFrom="margin">
+              <wp:posOffset>915771</wp:posOffset>
+            </wp:positionV>
+            <wp:extent cx="2664000" cy="2880203"/>
+            <wp:effectExtent l="0" t="0" r="3175" b="0"/>
+            <wp:wrapTopAndBottom/>
+            <wp:docPr id="27" name="Kép 27"/>
+            <wp:cNvGraphicFramePr>
+              <a:graphicFrameLocks xmlns:a="http://schemas.openxmlformats.org/drawingml/2006/main" noChangeAspect="1"/>
+            </wp:cNvGraphicFramePr>
+            <a:graphic xmlns:a="http://schemas.openxmlformats.org/drawingml/2006/main">
+              <a:graphicData uri="http://schemas.openxmlformats.org/drawingml/2006/picture">
+                <pic:pic xmlns:pic="http://schemas.openxmlformats.org/drawingml/2006/picture">
+                  <pic:nvPicPr>
+                    <pic:cNvPr id="1" name=""/>
+                    <pic:cNvPicPr/>
+                  </pic:nvPicPr>
+                  <pic:blipFill>
+                    <a:blip r:embed="rId39">
+                      <a:extLst>
+                        <a:ext uri="{28A0092B-C50C-407E-A947-70E740481C1C}">
+                          <a14:useLocalDpi xmlns:a14="http://schemas.microsoft.com/office/drawing/2010/main" val="0"/>
+                        </a:ext>
+                      </a:extLst>
+                    </a:blip>
+                    <a:stretch>
+                      <a:fillRect/>
+                    </a:stretch>
+                  </pic:blipFill>
+                  <pic:spPr>
+                    <a:xfrm>
+                      <a:off x="0" y="0"/>
+                      <a:ext cx="2664000" cy="2880203"/>
+                    </a:xfrm>
+                    <a:prstGeom prst="rect">
+                      <a:avLst/>
+                    </a:prstGeom>
+                  </pic:spPr>
+                </pic:pic>
+              </a:graphicData>
+            </a:graphic>
+            <wp14:sizeRelH relativeFrom="margin">
+              <wp14:pctWidth>0</wp14:pctWidth>
+            </wp14:sizeRelH>
+            <wp14:sizeRelV relativeFrom="margin">
+              <wp14:pctHeight>0</wp14:pctHeight>
+            </wp14:sizeRelV>
+          </wp:anchor>
+        </w:drawing>
+      </w:r>
+      <w:r>
+        <w:rPr>
+          <w:noProof/>
+        </w:rPr>
+        <w:t xml:space="preserve">A </w:t>
+      </w:r>
+      <w:r>
+        <w:rPr>
+          <w:i/>
+          <w:iCs/>
+          <w:noProof/>
+        </w:rPr>
+        <w:t>”</w:t>
+      </w:r>
+      <w:r>
+        <w:rPr>
+          <w:i/>
+          <w:iCs/>
+          <w:noProof/>
+        </w:rPr>
+        <w:t>regisztrálás</w:t>
+      </w:r>
+      <w:r>
+        <w:rPr>
+          <w:i/>
+          <w:iCs/>
+          <w:noProof/>
+        </w:rPr>
+        <w:t>”</w:t>
+      </w:r>
+      <w:r>
+        <w:rPr>
+          <w:noProof/>
+        </w:rPr>
+        <w:t xml:space="preserve"> gombra kattintva, a regisztrációs oldalra kerül a felhasználó.</w:t>
+      </w:r>
+      <w:r>
+        <w:rPr>
+          <w:noProof/>
+        </w:rPr>
+        <w:t xml:space="preserve"> Négy mező kitöltése </w:t>
+      </w:r>
+      <w:r>
+        <w:rPr>
+          <w:i/>
+          <w:iCs/>
+          <w:noProof/>
+        </w:rPr>
+        <w:t>kötelező</w:t>
+      </w:r>
+      <w:r>
+        <w:rPr>
+          <w:noProof/>
+        </w:rPr>
+        <w:t xml:space="preserve"> a regisztráláshoz. Helyes beviteli értékek esetén, a regisztrálás gombra kattintva a regisztráció </w:t>
+      </w:r>
+      <w:r>
+        <w:rPr>
+          <w:noProof/>
+        </w:rPr>
+        <w:t>sikerességéről</w:t>
+      </w:r>
+      <w:r>
+        <w:rPr>
+          <w:noProof/>
+        </w:rPr>
+        <w:t xml:space="preserve"> visszajelzést kapunk</w:t>
+      </w:r>
+      <w:r>
+        <w:rPr>
+          <w:noProof/>
+        </w:rPr>
+        <w:t>.</w:t>
+      </w:r>
+    </w:p>
+    <w:p>
+      <w:pPr>
+        <w:pStyle w:val="Szveg"/>
+        <w:spacing w:before="240" w:after="120"/>
+        <w:rPr>
+          <w:noProof/>
+        </w:rPr>
+      </w:pPr>
+      <w:r>
+        <w:rPr>
+          <w:noProof/>
+        </w:rPr>
+        <w:drawing>
+          <wp:anchor distT="0" distB="0" distL="114300" distR="114300" simplePos="0" relativeHeight="251674624" behindDoc="0" locked="0" layoutInCell="1" allowOverlap="1" wp14:anchorId="3D2CA6CF" wp14:editId="35B2FA32">
+            <wp:simplePos x="0" y="0"/>
+            <wp:positionH relativeFrom="column">
+              <wp:posOffset>1971</wp:posOffset>
+            </wp:positionH>
+            <wp:positionV relativeFrom="paragraph">
+              <wp:posOffset>4119720</wp:posOffset>
+            </wp:positionV>
+            <wp:extent cx="2808000" cy="632187"/>
+            <wp:effectExtent l="0" t="0" r="0" b="0"/>
+            <wp:wrapSquare wrapText="bothSides"/>
+            <wp:docPr id="29" name="Kép 29"/>
+            <wp:cNvGraphicFramePr>
+              <a:graphicFrameLocks xmlns:a="http://schemas.openxmlformats.org/drawingml/2006/main" noChangeAspect="1"/>
+            </wp:cNvGraphicFramePr>
+            <a:graphic xmlns:a="http://schemas.openxmlformats.org/drawingml/2006/main">
+              <a:graphicData uri="http://schemas.openxmlformats.org/drawingml/2006/picture">
+                <pic:pic xmlns:pic="http://schemas.openxmlformats.org/drawingml/2006/picture">
+                  <pic:nvPicPr>
+                    <pic:cNvPr id="1" name=""/>
+                    <pic:cNvPicPr/>
+                  </pic:nvPicPr>
+                  <pic:blipFill>
+                    <a:blip r:embed="rId40">
+                      <a:extLst>
+                        <a:ext uri="{28A0092B-C50C-407E-A947-70E740481C1C}">
+                          <a14:useLocalDpi xmlns:a14="http://schemas.microsoft.com/office/drawing/2010/main" val="0"/>
+                        </a:ext>
+                      </a:extLst>
+                    </a:blip>
+                    <a:stretch>
+                      <a:fillRect/>
+                    </a:stretch>
+                  </pic:blipFill>
+                  <pic:spPr>
+                    <a:xfrm>
+                      <a:off x="0" y="0"/>
+                      <a:ext cx="2808000" cy="632187"/>
+                    </a:xfrm>
+                    <a:prstGeom prst="rect">
+                      <a:avLst/>
+                    </a:prstGeom>
+                  </pic:spPr>
+                </pic:pic>
+              </a:graphicData>
+            </a:graphic>
+            <wp14:sizeRelH relativeFrom="margin">
+              <wp14:pctWidth>0</wp14:pctWidth>
+            </wp14:sizeRelH>
+            <wp14:sizeRelV relativeFrom="margin">
+              <wp14:pctHeight>0</wp14:pctHeight>
+            </wp14:sizeRelV>
+          </wp:anchor>
+        </w:drawing>
+      </w:r>
+      <w:r>
+        <w:rPr>
+          <w:noProof/>
+        </w:rPr>
+        <w:t>Sikeres regisztrál</w:t>
+      </w:r>
+      <w:r>
+        <w:rPr>
+          <w:noProof/>
+        </w:rPr>
+        <w:t xml:space="preserve">ás </w:t>
+      </w:r>
+      <w:r>
+        <w:rPr>
+          <w:noProof/>
+        </w:rPr>
+        <w:t>esetén a</w:t>
+      </w:r>
+      <w:r>
+        <w:rPr>
+          <w:noProof/>
+        </w:rPr>
+        <w:t>utomatikusan bejelentkezik az alkalmazás</w:t>
+      </w:r>
+      <w:r>
+        <w:rPr>
+          <w:noProof/>
+        </w:rPr>
+        <w:t>, emiatt</w:t>
+      </w:r>
+      <w:r>
+        <w:rPr>
+          <w:noProof/>
+        </w:rPr>
+        <w:t xml:space="preserve"> </w:t>
+      </w:r>
+      <w:r>
+        <w:rPr>
+          <w:noProof/>
+        </w:rPr>
+        <w:t>látjuk</w:t>
+      </w:r>
+      <w:r>
+        <w:rPr>
+          <w:noProof/>
+        </w:rPr>
+        <w:t xml:space="preserve"> </w:t>
+      </w:r>
+      <w:r>
+        <w:rPr>
+          <w:noProof/>
+        </w:rPr>
+        <w:t>felhasználónevünket</w:t>
+      </w:r>
+      <w:r>
+        <w:rPr>
+          <w:noProof/>
+        </w:rPr>
+        <w:t xml:space="preserve"> </w:t>
+      </w:r>
+      <w:r>
+        <w:rPr>
+          <w:noProof/>
+        </w:rPr>
+        <w:t>a fejléc jobb oldalán</w:t>
+      </w:r>
+      <w:r>
+        <w:rPr>
+          <w:noProof/>
+        </w:rPr>
+        <w:t>,</w:t>
+      </w:r>
+      <w:r>
+        <w:rPr>
+          <w:noProof/>
+        </w:rPr>
+        <w:t xml:space="preserve"> sikeres regisztráció után.</w:t>
+      </w:r>
+      <w:r>
+        <w:rPr>
+          <w:noProof/>
+        </w:rPr>
+        <w:t xml:space="preserve"> </w:t>
+      </w:r>
+      <w:r>
+        <w:rPr>
+          <w:noProof/>
+        </w:rPr>
+        <w:t>Ellenkező esetben, például</w:t>
+      </w:r>
+      <w:r>
+        <w:rPr>
+          <w:noProof/>
+        </w:rPr>
+        <w:t>, ha olyan felhasználót próbálunk létrehozni, amelyik már létezik, a következő hibaüzenet jelenik meg a regisztráció oldalán.</w:t>
+      </w:r>
+    </w:p>
+    <w:p>
+      <w:pPr>
+        <w:pStyle w:val="Szveg"/>
+        <w:spacing w:before="240" w:after="120"/>
+        <w:rPr>
+          <w:b/>
+          <w:bCs/>
+          <w:noProof/>
+        </w:rPr>
+      </w:pPr>
+      <w:r>
+        <w:rPr>
+          <w:b/>
+          <w:bCs/>
+          <w:noProof/>
+        </w:rPr>
+        <w:t>Bejelentkezés</w:t>
+      </w:r>
+    </w:p>
+    <w:p>
+      <w:pPr>
+        <w:pStyle w:val="Szveg"/>
+        <w:spacing w:after="120"/>
+        <w:rPr>
+          <w:noProof/>
+        </w:rPr>
+      </w:pPr>
+      <w:r>
+        <w:rPr>
+          <w:noProof/>
+        </w:rPr>
+        <w:t xml:space="preserve">Abban az esetben, ha van már felhasználói fiókja és abba szeretne a felhasználó bejelentkezni, a </w:t>
+      </w:r>
+      <w:r>
+        <w:rPr>
+          <w:i/>
+          <w:iCs/>
+          <w:noProof/>
+        </w:rPr>
+        <w:t>”Van már fiókom”</w:t>
+      </w:r>
+      <w:r>
+        <w:rPr>
+          <w:noProof/>
+        </w:rPr>
+        <w:t xml:space="preserve"> gombra kattintva </w:t>
+      </w:r>
+      <w:r>
+        <w:rPr>
+          <w:noProof/>
+        </w:rPr>
+        <w:t>tud bejelentkezni a felhasználó.</w:t>
+      </w:r>
+    </w:p>
+    <w:p>
+      <w:pPr>
+        <w:pStyle w:val="Szveg"/>
+        <w:spacing w:after="120"/>
+        <w:rPr>
+          <w:noProof/>
+        </w:rPr>
+      </w:pPr>
+      <w:r>
+        <w:rPr>
+          <w:noProof/>
+        </w:rPr>
+        <w:drawing>
+          <wp:anchor distT="0" distB="0" distL="114300" distR="114300" simplePos="0" relativeHeight="251676672" behindDoc="0" locked="0" layoutInCell="1" allowOverlap="1" wp14:anchorId="42AB1C8C" wp14:editId="48D022F5">
+            <wp:simplePos x="0" y="0"/>
+            <wp:positionH relativeFrom="column">
+              <wp:posOffset>1270</wp:posOffset>
+            </wp:positionH>
+            <wp:positionV relativeFrom="paragraph">
+              <wp:posOffset>756285</wp:posOffset>
+            </wp:positionV>
+            <wp:extent cx="2807970" cy="593090"/>
+            <wp:effectExtent l="0" t="0" r="0" b="0"/>
+            <wp:wrapSquare wrapText="bothSides"/>
+            <wp:docPr id="30" name="Kép 30"/>
+            <wp:cNvGraphicFramePr>
+              <a:graphicFrameLocks xmlns:a="http://schemas.openxmlformats.org/drawingml/2006/main" noChangeAspect="1"/>
+            </wp:cNvGraphicFramePr>
+            <a:graphic xmlns:a="http://schemas.openxmlformats.org/drawingml/2006/main">
+              <a:graphicData uri="http://schemas.openxmlformats.org/drawingml/2006/picture">
+                <pic:pic xmlns:pic="http://schemas.openxmlformats.org/drawingml/2006/picture">
+                  <pic:nvPicPr>
+                    <pic:cNvPr id="1" name=""/>
+                    <pic:cNvPicPr/>
+                  </pic:nvPicPr>
+                  <pic:blipFill>
+                    <a:blip r:embed="rId41">
+                      <a:extLst>
+                        <a:ext uri="{28A0092B-C50C-407E-A947-70E740481C1C}">
+                          <a14:useLocalDpi xmlns:a14="http://schemas.microsoft.com/office/drawing/2010/main" val="0"/>
+                        </a:ext>
+                      </a:extLst>
+                    </a:blip>
+                    <a:stretch>
+                      <a:fillRect/>
+                    </a:stretch>
+                  </pic:blipFill>
+                  <pic:spPr>
+                    <a:xfrm>
+                      <a:off x="0" y="0"/>
+                      <a:ext cx="2807970" cy="593090"/>
+                    </a:xfrm>
+                    <a:prstGeom prst="rect">
+                      <a:avLst/>
+                    </a:prstGeom>
+                  </pic:spPr>
+                </pic:pic>
+              </a:graphicData>
+            </a:graphic>
+            <wp14:sizeRelH relativeFrom="margin">
+              <wp14:pctWidth>0</wp14:pctWidth>
+            </wp14:sizeRelH>
+            <wp14:sizeRelV relativeFrom="margin">
+              <wp14:pctHeight>0</wp14:pctHeight>
+            </wp14:sizeRelV>
+          </wp:anchor>
+        </w:drawing>
+      </w:r>
+      <w:r>
+        <w:rPr>
+          <w:noProof/>
+        </w:rPr>
+        <w:t xml:space="preserve">A mezők helyes kitöltése után a </w:t>
+      </w:r>
+      <w:r>
+        <w:rPr>
+          <w:i/>
+          <w:iCs/>
+          <w:noProof/>
+        </w:rPr>
+        <w:t>”Bejelentkezés”</w:t>
+      </w:r>
+      <w:r>
+        <w:rPr>
+          <w:noProof/>
+        </w:rPr>
+        <w:t xml:space="preserve"> gombra kattintva</w:t>
+      </w:r>
+      <w:r>
+        <w:rPr>
+          <w:noProof/>
+        </w:rPr>
+        <w:t xml:space="preserve"> bejelentkezünk, ha helyesen adtuk meg az adatainkat</w:t>
+      </w:r>
+      <w:r>
+        <w:rPr>
+          <w:noProof/>
+        </w:rPr>
+        <w:t>, ebben az esetben a navigációs sáv jobb oldalán a felhasználónevünket láthatjuk és értékeléseket és helyeket is hozzá tudunk adni az alkalmazáshoz</w:t>
+      </w:r>
+      <w:r>
+        <w:rPr>
+          <w:noProof/>
+        </w:rPr>
+        <w:t>.</w:t>
+      </w:r>
+    </w:p>
+    <w:p>
+      <w:pPr>
+        <w:pStyle w:val="Szveg"/>
+        <w:spacing w:after="120"/>
+        <w:rPr>
+          <w:noProof/>
+        </w:rPr>
+      </w:pPr>
+      <w:r>
+        <w:rPr>
+          <w:noProof/>
+        </w:rPr>
+        <w:t>Ha a bejelentkezés sikertelen,</w:t>
+      </w:r>
+      <w:r>
+        <w:rPr>
+          <w:noProof/>
+        </w:rPr>
+        <w:t xml:space="preserve"> hibaüzenet jelenik meg.</w:t>
+      </w:r>
+      <w:r>
+        <w:rPr>
+          <w:noProof/>
+        </w:rPr>
+        <w:t xml:space="preserve"> A beírt adatok ilyenkor nem vesznek el, könnyen lehet a beviteli mezőket módosítani.</w:t>
       </w:r>
     </w:p>
     <w:p>
@@ -4519,9 +5910,838 @@
         <w:pStyle w:val="Szveg"/>
         <w:spacing w:after="120"/>
         <w:rPr>
-          <w:noProof/>
-        </w:rPr>
-      </w:pPr>
+          <w:b/>
+          <w:bCs/>
+          <w:noProof/>
+        </w:rPr>
+      </w:pPr>
+      <w:r>
+        <w:rPr>
+          <w:b/>
+          <w:bCs/>
+          <w:noProof/>
+        </w:rPr>
+        <w:lastRenderedPageBreak/>
+        <w:t>Felhasználó adatainak módosítása</w:t>
+      </w:r>
+    </w:p>
+    <w:p>
+      <w:pPr>
+        <w:pStyle w:val="Szveg"/>
+        <w:spacing w:after="120"/>
+        <w:rPr>
+          <w:noProof/>
+        </w:rPr>
+      </w:pPr>
+      <w:r>
+        <w:rPr>
+          <w:noProof/>
+        </w:rPr>
+        <w:drawing>
+          <wp:anchor distT="0" distB="0" distL="114300" distR="114300" simplePos="0" relativeHeight="251678720" behindDoc="0" locked="0" layoutInCell="1" allowOverlap="1" wp14:anchorId="786F5B04" wp14:editId="1E0933A5">
+            <wp:simplePos x="0" y="0"/>
+            <wp:positionH relativeFrom="column">
+              <wp:posOffset>-2540</wp:posOffset>
+            </wp:positionH>
+            <wp:positionV relativeFrom="paragraph">
+              <wp:posOffset>3048635</wp:posOffset>
+            </wp:positionV>
+            <wp:extent cx="2699385" cy="550545"/>
+            <wp:effectExtent l="0" t="0" r="5715" b="1905"/>
+            <wp:wrapSquare wrapText="bothSides"/>
+            <wp:docPr id="32" name="Kép 32"/>
+            <wp:cNvGraphicFramePr>
+              <a:graphicFrameLocks xmlns:a="http://schemas.openxmlformats.org/drawingml/2006/main" noChangeAspect="1"/>
+            </wp:cNvGraphicFramePr>
+            <a:graphic xmlns:a="http://schemas.openxmlformats.org/drawingml/2006/main">
+              <a:graphicData uri="http://schemas.openxmlformats.org/drawingml/2006/picture">
+                <pic:pic xmlns:pic="http://schemas.openxmlformats.org/drawingml/2006/picture">
+                  <pic:nvPicPr>
+                    <pic:cNvPr id="1" name=""/>
+                    <pic:cNvPicPr/>
+                  </pic:nvPicPr>
+                  <pic:blipFill>
+                    <a:blip r:embed="rId42">
+                      <a:extLst>
+                        <a:ext uri="{28A0092B-C50C-407E-A947-70E740481C1C}">
+                          <a14:useLocalDpi xmlns:a14="http://schemas.microsoft.com/office/drawing/2010/main" val="0"/>
+                        </a:ext>
+                      </a:extLst>
+                    </a:blip>
+                    <a:stretch>
+                      <a:fillRect/>
+                    </a:stretch>
+                  </pic:blipFill>
+                  <pic:spPr>
+                    <a:xfrm>
+                      <a:off x="0" y="0"/>
+                      <a:ext cx="2699385" cy="550545"/>
+                    </a:xfrm>
+                    <a:prstGeom prst="rect">
+                      <a:avLst/>
+                    </a:prstGeom>
+                  </pic:spPr>
+                </pic:pic>
+              </a:graphicData>
+            </a:graphic>
+            <wp14:sizeRelH relativeFrom="margin">
+              <wp14:pctWidth>0</wp14:pctWidth>
+            </wp14:sizeRelH>
+            <wp14:sizeRelV relativeFrom="margin">
+              <wp14:pctHeight>0</wp14:pctHeight>
+            </wp14:sizeRelV>
+          </wp:anchor>
+        </w:drawing>
+      </w:r>
+      <w:r>
+        <w:rPr>
+          <w:noProof/>
+        </w:rPr>
+        <w:drawing>
+          <wp:anchor distT="0" distB="0" distL="114300" distR="114300" simplePos="0" relativeHeight="251677696" behindDoc="0" locked="0" layoutInCell="1" allowOverlap="1" wp14:anchorId="217B9B8B" wp14:editId="038C1A19">
+            <wp:simplePos x="0" y="0"/>
+            <wp:positionH relativeFrom="column">
+              <wp:posOffset>2512695</wp:posOffset>
+            </wp:positionH>
+            <wp:positionV relativeFrom="paragraph">
+              <wp:posOffset>417195</wp:posOffset>
+            </wp:positionV>
+            <wp:extent cx="2879725" cy="2381885"/>
+            <wp:effectExtent l="0" t="0" r="0" b="0"/>
+            <wp:wrapSquare wrapText="bothSides"/>
+            <wp:docPr id="31" name="Kép 31"/>
+            <wp:cNvGraphicFramePr>
+              <a:graphicFrameLocks xmlns:a="http://schemas.openxmlformats.org/drawingml/2006/main" noChangeAspect="1"/>
+            </wp:cNvGraphicFramePr>
+            <a:graphic xmlns:a="http://schemas.openxmlformats.org/drawingml/2006/main">
+              <a:graphicData uri="http://schemas.openxmlformats.org/drawingml/2006/picture">
+                <pic:pic xmlns:pic="http://schemas.openxmlformats.org/drawingml/2006/picture">
+                  <pic:nvPicPr>
+                    <pic:cNvPr id="1" name=""/>
+                    <pic:cNvPicPr/>
+                  </pic:nvPicPr>
+                  <pic:blipFill>
+                    <a:blip r:embed="rId43">
+                      <a:extLst>
+                        <a:ext uri="{28A0092B-C50C-407E-A947-70E740481C1C}">
+                          <a14:useLocalDpi xmlns:a14="http://schemas.microsoft.com/office/drawing/2010/main" val="0"/>
+                        </a:ext>
+                      </a:extLst>
+                    </a:blip>
+                    <a:stretch>
+                      <a:fillRect/>
+                    </a:stretch>
+                  </pic:blipFill>
+                  <pic:spPr>
+                    <a:xfrm>
+                      <a:off x="0" y="0"/>
+                      <a:ext cx="2879725" cy="2381885"/>
+                    </a:xfrm>
+                    <a:prstGeom prst="rect">
+                      <a:avLst/>
+                    </a:prstGeom>
+                  </pic:spPr>
+                </pic:pic>
+              </a:graphicData>
+            </a:graphic>
+          </wp:anchor>
+        </w:drawing>
+      </w:r>
+      <w:r>
+        <w:rPr>
+          <w:noProof/>
+        </w:rPr>
+        <w:t xml:space="preserve">Abban az esetben ha módosítani kívánja adatait, a navigációs sávon a felhasználónevére kattintva, a legördülő menü </w:t>
+      </w:r>
+      <w:r>
+        <w:rPr>
+          <w:i/>
+          <w:iCs/>
+          <w:noProof/>
+        </w:rPr>
+        <w:t>”Adataim módosítása”</w:t>
+      </w:r>
+      <w:r>
+        <w:rPr>
+          <w:noProof/>
+        </w:rPr>
+        <w:t xml:space="preserve"> menüpont</w:t>
+      </w:r>
+      <w:r>
+        <w:rPr>
+          <w:noProof/>
+        </w:rPr>
+        <w:t>jára</w:t>
+      </w:r>
+      <w:r>
+        <w:rPr>
+          <w:noProof/>
+        </w:rPr>
+        <w:t xml:space="preserve"> kattintva</w:t>
+      </w:r>
+      <w:r>
+        <w:rPr>
+          <w:noProof/>
+        </w:rPr>
+        <w:t xml:space="preserve"> a weboldal</w:t>
+      </w:r>
+      <w:r>
+        <w:rPr>
+          <w:noProof/>
+        </w:rPr>
+        <w:t xml:space="preserve"> átnavigál minket az </w:t>
+      </w:r>
+      <w:r>
+        <w:rPr>
+          <w:i/>
+          <w:iCs/>
+          <w:noProof/>
+        </w:rPr>
+        <w:t>adataim módosítása</w:t>
+      </w:r>
+      <w:r>
+        <w:rPr>
+          <w:noProof/>
+        </w:rPr>
+        <w:t xml:space="preserve"> oldalra</w:t>
+      </w:r>
+      <w:r>
+        <w:rPr>
+          <w:noProof/>
+        </w:rPr>
+        <w:t>.</w:t>
+      </w:r>
+      <w:r>
+        <w:rPr>
+          <w:noProof/>
+        </w:rPr>
+        <w:t xml:space="preserve"> A </w:t>
+      </w:r>
+      <w:r>
+        <w:rPr>
+          <w:b/>
+          <w:bCs/>
+          <w:noProof/>
+        </w:rPr>
+        <w:t>felhasználónév</w:t>
+      </w:r>
+      <w:r>
+        <w:rPr>
+          <w:noProof/>
+        </w:rPr>
+        <w:t xml:space="preserve">, illetve az </w:t>
+      </w:r>
+      <w:r>
+        <w:rPr>
+          <w:b/>
+          <w:bCs/>
+          <w:noProof/>
+        </w:rPr>
+        <w:t>email cím</w:t>
+      </w:r>
+      <w:r>
+        <w:rPr>
+          <w:noProof/>
+        </w:rPr>
+        <w:t xml:space="preserve"> módosítására van lehetőségünk.</w:t>
+      </w:r>
+      <w:r>
+        <w:rPr>
+          <w:noProof/>
+        </w:rPr>
+        <w:t xml:space="preserve"> Az oldal betöltésekor a beviteli mezők értékei automatikusan betöltődnek.</w:t>
+      </w:r>
+      <w:r>
+        <w:rPr>
+          <w:noProof/>
+        </w:rPr>
+        <w:t xml:space="preserve"> A mezők megfelelő kitöltése után </w:t>
+      </w:r>
+      <w:r>
+        <w:rPr>
+          <w:noProof/>
+        </w:rPr>
+        <w:t xml:space="preserve">a </w:t>
+      </w:r>
+      <w:r>
+        <w:rPr>
+          <w:i/>
+          <w:iCs/>
+          <w:noProof/>
+        </w:rPr>
+        <w:t>”Módosítás”</w:t>
+      </w:r>
+      <w:r>
+        <w:rPr>
+          <w:noProof/>
+        </w:rPr>
+        <w:t xml:space="preserve"> gombra kattintva tudjuk módosítani az adatainkat.</w:t>
+      </w:r>
+      <w:r>
+        <w:rPr>
+          <w:noProof/>
+        </w:rPr>
+        <w:t xml:space="preserve"> </w:t>
+      </w:r>
+      <w:r>
+        <w:rPr>
+          <w:noProof/>
+        </w:rPr>
+        <w:t>A módosítás sikeréről visszajelzést kapunk.</w:t>
+      </w:r>
+      <w:r>
+        <w:rPr>
+          <w:noProof/>
+        </w:rPr>
+        <w:t xml:space="preserve"> Az adataink sikeres módosítása után a főoldalra navigál minket a program, a navigációs sávon pedig az </w:t>
+      </w:r>
+      <w:r>
+        <w:rPr>
+          <w:b/>
+          <w:bCs/>
+          <w:noProof/>
+        </w:rPr>
+        <w:t>új felhasználónevünket</w:t>
+      </w:r>
+      <w:r>
+        <w:rPr>
+          <w:noProof/>
+        </w:rPr>
+        <w:t xml:space="preserve"> láthatjuk.</w:t>
+      </w:r>
+    </w:p>
+    <w:p>
+      <w:pPr>
+        <w:pStyle w:val="Szveg"/>
+        <w:spacing w:after="120"/>
+        <w:rPr>
+          <w:noProof/>
+        </w:rPr>
+      </w:pPr>
+      <w:r>
+        <w:rPr>
+          <w:noProof/>
+        </w:rPr>
+        <w:t>Abban az esetben, ha sikertelen volt adataink módosítása, hibaüzenet jelenik meg az adataim módosítása oldalon.</w:t>
+      </w:r>
+    </w:p>
+    <w:p>
+      <w:pPr>
+        <w:pStyle w:val="Szveg"/>
+        <w:spacing w:after="120"/>
+        <w:rPr>
+          <w:b/>
+          <w:bCs/>
+          <w:noProof/>
+        </w:rPr>
+      </w:pPr>
+      <w:r>
+        <w:rPr>
+          <w:noProof/>
+        </w:rPr>
+        <w:drawing>
+          <wp:anchor distT="0" distB="0" distL="114300" distR="114300" simplePos="0" relativeHeight="251679744" behindDoc="0" locked="0" layoutInCell="1" allowOverlap="1" wp14:anchorId="65705D7B" wp14:editId="21C5BE15">
+            <wp:simplePos x="0" y="0"/>
+            <wp:positionH relativeFrom="column">
+              <wp:posOffset>2625725</wp:posOffset>
+            </wp:positionH>
+            <wp:positionV relativeFrom="paragraph">
+              <wp:posOffset>217170</wp:posOffset>
+            </wp:positionV>
+            <wp:extent cx="2735580" cy="2324100"/>
+            <wp:effectExtent l="0" t="0" r="7620" b="0"/>
+            <wp:wrapSquare wrapText="bothSides"/>
+            <wp:docPr id="33" name="Kép 33"/>
+            <wp:cNvGraphicFramePr>
+              <a:graphicFrameLocks xmlns:a="http://schemas.openxmlformats.org/drawingml/2006/main" noChangeAspect="1"/>
+            </wp:cNvGraphicFramePr>
+            <a:graphic xmlns:a="http://schemas.openxmlformats.org/drawingml/2006/main">
+              <a:graphicData uri="http://schemas.openxmlformats.org/drawingml/2006/picture">
+                <pic:pic xmlns:pic="http://schemas.openxmlformats.org/drawingml/2006/picture">
+                  <pic:nvPicPr>
+                    <pic:cNvPr id="1" name=""/>
+                    <pic:cNvPicPr/>
+                  </pic:nvPicPr>
+                  <pic:blipFill>
+                    <a:blip r:embed="rId44" cstate="print">
+                      <a:extLst>
+                        <a:ext uri="{28A0092B-C50C-407E-A947-70E740481C1C}">
+                          <a14:useLocalDpi xmlns:a14="http://schemas.microsoft.com/office/drawing/2010/main" val="0"/>
+                        </a:ext>
+                      </a:extLst>
+                    </a:blip>
+                    <a:stretch>
+                      <a:fillRect/>
+                    </a:stretch>
+                  </pic:blipFill>
+                  <pic:spPr>
+                    <a:xfrm>
+                      <a:off x="0" y="0"/>
+                      <a:ext cx="2735580" cy="2324100"/>
+                    </a:xfrm>
+                    <a:prstGeom prst="rect">
+                      <a:avLst/>
+                    </a:prstGeom>
+                  </pic:spPr>
+                </pic:pic>
+              </a:graphicData>
+            </a:graphic>
+            <wp14:sizeRelH relativeFrom="margin">
+              <wp14:pctWidth>0</wp14:pctWidth>
+            </wp14:sizeRelH>
+            <wp14:sizeRelV relativeFrom="margin">
+              <wp14:pctHeight>0</wp14:pctHeight>
+            </wp14:sizeRelV>
+          </wp:anchor>
+        </w:drawing>
+      </w:r>
+      <w:r>
+        <w:rPr>
+          <w:b/>
+          <w:bCs/>
+          <w:noProof/>
+        </w:rPr>
+        <w:t>Saját helyek</w:t>
+      </w:r>
+    </w:p>
+    <w:p>
+      <w:pPr>
+        <w:pStyle w:val="Szveg"/>
+        <w:spacing w:after="120"/>
+        <w:rPr>
+          <w:noProof/>
+        </w:rPr>
+      </w:pPr>
+      <w:r>
+        <w:rPr>
+          <w:noProof/>
+        </w:rPr>
+        <w:t xml:space="preserve">Ha magunk akarunk egy helyet hozzáadni az alkalmazáshoz, a </w:t>
+      </w:r>
+      <w:r>
+        <w:rPr>
+          <w:i/>
+          <w:iCs/>
+          <w:noProof/>
+        </w:rPr>
+        <w:t>”Helyeim módosítása”</w:t>
+      </w:r>
+      <w:r>
+        <w:rPr>
+          <w:noProof/>
+        </w:rPr>
+        <w:t xml:space="preserve"> </w:t>
+      </w:r>
+      <w:r>
+        <w:rPr>
+          <w:noProof/>
+        </w:rPr>
+        <w:t xml:space="preserve">menüpontra kattintva </w:t>
+      </w:r>
+      <w:r>
+        <w:rPr>
+          <w:noProof/>
+        </w:rPr>
+        <w:t>ezt megtehetjük</w:t>
+      </w:r>
+      <w:r>
+        <w:rPr>
+          <w:noProof/>
+        </w:rPr>
+        <w:t>.</w:t>
+      </w:r>
+    </w:p>
+    <w:p>
+      <w:pPr>
+        <w:pStyle w:val="Szveg"/>
+        <w:spacing w:after="120"/>
+        <w:rPr>
+          <w:noProof/>
+        </w:rPr>
+      </w:pPr>
+      <w:r>
+        <w:rPr>
+          <w:noProof/>
+        </w:rPr>
+        <w:t xml:space="preserve">Az alkalmazás a </w:t>
+      </w:r>
+      <w:r>
+        <w:rPr>
+          <w:b/>
+          <w:bCs/>
+          <w:noProof/>
+        </w:rPr>
+        <w:t>Saját helyek kezelése</w:t>
+      </w:r>
+      <w:r>
+        <w:rPr>
+          <w:noProof/>
+        </w:rPr>
+        <w:t xml:space="preserve"> oldalra navigál minket, itt </w:t>
+      </w:r>
+      <w:r>
+        <w:rPr>
+          <w:noProof/>
+        </w:rPr>
+        <w:t>találhatjuk</w:t>
+      </w:r>
+      <w:r>
+        <w:rPr>
+          <w:noProof/>
+        </w:rPr>
+        <w:t xml:space="preserve"> azokat a helyeket, amiket mi adtunk az alkalmazásho</w:t>
+      </w:r>
+      <w:r>
+        <w:rPr>
+          <w:noProof/>
+        </w:rPr>
+        <w:t>z.</w:t>
+      </w:r>
+      <w:r>
+        <w:rPr>
+          <w:noProof/>
+        </w:rPr>
+        <w:t xml:space="preserve"> Ha mi is hozzá </w:t>
+      </w:r>
+      <w:r>
+        <w:rPr>
+          <w:noProof/>
+        </w:rPr>
+        <w:t>szeretnénk</w:t>
+      </w:r>
+      <w:r>
+        <w:rPr>
+          <w:noProof/>
+        </w:rPr>
+        <w:t xml:space="preserve"> adni egy helyet a programhoz, a mezők megfelelő kitöltése után a </w:t>
+      </w:r>
+      <w:r>
+        <w:rPr>
+          <w:i/>
+          <w:iCs/>
+          <w:noProof/>
+        </w:rPr>
+        <w:t>”Hely hozzáadása”</w:t>
+      </w:r>
+      <w:r>
+        <w:rPr>
+          <w:noProof/>
+        </w:rPr>
+        <w:t xml:space="preserve"> gombra kattintva </w:t>
+      </w:r>
+      <w:r>
+        <w:rPr>
+          <w:noProof/>
+        </w:rPr>
+        <w:t>ezt megvalósíthatjuk</w:t>
+      </w:r>
+      <w:r>
+        <w:rPr>
+          <w:noProof/>
+        </w:rPr>
+        <w:t>.</w:t>
+      </w:r>
+    </w:p>
+    <w:p>
+      <w:pPr>
+        <w:pStyle w:val="Szveg"/>
+        <w:spacing w:after="120"/>
+        <w:rPr>
+          <w:noProof/>
+        </w:rPr>
+      </w:pPr>
+      <w:r>
+        <w:rPr>
+          <w:noProof/>
+        </w:rPr>
+        <w:drawing>
+          <wp:anchor distT="0" distB="0" distL="114300" distR="114300" simplePos="0" relativeHeight="251680768" behindDoc="0" locked="0" layoutInCell="1" allowOverlap="1" wp14:anchorId="6AC2997B" wp14:editId="4E3093C9">
+            <wp:simplePos x="0" y="0"/>
+            <wp:positionH relativeFrom="column">
+              <wp:posOffset>0</wp:posOffset>
+            </wp:positionH>
+            <wp:positionV relativeFrom="paragraph">
+              <wp:posOffset>389890</wp:posOffset>
+            </wp:positionV>
+            <wp:extent cx="1259840" cy="1675765"/>
+            <wp:effectExtent l="0" t="0" r="0" b="635"/>
+            <wp:wrapSquare wrapText="bothSides"/>
+            <wp:docPr id="36" name="Kép 36"/>
+            <wp:cNvGraphicFramePr>
+              <a:graphicFrameLocks xmlns:a="http://schemas.openxmlformats.org/drawingml/2006/main" noChangeAspect="1"/>
+            </wp:cNvGraphicFramePr>
+            <a:graphic xmlns:a="http://schemas.openxmlformats.org/drawingml/2006/main">
+              <a:graphicData uri="http://schemas.openxmlformats.org/drawingml/2006/picture">
+                <pic:pic xmlns:pic="http://schemas.openxmlformats.org/drawingml/2006/picture">
+                  <pic:nvPicPr>
+                    <pic:cNvPr id="1" name=""/>
+                    <pic:cNvPicPr/>
+                  </pic:nvPicPr>
+                  <pic:blipFill>
+                    <a:blip r:embed="rId45">
+                      <a:extLst>
+                        <a:ext uri="{28A0092B-C50C-407E-A947-70E740481C1C}">
+                          <a14:useLocalDpi xmlns:a14="http://schemas.microsoft.com/office/drawing/2010/main" val="0"/>
+                        </a:ext>
+                      </a:extLst>
+                    </a:blip>
+                    <a:stretch>
+                      <a:fillRect/>
+                    </a:stretch>
+                  </pic:blipFill>
+                  <pic:spPr>
+                    <a:xfrm>
+                      <a:off x="0" y="0"/>
+                      <a:ext cx="1259840" cy="1675765"/>
+                    </a:xfrm>
+                    <a:prstGeom prst="rect">
+                      <a:avLst/>
+                    </a:prstGeom>
+                  </pic:spPr>
+                </pic:pic>
+              </a:graphicData>
+            </a:graphic>
+          </wp:anchor>
+        </w:drawing>
+      </w:r>
+      <w:r>
+        <w:rPr>
+          <w:noProof/>
+        </w:rPr>
+        <w:drawing>
+          <wp:anchor distT="0" distB="0" distL="114300" distR="114300" simplePos="0" relativeHeight="251681792" behindDoc="0" locked="0" layoutInCell="1" allowOverlap="1" wp14:anchorId="1C48D94B" wp14:editId="36434811">
+            <wp:simplePos x="0" y="0"/>
+            <wp:positionH relativeFrom="column">
+              <wp:posOffset>3313430</wp:posOffset>
+            </wp:positionH>
+            <wp:positionV relativeFrom="paragraph">
+              <wp:posOffset>385445</wp:posOffset>
+            </wp:positionV>
+            <wp:extent cx="2087880" cy="723265"/>
+            <wp:effectExtent l="0" t="0" r="7620" b="635"/>
+            <wp:wrapSquare wrapText="bothSides"/>
+            <wp:docPr id="38" name="Kép 38"/>
+            <wp:cNvGraphicFramePr>
+              <a:graphicFrameLocks xmlns:a="http://schemas.openxmlformats.org/drawingml/2006/main" noChangeAspect="1"/>
+            </wp:cNvGraphicFramePr>
+            <a:graphic xmlns:a="http://schemas.openxmlformats.org/drawingml/2006/main">
+              <a:graphicData uri="http://schemas.openxmlformats.org/drawingml/2006/picture">
+                <pic:pic xmlns:pic="http://schemas.openxmlformats.org/drawingml/2006/picture">
+                  <pic:nvPicPr>
+                    <pic:cNvPr id="1" name=""/>
+                    <pic:cNvPicPr/>
+                  </pic:nvPicPr>
+                  <pic:blipFill>
+                    <a:blip r:embed="rId46">
+                      <a:extLst>
+                        <a:ext uri="{28A0092B-C50C-407E-A947-70E740481C1C}">
+                          <a14:useLocalDpi xmlns:a14="http://schemas.microsoft.com/office/drawing/2010/main" val="0"/>
+                        </a:ext>
+                      </a:extLst>
+                    </a:blip>
+                    <a:stretch>
+                      <a:fillRect/>
+                    </a:stretch>
+                  </pic:blipFill>
+                  <pic:spPr>
+                    <a:xfrm>
+                      <a:off x="0" y="0"/>
+                      <a:ext cx="2087880" cy="723265"/>
+                    </a:xfrm>
+                    <a:prstGeom prst="rect">
+                      <a:avLst/>
+                    </a:prstGeom>
+                  </pic:spPr>
+                </pic:pic>
+              </a:graphicData>
+            </a:graphic>
+            <wp14:sizeRelH relativeFrom="margin">
+              <wp14:pctWidth>0</wp14:pctWidth>
+            </wp14:sizeRelH>
+            <wp14:sizeRelV relativeFrom="margin">
+              <wp14:pctHeight>0</wp14:pctHeight>
+            </wp14:sizeRelV>
+          </wp:anchor>
+        </w:drawing>
+      </w:r>
+      <w:r>
+        <w:rPr>
+          <w:noProof/>
+        </w:rPr>
+        <w:t>A hely publikálása után megváltoztathatjuk</w:t>
+      </w:r>
+      <w:r>
+        <w:rPr>
+          <w:noProof/>
+        </w:rPr>
+        <w:t>, illetve törölhetjük</w:t>
+      </w:r>
+      <w:r>
+        <w:rPr>
+          <w:noProof/>
+        </w:rPr>
+        <w:t xml:space="preserve"> az általunk hozzáadott helyek adatait</w:t>
+      </w:r>
+      <w:r>
+        <w:rPr>
+          <w:noProof/>
+        </w:rPr>
+        <w:t>.</w:t>
+      </w:r>
+      <w:r>
+        <w:rPr>
+          <w:noProof/>
+        </w:rPr>
+        <w:t xml:space="preserve"> A </w:t>
+      </w:r>
+      <w:r>
+        <w:rPr>
+          <w:i/>
+          <w:iCs/>
+          <w:noProof/>
+        </w:rPr>
+        <w:t>”Szerkesztés”</w:t>
+      </w:r>
+      <w:r>
+        <w:rPr>
+          <w:noProof/>
+        </w:rPr>
+        <w:t xml:space="preserve"> gombra kattintva módosíthatjuk a kiválasztott hely</w:t>
+      </w:r>
+      <w:r>
+        <w:rPr>
+          <w:noProof/>
+        </w:rPr>
+        <w:t>ünk</w:t>
+      </w:r>
+      <w:r>
+        <w:rPr>
+          <w:noProof/>
+        </w:rPr>
+        <w:t xml:space="preserve"> adatait</w:t>
+      </w:r>
+      <w:r>
+        <w:rPr>
+          <w:noProof/>
+        </w:rPr>
+        <w:t xml:space="preserve">, ahol hozzáadtuk a helyünket, </w:t>
+      </w:r>
+      <w:r>
+        <w:rPr>
+          <w:noProof/>
+        </w:rPr>
+        <w:t xml:space="preserve">azokba a mezőkben </w:t>
+      </w:r>
+      <w:r>
+        <w:rPr>
+          <w:noProof/>
+        </w:rPr>
+        <w:t>betöltődnek</w:t>
+      </w:r>
+      <w:r>
+        <w:rPr>
+          <w:noProof/>
+        </w:rPr>
+        <w:t xml:space="preserve"> a módosításra váró hely adatai</w:t>
+      </w:r>
+      <w:r>
+        <w:rPr>
+          <w:noProof/>
+        </w:rPr>
+        <w:t>. A hely adatainak javítása után</w:t>
+      </w:r>
+      <w:r>
+        <w:rPr>
+          <w:noProof/>
+        </w:rPr>
+        <w:t>,</w:t>
+      </w:r>
+      <w:r>
+        <w:rPr>
+          <w:noProof/>
+        </w:rPr>
+        <w:t xml:space="preserve"> a </w:t>
+      </w:r>
+      <w:r>
+        <w:rPr>
+          <w:i/>
+          <w:iCs/>
+          <w:noProof/>
+        </w:rPr>
+        <w:t>”Mentés”</w:t>
+      </w:r>
+      <w:r>
+        <w:rPr>
+          <w:noProof/>
+        </w:rPr>
+        <w:t xml:space="preserve"> gombra kattintva frissíthetjük helyünk adatait</w:t>
+      </w:r>
+      <w:r>
+        <w:rPr>
+          <w:noProof/>
+        </w:rPr>
+        <w:t xml:space="preserve">, ha meggondoltuk magunkat és mégsem akaruk a hely adatait módosítani a </w:t>
+      </w:r>
+      <w:r>
+        <w:rPr>
+          <w:i/>
+          <w:iCs/>
+          <w:noProof/>
+        </w:rPr>
+        <w:t>”Mégse”</w:t>
+      </w:r>
+      <w:r>
+        <w:rPr>
+          <w:noProof/>
+        </w:rPr>
+        <w:t xml:space="preserve"> gombra kattintva kiléphetünk a hely módosításából.</w:t>
+      </w:r>
+      <w:r>
+        <w:rPr>
+          <w:noProof/>
+        </w:rPr>
+        <w:t xml:space="preserve"> </w:t>
+      </w:r>
+      <w:r>
+        <w:rPr>
+          <w:noProof/>
+        </w:rPr>
+        <w:t>A</w:t>
+      </w:r>
+      <w:r>
+        <w:rPr>
+          <w:noProof/>
+        </w:rPr>
+        <w:t xml:space="preserve"> </w:t>
+      </w:r>
+      <w:r>
+        <w:rPr>
+          <w:i/>
+          <w:iCs/>
+          <w:noProof/>
+        </w:rPr>
+        <w:t>”Törlés”</w:t>
+      </w:r>
+      <w:r>
+        <w:rPr>
+          <w:noProof/>
+        </w:rPr>
+        <w:t xml:space="preserve"> gombra kattintva a kiválasztott helyünket </w:t>
+      </w:r>
+      <w:r>
+        <w:rPr>
+          <w:b/>
+          <w:bCs/>
+          <w:noProof/>
+        </w:rPr>
+        <w:t>törölhetjük</w:t>
+      </w:r>
+      <w:r>
+        <w:rPr>
+          <w:noProof/>
+        </w:rPr>
+        <w:t>.</w:t>
+      </w:r>
     </w:p>
     <w:sectPr>
       <w:pgSz w:w="11906" w:h="16838"/>

</xml_diff>

<commit_message>
Dokumentáció folytatva, Ratings és MyLocations komponensek javítva
</commit_message>
<xml_diff>
--- a/Dokumentacio/DogGo_Web_Dokumentacio.docx
+++ b/Dokumentacio/DogGo_Web_Dokumentacio.docx
@@ -1,6 +1,6 @@
 
 <file path=word/document.xml><?xml version="1.0" encoding="utf-8"?>
-<w:document xmlns:wpc="http://schemas.microsoft.com/office/word/2010/wordprocessingCanvas" xmlns:cx="http://schemas.microsoft.com/office/drawing/2014/chartex" xmlns:cx1="http://schemas.microsoft.com/office/drawing/2015/9/8/chartex" xmlns:mc="http://schemas.openxmlformats.org/markup-compatibility/2006" xmlns:o="urn:schemas-microsoft-com:office:office" xmlns:r="http://schemas.openxmlformats.org/officeDocument/2006/relationships" xmlns:m="http://schemas.openxmlformats.org/officeDocument/2006/math" xmlns:v="urn:schemas-microsoft-com:vml" xmlns:wp14="http://schemas.microsoft.com/office/word/2010/wordprocessingDrawing" xmlns:wp="http://schemas.openxmlformats.org/drawingml/2006/wordprocessingDrawing" xmlns:w10="urn:schemas-microsoft-com:office:word" xmlns:w="http://schemas.openxmlformats.org/wordprocessingml/2006/main" xmlns:w14="http://schemas.microsoft.com/office/word/2010/wordml" xmlns:w15="http://schemas.microsoft.com/office/word/2012/wordml" xmlns:w16se="http://schemas.microsoft.com/office/word/2015/wordml/symex" xmlns:wpg="http://schemas.microsoft.com/office/word/2010/wordprocessingGroup" xmlns:wpi="http://schemas.microsoft.com/office/word/2010/wordprocessingInk" xmlns:wne="http://schemas.microsoft.com/office/word/2006/wordml" xmlns:wps="http://schemas.microsoft.com/office/word/2010/wordprocessingShape" mc:Ignorable="w14 w15 w16se wp14">
+<w:document xmlns:wpc="http://schemas.microsoft.com/office/word/2010/wordprocessingCanvas" xmlns:cx="http://schemas.microsoft.com/office/drawing/2014/chartex" xmlns:cx1="http://schemas.microsoft.com/office/drawing/2015/9/8/chartex" xmlns:cx2="http://schemas.microsoft.com/office/drawing/2015/10/21/chartex" xmlns:cx3="http://schemas.microsoft.com/office/drawing/2016/5/9/chartex" xmlns:cx4="http://schemas.microsoft.com/office/drawing/2016/5/10/chartex" xmlns:cx5="http://schemas.microsoft.com/office/drawing/2016/5/11/chartex" xmlns:cx6="http://schemas.microsoft.com/office/drawing/2016/5/12/chartex" xmlns:cx7="http://schemas.microsoft.com/office/drawing/2016/5/13/chartex" xmlns:cx8="http://schemas.microsoft.com/office/drawing/2016/5/14/chartex" xmlns:mc="http://schemas.openxmlformats.org/markup-compatibility/2006" xmlns:aink="http://schemas.microsoft.com/office/drawing/2016/ink" xmlns:am3d="http://schemas.microsoft.com/office/drawing/2017/model3d" xmlns:o="urn:schemas-microsoft-com:office:office" xmlns:r="http://schemas.openxmlformats.org/officeDocument/2006/relationships" xmlns:m="http://schemas.openxmlformats.org/officeDocument/2006/math" xmlns:v="urn:schemas-microsoft-com:vml" xmlns:wp14="http://schemas.microsoft.com/office/word/2010/wordprocessingDrawing" xmlns:wp="http://schemas.openxmlformats.org/drawingml/2006/wordprocessingDrawing" xmlns:w10="urn:schemas-microsoft-com:office:word" xmlns:w="http://schemas.openxmlformats.org/wordprocessingml/2006/main" xmlns:w14="http://schemas.microsoft.com/office/word/2010/wordml" xmlns:w15="http://schemas.microsoft.com/office/word/2012/wordml" xmlns:w16cex="http://schemas.microsoft.com/office/word/2018/wordml/cex" xmlns:w16cid="http://schemas.microsoft.com/office/word/2016/wordml/cid" xmlns:w16="http://schemas.microsoft.com/office/word/2018/wordml" xmlns:w16sdtdh="http://schemas.microsoft.com/office/word/2020/wordml/sdtdatahash" xmlns:w16se="http://schemas.microsoft.com/office/word/2015/wordml/symex" xmlns:wpg="http://schemas.microsoft.com/office/word/2010/wordprocessingGroup" xmlns:wpi="http://schemas.microsoft.com/office/word/2010/wordprocessingInk" xmlns:wne="http://schemas.microsoft.com/office/word/2006/wordml" xmlns:wps="http://schemas.microsoft.com/office/word/2010/wordprocessingShape" mc:Ignorable="w14 w15 w16se w16cid w16 w16cex w16sdtdh wp14">
   <w:body>
     <w:p>
       <w:pPr>
@@ -1230,23 +1230,10 @@
         <w:spacing w:after="0"/>
       </w:pPr>
       <w:r>
-        <w:t>"@</w:t>
-      </w:r>
-      <w:proofErr w:type="spellStart"/>
-      <w:r>
-        <w:t>fortawesome</w:t>
-      </w:r>
-      <w:proofErr w:type="spellEnd"/>
-      <w:r>
-        <w:t>/</w:t>
-      </w:r>
-      <w:proofErr w:type="spellStart"/>
-      <w:r>
-        <w:t>fontawesome-svg-core</w:t>
-      </w:r>
-      <w:proofErr w:type="spellEnd"/>
-      <w:r>
-        <w:t>": "^1.3.0"</w:t>
+        <w:t>"@fortawesome/</w:t>
+      </w:r>
+      <w:r>
+        <w:t>fontawesome-svg-core": "^1.3.0"</w:t>
       </w:r>
     </w:p>
     <w:p>
@@ -1259,34 +1246,10 @@
         <w:spacing w:after="0"/>
       </w:pPr>
       <w:r>
-        <w:t>"@</w:t>
-      </w:r>
-      <w:proofErr w:type="spellStart"/>
-      <w:r>
-        <w:t>fortawesome</w:t>
-      </w:r>
-      <w:proofErr w:type="spellEnd"/>
-      <w:r>
-        <w:t>/f</w:t>
-      </w:r>
-      <w:r>
-        <w:t>ree-</w:t>
-      </w:r>
-      <w:proofErr w:type="spellStart"/>
-      <w:r>
-        <w:t>solid</w:t>
-      </w:r>
-      <w:proofErr w:type="spellEnd"/>
-      <w:r>
-        <w:t>-</w:t>
-      </w:r>
-      <w:proofErr w:type="spellStart"/>
-      <w:r>
-        <w:t>svg-icons</w:t>
-      </w:r>
-      <w:proofErr w:type="spellEnd"/>
-      <w:r>
-        <w:t>": "^6.0.0"</w:t>
+        <w:t>"@fortawesome/f</w:t>
+      </w:r>
+      <w:r>
+        <w:t>ree-solid-svg-icons": "^6.0.0"</w:t>
       </w:r>
     </w:p>
     <w:p>
@@ -1299,26 +1262,10 @@
         <w:spacing w:after="0"/>
       </w:pPr>
       <w:r>
-        <w:t>"@</w:t>
-      </w:r>
-      <w:proofErr w:type="spellStart"/>
-      <w:r>
-        <w:t>fortaweso</w:t>
-      </w:r>
-      <w:r>
-        <w:t>me</w:t>
-      </w:r>
-      <w:proofErr w:type="spellEnd"/>
-      <w:r>
-        <w:t>/</w:t>
-      </w:r>
-      <w:proofErr w:type="spellStart"/>
-      <w:r>
-        <w:t>vue-fontawesome</w:t>
-      </w:r>
-      <w:proofErr w:type="spellEnd"/>
-      <w:r>
-        <w:t>": "^3.0.0-5"</w:t>
+        <w:t>"@fortaweso</w:t>
+      </w:r>
+      <w:r>
+        <w:t>me/vue-fontawesome": "^3.0.0-5"</w:t>
       </w:r>
     </w:p>
     <w:p>
@@ -1331,26 +1278,10 @@
         <w:spacing w:after="0"/>
       </w:pPr>
       <w:r>
-        <w:t>"@</w:t>
-      </w:r>
-      <w:proofErr w:type="spellStart"/>
-      <w:r>
-        <w:t>vue</w:t>
-      </w:r>
-      <w:r>
-        <w:t>lidate</w:t>
-      </w:r>
-      <w:proofErr w:type="spellEnd"/>
-      <w:r>
-        <w:t>/</w:t>
-      </w:r>
-      <w:proofErr w:type="spellStart"/>
-      <w:r>
-        <w:t>core</w:t>
-      </w:r>
-      <w:proofErr w:type="spellEnd"/>
-      <w:r>
-        <w:t>": "^2.0.0-alpha.35"</w:t>
+        <w:t>"@vue</w:t>
+      </w:r>
+      <w:r>
+        <w:t>lidate/core": "^2.0.0-alpha.35"</w:t>
       </w:r>
     </w:p>
     <w:p>
@@ -1363,23 +1294,10 @@
         <w:spacing w:after="0"/>
       </w:pPr>
       <w:r>
-        <w:t>"@</w:t>
-      </w:r>
-      <w:proofErr w:type="spellStart"/>
-      <w:r>
-        <w:t>vuelidate</w:t>
-      </w:r>
-      <w:proofErr w:type="spellEnd"/>
-      <w:r>
-        <w:t>/</w:t>
-      </w:r>
-      <w:proofErr w:type="spellStart"/>
-      <w:r>
-        <w:t>validators</w:t>
-      </w:r>
-      <w:proofErr w:type="spellEnd"/>
-      <w:r>
-        <w:t>": "^2.0.0-alpha.27"</w:t>
+        <w:t>"@vuelidate</w:t>
+      </w:r>
+      <w:r>
+        <w:t>/validators": "^2.0.0-alpha.27"</w:t>
       </w:r>
     </w:p>
     <w:p>
@@ -1392,15 +1310,7 @@
         <w:spacing w:after="0"/>
       </w:pPr>
       <w:r>
-        <w:t>"</w:t>
-      </w:r>
-      <w:proofErr w:type="spellStart"/>
-      <w:r>
-        <w:t>axios</w:t>
-      </w:r>
-      <w:proofErr w:type="spellEnd"/>
-      <w:r>
-        <w:t>": "^0.26.0"</w:t>
+        <w:t>"axios": "^0.26.0"</w:t>
       </w:r>
     </w:p>
     <w:p>
@@ -1413,15 +1323,7 @@
         <w:spacing w:after="0"/>
       </w:pPr>
       <w:r>
-        <w:t>"</w:t>
-      </w:r>
-      <w:proofErr w:type="spellStart"/>
-      <w:r>
-        <w:t>bootstrap</w:t>
-      </w:r>
-      <w:proofErr w:type="spellEnd"/>
-      <w:r>
-        <w:t>": "^5.1.3"</w:t>
+        <w:t>"bootstrap": "^5.1.3"</w:t>
       </w:r>
     </w:p>
     <w:p>
@@ -1434,15 +1336,7 @@
         <w:spacing w:after="0"/>
       </w:pPr>
       <w:r>
-        <w:t>"</w:t>
-      </w:r>
-      <w:proofErr w:type="spellStart"/>
-      <w:r>
-        <w:t>vue</w:t>
-      </w:r>
-      <w:proofErr w:type="spellEnd"/>
-      <w:r>
-        <w:t>": "^3.0.0"</w:t>
+        <w:t>"vue": "^3.0.0"</w:t>
       </w:r>
     </w:p>
     <w:p>
@@ -1455,13 +1349,8 @@
         <w:spacing w:after="0"/>
       </w:pPr>
       <w:r>
-        <w:t>"</w:t>
-      </w:r>
-      <w:proofErr w:type="spellStart"/>
-      <w:r>
-        <w:t>vue-axios</w:t>
-      </w:r>
-      <w:proofErr w:type="spellEnd"/>
+        <w:t>"vue-axios</w:t>
+      </w:r>
       <w:r>
         <w:t>": "^3.4.1"</w:t>
       </w:r>
@@ -1476,23 +1365,10 @@
         <w:spacing w:after="0"/>
       </w:pPr>
       <w:r>
-        <w:t>"</w:t>
-      </w:r>
-      <w:proofErr w:type="spellStart"/>
-      <w:r>
-        <w:t>vue</w:t>
-      </w:r>
-      <w:proofErr w:type="spellEnd"/>
-      <w:r>
-        <w:t>-browser-</w:t>
-      </w:r>
-      <w:proofErr w:type="spellStart"/>
-      <w:r>
-        <w:t>geolocation</w:t>
-      </w:r>
-      <w:proofErr w:type="spellEnd"/>
-      <w:r>
-        <w:t>": "^1.8.0"</w:t>
+        <w:t>"vue</w:t>
+      </w:r>
+      <w:r>
+        <w:t>-browser-geolocation": "^1.8.0"</w:t>
       </w:r>
     </w:p>
     <w:p>
@@ -1504,15 +1380,7 @@
         </w:numPr>
       </w:pPr>
       <w:r>
-        <w:t>"</w:t>
-      </w:r>
-      <w:proofErr w:type="spellStart"/>
-      <w:r>
-        <w:t>vue-router</w:t>
-      </w:r>
-      <w:proofErr w:type="spellEnd"/>
-      <w:r>
-        <w:t>": "^4.0.14"</w:t>
+        <w:t>"vue-router": "^4.0.14"</w:t>
       </w:r>
     </w:p>
     <w:p>
@@ -1524,15 +1392,7 @@
         </w:numPr>
       </w:pPr>
       <w:r>
-        <w:t>"</w:t>
-      </w:r>
-      <w:proofErr w:type="spellStart"/>
-      <w:r>
-        <w:t>vuex</w:t>
-      </w:r>
-      <w:proofErr w:type="spellEnd"/>
-      <w:r>
-        <w:t>": "^4.0.2"</w:t>
+        <w:t>"vuex": "^4.0.2"</w:t>
       </w:r>
     </w:p>
     <w:p>
@@ -2463,12 +2323,9 @@
             <w:r>
               <w:t>registerUser.username</w:t>
             </w:r>
-            <w:r>
-              <w:t xml:space="preserve"> :</w:t>
-            </w:r>
             <w:proofErr w:type="gramEnd"/>
             <w:r>
-              <w:t xml:space="preserve"> String</w:t>
+              <w:t xml:space="preserve"> : String</w:t>
             </w:r>
           </w:p>
         </w:tc>
@@ -2523,12 +2380,9 @@
             <w:r>
               <w:t>email</w:t>
             </w:r>
-            <w:r>
-              <w:t xml:space="preserve"> :</w:t>
-            </w:r>
             <w:proofErr w:type="gramEnd"/>
             <w:r>
-              <w:t xml:space="preserve"> String</w:t>
+              <w:t xml:space="preserve"> : String</w:t>
             </w:r>
           </w:p>
         </w:tc>
@@ -2580,12 +2434,9 @@
             <w:r>
               <w:t>password</w:t>
             </w:r>
-            <w:r>
-              <w:t xml:space="preserve"> :</w:t>
-            </w:r>
             <w:proofErr w:type="gramEnd"/>
             <w:r>
-              <w:t xml:space="preserve"> String</w:t>
+              <w:t xml:space="preserve"> : String</w:t>
             </w:r>
           </w:p>
         </w:tc>
@@ -2631,12 +2482,9 @@
             <w:r>
               <w:t>confirmPassword</w:t>
             </w:r>
-            <w:r>
-              <w:t xml:space="preserve"> :</w:t>
-            </w:r>
             <w:proofErr w:type="gramEnd"/>
             <w:r>
-              <w:t xml:space="preserve"> String</w:t>
+              <w:t xml:space="preserve"> : String</w:t>
             </w:r>
           </w:p>
         </w:tc>
@@ -3405,15 +3253,7 @@
               <w:t xml:space="preserve">Eltávolítja a token </w:t>
             </w:r>
             <w:r>
-              <w:t xml:space="preserve">adattagot, </w:t>
-            </w:r>
-            <w:proofErr w:type="gramStart"/>
-            <w:r>
-              <w:t>a</w:t>
-            </w:r>
-            <w:proofErr w:type="gramEnd"/>
-            <w:r>
-              <w:t xml:space="preserve"> user adattagnak üres értéket állít be, visszanavigál minket a bejelentkezés oldalra.</w:t>
+              <w:t>adattagot, a user adattagnak üres értéket állít be, visszanavigál minket a bejelentkezés oldalra.</w:t>
             </w:r>
           </w:p>
         </w:tc>
@@ -3728,7 +3568,19 @@
               <w:pStyle w:val="Szveg"/>
             </w:pPr>
             <w:r>
-              <w:t>A szöveges visszajelzését tárolja el a hibaüzenet sikeres elküldésének.</w:t>
+              <w:t xml:space="preserve">A szöveges visszajelzését tárolja el a hibaüzenet </w:t>
+            </w:r>
+            <w:r>
+              <w:t>e</w:t>
+            </w:r>
+            <w:r>
+              <w:t>lküldésének</w:t>
+            </w:r>
+            <w:r>
+              <w:t xml:space="preserve"> sikerességéről</w:t>
+            </w:r>
+            <w:r>
+              <w:t>.</w:t>
             </w:r>
           </w:p>
         </w:tc>
@@ -3857,12 +3709,9 @@
             <w:r>
               <w:t>state.errorMsg.comment</w:t>
             </w:r>
-            <w:r>
-              <w:t xml:space="preserve"> :</w:t>
-            </w:r>
             <w:proofErr w:type="gramEnd"/>
             <w:r>
-              <w:t xml:space="preserve"> String</w:t>
+              <w:t xml:space="preserve"> : String</w:t>
             </w:r>
           </w:p>
         </w:tc>
@@ -4604,74 +4453,74 @@
             </w:pPr>
             <w:proofErr w:type="gramStart"/>
             <w:r>
-              <w:t>state.location.</w:t>
+              <w:t>state.location</w:t>
+            </w:r>
+            <w:proofErr w:type="gramEnd"/>
+            <w:r>
+              <w:t>.</w:t>
             </w:r>
             <w:r>
               <w:t>description</w:t>
             </w:r>
             <w:r>
-              <w:t xml:space="preserve"> :</w:t>
+              <w:t xml:space="preserve"> : String</w:t>
+            </w:r>
+          </w:p>
+        </w:tc>
+        <w:tc>
+          <w:tcPr>
+            <w:tcW w:w="4247" w:type="dxa"/>
+            <w:tcBorders>
+              <w:top w:val="single" w:sz="8" w:space="0" w:color="auto"/>
+              <w:left w:val="single" w:sz="8" w:space="0" w:color="auto"/>
+              <w:bottom w:val="single" w:sz="8" w:space="0" w:color="auto"/>
+              <w:right w:val="single" w:sz="8" w:space="0" w:color="auto"/>
+            </w:tcBorders>
+          </w:tcPr>
+          <w:p>
+            <w:pPr>
+              <w:pStyle w:val="Szveg"/>
+            </w:pPr>
+            <w:r>
+              <w:t xml:space="preserve">A hely </w:t>
+            </w:r>
+            <w:r>
+              <w:t xml:space="preserve">leírása </w:t>
+            </w:r>
+            <w:r>
+              <w:t>beviteli mezőbe írt szöveget tárolja el.</w:t>
+            </w:r>
+          </w:p>
+        </w:tc>
+      </w:tr>
+      <w:tr>
+        <w:tc>
+          <w:tcPr>
+            <w:tcW w:w="4246" w:type="dxa"/>
+            <w:tcBorders>
+              <w:top w:val="single" w:sz="8" w:space="0" w:color="auto"/>
+              <w:left w:val="single" w:sz="8" w:space="0" w:color="auto"/>
+              <w:bottom w:val="single" w:sz="8" w:space="0" w:color="auto"/>
+              <w:right w:val="single" w:sz="8" w:space="0" w:color="auto"/>
+            </w:tcBorders>
+          </w:tcPr>
+          <w:p>
+            <w:pPr>
+              <w:pStyle w:val="Szveg"/>
+            </w:pPr>
+            <w:proofErr w:type="gramStart"/>
+            <w:r>
+              <w:t>state.location</w:t>
             </w:r>
             <w:proofErr w:type="gramEnd"/>
             <w:r>
-              <w:t xml:space="preserve"> String</w:t>
-            </w:r>
-          </w:p>
-        </w:tc>
-        <w:tc>
-          <w:tcPr>
-            <w:tcW w:w="4247" w:type="dxa"/>
-            <w:tcBorders>
-              <w:top w:val="single" w:sz="8" w:space="0" w:color="auto"/>
-              <w:left w:val="single" w:sz="8" w:space="0" w:color="auto"/>
-              <w:bottom w:val="single" w:sz="8" w:space="0" w:color="auto"/>
-              <w:right w:val="single" w:sz="8" w:space="0" w:color="auto"/>
-            </w:tcBorders>
-          </w:tcPr>
-          <w:p>
-            <w:pPr>
-              <w:pStyle w:val="Szveg"/>
-            </w:pPr>
-            <w:r>
-              <w:t xml:space="preserve">A hely </w:t>
-            </w:r>
-            <w:r>
-              <w:t xml:space="preserve">leírása </w:t>
-            </w:r>
-            <w:r>
-              <w:t>beviteli mezőbe írt szöveget tárolja el.</w:t>
-            </w:r>
-          </w:p>
-        </w:tc>
-      </w:tr>
-      <w:tr>
-        <w:tc>
-          <w:tcPr>
-            <w:tcW w:w="4246" w:type="dxa"/>
-            <w:tcBorders>
-              <w:top w:val="single" w:sz="8" w:space="0" w:color="auto"/>
-              <w:left w:val="single" w:sz="8" w:space="0" w:color="auto"/>
-              <w:bottom w:val="single" w:sz="8" w:space="0" w:color="auto"/>
-              <w:right w:val="single" w:sz="8" w:space="0" w:color="auto"/>
-            </w:tcBorders>
-          </w:tcPr>
-          <w:p>
-            <w:pPr>
-              <w:pStyle w:val="Szveg"/>
-            </w:pPr>
-            <w:proofErr w:type="gramStart"/>
-            <w:r>
-              <w:t>state.location.</w:t>
+              <w:t>.</w:t>
             </w:r>
             <w:r>
               <w:t>allowed</w:t>
             </w:r>
             <w:r>
-              <w:t xml:space="preserve"> :</w:t>
-            </w:r>
-            <w:proofErr w:type="gramEnd"/>
-            <w:r>
-              <w:t xml:space="preserve"> Boolean</w:t>
+              <w:t xml:space="preserve"> : Boolean</w:t>
             </w:r>
           </w:p>
         </w:tc>
@@ -4723,17 +4572,17 @@
             </w:pPr>
             <w:proofErr w:type="gramStart"/>
             <w:r>
-              <w:t>state.location.</w:t>
+              <w:t>state.location</w:t>
+            </w:r>
+            <w:proofErr w:type="gramEnd"/>
+            <w:r>
+              <w:t>.</w:t>
             </w:r>
             <w:r>
               <w:t>user_id</w:t>
             </w:r>
             <w:r>
-              <w:t xml:space="preserve"> :</w:t>
-            </w:r>
-            <w:proofErr w:type="gramEnd"/>
-            <w:r>
-              <w:t xml:space="preserve"> Integer</w:t>
+              <w:t xml:space="preserve"> : Integer</w:t>
             </w:r>
           </w:p>
         </w:tc>
@@ -4894,19 +4743,22 @@
             <w:pPr>
               <w:pStyle w:val="Szveg"/>
             </w:pPr>
+            <w:r>
+              <w:t>checkLocationRating</w:t>
+            </w:r>
+            <w:r>
+              <w:t>(id</w:t>
+            </w:r>
             <w:proofErr w:type="gramStart"/>
             <w:r>
-              <w:t>checkLocationRating</w:t>
-            </w:r>
-            <w:r>
-              <w:t>(</w:t>
+              <w:t>)</w:t>
+            </w:r>
+            <w:r>
+              <w:t xml:space="preserve"> :</w:t>
             </w:r>
             <w:proofErr w:type="gramEnd"/>
             <w:r>
-              <w:t>id)</w:t>
-            </w:r>
-            <w:r>
-              <w:t xml:space="preserve"> : Integer</w:t>
+              <w:t xml:space="preserve"> Integer</w:t>
             </w:r>
           </w:p>
         </w:tc>
@@ -4945,19 +4797,22 @@
             <w:pPr>
               <w:pStyle w:val="Szveg"/>
             </w:pPr>
+            <w:r>
+              <w:t>deleteLocation</w:t>
+            </w:r>
+            <w:r>
+              <w:t>(id</w:t>
+            </w:r>
             <w:proofErr w:type="gramStart"/>
             <w:r>
-              <w:t>deleteLocation</w:t>
-            </w:r>
-            <w:r>
-              <w:t>(</w:t>
+              <w:t>)</w:t>
+            </w:r>
+            <w:r>
+              <w:t xml:space="preserve"> :</w:t>
             </w:r>
             <w:proofErr w:type="gramEnd"/>
             <w:r>
-              <w:t>id)</w:t>
-            </w:r>
-            <w:r>
-              <w:t xml:space="preserve"> : Integer</w:t>
+              <w:t xml:space="preserve"> Integer</w:t>
             </w:r>
           </w:p>
         </w:tc>
@@ -4996,19 +4851,22 @@
             <w:pPr>
               <w:pStyle w:val="Szveg"/>
             </w:pPr>
+            <w:r>
+              <w:t>editLocation</w:t>
+            </w:r>
+            <w:r>
+              <w:t>(id</w:t>
+            </w:r>
             <w:proofErr w:type="gramStart"/>
             <w:r>
-              <w:t>editLocation</w:t>
-            </w:r>
-            <w:r>
-              <w:t>(</w:t>
+              <w:t>)</w:t>
+            </w:r>
+            <w:r>
+              <w:t xml:space="preserve"> :</w:t>
             </w:r>
             <w:proofErr w:type="gramEnd"/>
             <w:r>
-              <w:t>id)</w:t>
-            </w:r>
-            <w:r>
-              <w:t xml:space="preserve"> : Integer</w:t>
+              <w:t xml:space="preserve"> Integer</w:t>
             </w:r>
           </w:p>
         </w:tc>
@@ -5711,42 +5569,93 @@
             </w:pPr>
             <w:proofErr w:type="gramStart"/>
             <w:r>
-              <w:t>state.location.</w:t>
+              <w:t>state.location</w:t>
+            </w:r>
+            <w:proofErr w:type="gramEnd"/>
+            <w:r>
+              <w:t>.</w:t>
             </w:r>
             <w:r>
               <w:t>description</w:t>
             </w:r>
             <w:r>
-              <w:t xml:space="preserve"> :</w:t>
+              <w:t xml:space="preserve"> : String</w:t>
+            </w:r>
+          </w:p>
+        </w:tc>
+        <w:tc>
+          <w:tcPr>
+            <w:tcW w:w="4247" w:type="dxa"/>
+            <w:tcBorders>
+              <w:top w:val="single" w:sz="8" w:space="0" w:color="auto"/>
+              <w:left w:val="single" w:sz="8" w:space="0" w:color="auto"/>
+              <w:bottom w:val="single" w:sz="8" w:space="0" w:color="auto"/>
+              <w:right w:val="single" w:sz="8" w:space="0" w:color="auto"/>
+            </w:tcBorders>
+          </w:tcPr>
+          <w:p>
+            <w:pPr>
+              <w:pStyle w:val="Szveg"/>
+            </w:pPr>
+            <w:r>
+              <w:t xml:space="preserve">A hely </w:t>
+            </w:r>
+            <w:r>
+              <w:t>leírása</w:t>
+            </w:r>
+            <w:r>
+              <w:t xml:space="preserve"> beviteli mezőbe írt szöveget tárolja el.</w:t>
+            </w:r>
+          </w:p>
+        </w:tc>
+      </w:tr>
+      <w:tr>
+        <w:tc>
+          <w:tcPr>
+            <w:tcW w:w="4246" w:type="dxa"/>
+            <w:tcBorders>
+              <w:top w:val="single" w:sz="8" w:space="0" w:color="auto"/>
+              <w:left w:val="single" w:sz="8" w:space="0" w:color="auto"/>
+              <w:bottom w:val="single" w:sz="8" w:space="0" w:color="auto"/>
+              <w:right w:val="single" w:sz="8" w:space="0" w:color="auto"/>
+            </w:tcBorders>
+          </w:tcPr>
+          <w:p>
+            <w:pPr>
+              <w:pStyle w:val="Szveg"/>
+            </w:pPr>
+            <w:proofErr w:type="gramStart"/>
+            <w:r>
+              <w:t>state.location</w:t>
             </w:r>
             <w:proofErr w:type="gramEnd"/>
             <w:r>
-              <w:t xml:space="preserve"> String</w:t>
-            </w:r>
-          </w:p>
-        </w:tc>
-        <w:tc>
-          <w:tcPr>
-            <w:tcW w:w="4247" w:type="dxa"/>
-            <w:tcBorders>
-              <w:top w:val="single" w:sz="8" w:space="0" w:color="auto"/>
-              <w:left w:val="single" w:sz="8" w:space="0" w:color="auto"/>
-              <w:bottom w:val="single" w:sz="8" w:space="0" w:color="auto"/>
-              <w:right w:val="single" w:sz="8" w:space="0" w:color="auto"/>
-            </w:tcBorders>
-          </w:tcPr>
-          <w:p>
-            <w:pPr>
-              <w:pStyle w:val="Szveg"/>
-            </w:pPr>
-            <w:r>
-              <w:t xml:space="preserve">A hely </w:t>
-            </w:r>
-            <w:r>
-              <w:t>leírása</w:t>
-            </w:r>
-            <w:r>
-              <w:t xml:space="preserve"> beviteli mezőbe írt szöveget tárolja el.</w:t>
+              <w:t>.</w:t>
+            </w:r>
+            <w:r>
+              <w:t>allowed</w:t>
+            </w:r>
+            <w:r>
+              <w:t xml:space="preserve"> : Boolean</w:t>
+            </w:r>
+          </w:p>
+        </w:tc>
+        <w:tc>
+          <w:tcPr>
+            <w:tcW w:w="4247" w:type="dxa"/>
+            <w:tcBorders>
+              <w:top w:val="single" w:sz="8" w:space="0" w:color="auto"/>
+              <w:left w:val="single" w:sz="8" w:space="0" w:color="auto"/>
+              <w:bottom w:val="single" w:sz="8" w:space="0" w:color="auto"/>
+              <w:right w:val="single" w:sz="8" w:space="0" w:color="auto"/>
+            </w:tcBorders>
+          </w:tcPr>
+          <w:p>
+            <w:pPr>
+              <w:pStyle w:val="Szveg"/>
+            </w:pPr>
+            <w:r>
+              <w:t>A hely engedélyezését tárolja el.</w:t>
             </w:r>
           </w:p>
         </w:tc>
@@ -5768,68 +5677,17 @@
             </w:pPr>
             <w:proofErr w:type="gramStart"/>
             <w:r>
-              <w:t>state.location.</w:t>
-            </w:r>
-            <w:r>
-              <w:t>allowed</w:t>
-            </w:r>
-            <w:r>
-              <w:t xml:space="preserve"> :</w:t>
+              <w:t>state.location</w:t>
             </w:r>
             <w:proofErr w:type="gramEnd"/>
             <w:r>
-              <w:t xml:space="preserve"> Boolean</w:t>
-            </w:r>
-          </w:p>
-        </w:tc>
-        <w:tc>
-          <w:tcPr>
-            <w:tcW w:w="4247" w:type="dxa"/>
-            <w:tcBorders>
-              <w:top w:val="single" w:sz="8" w:space="0" w:color="auto"/>
-              <w:left w:val="single" w:sz="8" w:space="0" w:color="auto"/>
-              <w:bottom w:val="single" w:sz="8" w:space="0" w:color="auto"/>
-              <w:right w:val="single" w:sz="8" w:space="0" w:color="auto"/>
-            </w:tcBorders>
-          </w:tcPr>
-          <w:p>
-            <w:pPr>
-              <w:pStyle w:val="Szveg"/>
-            </w:pPr>
-            <w:r>
-              <w:t>A hely engedélyezését tárolja el.</w:t>
-            </w:r>
-          </w:p>
-        </w:tc>
-      </w:tr>
-      <w:tr>
-        <w:tc>
-          <w:tcPr>
-            <w:tcW w:w="4246" w:type="dxa"/>
-            <w:tcBorders>
-              <w:top w:val="single" w:sz="8" w:space="0" w:color="auto"/>
-              <w:left w:val="single" w:sz="8" w:space="0" w:color="auto"/>
-              <w:bottom w:val="single" w:sz="8" w:space="0" w:color="auto"/>
-              <w:right w:val="single" w:sz="8" w:space="0" w:color="auto"/>
-            </w:tcBorders>
-          </w:tcPr>
-          <w:p>
-            <w:pPr>
-              <w:pStyle w:val="Szveg"/>
-            </w:pPr>
-            <w:proofErr w:type="gramStart"/>
-            <w:r>
-              <w:t>state.location.</w:t>
+              <w:t>.</w:t>
             </w:r>
             <w:r>
               <w:t>user_id</w:t>
             </w:r>
             <w:r>
-              <w:t xml:space="preserve"> :</w:t>
-            </w:r>
-            <w:proofErr w:type="gramEnd"/>
-            <w:r>
-              <w:t xml:space="preserve"> Integer</w:t>
+              <w:t xml:space="preserve"> : Integer</w:t>
             </w:r>
           </w:p>
         </w:tc>
@@ -5954,6 +5812,9 @@
             <w:pPr>
               <w:pStyle w:val="Szveg"/>
             </w:pPr>
+            <w:r>
+              <w:t>A metódus ellenőrzi, hogy a felhasználó be van-e jelentkezve, ha nincs bejelentkezve a felhasználó, a főoldalra navigálja a program.</w:t>
+            </w:r>
           </w:p>
         </w:tc>
       </w:tr>
@@ -5999,6 +5860,9 @@
             <w:pPr>
               <w:pStyle w:val="Szveg"/>
             </w:pPr>
+            <w:r>
+              <w:t>Ez az eljárás kéri és tárolja el a felhasználó helyeit, amiket publikált az alkalmazáson belül.</w:t>
+            </w:r>
           </w:p>
         </w:tc>
       </w:tr>
@@ -6044,54 +5908,183 @@
             <w:pPr>
               <w:pStyle w:val="Szveg"/>
             </w:pPr>
-          </w:p>
-        </w:tc>
-      </w:tr>
-      <w:tr>
-        <w:tc>
-          <w:tcPr>
-            <w:tcW w:w="4246" w:type="dxa"/>
-            <w:tcBorders>
-              <w:top w:val="single" w:sz="8" w:space="0" w:color="auto"/>
-              <w:left w:val="single" w:sz="8" w:space="0" w:color="auto"/>
-              <w:bottom w:val="single" w:sz="8" w:space="0" w:color="auto"/>
-              <w:right w:val="single" w:sz="8" w:space="0" w:color="auto"/>
-            </w:tcBorders>
-          </w:tcPr>
-          <w:p>
-            <w:pPr>
-              <w:pStyle w:val="Szveg"/>
-            </w:pPr>
+            <w:r>
+              <w:t>A bemeneti értékekkel megpróbál létrehozni egy helyet a metódus.</w:t>
+            </w:r>
+          </w:p>
+        </w:tc>
+      </w:tr>
+      <w:tr>
+        <w:tc>
+          <w:tcPr>
+            <w:tcW w:w="4246" w:type="dxa"/>
+            <w:tcBorders>
+              <w:top w:val="single" w:sz="8" w:space="0" w:color="auto"/>
+              <w:left w:val="single" w:sz="8" w:space="0" w:color="auto"/>
+              <w:bottom w:val="single" w:sz="8" w:space="0" w:color="auto"/>
+              <w:right w:val="single" w:sz="8" w:space="0" w:color="auto"/>
+            </w:tcBorders>
+          </w:tcPr>
+          <w:p>
+            <w:pPr>
+              <w:pStyle w:val="Szveg"/>
+            </w:pPr>
+            <w:r>
+              <w:t>deleteLocation</w:t>
+            </w:r>
+            <w:r>
+              <w:t>(id</w:t>
+            </w:r>
             <w:proofErr w:type="gramStart"/>
             <w:r>
-              <w:t>deleteLocation</w:t>
+              <w:t>)</w:t>
+            </w:r>
+            <w:r>
+              <w:t xml:space="preserve"> :</w:t>
+            </w:r>
+            <w:proofErr w:type="gramEnd"/>
+            <w:r>
+              <w:t xml:space="preserve"> Integer</w:t>
+            </w:r>
+          </w:p>
+        </w:tc>
+        <w:tc>
+          <w:tcPr>
+            <w:tcW w:w="4247" w:type="dxa"/>
+            <w:tcBorders>
+              <w:top w:val="single" w:sz="8" w:space="0" w:color="auto"/>
+              <w:left w:val="single" w:sz="8" w:space="0" w:color="auto"/>
+              <w:bottom w:val="single" w:sz="8" w:space="0" w:color="auto"/>
+              <w:right w:val="single" w:sz="8" w:space="0" w:color="auto"/>
+            </w:tcBorders>
+          </w:tcPr>
+          <w:p>
+            <w:pPr>
+              <w:pStyle w:val="Szveg"/>
+            </w:pPr>
+            <w:r>
+              <w:t xml:space="preserve">Az id azonosítójú helyet </w:t>
+            </w:r>
+            <w:r>
+              <w:t xml:space="preserve">törli </w:t>
+            </w:r>
+            <w:r>
+              <w:t>a</w:t>
+            </w:r>
+            <w:r>
+              <w:t>z eljárás.</w:t>
+            </w:r>
+          </w:p>
+        </w:tc>
+      </w:tr>
+      <w:tr>
+        <w:tc>
+          <w:tcPr>
+            <w:tcW w:w="4246" w:type="dxa"/>
+            <w:tcBorders>
+              <w:top w:val="single" w:sz="8" w:space="0" w:color="auto"/>
+              <w:left w:val="single" w:sz="8" w:space="0" w:color="auto"/>
+              <w:bottom w:val="single" w:sz="8" w:space="0" w:color="auto"/>
+              <w:right w:val="single" w:sz="8" w:space="0" w:color="auto"/>
+            </w:tcBorders>
+          </w:tcPr>
+          <w:p>
+            <w:pPr>
+              <w:pStyle w:val="Szveg"/>
+            </w:pPr>
+            <w:r>
+              <w:t>editLocation</w:t>
+            </w:r>
+            <w:r>
+              <w:t>(id</w:t>
+            </w:r>
+            <w:proofErr w:type="gramStart"/>
+            <w:r>
+              <w:t>)</w:t>
+            </w:r>
+            <w:r>
+              <w:t xml:space="preserve"> :</w:t>
+            </w:r>
+            <w:proofErr w:type="gramEnd"/>
+            <w:r>
+              <w:t xml:space="preserve"> Integer</w:t>
+            </w:r>
+          </w:p>
+        </w:tc>
+        <w:tc>
+          <w:tcPr>
+            <w:tcW w:w="4247" w:type="dxa"/>
+            <w:tcBorders>
+              <w:top w:val="single" w:sz="8" w:space="0" w:color="auto"/>
+              <w:left w:val="single" w:sz="8" w:space="0" w:color="auto"/>
+              <w:bottom w:val="single" w:sz="8" w:space="0" w:color="auto"/>
+              <w:right w:val="single" w:sz="8" w:space="0" w:color="auto"/>
+            </w:tcBorders>
+          </w:tcPr>
+          <w:p>
+            <w:pPr>
+              <w:pStyle w:val="Szveg"/>
+            </w:pPr>
+            <w:r>
+              <w:t>Az id azonosítójú helyet szerkeszti a</w:t>
+            </w:r>
+            <w:r>
+              <w:t xml:space="preserve"> metódus</w:t>
+            </w:r>
+            <w:r>
+              <w:t>, megjeleníti a beviteli mezőkben a hely adatait, módosíthatóvá teszi őket</w:t>
+            </w:r>
+            <w:r>
+              <w:t>.</w:t>
+            </w:r>
+          </w:p>
+        </w:tc>
+      </w:tr>
+      <w:tr>
+        <w:tc>
+          <w:tcPr>
+            <w:tcW w:w="4246" w:type="dxa"/>
+            <w:tcBorders>
+              <w:top w:val="single" w:sz="8" w:space="0" w:color="auto"/>
+              <w:left w:val="single" w:sz="8" w:space="0" w:color="auto"/>
+              <w:bottom w:val="single" w:sz="8" w:space="0" w:color="auto"/>
+              <w:right w:val="single" w:sz="8" w:space="0" w:color="auto"/>
+            </w:tcBorders>
+          </w:tcPr>
+          <w:p>
+            <w:pPr>
+              <w:pStyle w:val="Szveg"/>
+            </w:pPr>
+            <w:proofErr w:type="gramStart"/>
+            <w:r>
+              <w:t>saveLocation</w:t>
             </w:r>
             <w:r>
               <w:t>(</w:t>
             </w:r>
             <w:proofErr w:type="gramEnd"/>
             <w:r>
-              <w:t>id)</w:t>
-            </w:r>
-            <w:r>
-              <w:t xml:space="preserve"> : Integer</w:t>
-            </w:r>
-          </w:p>
-        </w:tc>
-        <w:tc>
-          <w:tcPr>
-            <w:tcW w:w="4247" w:type="dxa"/>
-            <w:tcBorders>
-              <w:top w:val="single" w:sz="8" w:space="0" w:color="auto"/>
-              <w:left w:val="single" w:sz="8" w:space="0" w:color="auto"/>
-              <w:bottom w:val="single" w:sz="8" w:space="0" w:color="auto"/>
-              <w:right w:val="single" w:sz="8" w:space="0" w:color="auto"/>
-            </w:tcBorders>
-          </w:tcPr>
-          <w:p>
-            <w:pPr>
-              <w:pStyle w:val="Szveg"/>
-            </w:pPr>
+              <w:t>)</w:t>
+            </w:r>
+          </w:p>
+        </w:tc>
+        <w:tc>
+          <w:tcPr>
+            <w:tcW w:w="4247" w:type="dxa"/>
+            <w:tcBorders>
+              <w:top w:val="single" w:sz="8" w:space="0" w:color="auto"/>
+              <w:left w:val="single" w:sz="8" w:space="0" w:color="auto"/>
+              <w:bottom w:val="single" w:sz="8" w:space="0" w:color="auto"/>
+              <w:right w:val="single" w:sz="8" w:space="0" w:color="auto"/>
+            </w:tcBorders>
+          </w:tcPr>
+          <w:p>
+            <w:pPr>
+              <w:pStyle w:val="Szveg"/>
+            </w:pPr>
+            <w:r>
+              <w:t>Ez a metódus módosítja a hely adatait. Az új beviteli mezőbe írt adatokkal frissíti a kiválasztott helyet.</w:t>
+            </w:r>
           </w:p>
         </w:tc>
       </w:tr>
@@ -6112,34 +6105,34 @@
             </w:pPr>
             <w:proofErr w:type="gramStart"/>
             <w:r>
-              <w:t>editLocation</w:t>
+              <w:t>resetForm</w:t>
             </w:r>
             <w:r>
               <w:t>(</w:t>
             </w:r>
             <w:proofErr w:type="gramEnd"/>
             <w:r>
-              <w:t>id)</w:t>
-            </w:r>
-            <w:r>
-              <w:t xml:space="preserve"> : Integer</w:t>
-            </w:r>
-          </w:p>
-        </w:tc>
-        <w:tc>
-          <w:tcPr>
-            <w:tcW w:w="4247" w:type="dxa"/>
-            <w:tcBorders>
-              <w:top w:val="single" w:sz="8" w:space="0" w:color="auto"/>
-              <w:left w:val="single" w:sz="8" w:space="0" w:color="auto"/>
-              <w:bottom w:val="single" w:sz="8" w:space="0" w:color="auto"/>
-              <w:right w:val="single" w:sz="8" w:space="0" w:color="auto"/>
-            </w:tcBorders>
-          </w:tcPr>
-          <w:p>
-            <w:pPr>
-              <w:pStyle w:val="Szveg"/>
-            </w:pPr>
+              <w:t>)</w:t>
+            </w:r>
+          </w:p>
+        </w:tc>
+        <w:tc>
+          <w:tcPr>
+            <w:tcW w:w="4247" w:type="dxa"/>
+            <w:tcBorders>
+              <w:top w:val="single" w:sz="8" w:space="0" w:color="auto"/>
+              <w:left w:val="single" w:sz="8" w:space="0" w:color="auto"/>
+              <w:bottom w:val="single" w:sz="8" w:space="0" w:color="auto"/>
+              <w:right w:val="single" w:sz="8" w:space="0" w:color="auto"/>
+            </w:tcBorders>
+          </w:tcPr>
+          <w:p>
+            <w:pPr>
+              <w:pStyle w:val="Szveg"/>
+            </w:pPr>
+            <w:r>
+              <w:t>Alaphelyzetbe állítja a beviteli mezők értékét.</w:t>
+            </w:r>
           </w:p>
         </w:tc>
       </w:tr>
@@ -6160,163 +6153,42 @@
             </w:pPr>
             <w:proofErr w:type="gramStart"/>
             <w:r>
-              <w:t>saveLocation</w:t>
+              <w:t>mounted(</w:t>
+            </w:r>
+            <w:proofErr w:type="gramEnd"/>
+            <w:r>
+              <w:t>)</w:t>
+            </w:r>
+          </w:p>
+        </w:tc>
+        <w:tc>
+          <w:tcPr>
+            <w:tcW w:w="4247" w:type="dxa"/>
+            <w:tcBorders>
+              <w:top w:val="single" w:sz="8" w:space="0" w:color="auto"/>
+              <w:left w:val="single" w:sz="8" w:space="0" w:color="auto"/>
+              <w:bottom w:val="single" w:sz="8" w:space="0" w:color="auto"/>
+              <w:right w:val="single" w:sz="8" w:space="0" w:color="auto"/>
+            </w:tcBorders>
+          </w:tcPr>
+          <w:p>
+            <w:pPr>
+              <w:pStyle w:val="Szveg"/>
+            </w:pPr>
+            <w:r>
+              <w:t xml:space="preserve">Meghívja a </w:t>
+            </w:r>
+            <w:proofErr w:type="gramStart"/>
+            <w:r>
+              <w:t>changeUserId</w:t>
             </w:r>
             <w:r>
               <w:t>(</w:t>
             </w:r>
             <w:proofErr w:type="gramEnd"/>
             <w:r>
-              <w:t>)</w:t>
-            </w:r>
-          </w:p>
-        </w:tc>
-        <w:tc>
-          <w:tcPr>
-            <w:tcW w:w="4247" w:type="dxa"/>
-            <w:tcBorders>
-              <w:top w:val="single" w:sz="8" w:space="0" w:color="auto"/>
-              <w:left w:val="single" w:sz="8" w:space="0" w:color="auto"/>
-              <w:bottom w:val="single" w:sz="8" w:space="0" w:color="auto"/>
-              <w:right w:val="single" w:sz="8" w:space="0" w:color="auto"/>
-            </w:tcBorders>
-          </w:tcPr>
-          <w:p>
-            <w:pPr>
-              <w:pStyle w:val="Szveg"/>
-            </w:pPr>
-          </w:p>
-        </w:tc>
-      </w:tr>
-      <w:tr>
-        <w:tc>
-          <w:tcPr>
-            <w:tcW w:w="4246" w:type="dxa"/>
-            <w:tcBorders>
-              <w:top w:val="single" w:sz="8" w:space="0" w:color="auto"/>
-              <w:left w:val="single" w:sz="8" w:space="0" w:color="auto"/>
-              <w:bottom w:val="single" w:sz="8" w:space="0" w:color="auto"/>
-              <w:right w:val="single" w:sz="8" w:space="0" w:color="auto"/>
-            </w:tcBorders>
-          </w:tcPr>
-          <w:p>
-            <w:pPr>
-              <w:pStyle w:val="Szveg"/>
-            </w:pPr>
-            <w:proofErr w:type="gramStart"/>
-            <w:r>
-              <w:t>cancelLocation</w:t>
-            </w:r>
-            <w:r>
-              <w:t>(</w:t>
-            </w:r>
-            <w:proofErr w:type="gramEnd"/>
-            <w:r>
-              <w:t>)</w:t>
-            </w:r>
-          </w:p>
-        </w:tc>
-        <w:tc>
-          <w:tcPr>
-            <w:tcW w:w="4247" w:type="dxa"/>
-            <w:tcBorders>
-              <w:top w:val="single" w:sz="8" w:space="0" w:color="auto"/>
-              <w:left w:val="single" w:sz="8" w:space="0" w:color="auto"/>
-              <w:bottom w:val="single" w:sz="8" w:space="0" w:color="auto"/>
-              <w:right w:val="single" w:sz="8" w:space="0" w:color="auto"/>
-            </w:tcBorders>
-          </w:tcPr>
-          <w:p>
-            <w:pPr>
-              <w:pStyle w:val="Szveg"/>
-            </w:pPr>
-          </w:p>
-        </w:tc>
-      </w:tr>
-      <w:tr>
-        <w:tc>
-          <w:tcPr>
-            <w:tcW w:w="4246" w:type="dxa"/>
-            <w:tcBorders>
-              <w:top w:val="single" w:sz="8" w:space="0" w:color="auto"/>
-              <w:left w:val="single" w:sz="8" w:space="0" w:color="auto"/>
-              <w:bottom w:val="single" w:sz="8" w:space="0" w:color="auto"/>
-              <w:right w:val="single" w:sz="8" w:space="0" w:color="auto"/>
-            </w:tcBorders>
-          </w:tcPr>
-          <w:p>
-            <w:pPr>
-              <w:pStyle w:val="Szveg"/>
-            </w:pPr>
-            <w:proofErr w:type="gramStart"/>
-            <w:r>
-              <w:t>resetForm</w:t>
-            </w:r>
-            <w:r>
-              <w:t>(</w:t>
-            </w:r>
-            <w:proofErr w:type="gramEnd"/>
-            <w:r>
-              <w:t>)</w:t>
-            </w:r>
-          </w:p>
-        </w:tc>
-        <w:tc>
-          <w:tcPr>
-            <w:tcW w:w="4247" w:type="dxa"/>
-            <w:tcBorders>
-              <w:top w:val="single" w:sz="8" w:space="0" w:color="auto"/>
-              <w:left w:val="single" w:sz="8" w:space="0" w:color="auto"/>
-              <w:bottom w:val="single" w:sz="8" w:space="0" w:color="auto"/>
-              <w:right w:val="single" w:sz="8" w:space="0" w:color="auto"/>
-            </w:tcBorders>
-          </w:tcPr>
-          <w:p>
-            <w:pPr>
-              <w:pStyle w:val="Szveg"/>
-            </w:pPr>
-          </w:p>
-        </w:tc>
-      </w:tr>
-      <w:tr>
-        <w:tc>
-          <w:tcPr>
-            <w:tcW w:w="4246" w:type="dxa"/>
-            <w:tcBorders>
-              <w:top w:val="single" w:sz="8" w:space="0" w:color="auto"/>
-              <w:left w:val="single" w:sz="8" w:space="0" w:color="auto"/>
-              <w:bottom w:val="single" w:sz="8" w:space="0" w:color="auto"/>
-              <w:right w:val="single" w:sz="8" w:space="0" w:color="auto"/>
-            </w:tcBorders>
-          </w:tcPr>
-          <w:p>
-            <w:pPr>
-              <w:pStyle w:val="Szveg"/>
-            </w:pPr>
-            <w:proofErr w:type="gramStart"/>
-            <w:r>
-              <w:t>mounted(</w:t>
-            </w:r>
-            <w:proofErr w:type="gramEnd"/>
-            <w:r>
-              <w:t>)</w:t>
-            </w:r>
-          </w:p>
-        </w:tc>
-        <w:tc>
-          <w:tcPr>
-            <w:tcW w:w="4247" w:type="dxa"/>
-            <w:tcBorders>
-              <w:top w:val="single" w:sz="8" w:space="0" w:color="auto"/>
-              <w:left w:val="single" w:sz="8" w:space="0" w:color="auto"/>
-              <w:bottom w:val="single" w:sz="8" w:space="0" w:color="auto"/>
-              <w:right w:val="single" w:sz="8" w:space="0" w:color="auto"/>
-            </w:tcBorders>
-          </w:tcPr>
-          <w:p>
-            <w:pPr>
-              <w:pStyle w:val="Szveg"/>
-            </w:pPr>
+              <w:t>) metódust.</w:t>
+            </w:r>
           </w:p>
         </w:tc>
       </w:tr>
@@ -6332,8 +6204,6 @@
       <w:r>
         <w:br w:type="page"/>
       </w:r>
-      <w:bookmarkStart w:id="0" w:name="_GoBack"/>
-      <w:bookmarkEnd w:id="0"/>
     </w:p>
     <w:tbl>
       <w:tblPr>
@@ -6410,6 +6280,9 @@
             <w:pPr>
               <w:pStyle w:val="Szveg"/>
             </w:pPr>
+            <w:r>
+              <w:t>Egy hely értékeléseit jeleníti meg a komponens.</w:t>
+            </w:r>
           </w:p>
         </w:tc>
       </w:tr>
@@ -6514,6 +6387,9 @@
             <w:pPr>
               <w:pStyle w:val="Szveg"/>
             </w:pPr>
+            <w:r>
+              <w:t>A hely azonosítóját tárolja el. Azt mutatja, hogy melyik helynek kell az értékeléseit listázni.</w:t>
+            </w:r>
           </w:p>
         </w:tc>
       </w:tr>
@@ -6562,6 +6438,9 @@
             <w:pPr>
               <w:pStyle w:val="Szveg"/>
             </w:pPr>
+            <w:r>
+              <w:t>Ez a tömb tárolja el a hely értékeléseit.</w:t>
+            </w:r>
           </w:p>
         </w:tc>
       </w:tr>
@@ -6607,6 +6486,9 @@
             <w:pPr>
               <w:pStyle w:val="Szveg"/>
             </w:pPr>
+            <w:r>
+              <w:t>A hely átlagos értékelését tárolja el.</w:t>
+            </w:r>
           </w:p>
         </w:tc>
       </w:tr>
@@ -6652,6 +6534,9 @@
             <w:pPr>
               <w:pStyle w:val="Szveg"/>
             </w:pPr>
+            <w:r>
+              <w:t>A hely adatait tárolja el.</w:t>
+            </w:r>
           </w:p>
         </w:tc>
       </w:tr>
@@ -6672,31 +6557,40 @@
             </w:pPr>
             <w:proofErr w:type="gramStart"/>
             <w:r>
-              <w:t>myRating</w:t>
+              <w:t>message</w:t>
             </w:r>
             <w:r>
               <w:t xml:space="preserve"> :</w:t>
             </w:r>
             <w:proofErr w:type="gramEnd"/>
             <w:r>
-              <w:t xml:space="preserve"> Array</w:t>
-            </w:r>
-          </w:p>
-        </w:tc>
-        <w:tc>
-          <w:tcPr>
-            <w:tcW w:w="4247" w:type="dxa"/>
-            <w:tcBorders>
-              <w:top w:val="single" w:sz="8" w:space="0" w:color="auto"/>
-              <w:left w:val="single" w:sz="8" w:space="0" w:color="auto"/>
-              <w:bottom w:val="single" w:sz="8" w:space="0" w:color="auto"/>
-              <w:right w:val="single" w:sz="8" w:space="0" w:color="auto"/>
-            </w:tcBorders>
-          </w:tcPr>
-          <w:p>
-            <w:pPr>
-              <w:pStyle w:val="Szveg"/>
-            </w:pPr>
+              <w:t xml:space="preserve"> String</w:t>
+            </w:r>
+          </w:p>
+        </w:tc>
+        <w:tc>
+          <w:tcPr>
+            <w:tcW w:w="4247" w:type="dxa"/>
+            <w:tcBorders>
+              <w:top w:val="single" w:sz="8" w:space="0" w:color="auto"/>
+              <w:left w:val="single" w:sz="8" w:space="0" w:color="auto"/>
+              <w:bottom w:val="single" w:sz="8" w:space="0" w:color="auto"/>
+              <w:right w:val="single" w:sz="8" w:space="0" w:color="auto"/>
+            </w:tcBorders>
+          </w:tcPr>
+          <w:p>
+            <w:pPr>
+              <w:pStyle w:val="Szveg"/>
+            </w:pPr>
+            <w:r>
+              <w:t xml:space="preserve">Az értékelés hozzáadásának </w:t>
+            </w:r>
+            <w:r>
+              <w:t xml:space="preserve">szöveges </w:t>
+            </w:r>
+            <w:r>
+              <w:t>sikerességét jelzi az üzenet.</w:t>
+            </w:r>
           </w:p>
         </w:tc>
       </w:tr>
@@ -6717,7 +6611,7 @@
             </w:pPr>
             <w:proofErr w:type="gramStart"/>
             <w:r>
-              <w:t>value</w:t>
+              <w:t>error</w:t>
             </w:r>
             <w:r>
               <w:t xml:space="preserve"> :</w:t>
@@ -6742,6 +6636,15 @@
             <w:pPr>
               <w:pStyle w:val="Szveg"/>
             </w:pPr>
+            <w:r>
+              <w:t>Ez az érték mutatja, hogy hibás volt-e a</w:t>
+            </w:r>
+            <w:r>
+              <w:t>z értékelés elküldése</w:t>
+            </w:r>
+            <w:r>
+              <w:t>.</w:t>
+            </w:r>
           </w:p>
         </w:tc>
       </w:tr>
@@ -6762,31 +6665,34 @@
             </w:pPr>
             <w:proofErr w:type="gramStart"/>
             <w:r>
-              <w:t>message</w:t>
+              <w:t>sent</w:t>
             </w:r>
             <w:r>
               <w:t xml:space="preserve"> :</w:t>
             </w:r>
             <w:proofErr w:type="gramEnd"/>
             <w:r>
-              <w:t xml:space="preserve"> String</w:t>
-            </w:r>
-          </w:p>
-        </w:tc>
-        <w:tc>
-          <w:tcPr>
-            <w:tcW w:w="4247" w:type="dxa"/>
-            <w:tcBorders>
-              <w:top w:val="single" w:sz="8" w:space="0" w:color="auto"/>
-              <w:left w:val="single" w:sz="8" w:space="0" w:color="auto"/>
-              <w:bottom w:val="single" w:sz="8" w:space="0" w:color="auto"/>
-              <w:right w:val="single" w:sz="8" w:space="0" w:color="auto"/>
-            </w:tcBorders>
-          </w:tcPr>
-          <w:p>
-            <w:pPr>
-              <w:pStyle w:val="Szveg"/>
-            </w:pPr>
+              <w:t xml:space="preserve"> Boolean</w:t>
+            </w:r>
+          </w:p>
+        </w:tc>
+        <w:tc>
+          <w:tcPr>
+            <w:tcW w:w="4247" w:type="dxa"/>
+            <w:tcBorders>
+              <w:top w:val="single" w:sz="8" w:space="0" w:color="auto"/>
+              <w:left w:val="single" w:sz="8" w:space="0" w:color="auto"/>
+              <w:bottom w:val="single" w:sz="8" w:space="0" w:color="auto"/>
+              <w:right w:val="single" w:sz="8" w:space="0" w:color="auto"/>
+            </w:tcBorders>
+          </w:tcPr>
+          <w:p>
+            <w:pPr>
+              <w:pStyle w:val="Szveg"/>
+            </w:pPr>
+            <w:r>
+              <w:t>Ez az érték mutatja, hogy elküldtük-e az értékelést.</w:t>
+            </w:r>
           </w:p>
         </w:tc>
       </w:tr>
@@ -6807,13 +6713,109 @@
             </w:pPr>
             <w:proofErr w:type="gramStart"/>
             <w:r>
-              <w:t>error</w:t>
+              <w:t>editing</w:t>
             </w:r>
             <w:r>
               <w:t xml:space="preserve"> :</w:t>
             </w:r>
             <w:proofErr w:type="gramEnd"/>
             <w:r>
+              <w:t xml:space="preserve"> Boolean</w:t>
+            </w:r>
+          </w:p>
+        </w:tc>
+        <w:tc>
+          <w:tcPr>
+            <w:tcW w:w="4247" w:type="dxa"/>
+            <w:tcBorders>
+              <w:top w:val="single" w:sz="8" w:space="0" w:color="auto"/>
+              <w:left w:val="single" w:sz="8" w:space="0" w:color="auto"/>
+              <w:bottom w:val="single" w:sz="8" w:space="0" w:color="auto"/>
+              <w:right w:val="single" w:sz="8" w:space="0" w:color="auto"/>
+            </w:tcBorders>
+          </w:tcPr>
+          <w:p>
+            <w:pPr>
+              <w:pStyle w:val="Szveg"/>
+            </w:pPr>
+            <w:r>
+              <w:t>Azt mutatja, hogy éppen szerkesztjük-e az értékelésünket.</w:t>
+            </w:r>
+          </w:p>
+        </w:tc>
+      </w:tr>
+      <w:tr>
+        <w:tc>
+          <w:tcPr>
+            <w:tcW w:w="4246" w:type="dxa"/>
+            <w:tcBorders>
+              <w:top w:val="single" w:sz="8" w:space="0" w:color="auto"/>
+              <w:left w:val="single" w:sz="8" w:space="0" w:color="auto"/>
+              <w:bottom w:val="single" w:sz="8" w:space="0" w:color="auto"/>
+              <w:right w:val="single" w:sz="8" w:space="0" w:color="auto"/>
+            </w:tcBorders>
+          </w:tcPr>
+          <w:p>
+            <w:pPr>
+              <w:pStyle w:val="Szveg"/>
+            </w:pPr>
+            <w:proofErr w:type="gramStart"/>
+            <w:r>
+              <w:t>show</w:t>
+            </w:r>
+            <w:r>
+              <w:t xml:space="preserve"> :</w:t>
+            </w:r>
+            <w:proofErr w:type="gramEnd"/>
+            <w:r>
+              <w:t xml:space="preserve"> Boolean</w:t>
+            </w:r>
+          </w:p>
+        </w:tc>
+        <w:tc>
+          <w:tcPr>
+            <w:tcW w:w="4247" w:type="dxa"/>
+            <w:tcBorders>
+              <w:top w:val="single" w:sz="8" w:space="0" w:color="auto"/>
+              <w:left w:val="single" w:sz="8" w:space="0" w:color="auto"/>
+              <w:bottom w:val="single" w:sz="8" w:space="0" w:color="auto"/>
+              <w:right w:val="single" w:sz="8" w:space="0" w:color="auto"/>
+            </w:tcBorders>
+          </w:tcPr>
+          <w:p>
+            <w:pPr>
+              <w:pStyle w:val="Szveg"/>
+            </w:pPr>
+            <w:r>
+              <w:t>Az értékelés közzétételének üzenetét jeleníti meg, illetve tűnteti el.</w:t>
+            </w:r>
+          </w:p>
+        </w:tc>
+      </w:tr>
+      <w:tr>
+        <w:tc>
+          <w:tcPr>
+            <w:tcW w:w="4246" w:type="dxa"/>
+            <w:tcBorders>
+              <w:top w:val="single" w:sz="8" w:space="0" w:color="auto"/>
+              <w:left w:val="single" w:sz="8" w:space="0" w:color="auto"/>
+              <w:bottom w:val="single" w:sz="8" w:space="0" w:color="auto"/>
+              <w:right w:val="single" w:sz="8" w:space="0" w:color="auto"/>
+            </w:tcBorders>
+          </w:tcPr>
+          <w:p>
+            <w:pPr>
+              <w:pStyle w:val="Szveg"/>
+            </w:pPr>
+            <w:proofErr w:type="gramStart"/>
+            <w:r>
+              <w:t>id</w:t>
+            </w:r>
+            <w:r>
+              <w:t xml:space="preserve"> :</w:t>
+            </w:r>
+            <w:proofErr w:type="gramEnd"/>
+            <w:r>
               <w:t xml:space="preserve"> Integer</w:t>
             </w:r>
           </w:p>
@@ -6832,6 +6834,9 @@
             <w:pPr>
               <w:pStyle w:val="Szveg"/>
             </w:pPr>
+            <w:r>
+              <w:t>Az értékelés szerkesztésekor, ez az érték jelenti az értékelés azonosítóját.</w:t>
+            </w:r>
           </w:p>
         </w:tc>
       </w:tr>
@@ -6852,31 +6857,31 @@
             </w:pPr>
             <w:proofErr w:type="gramStart"/>
             <w:r>
-              <w:t>sent</w:t>
-            </w:r>
-            <w:r>
-              <w:t xml:space="preserve"> :</w:t>
+              <w:t>state.description</w:t>
             </w:r>
             <w:proofErr w:type="gramEnd"/>
             <w:r>
-              <w:t xml:space="preserve"> Boolean</w:t>
-            </w:r>
-          </w:p>
-        </w:tc>
-        <w:tc>
-          <w:tcPr>
-            <w:tcW w:w="4247" w:type="dxa"/>
-            <w:tcBorders>
-              <w:top w:val="single" w:sz="8" w:space="0" w:color="auto"/>
-              <w:left w:val="single" w:sz="8" w:space="0" w:color="auto"/>
-              <w:bottom w:val="single" w:sz="8" w:space="0" w:color="auto"/>
-              <w:right w:val="single" w:sz="8" w:space="0" w:color="auto"/>
-            </w:tcBorders>
-          </w:tcPr>
-          <w:p>
-            <w:pPr>
-              <w:pStyle w:val="Szveg"/>
-            </w:pPr>
+              <w:t xml:space="preserve"> : String</w:t>
+            </w:r>
+          </w:p>
+        </w:tc>
+        <w:tc>
+          <w:tcPr>
+            <w:tcW w:w="4247" w:type="dxa"/>
+            <w:tcBorders>
+              <w:top w:val="single" w:sz="8" w:space="0" w:color="auto"/>
+              <w:left w:val="single" w:sz="8" w:space="0" w:color="auto"/>
+              <w:bottom w:val="single" w:sz="8" w:space="0" w:color="auto"/>
+              <w:right w:val="single" w:sz="8" w:space="0" w:color="auto"/>
+            </w:tcBorders>
+          </w:tcPr>
+          <w:p>
+            <w:pPr>
+              <w:pStyle w:val="Szveg"/>
+            </w:pPr>
+            <w:r>
+              <w:t>A szöveges értékelésünket tárolja el.</w:t>
+            </w:r>
           </w:p>
         </w:tc>
       </w:tr>
@@ -6897,194 +6902,11 @@
             </w:pPr>
             <w:proofErr w:type="gramStart"/>
             <w:r>
-              <w:t>editing</w:t>
-            </w:r>
-            <w:r>
-              <w:t xml:space="preserve"> :</w:t>
+              <w:t>state.stars</w:t>
             </w:r>
             <w:proofErr w:type="gramEnd"/>
             <w:r>
-              <w:t xml:space="preserve"> Boolean</w:t>
-            </w:r>
-          </w:p>
-        </w:tc>
-        <w:tc>
-          <w:tcPr>
-            <w:tcW w:w="4247" w:type="dxa"/>
-            <w:tcBorders>
-              <w:top w:val="single" w:sz="8" w:space="0" w:color="auto"/>
-              <w:left w:val="single" w:sz="8" w:space="0" w:color="auto"/>
-              <w:bottom w:val="single" w:sz="8" w:space="0" w:color="auto"/>
-              <w:right w:val="single" w:sz="8" w:space="0" w:color="auto"/>
-            </w:tcBorders>
-          </w:tcPr>
-          <w:p>
-            <w:pPr>
-              <w:pStyle w:val="Szveg"/>
-            </w:pPr>
-          </w:p>
-        </w:tc>
-      </w:tr>
-      <w:tr>
-        <w:tc>
-          <w:tcPr>
-            <w:tcW w:w="4246" w:type="dxa"/>
-            <w:tcBorders>
-              <w:top w:val="single" w:sz="8" w:space="0" w:color="auto"/>
-              <w:left w:val="single" w:sz="8" w:space="0" w:color="auto"/>
-              <w:bottom w:val="single" w:sz="8" w:space="0" w:color="auto"/>
-              <w:right w:val="single" w:sz="8" w:space="0" w:color="auto"/>
-            </w:tcBorders>
-          </w:tcPr>
-          <w:p>
-            <w:pPr>
-              <w:pStyle w:val="Szveg"/>
-            </w:pPr>
-            <w:proofErr w:type="gramStart"/>
-            <w:r>
-              <w:t>show</w:t>
-            </w:r>
-            <w:r>
-              <w:t xml:space="preserve"> :</w:t>
-            </w:r>
-            <w:proofErr w:type="gramEnd"/>
-            <w:r>
-              <w:t xml:space="preserve"> Boolean</w:t>
-            </w:r>
-          </w:p>
-        </w:tc>
-        <w:tc>
-          <w:tcPr>
-            <w:tcW w:w="4247" w:type="dxa"/>
-            <w:tcBorders>
-              <w:top w:val="single" w:sz="8" w:space="0" w:color="auto"/>
-              <w:left w:val="single" w:sz="8" w:space="0" w:color="auto"/>
-              <w:bottom w:val="single" w:sz="8" w:space="0" w:color="auto"/>
-              <w:right w:val="single" w:sz="8" w:space="0" w:color="auto"/>
-            </w:tcBorders>
-          </w:tcPr>
-          <w:p>
-            <w:pPr>
-              <w:pStyle w:val="Szveg"/>
-            </w:pPr>
-          </w:p>
-        </w:tc>
-      </w:tr>
-      <w:tr>
-        <w:tc>
-          <w:tcPr>
-            <w:tcW w:w="4246" w:type="dxa"/>
-            <w:tcBorders>
-              <w:top w:val="single" w:sz="8" w:space="0" w:color="auto"/>
-              <w:left w:val="single" w:sz="8" w:space="0" w:color="auto"/>
-              <w:bottom w:val="single" w:sz="8" w:space="0" w:color="auto"/>
-              <w:right w:val="single" w:sz="8" w:space="0" w:color="auto"/>
-            </w:tcBorders>
-          </w:tcPr>
-          <w:p>
-            <w:pPr>
-              <w:pStyle w:val="Szveg"/>
-            </w:pPr>
-            <w:proofErr w:type="gramStart"/>
-            <w:r>
-              <w:t>id</w:t>
-            </w:r>
-            <w:r>
-              <w:t xml:space="preserve"> :</w:t>
-            </w:r>
-            <w:proofErr w:type="gramEnd"/>
-            <w:r>
-              <w:t xml:space="preserve"> Integer</w:t>
-            </w:r>
-          </w:p>
-        </w:tc>
-        <w:tc>
-          <w:tcPr>
-            <w:tcW w:w="4247" w:type="dxa"/>
-            <w:tcBorders>
-              <w:top w:val="single" w:sz="8" w:space="0" w:color="auto"/>
-              <w:left w:val="single" w:sz="8" w:space="0" w:color="auto"/>
-              <w:bottom w:val="single" w:sz="8" w:space="0" w:color="auto"/>
-              <w:right w:val="single" w:sz="8" w:space="0" w:color="auto"/>
-            </w:tcBorders>
-          </w:tcPr>
-          <w:p>
-            <w:pPr>
-              <w:pStyle w:val="Szveg"/>
-            </w:pPr>
-          </w:p>
-        </w:tc>
-      </w:tr>
-      <w:tr>
-        <w:tc>
-          <w:tcPr>
-            <w:tcW w:w="4246" w:type="dxa"/>
-            <w:tcBorders>
-              <w:top w:val="single" w:sz="8" w:space="0" w:color="auto"/>
-              <w:left w:val="single" w:sz="8" w:space="0" w:color="auto"/>
-              <w:bottom w:val="single" w:sz="8" w:space="0" w:color="auto"/>
-              <w:right w:val="single" w:sz="8" w:space="0" w:color="auto"/>
-            </w:tcBorders>
-          </w:tcPr>
-          <w:p>
-            <w:pPr>
-              <w:pStyle w:val="Szveg"/>
-            </w:pPr>
-            <w:proofErr w:type="gramStart"/>
-            <w:r>
-              <w:t>state.description</w:t>
-            </w:r>
-            <w:r>
-              <w:t xml:space="preserve"> :</w:t>
-            </w:r>
-            <w:proofErr w:type="gramEnd"/>
-            <w:r>
-              <w:t xml:space="preserve"> String</w:t>
-            </w:r>
-          </w:p>
-        </w:tc>
-        <w:tc>
-          <w:tcPr>
-            <w:tcW w:w="4247" w:type="dxa"/>
-            <w:tcBorders>
-              <w:top w:val="single" w:sz="8" w:space="0" w:color="auto"/>
-              <w:left w:val="single" w:sz="8" w:space="0" w:color="auto"/>
-              <w:bottom w:val="single" w:sz="8" w:space="0" w:color="auto"/>
-              <w:right w:val="single" w:sz="8" w:space="0" w:color="auto"/>
-            </w:tcBorders>
-          </w:tcPr>
-          <w:p>
-            <w:pPr>
-              <w:pStyle w:val="Szveg"/>
-            </w:pPr>
-          </w:p>
-        </w:tc>
-      </w:tr>
-      <w:tr>
-        <w:tc>
-          <w:tcPr>
-            <w:tcW w:w="4246" w:type="dxa"/>
-            <w:tcBorders>
-              <w:top w:val="single" w:sz="8" w:space="0" w:color="auto"/>
-              <w:left w:val="single" w:sz="8" w:space="0" w:color="auto"/>
-              <w:bottom w:val="single" w:sz="8" w:space="0" w:color="auto"/>
-              <w:right w:val="single" w:sz="8" w:space="0" w:color="auto"/>
-            </w:tcBorders>
-          </w:tcPr>
-          <w:p>
-            <w:pPr>
-              <w:pStyle w:val="Szveg"/>
-            </w:pPr>
-            <w:proofErr w:type="gramStart"/>
-            <w:r>
-              <w:t>state.stars</w:t>
-            </w:r>
-            <w:r>
-              <w:t xml:space="preserve"> :</w:t>
-            </w:r>
-            <w:proofErr w:type="gramEnd"/>
-            <w:r>
-              <w:t xml:space="preserve"> I</w:t>
+              <w:t xml:space="preserve"> : I</w:t>
             </w:r>
             <w:r>
               <w:t>nteger</w:t>
@@ -7105,6 +6927,9 @@
             <w:pPr>
               <w:pStyle w:val="Szveg"/>
             </w:pPr>
+            <w:r>
+              <w:t>A skálás értékelésünket tárolja el.</w:t>
+            </w:r>
           </w:p>
         </w:tc>
       </w:tr>
@@ -7205,6 +7030,12 @@
             <w:pPr>
               <w:pStyle w:val="Szveg"/>
             </w:pPr>
+            <w:r>
+              <w:t>Betölti a kiválasztott hely értékeléseit, az átlagos értékelését és adatait</w:t>
+            </w:r>
+            <w:r>
+              <w:t>, emellett eltárolja ezeket az értékeket.</w:t>
+            </w:r>
           </w:p>
         </w:tc>
       </w:tr>
@@ -7250,54 +7081,117 @@
             <w:pPr>
               <w:pStyle w:val="Szveg"/>
             </w:pPr>
-          </w:p>
-        </w:tc>
-      </w:tr>
-      <w:tr>
-        <w:tc>
-          <w:tcPr>
-            <w:tcW w:w="4246" w:type="dxa"/>
-            <w:tcBorders>
-              <w:top w:val="single" w:sz="8" w:space="0" w:color="auto"/>
-              <w:left w:val="single" w:sz="8" w:space="0" w:color="auto"/>
-              <w:bottom w:val="single" w:sz="8" w:space="0" w:color="auto"/>
-              <w:right w:val="single" w:sz="8" w:space="0" w:color="auto"/>
-            </w:tcBorders>
-          </w:tcPr>
-          <w:p>
-            <w:pPr>
-              <w:pStyle w:val="Szveg"/>
-            </w:pPr>
+            <w:r>
+              <w:t>A mezőkben lévő adatokkal egy új értékelést ad a helyhez.</w:t>
+            </w:r>
+          </w:p>
+        </w:tc>
+      </w:tr>
+      <w:tr>
+        <w:tc>
+          <w:tcPr>
+            <w:tcW w:w="4246" w:type="dxa"/>
+            <w:tcBorders>
+              <w:top w:val="single" w:sz="8" w:space="0" w:color="auto"/>
+              <w:left w:val="single" w:sz="8" w:space="0" w:color="auto"/>
+              <w:bottom w:val="single" w:sz="8" w:space="0" w:color="auto"/>
+              <w:right w:val="single" w:sz="8" w:space="0" w:color="auto"/>
+            </w:tcBorders>
+          </w:tcPr>
+          <w:p>
+            <w:pPr>
+              <w:pStyle w:val="Szveg"/>
+            </w:pPr>
+            <w:r>
+              <w:t>editRating</w:t>
+            </w:r>
+            <w:r>
+              <w:t>(id</w:t>
+            </w:r>
             <w:proofErr w:type="gramStart"/>
             <w:r>
-              <w:t>editRating</w:t>
+              <w:t>)</w:t>
+            </w:r>
+            <w:r>
+              <w:t xml:space="preserve"> :</w:t>
+            </w:r>
+            <w:proofErr w:type="gramEnd"/>
+            <w:r>
+              <w:t xml:space="preserve"> Integer</w:t>
+            </w:r>
+          </w:p>
+        </w:tc>
+        <w:tc>
+          <w:tcPr>
+            <w:tcW w:w="4247" w:type="dxa"/>
+            <w:tcBorders>
+              <w:top w:val="single" w:sz="8" w:space="0" w:color="auto"/>
+              <w:left w:val="single" w:sz="8" w:space="0" w:color="auto"/>
+              <w:bottom w:val="single" w:sz="8" w:space="0" w:color="auto"/>
+              <w:right w:val="single" w:sz="8" w:space="0" w:color="auto"/>
+            </w:tcBorders>
+          </w:tcPr>
+          <w:p>
+            <w:pPr>
+              <w:pStyle w:val="Szveg"/>
+            </w:pPr>
+            <w:r>
+              <w:t>Betölti a módosítani kívánt értékelésünk adatait a beviteli mezőkbe.</w:t>
+            </w:r>
+          </w:p>
+        </w:tc>
+      </w:tr>
+      <w:tr>
+        <w:tc>
+          <w:tcPr>
+            <w:tcW w:w="4246" w:type="dxa"/>
+            <w:tcBorders>
+              <w:top w:val="single" w:sz="8" w:space="0" w:color="auto"/>
+              <w:left w:val="single" w:sz="8" w:space="0" w:color="auto"/>
+              <w:bottom w:val="single" w:sz="8" w:space="0" w:color="auto"/>
+              <w:right w:val="single" w:sz="8" w:space="0" w:color="auto"/>
+            </w:tcBorders>
+          </w:tcPr>
+          <w:p>
+            <w:pPr>
+              <w:pStyle w:val="Szveg"/>
+            </w:pPr>
+            <w:proofErr w:type="gramStart"/>
+            <w:r>
+              <w:t>changeRating</w:t>
             </w:r>
             <w:r>
               <w:t>(</w:t>
             </w:r>
             <w:proofErr w:type="gramEnd"/>
             <w:r>
-              <w:t>id)</w:t>
-            </w:r>
-            <w:r>
-              <w:t xml:space="preserve"> : Integer</w:t>
-            </w:r>
-          </w:p>
-        </w:tc>
-        <w:tc>
-          <w:tcPr>
-            <w:tcW w:w="4247" w:type="dxa"/>
-            <w:tcBorders>
-              <w:top w:val="single" w:sz="8" w:space="0" w:color="auto"/>
-              <w:left w:val="single" w:sz="8" w:space="0" w:color="auto"/>
-              <w:bottom w:val="single" w:sz="8" w:space="0" w:color="auto"/>
-              <w:right w:val="single" w:sz="8" w:space="0" w:color="auto"/>
-            </w:tcBorders>
-          </w:tcPr>
-          <w:p>
-            <w:pPr>
-              <w:pStyle w:val="Szveg"/>
-            </w:pPr>
+              <w:t>)</w:t>
+            </w:r>
+          </w:p>
+        </w:tc>
+        <w:tc>
+          <w:tcPr>
+            <w:tcW w:w="4247" w:type="dxa"/>
+            <w:tcBorders>
+              <w:top w:val="single" w:sz="8" w:space="0" w:color="auto"/>
+              <w:left w:val="single" w:sz="8" w:space="0" w:color="auto"/>
+              <w:bottom w:val="single" w:sz="8" w:space="0" w:color="auto"/>
+              <w:right w:val="single" w:sz="8" w:space="0" w:color="auto"/>
+            </w:tcBorders>
+          </w:tcPr>
+          <w:p>
+            <w:pPr>
+              <w:pStyle w:val="Szveg"/>
+            </w:pPr>
+            <w:r>
+              <w:t>A kiválasztott értékelésünk módosítása után ez az eljárás frissíti</w:t>
+            </w:r>
+            <w:r>
+              <w:t>, módosítja</w:t>
+            </w:r>
+            <w:r>
+              <w:t xml:space="preserve"> a hozzászólásunkat.</w:t>
+            </w:r>
           </w:p>
         </w:tc>
       </w:tr>
@@ -7318,7 +7212,7 @@
             </w:pPr>
             <w:proofErr w:type="gramStart"/>
             <w:r>
-              <w:t>changeRating</w:t>
+              <w:t>cancelEdit</w:t>
             </w:r>
             <w:r>
               <w:t>(</w:t>
@@ -7343,27 +7237,87 @@
             <w:pPr>
               <w:pStyle w:val="Szveg"/>
             </w:pPr>
-          </w:p>
-        </w:tc>
-      </w:tr>
-      <w:tr>
-        <w:tc>
-          <w:tcPr>
-            <w:tcW w:w="4246" w:type="dxa"/>
-            <w:tcBorders>
-              <w:top w:val="single" w:sz="8" w:space="0" w:color="auto"/>
-              <w:left w:val="single" w:sz="8" w:space="0" w:color="auto"/>
-              <w:bottom w:val="single" w:sz="8" w:space="0" w:color="auto"/>
-              <w:right w:val="single" w:sz="8" w:space="0" w:color="auto"/>
-            </w:tcBorders>
-          </w:tcPr>
-          <w:p>
-            <w:pPr>
-              <w:pStyle w:val="Szveg"/>
-            </w:pPr>
+            <w:r>
+              <w:t>Kilép az értékelés szerkesztéséből és v</w:t>
+            </w:r>
+            <w:r>
+              <w:t>isszaállítja a beviteli mezők értékeit.</w:t>
+            </w:r>
+          </w:p>
+        </w:tc>
+      </w:tr>
+      <w:tr>
+        <w:tc>
+          <w:tcPr>
+            <w:tcW w:w="4246" w:type="dxa"/>
+            <w:tcBorders>
+              <w:top w:val="single" w:sz="8" w:space="0" w:color="auto"/>
+              <w:left w:val="single" w:sz="8" w:space="0" w:color="auto"/>
+              <w:bottom w:val="single" w:sz="8" w:space="0" w:color="auto"/>
+              <w:right w:val="single" w:sz="8" w:space="0" w:color="auto"/>
+            </w:tcBorders>
+          </w:tcPr>
+          <w:p>
+            <w:pPr>
+              <w:pStyle w:val="Szveg"/>
+            </w:pPr>
+            <w:r>
+              <w:t>deleteRating</w:t>
+            </w:r>
+            <w:r>
+              <w:t>(id</w:t>
+            </w:r>
             <w:proofErr w:type="gramStart"/>
             <w:r>
-              <w:t>cancelEdit</w:t>
+              <w:t>)</w:t>
+            </w:r>
+            <w:r>
+              <w:t xml:space="preserve"> :</w:t>
+            </w:r>
+            <w:proofErr w:type="gramEnd"/>
+            <w:r>
+              <w:t xml:space="preserve"> Integer</w:t>
+            </w:r>
+          </w:p>
+        </w:tc>
+        <w:tc>
+          <w:tcPr>
+            <w:tcW w:w="4247" w:type="dxa"/>
+            <w:tcBorders>
+              <w:top w:val="single" w:sz="8" w:space="0" w:color="auto"/>
+              <w:left w:val="single" w:sz="8" w:space="0" w:color="auto"/>
+              <w:bottom w:val="single" w:sz="8" w:space="0" w:color="auto"/>
+              <w:right w:val="single" w:sz="8" w:space="0" w:color="auto"/>
+            </w:tcBorders>
+          </w:tcPr>
+          <w:p>
+            <w:pPr>
+              <w:pStyle w:val="Szveg"/>
+            </w:pPr>
+            <w:r>
+              <w:t>Az id azonosítójú értékelésünket eltávolítjuk.</w:t>
+            </w:r>
+          </w:p>
+        </w:tc>
+      </w:tr>
+      <w:tr>
+        <w:tc>
+          <w:tcPr>
+            <w:tcW w:w="4246" w:type="dxa"/>
+            <w:tcBorders>
+              <w:top w:val="single" w:sz="8" w:space="0" w:color="auto"/>
+              <w:left w:val="single" w:sz="8" w:space="0" w:color="auto"/>
+              <w:bottom w:val="single" w:sz="8" w:space="0" w:color="auto"/>
+              <w:right w:val="single" w:sz="8" w:space="0" w:color="auto"/>
+            </w:tcBorders>
+          </w:tcPr>
+          <w:p>
+            <w:pPr>
+              <w:pStyle w:val="Szveg"/>
+            </w:pPr>
+            <w:proofErr w:type="gramStart"/>
+            <w:r>
+              <w:t>resetForm</w:t>
             </w:r>
             <w:r>
               <w:t>(</w:t>
@@ -7388,6 +7342,9 @@
             <w:pPr>
               <w:pStyle w:val="Szveg"/>
             </w:pPr>
+            <w:r>
+              <w:t>Visszaállítja a beviteli mezők értékeit.</w:t>
+            </w:r>
           </w:p>
         </w:tc>
       </w:tr>
@@ -7408,61 +7365,10 @@
             </w:pPr>
             <w:proofErr w:type="gramStart"/>
             <w:r>
-              <w:t>deleteRating</w:t>
-            </w:r>
-            <w:r>
-              <w:t>(</w:t>
+              <w:t>mounted(</w:t>
             </w:r>
             <w:proofErr w:type="gramEnd"/>
             <w:r>
-              <w:t>id)</w:t>
-            </w:r>
-            <w:r>
-              <w:t xml:space="preserve"> : Integer</w:t>
-            </w:r>
-          </w:p>
-        </w:tc>
-        <w:tc>
-          <w:tcPr>
-            <w:tcW w:w="4247" w:type="dxa"/>
-            <w:tcBorders>
-              <w:top w:val="single" w:sz="8" w:space="0" w:color="auto"/>
-              <w:left w:val="single" w:sz="8" w:space="0" w:color="auto"/>
-              <w:bottom w:val="single" w:sz="8" w:space="0" w:color="auto"/>
-              <w:right w:val="single" w:sz="8" w:space="0" w:color="auto"/>
-            </w:tcBorders>
-          </w:tcPr>
-          <w:p>
-            <w:pPr>
-              <w:pStyle w:val="Szveg"/>
-            </w:pPr>
-          </w:p>
-        </w:tc>
-      </w:tr>
-      <w:tr>
-        <w:tc>
-          <w:tcPr>
-            <w:tcW w:w="4246" w:type="dxa"/>
-            <w:tcBorders>
-              <w:top w:val="single" w:sz="8" w:space="0" w:color="auto"/>
-              <w:left w:val="single" w:sz="8" w:space="0" w:color="auto"/>
-              <w:bottom w:val="single" w:sz="8" w:space="0" w:color="auto"/>
-              <w:right w:val="single" w:sz="8" w:space="0" w:color="auto"/>
-            </w:tcBorders>
-          </w:tcPr>
-          <w:p>
-            <w:pPr>
-              <w:pStyle w:val="Szveg"/>
-            </w:pPr>
-            <w:proofErr w:type="gramStart"/>
-            <w:r>
-              <w:t>resetForm</w:t>
-            </w:r>
-            <w:r>
-              <w:t>(</w:t>
-            </w:r>
-            <w:proofErr w:type="gramEnd"/>
-            <w:r>
               <w:t>)</w:t>
             </w:r>
           </w:p>
@@ -7481,48 +7387,9 @@
             <w:pPr>
               <w:pStyle w:val="Szveg"/>
             </w:pPr>
-          </w:p>
-        </w:tc>
-      </w:tr>
-      <w:tr>
-        <w:tc>
-          <w:tcPr>
-            <w:tcW w:w="4246" w:type="dxa"/>
-            <w:tcBorders>
-              <w:top w:val="single" w:sz="8" w:space="0" w:color="auto"/>
-              <w:left w:val="single" w:sz="8" w:space="0" w:color="auto"/>
-              <w:bottom w:val="single" w:sz="8" w:space="0" w:color="auto"/>
-              <w:right w:val="single" w:sz="8" w:space="0" w:color="auto"/>
-            </w:tcBorders>
-          </w:tcPr>
-          <w:p>
-            <w:pPr>
-              <w:pStyle w:val="Szveg"/>
-            </w:pPr>
-            <w:proofErr w:type="gramStart"/>
-            <w:r>
-              <w:t>mounted(</w:t>
-            </w:r>
-            <w:proofErr w:type="gramEnd"/>
-            <w:r>
-              <w:t>)</w:t>
-            </w:r>
-          </w:p>
-        </w:tc>
-        <w:tc>
-          <w:tcPr>
-            <w:tcW w:w="4247" w:type="dxa"/>
-            <w:tcBorders>
-              <w:top w:val="single" w:sz="8" w:space="0" w:color="auto"/>
-              <w:left w:val="single" w:sz="8" w:space="0" w:color="auto"/>
-              <w:bottom w:val="single" w:sz="8" w:space="0" w:color="auto"/>
-              <w:right w:val="single" w:sz="8" w:space="0" w:color="auto"/>
-            </w:tcBorders>
-          </w:tcPr>
-          <w:p>
-            <w:pPr>
-              <w:pStyle w:val="Szveg"/>
-            </w:pPr>
+            <w:r>
+              <w:t>Betölti az értékeléseket, ha nincs kiválasztott értékelés, visszanavigál minket a főoldalra.</w:t>
+            </w:r>
           </w:p>
         </w:tc>
       </w:tr>
@@ -7614,6 +7481,15 @@
             <w:pPr>
               <w:pStyle w:val="Szveg"/>
             </w:pPr>
+            <w:r>
+              <w:t xml:space="preserve">A projekt alapvető leírását </w:t>
+            </w:r>
+            <w:r>
+              <w:t>tartalmazza</w:t>
+            </w:r>
+            <w:r>
+              <w:t xml:space="preserve"> a komponens.</w:t>
+            </w:r>
           </w:p>
         </w:tc>
       </w:tr>
@@ -8128,6 +8004,9 @@
             <w:pPr>
               <w:pStyle w:val="Szveg"/>
             </w:pPr>
+            <w:r>
+              <w:t>A felhasználó nevét és email címét módosíthatjuk.</w:t>
+            </w:r>
           </w:p>
         </w:tc>
       </w:tr>
@@ -8232,6 +8111,15 @@
             <w:pPr>
               <w:pStyle w:val="Szveg"/>
             </w:pPr>
+            <w:r>
+              <w:t>Ez az érték mutatja, hogy hibás volt-e a</w:t>
+            </w:r>
+            <w:r>
+              <w:t xml:space="preserve"> felhasználó adatainak frissítése</w:t>
+            </w:r>
+            <w:r>
+              <w:t>.</w:t>
+            </w:r>
           </w:p>
         </w:tc>
       </w:tr>
@@ -8277,6 +8165,21 @@
             <w:pPr>
               <w:pStyle w:val="Szveg"/>
             </w:pPr>
+            <w:r>
+              <w:t xml:space="preserve">A szöveges visszajelzését tárolja el a </w:t>
+            </w:r>
+            <w:r>
+              <w:t>felhasználó</w:t>
+            </w:r>
+            <w:r>
+              <w:t xml:space="preserve"> </w:t>
+            </w:r>
+            <w:r>
+              <w:t>adatainak frissítéséről</w:t>
+            </w:r>
+            <w:r>
+              <w:t>.</w:t>
+            </w:r>
           </w:p>
         </w:tc>
       </w:tr>
@@ -8305,29 +8208,35 @@
             <w:r>
               <w:t>.username</w:t>
             </w:r>
-            <w:r>
-              <w:t xml:space="preserve"> :</w:t>
-            </w:r>
             <w:proofErr w:type="gramEnd"/>
             <w:r>
-              <w:t xml:space="preserve"> String</w:t>
-            </w:r>
-          </w:p>
-        </w:tc>
-        <w:tc>
-          <w:tcPr>
-            <w:tcW w:w="4247" w:type="dxa"/>
-            <w:tcBorders>
-              <w:top w:val="single" w:sz="8" w:space="0" w:color="auto"/>
-              <w:left w:val="single" w:sz="8" w:space="0" w:color="auto"/>
-              <w:bottom w:val="single" w:sz="8" w:space="0" w:color="auto"/>
-              <w:right w:val="single" w:sz="8" w:space="0" w:color="auto"/>
-            </w:tcBorders>
-          </w:tcPr>
-          <w:p>
-            <w:pPr>
-              <w:pStyle w:val="Szveg"/>
-            </w:pPr>
+              <w:t xml:space="preserve"> : String</w:t>
+            </w:r>
+          </w:p>
+        </w:tc>
+        <w:tc>
+          <w:tcPr>
+            <w:tcW w:w="4247" w:type="dxa"/>
+            <w:tcBorders>
+              <w:top w:val="single" w:sz="8" w:space="0" w:color="auto"/>
+              <w:left w:val="single" w:sz="8" w:space="0" w:color="auto"/>
+              <w:bottom w:val="single" w:sz="8" w:space="0" w:color="auto"/>
+              <w:right w:val="single" w:sz="8" w:space="0" w:color="auto"/>
+            </w:tcBorders>
+          </w:tcPr>
+          <w:p>
+            <w:pPr>
+              <w:pStyle w:val="Szveg"/>
+            </w:pPr>
+            <w:r>
+              <w:t xml:space="preserve">A </w:t>
+            </w:r>
+            <w:r>
+              <w:t>felhasználónév</w:t>
+            </w:r>
+            <w:r>
+              <w:t xml:space="preserve"> beviteli mezőbe írt szöveget tárolja el.</w:t>
+            </w:r>
           </w:p>
         </w:tc>
       </w:tr>
@@ -8353,29 +8262,35 @@
             <w:r>
               <w:t>email</w:t>
             </w:r>
-            <w:r>
-              <w:t xml:space="preserve"> :</w:t>
-            </w:r>
             <w:proofErr w:type="gramEnd"/>
             <w:r>
-              <w:t xml:space="preserve"> String</w:t>
-            </w:r>
-          </w:p>
-        </w:tc>
-        <w:tc>
-          <w:tcPr>
-            <w:tcW w:w="4247" w:type="dxa"/>
-            <w:tcBorders>
-              <w:top w:val="single" w:sz="8" w:space="0" w:color="auto"/>
-              <w:left w:val="single" w:sz="8" w:space="0" w:color="auto"/>
-              <w:bottom w:val="single" w:sz="8" w:space="0" w:color="auto"/>
-              <w:right w:val="single" w:sz="8" w:space="0" w:color="auto"/>
-            </w:tcBorders>
-          </w:tcPr>
-          <w:p>
-            <w:pPr>
-              <w:pStyle w:val="Szveg"/>
-            </w:pPr>
+              <w:t xml:space="preserve"> : String</w:t>
+            </w:r>
+          </w:p>
+        </w:tc>
+        <w:tc>
+          <w:tcPr>
+            <w:tcW w:w="4247" w:type="dxa"/>
+            <w:tcBorders>
+              <w:top w:val="single" w:sz="8" w:space="0" w:color="auto"/>
+              <w:left w:val="single" w:sz="8" w:space="0" w:color="auto"/>
+              <w:bottom w:val="single" w:sz="8" w:space="0" w:color="auto"/>
+              <w:right w:val="single" w:sz="8" w:space="0" w:color="auto"/>
+            </w:tcBorders>
+          </w:tcPr>
+          <w:p>
+            <w:pPr>
+              <w:pStyle w:val="Szveg"/>
+            </w:pPr>
+            <w:r>
+              <w:t>A</w:t>
+            </w:r>
+            <w:r>
+              <w:t xml:space="preserve">z email </w:t>
+            </w:r>
+            <w:r>
+              <w:t>beviteli mezőbe írt szöveget tárolja el.</w:t>
+            </w:r>
           </w:p>
         </w:tc>
       </w:tr>
@@ -8480,6 +8395,9 @@
             <w:pPr>
               <w:pStyle w:val="Szveg"/>
             </w:pPr>
+            <w:r>
+              <w:t>Ez a metódus frissíti a felhasználó adatait a beviteli mező értékeivel.</w:t>
+            </w:r>
           </w:p>
         </w:tc>
       </w:tr>
@@ -8525,46 +8443,68 @@
             <w:pPr>
               <w:pStyle w:val="Szveg"/>
             </w:pPr>
-          </w:p>
-        </w:tc>
-      </w:tr>
-      <w:tr>
-        <w:tc>
-          <w:tcPr>
-            <w:tcW w:w="4246" w:type="dxa"/>
-            <w:tcBorders>
-              <w:top w:val="single" w:sz="8" w:space="0" w:color="auto"/>
-              <w:left w:val="single" w:sz="8" w:space="0" w:color="auto"/>
-              <w:bottom w:val="single" w:sz="8" w:space="0" w:color="auto"/>
-              <w:right w:val="single" w:sz="8" w:space="0" w:color="auto"/>
-            </w:tcBorders>
-          </w:tcPr>
-          <w:p>
-            <w:pPr>
-              <w:pStyle w:val="Szveg"/>
-            </w:pPr>
+            <w:r>
+              <w:t>Betölti a beviteli mezőkbe a felhasználó adatait.</w:t>
+            </w:r>
+          </w:p>
+        </w:tc>
+      </w:tr>
+      <w:tr>
+        <w:tc>
+          <w:tcPr>
+            <w:tcW w:w="4246" w:type="dxa"/>
+            <w:tcBorders>
+              <w:top w:val="single" w:sz="8" w:space="0" w:color="auto"/>
+              <w:left w:val="single" w:sz="8" w:space="0" w:color="auto"/>
+              <w:bottom w:val="single" w:sz="8" w:space="0" w:color="auto"/>
+              <w:right w:val="single" w:sz="8" w:space="0" w:color="auto"/>
+            </w:tcBorders>
+          </w:tcPr>
+          <w:p>
+            <w:pPr>
+              <w:pStyle w:val="Szveg"/>
+            </w:pPr>
+            <w:proofErr w:type="gramStart"/>
             <w:r>
               <w:t>mounted</w:t>
             </w:r>
             <w:r>
-              <w:t>()</w:t>
-            </w:r>
-          </w:p>
-        </w:tc>
-        <w:tc>
-          <w:tcPr>
-            <w:tcW w:w="4247" w:type="dxa"/>
-            <w:tcBorders>
-              <w:top w:val="single" w:sz="8" w:space="0" w:color="auto"/>
-              <w:left w:val="single" w:sz="8" w:space="0" w:color="auto"/>
-              <w:bottom w:val="single" w:sz="8" w:space="0" w:color="auto"/>
-              <w:right w:val="single" w:sz="8" w:space="0" w:color="auto"/>
-            </w:tcBorders>
-          </w:tcPr>
-          <w:p>
-            <w:pPr>
-              <w:pStyle w:val="Szveg"/>
-            </w:pPr>
+              <w:t>(</w:t>
+            </w:r>
+            <w:proofErr w:type="gramEnd"/>
+            <w:r>
+              <w:t>)</w:t>
+            </w:r>
+          </w:p>
+        </w:tc>
+        <w:tc>
+          <w:tcPr>
+            <w:tcW w:w="4247" w:type="dxa"/>
+            <w:tcBorders>
+              <w:top w:val="single" w:sz="8" w:space="0" w:color="auto"/>
+              <w:left w:val="single" w:sz="8" w:space="0" w:color="auto"/>
+              <w:bottom w:val="single" w:sz="8" w:space="0" w:color="auto"/>
+              <w:right w:val="single" w:sz="8" w:space="0" w:color="auto"/>
+            </w:tcBorders>
+          </w:tcPr>
+          <w:p>
+            <w:pPr>
+              <w:pStyle w:val="Szveg"/>
+            </w:pPr>
+            <w:r>
+              <w:t xml:space="preserve">Meghívja a </w:t>
+            </w:r>
+            <w:proofErr w:type="gramStart"/>
+            <w:r>
+              <w:t>loadUserDatas</w:t>
+            </w:r>
+            <w:r>
+              <w:t>(</w:t>
+            </w:r>
+            <w:proofErr w:type="gramEnd"/>
+            <w:r>
+              <w:t>) metódust.</w:t>
+            </w:r>
           </w:p>
         </w:tc>
       </w:tr>
@@ -8656,6 +8596,9 @@
             <w:pPr>
               <w:pStyle w:val="Szveg"/>
             </w:pPr>
+            <w:r>
+              <w:t>A hibajelentés oldalt jelenti ez a komponens.</w:t>
+            </w:r>
           </w:p>
         </w:tc>
       </w:tr>
@@ -8861,6 +8804,58 @@
             </w:pPr>
             <w:r>
               <w:t>-</w:t>
+            </w:r>
+          </w:p>
+        </w:tc>
+      </w:tr>
+      <w:tr>
+        <w:tc>
+          <w:tcPr>
+            <w:tcW w:w="4246" w:type="dxa"/>
+            <w:tcBorders>
+              <w:top w:val="single" w:sz="8" w:space="0" w:color="auto"/>
+              <w:left w:val="single" w:sz="8" w:space="0" w:color="auto"/>
+              <w:bottom w:val="single" w:sz="8" w:space="0" w:color="auto"/>
+              <w:right w:val="single" w:sz="8" w:space="0" w:color="auto"/>
+            </w:tcBorders>
+            <w:vAlign w:val="center"/>
+          </w:tcPr>
+          <w:p>
+            <w:pPr>
+              <w:pStyle w:val="Szveg"/>
+              <w:jc w:val="left"/>
+              <w:rPr>
+                <w:b/>
+                <w:bCs/>
+              </w:rPr>
+            </w:pPr>
+            <w:r>
+              <w:rPr>
+                <w:b/>
+                <w:bCs/>
+              </w:rPr>
+              <w:t>Komponensek</w:t>
+            </w:r>
+          </w:p>
+        </w:tc>
+        <w:tc>
+          <w:tcPr>
+            <w:tcW w:w="4247" w:type="dxa"/>
+            <w:tcBorders>
+              <w:top w:val="single" w:sz="8" w:space="0" w:color="auto"/>
+              <w:left w:val="single" w:sz="8" w:space="0" w:color="auto"/>
+              <w:bottom w:val="single" w:sz="8" w:space="0" w:color="auto"/>
+              <w:right w:val="single" w:sz="8" w:space="0" w:color="auto"/>
+            </w:tcBorders>
+            <w:vAlign w:val="center"/>
+          </w:tcPr>
+          <w:p>
+            <w:pPr>
+              <w:pStyle w:val="Szveg"/>
+              <w:jc w:val="left"/>
+            </w:pPr>
+            <w:r>
+              <w:t>Error</w:t>
             </w:r>
           </w:p>
         </w:tc>
@@ -8945,6 +8940,9 @@
             <w:pPr>
               <w:pStyle w:val="Szveg"/>
             </w:pPr>
+            <w:r>
+              <w:t>A főoldalt jelenti ez a komponens.</w:t>
+            </w:r>
           </w:p>
         </w:tc>
       </w:tr>
@@ -9150,6 +9148,54 @@
             </w:pPr>
             <w:r>
               <w:t>-</w:t>
+            </w:r>
+          </w:p>
+        </w:tc>
+      </w:tr>
+      <w:tr>
+        <w:tc>
+          <w:tcPr>
+            <w:tcW w:w="4246" w:type="dxa"/>
+            <w:tcBorders>
+              <w:top w:val="single" w:sz="8" w:space="0" w:color="auto"/>
+              <w:left w:val="single" w:sz="8" w:space="0" w:color="auto"/>
+              <w:bottom w:val="single" w:sz="8" w:space="0" w:color="auto"/>
+              <w:right w:val="single" w:sz="8" w:space="0" w:color="auto"/>
+            </w:tcBorders>
+            <w:vAlign w:val="center"/>
+          </w:tcPr>
+          <w:p>
+            <w:pPr>
+              <w:pStyle w:val="Szveg"/>
+              <w:jc w:val="left"/>
+            </w:pPr>
+            <w:r>
+              <w:rPr>
+                <w:b/>
+                <w:bCs/>
+              </w:rPr>
+              <w:t>Komponensek</w:t>
+            </w:r>
+          </w:p>
+        </w:tc>
+        <w:tc>
+          <w:tcPr>
+            <w:tcW w:w="4247" w:type="dxa"/>
+            <w:tcBorders>
+              <w:top w:val="single" w:sz="8" w:space="0" w:color="auto"/>
+              <w:left w:val="single" w:sz="8" w:space="0" w:color="auto"/>
+              <w:bottom w:val="single" w:sz="8" w:space="0" w:color="auto"/>
+              <w:right w:val="single" w:sz="8" w:space="0" w:color="auto"/>
+            </w:tcBorders>
+            <w:vAlign w:val="center"/>
+          </w:tcPr>
+          <w:p>
+            <w:pPr>
+              <w:pStyle w:val="Szveg"/>
+              <w:jc w:val="left"/>
+            </w:pPr>
+            <w:r>
+              <w:t>Text, Locations, Footer</w:t>
             </w:r>
           </w:p>
         </w:tc>
@@ -9234,6 +9280,9 @@
             <w:pPr>
               <w:pStyle w:val="Szveg"/>
             </w:pPr>
+            <w:r>
+              <w:t>Az információs oldalt jelenti ez a komponens.</w:t>
+            </w:r>
           </w:p>
         </w:tc>
       </w:tr>
@@ -9439,6 +9488,54 @@
             </w:pPr>
             <w:r>
               <w:t>-</w:t>
+            </w:r>
+          </w:p>
+        </w:tc>
+      </w:tr>
+      <w:tr>
+        <w:tc>
+          <w:tcPr>
+            <w:tcW w:w="4246" w:type="dxa"/>
+            <w:tcBorders>
+              <w:top w:val="single" w:sz="8" w:space="0" w:color="auto"/>
+              <w:left w:val="single" w:sz="8" w:space="0" w:color="auto"/>
+              <w:bottom w:val="single" w:sz="8" w:space="0" w:color="auto"/>
+              <w:right w:val="single" w:sz="8" w:space="0" w:color="auto"/>
+            </w:tcBorders>
+            <w:vAlign w:val="center"/>
+          </w:tcPr>
+          <w:p>
+            <w:pPr>
+              <w:pStyle w:val="Szveg"/>
+              <w:jc w:val="left"/>
+            </w:pPr>
+            <w:r>
+              <w:rPr>
+                <w:b/>
+                <w:bCs/>
+              </w:rPr>
+              <w:t>Komponensek</w:t>
+            </w:r>
+          </w:p>
+        </w:tc>
+        <w:tc>
+          <w:tcPr>
+            <w:tcW w:w="4247" w:type="dxa"/>
+            <w:tcBorders>
+              <w:top w:val="single" w:sz="8" w:space="0" w:color="auto"/>
+              <w:left w:val="single" w:sz="8" w:space="0" w:color="auto"/>
+              <w:bottom w:val="single" w:sz="8" w:space="0" w:color="auto"/>
+              <w:right w:val="single" w:sz="8" w:space="0" w:color="auto"/>
+            </w:tcBorders>
+            <w:vAlign w:val="center"/>
+          </w:tcPr>
+          <w:p>
+            <w:pPr>
+              <w:pStyle w:val="Szveg"/>
+              <w:jc w:val="left"/>
+            </w:pPr>
+            <w:r>
+              <w:t>Info, Footer</w:t>
             </w:r>
           </w:p>
         </w:tc>
@@ -9523,6 +9620,9 @@
             <w:pPr>
               <w:pStyle w:val="Szveg"/>
             </w:pPr>
+            <w:r>
+              <w:t>A bejelentkezés oldalt jelenti ez a komponens.</w:t>
+            </w:r>
           </w:p>
         </w:tc>
       </w:tr>
@@ -9728,6 +9828,1110 @@
             </w:pPr>
             <w:r>
               <w:t>-</w:t>
+            </w:r>
+          </w:p>
+        </w:tc>
+      </w:tr>
+      <w:tr>
+        <w:tc>
+          <w:tcPr>
+            <w:tcW w:w="4246" w:type="dxa"/>
+            <w:tcBorders>
+              <w:top w:val="single" w:sz="8" w:space="0" w:color="auto"/>
+              <w:left w:val="single" w:sz="8" w:space="0" w:color="auto"/>
+              <w:bottom w:val="single" w:sz="8" w:space="0" w:color="auto"/>
+              <w:right w:val="single" w:sz="8" w:space="0" w:color="auto"/>
+            </w:tcBorders>
+            <w:vAlign w:val="center"/>
+          </w:tcPr>
+          <w:p>
+            <w:pPr>
+              <w:pStyle w:val="Szveg"/>
+              <w:jc w:val="left"/>
+            </w:pPr>
+            <w:r>
+              <w:rPr>
+                <w:b/>
+                <w:bCs/>
+              </w:rPr>
+              <w:t>Komponensek</w:t>
+            </w:r>
+          </w:p>
+        </w:tc>
+        <w:tc>
+          <w:tcPr>
+            <w:tcW w:w="4247" w:type="dxa"/>
+            <w:tcBorders>
+              <w:top w:val="single" w:sz="8" w:space="0" w:color="auto"/>
+              <w:left w:val="single" w:sz="8" w:space="0" w:color="auto"/>
+              <w:bottom w:val="single" w:sz="8" w:space="0" w:color="auto"/>
+              <w:right w:val="single" w:sz="8" w:space="0" w:color="auto"/>
+            </w:tcBorders>
+            <w:vAlign w:val="center"/>
+          </w:tcPr>
+          <w:p>
+            <w:pPr>
+              <w:pStyle w:val="Szveg"/>
+              <w:jc w:val="left"/>
+            </w:pPr>
+            <w:r>
+              <w:t>Login</w:t>
+            </w:r>
+          </w:p>
+        </w:tc>
+      </w:tr>
+    </w:tbl>
+    <w:p>
+      <w:pPr>
+        <w:rPr>
+          <w:rFonts w:ascii="Times New Roman" w:hAnsi="Times New Roman" w:cs="Times New Roman"/>
+          <w:sz w:val="24"/>
+          <w:szCs w:val="24"/>
+        </w:rPr>
+      </w:pPr>
+      <w:r>
+        <w:br w:type="page"/>
+      </w:r>
+    </w:p>
+    <w:tbl>
+      <w:tblPr>
+        <w:tblStyle w:val="Rcsostblzat"/>
+        <w:tblW w:w="0" w:type="auto"/>
+        <w:tblLook w:val="04A0" w:firstRow="1" w:lastRow="0" w:firstColumn="1" w:lastColumn="0" w:noHBand="0" w:noVBand="1"/>
+      </w:tblPr>
+      <w:tblGrid>
+        <w:gridCol w:w="4246"/>
+        <w:gridCol w:w="4247"/>
+      </w:tblGrid>
+      <w:tr>
+        <w:tc>
+          <w:tcPr>
+            <w:tcW w:w="8493" w:type="dxa"/>
+            <w:gridSpan w:val="2"/>
+            <w:tcBorders>
+              <w:top w:val="nil"/>
+              <w:left w:val="nil"/>
+              <w:bottom w:val="single" w:sz="8" w:space="0" w:color="auto"/>
+              <w:right w:val="nil"/>
+            </w:tcBorders>
+            <w:vAlign w:val="center"/>
+          </w:tcPr>
+          <w:p>
+            <w:pPr>
+              <w:pStyle w:val="Alcmek"/>
+              <w:jc w:val="center"/>
+            </w:pPr>
+            <w:r>
+              <w:lastRenderedPageBreak/>
+              <w:t xml:space="preserve">MyLocationsPage </w:t>
+            </w:r>
+            <w:r>
+              <w:rPr>
+                <w:rStyle w:val="AlcmekChar"/>
+                <w:b/>
+                <w:bCs/>
+              </w:rPr>
+              <w:t>komponens</w:t>
+            </w:r>
+          </w:p>
+        </w:tc>
+      </w:tr>
+      <w:tr>
+        <w:tc>
+          <w:tcPr>
+            <w:tcW w:w="4246" w:type="dxa"/>
+            <w:tcBorders>
+              <w:top w:val="single" w:sz="8" w:space="0" w:color="auto"/>
+              <w:left w:val="single" w:sz="8" w:space="0" w:color="auto"/>
+              <w:bottom w:val="single" w:sz="8" w:space="0" w:color="auto"/>
+              <w:right w:val="single" w:sz="8" w:space="0" w:color="auto"/>
+            </w:tcBorders>
+          </w:tcPr>
+          <w:p>
+            <w:pPr>
+              <w:pStyle w:val="Szveg"/>
+              <w:rPr>
+                <w:b/>
+              </w:rPr>
+            </w:pPr>
+            <w:r>
+              <w:rPr>
+                <w:b/>
+              </w:rPr>
+              <w:t>Komponens leírása</w:t>
+            </w:r>
+          </w:p>
+        </w:tc>
+        <w:tc>
+          <w:tcPr>
+            <w:tcW w:w="4247" w:type="dxa"/>
+            <w:tcBorders>
+              <w:top w:val="single" w:sz="8" w:space="0" w:color="auto"/>
+              <w:left w:val="single" w:sz="8" w:space="0" w:color="auto"/>
+              <w:bottom w:val="single" w:sz="8" w:space="0" w:color="auto"/>
+              <w:right w:val="single" w:sz="8" w:space="0" w:color="auto"/>
+            </w:tcBorders>
+          </w:tcPr>
+          <w:p>
+            <w:pPr>
+              <w:pStyle w:val="Szveg"/>
+            </w:pPr>
+            <w:r>
+              <w:t>A saját helyek oldalt jelenti ez a komponens.</w:t>
+            </w:r>
+          </w:p>
+        </w:tc>
+      </w:tr>
+      <w:tr>
+        <w:trPr>
+          <w:trHeight w:val="454"/>
+        </w:trPr>
+        <w:tc>
+          <w:tcPr>
+            <w:tcW w:w="4246" w:type="dxa"/>
+            <w:tcBorders>
+              <w:top w:val="single" w:sz="8" w:space="0" w:color="auto"/>
+              <w:left w:val="single" w:sz="8" w:space="0" w:color="auto"/>
+              <w:bottom w:val="single" w:sz="8" w:space="0" w:color="auto"/>
+              <w:right w:val="single" w:sz="8" w:space="0" w:color="auto"/>
+            </w:tcBorders>
+            <w:vAlign w:val="center"/>
+          </w:tcPr>
+          <w:p>
+            <w:pPr>
+              <w:pStyle w:val="Szveg"/>
+              <w:jc w:val="left"/>
+              <w:rPr>
+                <w:b/>
+              </w:rPr>
+            </w:pPr>
+            <w:r>
+              <w:rPr>
+                <w:b/>
+              </w:rPr>
+              <w:t>Adattagok</w:t>
+            </w:r>
+          </w:p>
+        </w:tc>
+        <w:tc>
+          <w:tcPr>
+            <w:tcW w:w="4247" w:type="dxa"/>
+            <w:tcBorders>
+              <w:top w:val="single" w:sz="8" w:space="0" w:color="auto"/>
+              <w:left w:val="single" w:sz="8" w:space="0" w:color="auto"/>
+              <w:bottom w:val="single" w:sz="8" w:space="0" w:color="auto"/>
+              <w:right w:val="single" w:sz="8" w:space="0" w:color="auto"/>
+            </w:tcBorders>
+            <w:vAlign w:val="center"/>
+          </w:tcPr>
+          <w:p>
+            <w:pPr>
+              <w:pStyle w:val="Szveg"/>
+              <w:jc w:val="left"/>
+              <w:rPr>
+                <w:b/>
+              </w:rPr>
+            </w:pPr>
+            <w:r>
+              <w:rPr>
+                <w:b/>
+              </w:rPr>
+              <w:t>Leírás</w:t>
+            </w:r>
+          </w:p>
+        </w:tc>
+      </w:tr>
+      <w:tr>
+        <w:tc>
+          <w:tcPr>
+            <w:tcW w:w="4246" w:type="dxa"/>
+            <w:tcBorders>
+              <w:top w:val="single" w:sz="8" w:space="0" w:color="auto"/>
+              <w:left w:val="single" w:sz="8" w:space="0" w:color="auto"/>
+              <w:bottom w:val="single" w:sz="8" w:space="0" w:color="auto"/>
+              <w:right w:val="single" w:sz="8" w:space="0" w:color="auto"/>
+            </w:tcBorders>
+            <w:vAlign w:val="center"/>
+          </w:tcPr>
+          <w:p>
+            <w:pPr>
+              <w:pStyle w:val="Szveg"/>
+              <w:jc w:val="center"/>
+            </w:pPr>
+            <w:r>
+              <w:t>-</w:t>
+            </w:r>
+          </w:p>
+        </w:tc>
+        <w:tc>
+          <w:tcPr>
+            <w:tcW w:w="4247" w:type="dxa"/>
+            <w:tcBorders>
+              <w:top w:val="single" w:sz="8" w:space="0" w:color="auto"/>
+              <w:left w:val="single" w:sz="8" w:space="0" w:color="auto"/>
+              <w:bottom w:val="single" w:sz="8" w:space="0" w:color="auto"/>
+              <w:right w:val="single" w:sz="8" w:space="0" w:color="auto"/>
+            </w:tcBorders>
+            <w:vAlign w:val="center"/>
+          </w:tcPr>
+          <w:p>
+            <w:pPr>
+              <w:pStyle w:val="Szveg"/>
+              <w:jc w:val="center"/>
+            </w:pPr>
+            <w:r>
+              <w:t>-</w:t>
+            </w:r>
+          </w:p>
+        </w:tc>
+      </w:tr>
+      <w:tr>
+        <w:trPr>
+          <w:trHeight w:val="454"/>
+        </w:trPr>
+        <w:tc>
+          <w:tcPr>
+            <w:tcW w:w="4246" w:type="dxa"/>
+            <w:tcBorders>
+              <w:top w:val="single" w:sz="8" w:space="0" w:color="auto"/>
+              <w:left w:val="single" w:sz="8" w:space="0" w:color="auto"/>
+              <w:bottom w:val="single" w:sz="8" w:space="0" w:color="auto"/>
+              <w:right w:val="single" w:sz="8" w:space="0" w:color="auto"/>
+            </w:tcBorders>
+            <w:vAlign w:val="center"/>
+          </w:tcPr>
+          <w:p>
+            <w:pPr>
+              <w:pStyle w:val="Szveg"/>
+              <w:jc w:val="left"/>
+              <w:rPr>
+                <w:b/>
+              </w:rPr>
+            </w:pPr>
+            <w:r>
+              <w:rPr>
+                <w:b/>
+              </w:rPr>
+              <w:t>Metódusok</w:t>
+            </w:r>
+          </w:p>
+        </w:tc>
+        <w:tc>
+          <w:tcPr>
+            <w:tcW w:w="4247" w:type="dxa"/>
+            <w:tcBorders>
+              <w:top w:val="single" w:sz="8" w:space="0" w:color="auto"/>
+              <w:left w:val="single" w:sz="8" w:space="0" w:color="auto"/>
+              <w:bottom w:val="single" w:sz="8" w:space="0" w:color="auto"/>
+              <w:right w:val="single" w:sz="8" w:space="0" w:color="auto"/>
+            </w:tcBorders>
+            <w:vAlign w:val="center"/>
+          </w:tcPr>
+          <w:p>
+            <w:pPr>
+              <w:pStyle w:val="Szveg"/>
+              <w:jc w:val="left"/>
+              <w:rPr>
+                <w:b/>
+              </w:rPr>
+            </w:pPr>
+            <w:r>
+              <w:rPr>
+                <w:b/>
+              </w:rPr>
+              <w:t>Leírás</w:t>
+            </w:r>
+          </w:p>
+        </w:tc>
+      </w:tr>
+      <w:tr>
+        <w:tc>
+          <w:tcPr>
+            <w:tcW w:w="4246" w:type="dxa"/>
+            <w:tcBorders>
+              <w:top w:val="single" w:sz="8" w:space="0" w:color="auto"/>
+              <w:left w:val="single" w:sz="8" w:space="0" w:color="auto"/>
+              <w:bottom w:val="single" w:sz="8" w:space="0" w:color="auto"/>
+              <w:right w:val="single" w:sz="8" w:space="0" w:color="auto"/>
+            </w:tcBorders>
+            <w:vAlign w:val="center"/>
+          </w:tcPr>
+          <w:p>
+            <w:pPr>
+              <w:pStyle w:val="Szveg"/>
+              <w:jc w:val="center"/>
+            </w:pPr>
+            <w:r>
+              <w:t>-</w:t>
+            </w:r>
+          </w:p>
+        </w:tc>
+        <w:tc>
+          <w:tcPr>
+            <w:tcW w:w="4247" w:type="dxa"/>
+            <w:tcBorders>
+              <w:top w:val="single" w:sz="8" w:space="0" w:color="auto"/>
+              <w:left w:val="single" w:sz="8" w:space="0" w:color="auto"/>
+              <w:bottom w:val="single" w:sz="8" w:space="0" w:color="auto"/>
+              <w:right w:val="single" w:sz="8" w:space="0" w:color="auto"/>
+            </w:tcBorders>
+            <w:vAlign w:val="center"/>
+          </w:tcPr>
+          <w:p>
+            <w:pPr>
+              <w:pStyle w:val="Szveg"/>
+              <w:jc w:val="center"/>
+            </w:pPr>
+            <w:r>
+              <w:t>-</w:t>
+            </w:r>
+          </w:p>
+        </w:tc>
+      </w:tr>
+      <w:tr>
+        <w:tc>
+          <w:tcPr>
+            <w:tcW w:w="4246" w:type="dxa"/>
+            <w:tcBorders>
+              <w:top w:val="single" w:sz="8" w:space="0" w:color="auto"/>
+              <w:left w:val="single" w:sz="8" w:space="0" w:color="auto"/>
+              <w:bottom w:val="single" w:sz="8" w:space="0" w:color="auto"/>
+              <w:right w:val="single" w:sz="8" w:space="0" w:color="auto"/>
+            </w:tcBorders>
+            <w:vAlign w:val="center"/>
+          </w:tcPr>
+          <w:p>
+            <w:pPr>
+              <w:pStyle w:val="Szveg"/>
+              <w:jc w:val="left"/>
+            </w:pPr>
+            <w:r>
+              <w:rPr>
+                <w:b/>
+                <w:bCs/>
+              </w:rPr>
+              <w:t>Komponensek</w:t>
+            </w:r>
+          </w:p>
+        </w:tc>
+        <w:tc>
+          <w:tcPr>
+            <w:tcW w:w="4247" w:type="dxa"/>
+            <w:tcBorders>
+              <w:top w:val="single" w:sz="8" w:space="0" w:color="auto"/>
+              <w:left w:val="single" w:sz="8" w:space="0" w:color="auto"/>
+              <w:bottom w:val="single" w:sz="8" w:space="0" w:color="auto"/>
+              <w:right w:val="single" w:sz="8" w:space="0" w:color="auto"/>
+            </w:tcBorders>
+            <w:vAlign w:val="center"/>
+          </w:tcPr>
+          <w:p>
+            <w:pPr>
+              <w:pStyle w:val="Szveg"/>
+              <w:jc w:val="left"/>
+            </w:pPr>
+            <w:r>
+              <w:t>MyLocations</w:t>
+            </w:r>
+          </w:p>
+        </w:tc>
+      </w:tr>
+    </w:tbl>
+    <w:p>
+      <w:pPr>
+        <w:rPr>
+          <w:rFonts w:ascii="Times New Roman" w:hAnsi="Times New Roman" w:cs="Times New Roman"/>
+          <w:sz w:val="24"/>
+          <w:szCs w:val="24"/>
+        </w:rPr>
+      </w:pPr>
+    </w:p>
+    <w:tbl>
+      <w:tblPr>
+        <w:tblStyle w:val="Rcsostblzat"/>
+        <w:tblW w:w="0" w:type="auto"/>
+        <w:tblLook w:val="04A0" w:firstRow="1" w:lastRow="0" w:firstColumn="1" w:lastColumn="0" w:noHBand="0" w:noVBand="1"/>
+      </w:tblPr>
+      <w:tblGrid>
+        <w:gridCol w:w="4246"/>
+        <w:gridCol w:w="4247"/>
+      </w:tblGrid>
+      <w:tr>
+        <w:tc>
+          <w:tcPr>
+            <w:tcW w:w="8493" w:type="dxa"/>
+            <w:gridSpan w:val="2"/>
+            <w:tcBorders>
+              <w:top w:val="nil"/>
+              <w:left w:val="nil"/>
+              <w:bottom w:val="single" w:sz="8" w:space="0" w:color="auto"/>
+              <w:right w:val="nil"/>
+            </w:tcBorders>
+            <w:vAlign w:val="center"/>
+          </w:tcPr>
+          <w:p>
+            <w:pPr>
+              <w:pStyle w:val="Alcmek"/>
+              <w:jc w:val="center"/>
+            </w:pPr>
+            <w:r>
+              <w:t>RatingsPage</w:t>
+            </w:r>
+            <w:r>
+              <w:t xml:space="preserve"> komponens</w:t>
+            </w:r>
+          </w:p>
+        </w:tc>
+      </w:tr>
+      <w:tr>
+        <w:tc>
+          <w:tcPr>
+            <w:tcW w:w="4246" w:type="dxa"/>
+            <w:tcBorders>
+              <w:top w:val="single" w:sz="8" w:space="0" w:color="auto"/>
+              <w:left w:val="single" w:sz="8" w:space="0" w:color="auto"/>
+              <w:bottom w:val="single" w:sz="8" w:space="0" w:color="auto"/>
+              <w:right w:val="single" w:sz="8" w:space="0" w:color="auto"/>
+            </w:tcBorders>
+          </w:tcPr>
+          <w:p>
+            <w:pPr>
+              <w:pStyle w:val="Szveg"/>
+              <w:rPr>
+                <w:b/>
+              </w:rPr>
+            </w:pPr>
+            <w:r>
+              <w:rPr>
+                <w:b/>
+              </w:rPr>
+              <w:t>Komponens leírása</w:t>
+            </w:r>
+          </w:p>
+        </w:tc>
+        <w:tc>
+          <w:tcPr>
+            <w:tcW w:w="4247" w:type="dxa"/>
+            <w:tcBorders>
+              <w:top w:val="single" w:sz="8" w:space="0" w:color="auto"/>
+              <w:left w:val="single" w:sz="8" w:space="0" w:color="auto"/>
+              <w:bottom w:val="single" w:sz="8" w:space="0" w:color="auto"/>
+              <w:right w:val="single" w:sz="8" w:space="0" w:color="auto"/>
+            </w:tcBorders>
+          </w:tcPr>
+          <w:p>
+            <w:pPr>
+              <w:pStyle w:val="Szveg"/>
+            </w:pPr>
+            <w:r>
+              <w:t>Az értékelés oldalt jelenti ez a komponens.</w:t>
+            </w:r>
+          </w:p>
+        </w:tc>
+      </w:tr>
+      <w:tr>
+        <w:trPr>
+          <w:trHeight w:val="454"/>
+        </w:trPr>
+        <w:tc>
+          <w:tcPr>
+            <w:tcW w:w="4246" w:type="dxa"/>
+            <w:tcBorders>
+              <w:top w:val="single" w:sz="8" w:space="0" w:color="auto"/>
+              <w:left w:val="single" w:sz="8" w:space="0" w:color="auto"/>
+              <w:bottom w:val="single" w:sz="8" w:space="0" w:color="auto"/>
+              <w:right w:val="single" w:sz="8" w:space="0" w:color="auto"/>
+            </w:tcBorders>
+            <w:vAlign w:val="center"/>
+          </w:tcPr>
+          <w:p>
+            <w:pPr>
+              <w:pStyle w:val="Szveg"/>
+              <w:jc w:val="left"/>
+              <w:rPr>
+                <w:b/>
+              </w:rPr>
+            </w:pPr>
+            <w:r>
+              <w:rPr>
+                <w:b/>
+              </w:rPr>
+              <w:t>Adattagok</w:t>
+            </w:r>
+          </w:p>
+        </w:tc>
+        <w:tc>
+          <w:tcPr>
+            <w:tcW w:w="4247" w:type="dxa"/>
+            <w:tcBorders>
+              <w:top w:val="single" w:sz="8" w:space="0" w:color="auto"/>
+              <w:left w:val="single" w:sz="8" w:space="0" w:color="auto"/>
+              <w:bottom w:val="single" w:sz="8" w:space="0" w:color="auto"/>
+              <w:right w:val="single" w:sz="8" w:space="0" w:color="auto"/>
+            </w:tcBorders>
+            <w:vAlign w:val="center"/>
+          </w:tcPr>
+          <w:p>
+            <w:pPr>
+              <w:pStyle w:val="Szveg"/>
+              <w:jc w:val="left"/>
+              <w:rPr>
+                <w:b/>
+              </w:rPr>
+            </w:pPr>
+            <w:r>
+              <w:rPr>
+                <w:b/>
+              </w:rPr>
+              <w:t>Leírás</w:t>
+            </w:r>
+          </w:p>
+        </w:tc>
+      </w:tr>
+      <w:tr>
+        <w:tc>
+          <w:tcPr>
+            <w:tcW w:w="4246" w:type="dxa"/>
+            <w:tcBorders>
+              <w:top w:val="single" w:sz="8" w:space="0" w:color="auto"/>
+              <w:left w:val="single" w:sz="8" w:space="0" w:color="auto"/>
+              <w:bottom w:val="single" w:sz="8" w:space="0" w:color="auto"/>
+              <w:right w:val="single" w:sz="8" w:space="0" w:color="auto"/>
+            </w:tcBorders>
+            <w:vAlign w:val="center"/>
+          </w:tcPr>
+          <w:p>
+            <w:pPr>
+              <w:pStyle w:val="Szveg"/>
+              <w:jc w:val="center"/>
+            </w:pPr>
+            <w:r>
+              <w:t>-</w:t>
+            </w:r>
+          </w:p>
+        </w:tc>
+        <w:tc>
+          <w:tcPr>
+            <w:tcW w:w="4247" w:type="dxa"/>
+            <w:tcBorders>
+              <w:top w:val="single" w:sz="8" w:space="0" w:color="auto"/>
+              <w:left w:val="single" w:sz="8" w:space="0" w:color="auto"/>
+              <w:bottom w:val="single" w:sz="8" w:space="0" w:color="auto"/>
+              <w:right w:val="single" w:sz="8" w:space="0" w:color="auto"/>
+            </w:tcBorders>
+            <w:vAlign w:val="center"/>
+          </w:tcPr>
+          <w:p>
+            <w:pPr>
+              <w:pStyle w:val="Szveg"/>
+              <w:jc w:val="center"/>
+            </w:pPr>
+            <w:r>
+              <w:t>-</w:t>
+            </w:r>
+          </w:p>
+        </w:tc>
+      </w:tr>
+      <w:tr>
+        <w:trPr>
+          <w:trHeight w:val="454"/>
+        </w:trPr>
+        <w:tc>
+          <w:tcPr>
+            <w:tcW w:w="4246" w:type="dxa"/>
+            <w:tcBorders>
+              <w:top w:val="single" w:sz="8" w:space="0" w:color="auto"/>
+              <w:left w:val="single" w:sz="8" w:space="0" w:color="auto"/>
+              <w:bottom w:val="single" w:sz="8" w:space="0" w:color="auto"/>
+              <w:right w:val="single" w:sz="8" w:space="0" w:color="auto"/>
+            </w:tcBorders>
+            <w:vAlign w:val="center"/>
+          </w:tcPr>
+          <w:p>
+            <w:pPr>
+              <w:pStyle w:val="Szveg"/>
+              <w:jc w:val="left"/>
+              <w:rPr>
+                <w:b/>
+              </w:rPr>
+            </w:pPr>
+            <w:r>
+              <w:rPr>
+                <w:b/>
+              </w:rPr>
+              <w:t>Metódusok</w:t>
+            </w:r>
+          </w:p>
+        </w:tc>
+        <w:tc>
+          <w:tcPr>
+            <w:tcW w:w="4247" w:type="dxa"/>
+            <w:tcBorders>
+              <w:top w:val="single" w:sz="8" w:space="0" w:color="auto"/>
+              <w:left w:val="single" w:sz="8" w:space="0" w:color="auto"/>
+              <w:bottom w:val="single" w:sz="8" w:space="0" w:color="auto"/>
+              <w:right w:val="single" w:sz="8" w:space="0" w:color="auto"/>
+            </w:tcBorders>
+            <w:vAlign w:val="center"/>
+          </w:tcPr>
+          <w:p>
+            <w:pPr>
+              <w:pStyle w:val="Szveg"/>
+              <w:jc w:val="left"/>
+              <w:rPr>
+                <w:b/>
+              </w:rPr>
+            </w:pPr>
+            <w:r>
+              <w:rPr>
+                <w:b/>
+              </w:rPr>
+              <w:t>Leírás</w:t>
+            </w:r>
+          </w:p>
+        </w:tc>
+      </w:tr>
+      <w:tr>
+        <w:tc>
+          <w:tcPr>
+            <w:tcW w:w="4246" w:type="dxa"/>
+            <w:tcBorders>
+              <w:top w:val="single" w:sz="8" w:space="0" w:color="auto"/>
+              <w:left w:val="single" w:sz="8" w:space="0" w:color="auto"/>
+              <w:bottom w:val="single" w:sz="8" w:space="0" w:color="auto"/>
+              <w:right w:val="single" w:sz="8" w:space="0" w:color="auto"/>
+            </w:tcBorders>
+            <w:vAlign w:val="center"/>
+          </w:tcPr>
+          <w:p>
+            <w:pPr>
+              <w:pStyle w:val="Szveg"/>
+              <w:jc w:val="center"/>
+            </w:pPr>
+            <w:r>
+              <w:t>-</w:t>
+            </w:r>
+          </w:p>
+        </w:tc>
+        <w:tc>
+          <w:tcPr>
+            <w:tcW w:w="4247" w:type="dxa"/>
+            <w:tcBorders>
+              <w:top w:val="single" w:sz="8" w:space="0" w:color="auto"/>
+              <w:left w:val="single" w:sz="8" w:space="0" w:color="auto"/>
+              <w:bottom w:val="single" w:sz="8" w:space="0" w:color="auto"/>
+              <w:right w:val="single" w:sz="8" w:space="0" w:color="auto"/>
+            </w:tcBorders>
+            <w:vAlign w:val="center"/>
+          </w:tcPr>
+          <w:p>
+            <w:pPr>
+              <w:pStyle w:val="Szveg"/>
+              <w:jc w:val="center"/>
+            </w:pPr>
+            <w:r>
+              <w:t>-</w:t>
+            </w:r>
+          </w:p>
+        </w:tc>
+      </w:tr>
+      <w:tr>
+        <w:tc>
+          <w:tcPr>
+            <w:tcW w:w="4246" w:type="dxa"/>
+            <w:tcBorders>
+              <w:top w:val="single" w:sz="8" w:space="0" w:color="auto"/>
+              <w:left w:val="single" w:sz="8" w:space="0" w:color="auto"/>
+              <w:bottom w:val="single" w:sz="8" w:space="0" w:color="auto"/>
+              <w:right w:val="single" w:sz="8" w:space="0" w:color="auto"/>
+            </w:tcBorders>
+            <w:vAlign w:val="center"/>
+          </w:tcPr>
+          <w:p>
+            <w:pPr>
+              <w:pStyle w:val="Szveg"/>
+              <w:jc w:val="left"/>
+            </w:pPr>
+            <w:r>
+              <w:rPr>
+                <w:b/>
+                <w:bCs/>
+              </w:rPr>
+              <w:t>Komponensek</w:t>
+            </w:r>
+          </w:p>
+        </w:tc>
+        <w:tc>
+          <w:tcPr>
+            <w:tcW w:w="4247" w:type="dxa"/>
+            <w:tcBorders>
+              <w:top w:val="single" w:sz="8" w:space="0" w:color="auto"/>
+              <w:left w:val="single" w:sz="8" w:space="0" w:color="auto"/>
+              <w:bottom w:val="single" w:sz="8" w:space="0" w:color="auto"/>
+              <w:right w:val="single" w:sz="8" w:space="0" w:color="auto"/>
+            </w:tcBorders>
+            <w:vAlign w:val="center"/>
+          </w:tcPr>
+          <w:p>
+            <w:pPr>
+              <w:pStyle w:val="Szveg"/>
+              <w:jc w:val="left"/>
+            </w:pPr>
+            <w:r>
+              <w:t>Ratings</w:t>
+            </w:r>
+          </w:p>
+        </w:tc>
+      </w:tr>
+    </w:tbl>
+    <w:p>
+      <w:pPr>
+        <w:rPr>
+          <w:rFonts w:ascii="Times New Roman" w:hAnsi="Times New Roman" w:cs="Times New Roman"/>
+          <w:sz w:val="24"/>
+          <w:szCs w:val="24"/>
+        </w:rPr>
+      </w:pPr>
+    </w:p>
+    <w:tbl>
+      <w:tblPr>
+        <w:tblStyle w:val="Rcsostblzat"/>
+        <w:tblW w:w="0" w:type="auto"/>
+        <w:tblLook w:val="04A0" w:firstRow="1" w:lastRow="0" w:firstColumn="1" w:lastColumn="0" w:noHBand="0" w:noVBand="1"/>
+      </w:tblPr>
+      <w:tblGrid>
+        <w:gridCol w:w="4246"/>
+        <w:gridCol w:w="4247"/>
+      </w:tblGrid>
+      <w:tr>
+        <w:tc>
+          <w:tcPr>
+            <w:tcW w:w="8493" w:type="dxa"/>
+            <w:gridSpan w:val="2"/>
+            <w:tcBorders>
+              <w:top w:val="nil"/>
+              <w:left w:val="nil"/>
+              <w:bottom w:val="single" w:sz="8" w:space="0" w:color="auto"/>
+              <w:right w:val="nil"/>
+            </w:tcBorders>
+            <w:vAlign w:val="center"/>
+          </w:tcPr>
+          <w:p>
+            <w:pPr>
+              <w:pStyle w:val="Alcmek"/>
+              <w:jc w:val="center"/>
+            </w:pPr>
+            <w:r>
+              <w:t>RegisterPage</w:t>
+            </w:r>
+            <w:r>
+              <w:t xml:space="preserve"> komponens</w:t>
+            </w:r>
+          </w:p>
+        </w:tc>
+      </w:tr>
+      <w:tr>
+        <w:tc>
+          <w:tcPr>
+            <w:tcW w:w="4246" w:type="dxa"/>
+            <w:tcBorders>
+              <w:top w:val="single" w:sz="8" w:space="0" w:color="auto"/>
+              <w:left w:val="single" w:sz="8" w:space="0" w:color="auto"/>
+              <w:bottom w:val="single" w:sz="8" w:space="0" w:color="auto"/>
+              <w:right w:val="single" w:sz="8" w:space="0" w:color="auto"/>
+            </w:tcBorders>
+          </w:tcPr>
+          <w:p>
+            <w:pPr>
+              <w:pStyle w:val="Szveg"/>
+              <w:rPr>
+                <w:b/>
+              </w:rPr>
+            </w:pPr>
+            <w:r>
+              <w:rPr>
+                <w:b/>
+              </w:rPr>
+              <w:t>Komponens leírása</w:t>
+            </w:r>
+          </w:p>
+        </w:tc>
+        <w:tc>
+          <w:tcPr>
+            <w:tcW w:w="4247" w:type="dxa"/>
+            <w:tcBorders>
+              <w:top w:val="single" w:sz="8" w:space="0" w:color="auto"/>
+              <w:left w:val="single" w:sz="8" w:space="0" w:color="auto"/>
+              <w:bottom w:val="single" w:sz="8" w:space="0" w:color="auto"/>
+              <w:right w:val="single" w:sz="8" w:space="0" w:color="auto"/>
+            </w:tcBorders>
+          </w:tcPr>
+          <w:p>
+            <w:pPr>
+              <w:pStyle w:val="Szveg"/>
+            </w:pPr>
+            <w:r>
+              <w:t>A regisztrá</w:t>
+            </w:r>
+            <w:r>
+              <w:t>lás</w:t>
+            </w:r>
+            <w:r>
+              <w:t xml:space="preserve"> oldalt jelenti ez a komponens.</w:t>
+            </w:r>
+          </w:p>
+        </w:tc>
+      </w:tr>
+      <w:tr>
+        <w:trPr>
+          <w:trHeight w:val="454"/>
+        </w:trPr>
+        <w:tc>
+          <w:tcPr>
+            <w:tcW w:w="4246" w:type="dxa"/>
+            <w:tcBorders>
+              <w:top w:val="single" w:sz="8" w:space="0" w:color="auto"/>
+              <w:left w:val="single" w:sz="8" w:space="0" w:color="auto"/>
+              <w:bottom w:val="single" w:sz="8" w:space="0" w:color="auto"/>
+              <w:right w:val="single" w:sz="8" w:space="0" w:color="auto"/>
+            </w:tcBorders>
+            <w:vAlign w:val="center"/>
+          </w:tcPr>
+          <w:p>
+            <w:pPr>
+              <w:pStyle w:val="Szveg"/>
+              <w:jc w:val="left"/>
+              <w:rPr>
+                <w:b/>
+              </w:rPr>
+            </w:pPr>
+            <w:r>
+              <w:rPr>
+                <w:b/>
+              </w:rPr>
+              <w:t>Adattagok</w:t>
+            </w:r>
+          </w:p>
+        </w:tc>
+        <w:tc>
+          <w:tcPr>
+            <w:tcW w:w="4247" w:type="dxa"/>
+            <w:tcBorders>
+              <w:top w:val="single" w:sz="8" w:space="0" w:color="auto"/>
+              <w:left w:val="single" w:sz="8" w:space="0" w:color="auto"/>
+              <w:bottom w:val="single" w:sz="8" w:space="0" w:color="auto"/>
+              <w:right w:val="single" w:sz="8" w:space="0" w:color="auto"/>
+            </w:tcBorders>
+            <w:vAlign w:val="center"/>
+          </w:tcPr>
+          <w:p>
+            <w:pPr>
+              <w:pStyle w:val="Szveg"/>
+              <w:jc w:val="left"/>
+              <w:rPr>
+                <w:b/>
+              </w:rPr>
+            </w:pPr>
+            <w:r>
+              <w:rPr>
+                <w:b/>
+              </w:rPr>
+              <w:t>Leírás</w:t>
+            </w:r>
+          </w:p>
+        </w:tc>
+      </w:tr>
+      <w:tr>
+        <w:tc>
+          <w:tcPr>
+            <w:tcW w:w="4246" w:type="dxa"/>
+            <w:tcBorders>
+              <w:top w:val="single" w:sz="8" w:space="0" w:color="auto"/>
+              <w:left w:val="single" w:sz="8" w:space="0" w:color="auto"/>
+              <w:bottom w:val="single" w:sz="8" w:space="0" w:color="auto"/>
+              <w:right w:val="single" w:sz="8" w:space="0" w:color="auto"/>
+            </w:tcBorders>
+            <w:vAlign w:val="center"/>
+          </w:tcPr>
+          <w:p>
+            <w:pPr>
+              <w:pStyle w:val="Szveg"/>
+              <w:jc w:val="center"/>
+            </w:pPr>
+            <w:r>
+              <w:t>-</w:t>
+            </w:r>
+          </w:p>
+        </w:tc>
+        <w:tc>
+          <w:tcPr>
+            <w:tcW w:w="4247" w:type="dxa"/>
+            <w:tcBorders>
+              <w:top w:val="single" w:sz="8" w:space="0" w:color="auto"/>
+              <w:left w:val="single" w:sz="8" w:space="0" w:color="auto"/>
+              <w:bottom w:val="single" w:sz="8" w:space="0" w:color="auto"/>
+              <w:right w:val="single" w:sz="8" w:space="0" w:color="auto"/>
+            </w:tcBorders>
+            <w:vAlign w:val="center"/>
+          </w:tcPr>
+          <w:p>
+            <w:pPr>
+              <w:pStyle w:val="Szveg"/>
+              <w:jc w:val="center"/>
+            </w:pPr>
+            <w:r>
+              <w:t>-</w:t>
+            </w:r>
+          </w:p>
+        </w:tc>
+      </w:tr>
+      <w:tr>
+        <w:trPr>
+          <w:trHeight w:val="454"/>
+        </w:trPr>
+        <w:tc>
+          <w:tcPr>
+            <w:tcW w:w="4246" w:type="dxa"/>
+            <w:tcBorders>
+              <w:top w:val="single" w:sz="8" w:space="0" w:color="auto"/>
+              <w:left w:val="single" w:sz="8" w:space="0" w:color="auto"/>
+              <w:bottom w:val="single" w:sz="8" w:space="0" w:color="auto"/>
+              <w:right w:val="single" w:sz="8" w:space="0" w:color="auto"/>
+            </w:tcBorders>
+            <w:vAlign w:val="center"/>
+          </w:tcPr>
+          <w:p>
+            <w:pPr>
+              <w:pStyle w:val="Szveg"/>
+              <w:jc w:val="left"/>
+              <w:rPr>
+                <w:b/>
+              </w:rPr>
+            </w:pPr>
+            <w:r>
+              <w:rPr>
+                <w:b/>
+              </w:rPr>
+              <w:t>Metódusok</w:t>
+            </w:r>
+          </w:p>
+        </w:tc>
+        <w:tc>
+          <w:tcPr>
+            <w:tcW w:w="4247" w:type="dxa"/>
+            <w:tcBorders>
+              <w:top w:val="single" w:sz="8" w:space="0" w:color="auto"/>
+              <w:left w:val="single" w:sz="8" w:space="0" w:color="auto"/>
+              <w:bottom w:val="single" w:sz="8" w:space="0" w:color="auto"/>
+              <w:right w:val="single" w:sz="8" w:space="0" w:color="auto"/>
+            </w:tcBorders>
+            <w:vAlign w:val="center"/>
+          </w:tcPr>
+          <w:p>
+            <w:pPr>
+              <w:pStyle w:val="Szveg"/>
+              <w:jc w:val="left"/>
+              <w:rPr>
+                <w:b/>
+              </w:rPr>
+            </w:pPr>
+            <w:r>
+              <w:rPr>
+                <w:b/>
+              </w:rPr>
+              <w:t>Leírás</w:t>
+            </w:r>
+          </w:p>
+        </w:tc>
+      </w:tr>
+      <w:tr>
+        <w:tc>
+          <w:tcPr>
+            <w:tcW w:w="4246" w:type="dxa"/>
+            <w:tcBorders>
+              <w:top w:val="single" w:sz="8" w:space="0" w:color="auto"/>
+              <w:left w:val="single" w:sz="8" w:space="0" w:color="auto"/>
+              <w:bottom w:val="single" w:sz="8" w:space="0" w:color="auto"/>
+              <w:right w:val="single" w:sz="8" w:space="0" w:color="auto"/>
+            </w:tcBorders>
+            <w:vAlign w:val="center"/>
+          </w:tcPr>
+          <w:p>
+            <w:pPr>
+              <w:pStyle w:val="Szveg"/>
+              <w:jc w:val="center"/>
+            </w:pPr>
+            <w:r>
+              <w:t>-</w:t>
+            </w:r>
+          </w:p>
+        </w:tc>
+        <w:tc>
+          <w:tcPr>
+            <w:tcW w:w="4247" w:type="dxa"/>
+            <w:tcBorders>
+              <w:top w:val="single" w:sz="8" w:space="0" w:color="auto"/>
+              <w:left w:val="single" w:sz="8" w:space="0" w:color="auto"/>
+              <w:bottom w:val="single" w:sz="8" w:space="0" w:color="auto"/>
+              <w:right w:val="single" w:sz="8" w:space="0" w:color="auto"/>
+            </w:tcBorders>
+            <w:vAlign w:val="center"/>
+          </w:tcPr>
+          <w:p>
+            <w:pPr>
+              <w:pStyle w:val="Szveg"/>
+              <w:jc w:val="center"/>
+            </w:pPr>
+            <w:r>
+              <w:t>-</w:t>
+            </w:r>
+          </w:p>
+        </w:tc>
+      </w:tr>
+      <w:tr>
+        <w:tc>
+          <w:tcPr>
+            <w:tcW w:w="4246" w:type="dxa"/>
+            <w:tcBorders>
+              <w:top w:val="single" w:sz="8" w:space="0" w:color="auto"/>
+              <w:left w:val="single" w:sz="8" w:space="0" w:color="auto"/>
+              <w:bottom w:val="single" w:sz="8" w:space="0" w:color="auto"/>
+              <w:right w:val="single" w:sz="8" w:space="0" w:color="auto"/>
+            </w:tcBorders>
+            <w:vAlign w:val="center"/>
+          </w:tcPr>
+          <w:p>
+            <w:pPr>
+              <w:pStyle w:val="Szveg"/>
+              <w:jc w:val="left"/>
+            </w:pPr>
+            <w:r>
+              <w:rPr>
+                <w:b/>
+                <w:bCs/>
+              </w:rPr>
+              <w:t>Komponensek</w:t>
+            </w:r>
+          </w:p>
+        </w:tc>
+        <w:tc>
+          <w:tcPr>
+            <w:tcW w:w="4247" w:type="dxa"/>
+            <w:tcBorders>
+              <w:top w:val="single" w:sz="8" w:space="0" w:color="auto"/>
+              <w:left w:val="single" w:sz="8" w:space="0" w:color="auto"/>
+              <w:bottom w:val="single" w:sz="8" w:space="0" w:color="auto"/>
+              <w:right w:val="single" w:sz="8" w:space="0" w:color="auto"/>
+            </w:tcBorders>
+            <w:vAlign w:val="center"/>
+          </w:tcPr>
+          <w:p>
+            <w:pPr>
+              <w:pStyle w:val="Szveg"/>
+              <w:jc w:val="left"/>
+            </w:pPr>
+            <w:r>
+              <w:t>Register</w:t>
             </w:r>
           </w:p>
         </w:tc>
@@ -9767,15 +10971,10 @@
               <w:jc w:val="center"/>
             </w:pPr>
             <w:r>
-              <w:t xml:space="preserve">MyLocationsPage </w:t>
-            </w:r>
-            <w:r>
-              <w:rPr>
-                <w:rStyle w:val="AlcmekChar"/>
-                <w:b/>
-                <w:bCs/>
-              </w:rPr>
-              <w:t>komponens</w:t>
+              <w:t>UserDataPage</w:t>
+            </w:r>
+            <w:r>
+              <w:t xml:space="preserve"> komponens</w:t>
             </w:r>
           </w:p>
         </w:tc>
@@ -9820,6 +11019,9 @@
             <w:pPr>
               <w:pStyle w:val="Szveg"/>
             </w:pPr>
+            <w:r>
+              <w:t>A felhasználó adatainak oldalát jelenti ez a komponens.</w:t>
+            </w:r>
           </w:p>
         </w:tc>
       </w:tr>
@@ -10029,107 +11231,35 @@
           </w:p>
         </w:tc>
       </w:tr>
-    </w:tbl>
-    <w:p>
-      <w:pPr>
-        <w:rPr>
-          <w:rFonts w:ascii="Times New Roman" w:hAnsi="Times New Roman" w:cs="Times New Roman"/>
-          <w:sz w:val="24"/>
-          <w:szCs w:val="24"/>
-        </w:rPr>
-      </w:pPr>
-      <w:r>
-        <w:br w:type="page"/>
-      </w:r>
-    </w:p>
-    <w:tbl>
-      <w:tblPr>
-        <w:tblStyle w:val="Rcsostblzat"/>
-        <w:tblW w:w="0" w:type="auto"/>
-        <w:tblLook w:val="04A0" w:firstRow="1" w:lastRow="0" w:firstColumn="1" w:lastColumn="0" w:noHBand="0" w:noVBand="1"/>
-      </w:tblPr>
-      <w:tblGrid>
-        <w:gridCol w:w="4246"/>
-        <w:gridCol w:w="4247"/>
-      </w:tblGrid>
-      <w:tr>
-        <w:tc>
-          <w:tcPr>
-            <w:tcW w:w="8493" w:type="dxa"/>
-            <w:gridSpan w:val="2"/>
-            <w:tcBorders>
-              <w:top w:val="nil"/>
-              <w:left w:val="nil"/>
-              <w:bottom w:val="single" w:sz="8" w:space="0" w:color="auto"/>
-              <w:right w:val="nil"/>
+      <w:tr>
+        <w:tc>
+          <w:tcPr>
+            <w:tcW w:w="4246" w:type="dxa"/>
+            <w:tcBorders>
+              <w:top w:val="single" w:sz="8" w:space="0" w:color="auto"/>
+              <w:left w:val="single" w:sz="8" w:space="0" w:color="auto"/>
+              <w:bottom w:val="single" w:sz="8" w:space="0" w:color="auto"/>
+              <w:right w:val="single" w:sz="8" w:space="0" w:color="auto"/>
             </w:tcBorders>
             <w:vAlign w:val="center"/>
           </w:tcPr>
           <w:p>
             <w:pPr>
-              <w:pStyle w:val="Alcmek"/>
-              <w:jc w:val="center"/>
-            </w:pPr>
-            <w:r>
-              <w:lastRenderedPageBreak/>
-              <w:t>RatingsPage</w:t>
-            </w:r>
-            <w:r>
-              <w:t xml:space="preserve"> komponens</w:t>
-            </w:r>
-          </w:p>
-        </w:tc>
-      </w:tr>
-      <w:tr>
-        <w:tc>
-          <w:tcPr>
-            <w:tcW w:w="4246" w:type="dxa"/>
-            <w:tcBorders>
-              <w:top w:val="single" w:sz="8" w:space="0" w:color="auto"/>
-              <w:left w:val="single" w:sz="8" w:space="0" w:color="auto"/>
-              <w:bottom w:val="single" w:sz="8" w:space="0" w:color="auto"/>
-              <w:right w:val="single" w:sz="8" w:space="0" w:color="auto"/>
-            </w:tcBorders>
-          </w:tcPr>
-          <w:p>
-            <w:pPr>
-              <w:pStyle w:val="Szveg"/>
-              <w:rPr>
-                <w:b/>
-              </w:rPr>
-            </w:pPr>
-            <w:r>
-              <w:rPr>
-                <w:b/>
-              </w:rPr>
-              <w:t>Komponens leírása</w:t>
-            </w:r>
-          </w:p>
-        </w:tc>
-        <w:tc>
-          <w:tcPr>
-            <w:tcW w:w="4247" w:type="dxa"/>
-            <w:tcBorders>
-              <w:top w:val="single" w:sz="8" w:space="0" w:color="auto"/>
-              <w:left w:val="single" w:sz="8" w:space="0" w:color="auto"/>
-              <w:bottom w:val="single" w:sz="8" w:space="0" w:color="auto"/>
-              <w:right w:val="single" w:sz="8" w:space="0" w:color="auto"/>
-            </w:tcBorders>
-          </w:tcPr>
-          <w:p>
-            <w:pPr>
-              <w:pStyle w:val="Szveg"/>
-            </w:pPr>
-          </w:p>
-        </w:tc>
-      </w:tr>
-      <w:tr>
-        <w:trPr>
-          <w:trHeight w:val="454"/>
-        </w:trPr>
-        <w:tc>
-          <w:tcPr>
-            <w:tcW w:w="4246" w:type="dxa"/>
+              <w:pStyle w:val="Szveg"/>
+              <w:jc w:val="left"/>
+            </w:pPr>
+            <w:r>
+              <w:rPr>
+                <w:b/>
+                <w:bCs/>
+              </w:rPr>
+              <w:t>Komponensek</w:t>
+            </w:r>
+          </w:p>
+        </w:tc>
+        <w:tc>
+          <w:tcPr>
+            <w:tcW w:w="4247" w:type="dxa"/>
             <w:tcBorders>
               <w:top w:val="single" w:sz="8" w:space="0" w:color="auto"/>
               <w:left w:val="single" w:sz="8" w:space="0" w:color="auto"/>
@@ -10142,777 +11272,9 @@
             <w:pPr>
               <w:pStyle w:val="Szveg"/>
               <w:jc w:val="left"/>
-              <w:rPr>
-                <w:b/>
-              </w:rPr>
-            </w:pPr>
-            <w:r>
-              <w:rPr>
-                <w:b/>
-              </w:rPr>
-              <w:t>Adattagok</w:t>
-            </w:r>
-          </w:p>
-        </w:tc>
-        <w:tc>
-          <w:tcPr>
-            <w:tcW w:w="4247" w:type="dxa"/>
-            <w:tcBorders>
-              <w:top w:val="single" w:sz="8" w:space="0" w:color="auto"/>
-              <w:left w:val="single" w:sz="8" w:space="0" w:color="auto"/>
-              <w:bottom w:val="single" w:sz="8" w:space="0" w:color="auto"/>
-              <w:right w:val="single" w:sz="8" w:space="0" w:color="auto"/>
-            </w:tcBorders>
-            <w:vAlign w:val="center"/>
-          </w:tcPr>
-          <w:p>
-            <w:pPr>
-              <w:pStyle w:val="Szveg"/>
-              <w:jc w:val="left"/>
-              <w:rPr>
-                <w:b/>
-              </w:rPr>
-            </w:pPr>
-            <w:r>
-              <w:rPr>
-                <w:b/>
-              </w:rPr>
-              <w:t>Leírás</w:t>
-            </w:r>
-          </w:p>
-        </w:tc>
-      </w:tr>
-      <w:tr>
-        <w:tc>
-          <w:tcPr>
-            <w:tcW w:w="4246" w:type="dxa"/>
-            <w:tcBorders>
-              <w:top w:val="single" w:sz="8" w:space="0" w:color="auto"/>
-              <w:left w:val="single" w:sz="8" w:space="0" w:color="auto"/>
-              <w:bottom w:val="single" w:sz="8" w:space="0" w:color="auto"/>
-              <w:right w:val="single" w:sz="8" w:space="0" w:color="auto"/>
-            </w:tcBorders>
-            <w:vAlign w:val="center"/>
-          </w:tcPr>
-          <w:p>
-            <w:pPr>
-              <w:pStyle w:val="Szveg"/>
-              <w:jc w:val="center"/>
-            </w:pPr>
-            <w:r>
-              <w:t>-</w:t>
-            </w:r>
-          </w:p>
-        </w:tc>
-        <w:tc>
-          <w:tcPr>
-            <w:tcW w:w="4247" w:type="dxa"/>
-            <w:tcBorders>
-              <w:top w:val="single" w:sz="8" w:space="0" w:color="auto"/>
-              <w:left w:val="single" w:sz="8" w:space="0" w:color="auto"/>
-              <w:bottom w:val="single" w:sz="8" w:space="0" w:color="auto"/>
-              <w:right w:val="single" w:sz="8" w:space="0" w:color="auto"/>
-            </w:tcBorders>
-            <w:vAlign w:val="center"/>
-          </w:tcPr>
-          <w:p>
-            <w:pPr>
-              <w:pStyle w:val="Szveg"/>
-              <w:jc w:val="center"/>
-            </w:pPr>
-            <w:r>
-              <w:t>-</w:t>
-            </w:r>
-          </w:p>
-        </w:tc>
-      </w:tr>
-      <w:tr>
-        <w:trPr>
-          <w:trHeight w:val="454"/>
-        </w:trPr>
-        <w:tc>
-          <w:tcPr>
-            <w:tcW w:w="4246" w:type="dxa"/>
-            <w:tcBorders>
-              <w:top w:val="single" w:sz="8" w:space="0" w:color="auto"/>
-              <w:left w:val="single" w:sz="8" w:space="0" w:color="auto"/>
-              <w:bottom w:val="single" w:sz="8" w:space="0" w:color="auto"/>
-              <w:right w:val="single" w:sz="8" w:space="0" w:color="auto"/>
-            </w:tcBorders>
-            <w:vAlign w:val="center"/>
-          </w:tcPr>
-          <w:p>
-            <w:pPr>
-              <w:pStyle w:val="Szveg"/>
-              <w:jc w:val="left"/>
-              <w:rPr>
-                <w:b/>
-              </w:rPr>
-            </w:pPr>
-            <w:r>
-              <w:rPr>
-                <w:b/>
-              </w:rPr>
-              <w:t>Metódusok</w:t>
-            </w:r>
-          </w:p>
-        </w:tc>
-        <w:tc>
-          <w:tcPr>
-            <w:tcW w:w="4247" w:type="dxa"/>
-            <w:tcBorders>
-              <w:top w:val="single" w:sz="8" w:space="0" w:color="auto"/>
-              <w:left w:val="single" w:sz="8" w:space="0" w:color="auto"/>
-              <w:bottom w:val="single" w:sz="8" w:space="0" w:color="auto"/>
-              <w:right w:val="single" w:sz="8" w:space="0" w:color="auto"/>
-            </w:tcBorders>
-            <w:vAlign w:val="center"/>
-          </w:tcPr>
-          <w:p>
-            <w:pPr>
-              <w:pStyle w:val="Szveg"/>
-              <w:jc w:val="left"/>
-              <w:rPr>
-                <w:b/>
-              </w:rPr>
-            </w:pPr>
-            <w:r>
-              <w:rPr>
-                <w:b/>
-              </w:rPr>
-              <w:t>Leírás</w:t>
-            </w:r>
-          </w:p>
-        </w:tc>
-      </w:tr>
-      <w:tr>
-        <w:tc>
-          <w:tcPr>
-            <w:tcW w:w="4246" w:type="dxa"/>
-            <w:tcBorders>
-              <w:top w:val="single" w:sz="8" w:space="0" w:color="auto"/>
-              <w:left w:val="single" w:sz="8" w:space="0" w:color="auto"/>
-              <w:bottom w:val="single" w:sz="8" w:space="0" w:color="auto"/>
-              <w:right w:val="single" w:sz="8" w:space="0" w:color="auto"/>
-            </w:tcBorders>
-            <w:vAlign w:val="center"/>
-          </w:tcPr>
-          <w:p>
-            <w:pPr>
-              <w:pStyle w:val="Szveg"/>
-              <w:jc w:val="center"/>
-            </w:pPr>
-            <w:r>
-              <w:t>-</w:t>
-            </w:r>
-          </w:p>
-        </w:tc>
-        <w:tc>
-          <w:tcPr>
-            <w:tcW w:w="4247" w:type="dxa"/>
-            <w:tcBorders>
-              <w:top w:val="single" w:sz="8" w:space="0" w:color="auto"/>
-              <w:left w:val="single" w:sz="8" w:space="0" w:color="auto"/>
-              <w:bottom w:val="single" w:sz="8" w:space="0" w:color="auto"/>
-              <w:right w:val="single" w:sz="8" w:space="0" w:color="auto"/>
-            </w:tcBorders>
-            <w:vAlign w:val="center"/>
-          </w:tcPr>
-          <w:p>
-            <w:pPr>
-              <w:pStyle w:val="Szveg"/>
-              <w:jc w:val="center"/>
-            </w:pPr>
-            <w:r>
-              <w:t>-</w:t>
-            </w:r>
-          </w:p>
-        </w:tc>
-      </w:tr>
-    </w:tbl>
-    <w:p>
-      <w:pPr>
-        <w:rPr>
-          <w:rFonts w:ascii="Times New Roman" w:hAnsi="Times New Roman" w:cs="Times New Roman"/>
-          <w:sz w:val="24"/>
-          <w:szCs w:val="24"/>
-        </w:rPr>
-      </w:pPr>
-    </w:p>
-    <w:tbl>
-      <w:tblPr>
-        <w:tblStyle w:val="Rcsostblzat"/>
-        <w:tblW w:w="0" w:type="auto"/>
-        <w:tblLook w:val="04A0" w:firstRow="1" w:lastRow="0" w:firstColumn="1" w:lastColumn="0" w:noHBand="0" w:noVBand="1"/>
-      </w:tblPr>
-      <w:tblGrid>
-        <w:gridCol w:w="4246"/>
-        <w:gridCol w:w="4247"/>
-      </w:tblGrid>
-      <w:tr>
-        <w:tc>
-          <w:tcPr>
-            <w:tcW w:w="8493" w:type="dxa"/>
-            <w:gridSpan w:val="2"/>
-            <w:tcBorders>
-              <w:top w:val="nil"/>
-              <w:left w:val="nil"/>
-              <w:bottom w:val="single" w:sz="8" w:space="0" w:color="auto"/>
-              <w:right w:val="nil"/>
-            </w:tcBorders>
-            <w:vAlign w:val="center"/>
-          </w:tcPr>
-          <w:p>
-            <w:pPr>
-              <w:pStyle w:val="Alcmek"/>
-              <w:jc w:val="center"/>
-            </w:pPr>
-            <w:r>
-              <w:t>RegisterPage</w:t>
-            </w:r>
-            <w:r>
-              <w:t xml:space="preserve"> komponens</w:t>
-            </w:r>
-          </w:p>
-        </w:tc>
-      </w:tr>
-      <w:tr>
-        <w:tc>
-          <w:tcPr>
-            <w:tcW w:w="4246" w:type="dxa"/>
-            <w:tcBorders>
-              <w:top w:val="single" w:sz="8" w:space="0" w:color="auto"/>
-              <w:left w:val="single" w:sz="8" w:space="0" w:color="auto"/>
-              <w:bottom w:val="single" w:sz="8" w:space="0" w:color="auto"/>
-              <w:right w:val="single" w:sz="8" w:space="0" w:color="auto"/>
-            </w:tcBorders>
-          </w:tcPr>
-          <w:p>
-            <w:pPr>
-              <w:pStyle w:val="Szveg"/>
-              <w:rPr>
-                <w:b/>
-              </w:rPr>
-            </w:pPr>
-            <w:r>
-              <w:rPr>
-                <w:b/>
-              </w:rPr>
-              <w:t>Komponens leírása</w:t>
-            </w:r>
-          </w:p>
-        </w:tc>
-        <w:tc>
-          <w:tcPr>
-            <w:tcW w:w="4247" w:type="dxa"/>
-            <w:tcBorders>
-              <w:top w:val="single" w:sz="8" w:space="0" w:color="auto"/>
-              <w:left w:val="single" w:sz="8" w:space="0" w:color="auto"/>
-              <w:bottom w:val="single" w:sz="8" w:space="0" w:color="auto"/>
-              <w:right w:val="single" w:sz="8" w:space="0" w:color="auto"/>
-            </w:tcBorders>
-          </w:tcPr>
-          <w:p>
-            <w:pPr>
-              <w:pStyle w:val="Szveg"/>
-            </w:pPr>
-          </w:p>
-        </w:tc>
-      </w:tr>
-      <w:tr>
-        <w:trPr>
-          <w:trHeight w:val="454"/>
-        </w:trPr>
-        <w:tc>
-          <w:tcPr>
-            <w:tcW w:w="4246" w:type="dxa"/>
-            <w:tcBorders>
-              <w:top w:val="single" w:sz="8" w:space="0" w:color="auto"/>
-              <w:left w:val="single" w:sz="8" w:space="0" w:color="auto"/>
-              <w:bottom w:val="single" w:sz="8" w:space="0" w:color="auto"/>
-              <w:right w:val="single" w:sz="8" w:space="0" w:color="auto"/>
-            </w:tcBorders>
-            <w:vAlign w:val="center"/>
-          </w:tcPr>
-          <w:p>
-            <w:pPr>
-              <w:pStyle w:val="Szveg"/>
-              <w:jc w:val="left"/>
-              <w:rPr>
-                <w:b/>
-              </w:rPr>
-            </w:pPr>
-            <w:r>
-              <w:rPr>
-                <w:b/>
-              </w:rPr>
-              <w:t>Adattagok</w:t>
-            </w:r>
-          </w:p>
-        </w:tc>
-        <w:tc>
-          <w:tcPr>
-            <w:tcW w:w="4247" w:type="dxa"/>
-            <w:tcBorders>
-              <w:top w:val="single" w:sz="8" w:space="0" w:color="auto"/>
-              <w:left w:val="single" w:sz="8" w:space="0" w:color="auto"/>
-              <w:bottom w:val="single" w:sz="8" w:space="0" w:color="auto"/>
-              <w:right w:val="single" w:sz="8" w:space="0" w:color="auto"/>
-            </w:tcBorders>
-            <w:vAlign w:val="center"/>
-          </w:tcPr>
-          <w:p>
-            <w:pPr>
-              <w:pStyle w:val="Szveg"/>
-              <w:jc w:val="left"/>
-              <w:rPr>
-                <w:b/>
-              </w:rPr>
-            </w:pPr>
-            <w:r>
-              <w:rPr>
-                <w:b/>
-              </w:rPr>
-              <w:t>Leírás</w:t>
-            </w:r>
-          </w:p>
-        </w:tc>
-      </w:tr>
-      <w:tr>
-        <w:tc>
-          <w:tcPr>
-            <w:tcW w:w="4246" w:type="dxa"/>
-            <w:tcBorders>
-              <w:top w:val="single" w:sz="8" w:space="0" w:color="auto"/>
-              <w:left w:val="single" w:sz="8" w:space="0" w:color="auto"/>
-              <w:bottom w:val="single" w:sz="8" w:space="0" w:color="auto"/>
-              <w:right w:val="single" w:sz="8" w:space="0" w:color="auto"/>
-            </w:tcBorders>
-            <w:vAlign w:val="center"/>
-          </w:tcPr>
-          <w:p>
-            <w:pPr>
-              <w:pStyle w:val="Szveg"/>
-              <w:jc w:val="center"/>
-            </w:pPr>
-            <w:r>
-              <w:t>-</w:t>
-            </w:r>
-          </w:p>
-        </w:tc>
-        <w:tc>
-          <w:tcPr>
-            <w:tcW w:w="4247" w:type="dxa"/>
-            <w:tcBorders>
-              <w:top w:val="single" w:sz="8" w:space="0" w:color="auto"/>
-              <w:left w:val="single" w:sz="8" w:space="0" w:color="auto"/>
-              <w:bottom w:val="single" w:sz="8" w:space="0" w:color="auto"/>
-              <w:right w:val="single" w:sz="8" w:space="0" w:color="auto"/>
-            </w:tcBorders>
-            <w:vAlign w:val="center"/>
-          </w:tcPr>
-          <w:p>
-            <w:pPr>
-              <w:pStyle w:val="Szveg"/>
-              <w:jc w:val="center"/>
-            </w:pPr>
-            <w:r>
-              <w:t>-</w:t>
-            </w:r>
-          </w:p>
-        </w:tc>
-      </w:tr>
-      <w:tr>
-        <w:trPr>
-          <w:trHeight w:val="454"/>
-        </w:trPr>
-        <w:tc>
-          <w:tcPr>
-            <w:tcW w:w="4246" w:type="dxa"/>
-            <w:tcBorders>
-              <w:top w:val="single" w:sz="8" w:space="0" w:color="auto"/>
-              <w:left w:val="single" w:sz="8" w:space="0" w:color="auto"/>
-              <w:bottom w:val="single" w:sz="8" w:space="0" w:color="auto"/>
-              <w:right w:val="single" w:sz="8" w:space="0" w:color="auto"/>
-            </w:tcBorders>
-            <w:vAlign w:val="center"/>
-          </w:tcPr>
-          <w:p>
-            <w:pPr>
-              <w:pStyle w:val="Szveg"/>
-              <w:jc w:val="left"/>
-              <w:rPr>
-                <w:b/>
-              </w:rPr>
-            </w:pPr>
-            <w:r>
-              <w:rPr>
-                <w:b/>
-              </w:rPr>
-              <w:t>Metódusok</w:t>
-            </w:r>
-          </w:p>
-        </w:tc>
-        <w:tc>
-          <w:tcPr>
-            <w:tcW w:w="4247" w:type="dxa"/>
-            <w:tcBorders>
-              <w:top w:val="single" w:sz="8" w:space="0" w:color="auto"/>
-              <w:left w:val="single" w:sz="8" w:space="0" w:color="auto"/>
-              <w:bottom w:val="single" w:sz="8" w:space="0" w:color="auto"/>
-              <w:right w:val="single" w:sz="8" w:space="0" w:color="auto"/>
-            </w:tcBorders>
-            <w:vAlign w:val="center"/>
-          </w:tcPr>
-          <w:p>
-            <w:pPr>
-              <w:pStyle w:val="Szveg"/>
-              <w:jc w:val="left"/>
-              <w:rPr>
-                <w:b/>
-              </w:rPr>
-            </w:pPr>
-            <w:r>
-              <w:rPr>
-                <w:b/>
-              </w:rPr>
-              <w:t>Leírás</w:t>
-            </w:r>
-          </w:p>
-        </w:tc>
-      </w:tr>
-      <w:tr>
-        <w:tc>
-          <w:tcPr>
-            <w:tcW w:w="4246" w:type="dxa"/>
-            <w:tcBorders>
-              <w:top w:val="single" w:sz="8" w:space="0" w:color="auto"/>
-              <w:left w:val="single" w:sz="8" w:space="0" w:color="auto"/>
-              <w:bottom w:val="single" w:sz="8" w:space="0" w:color="auto"/>
-              <w:right w:val="single" w:sz="8" w:space="0" w:color="auto"/>
-            </w:tcBorders>
-            <w:vAlign w:val="center"/>
-          </w:tcPr>
-          <w:p>
-            <w:pPr>
-              <w:pStyle w:val="Szveg"/>
-              <w:jc w:val="center"/>
-            </w:pPr>
-            <w:r>
-              <w:t>-</w:t>
-            </w:r>
-          </w:p>
-        </w:tc>
-        <w:tc>
-          <w:tcPr>
-            <w:tcW w:w="4247" w:type="dxa"/>
-            <w:tcBorders>
-              <w:top w:val="single" w:sz="8" w:space="0" w:color="auto"/>
-              <w:left w:val="single" w:sz="8" w:space="0" w:color="auto"/>
-              <w:bottom w:val="single" w:sz="8" w:space="0" w:color="auto"/>
-              <w:right w:val="single" w:sz="8" w:space="0" w:color="auto"/>
-            </w:tcBorders>
-            <w:vAlign w:val="center"/>
-          </w:tcPr>
-          <w:p>
-            <w:pPr>
-              <w:pStyle w:val="Szveg"/>
-              <w:jc w:val="center"/>
-            </w:pPr>
-            <w:r>
-              <w:t>-</w:t>
-            </w:r>
-          </w:p>
-        </w:tc>
-      </w:tr>
-    </w:tbl>
-    <w:p>
-      <w:pPr>
-        <w:pStyle w:val="Szveg"/>
-      </w:pPr>
-    </w:p>
-    <w:tbl>
-      <w:tblPr>
-        <w:tblStyle w:val="Rcsostblzat"/>
-        <w:tblW w:w="0" w:type="auto"/>
-        <w:tblLook w:val="04A0" w:firstRow="1" w:lastRow="0" w:firstColumn="1" w:lastColumn="0" w:noHBand="0" w:noVBand="1"/>
-      </w:tblPr>
-      <w:tblGrid>
-        <w:gridCol w:w="4246"/>
-        <w:gridCol w:w="4247"/>
-      </w:tblGrid>
-      <w:tr>
-        <w:tc>
-          <w:tcPr>
-            <w:tcW w:w="8493" w:type="dxa"/>
-            <w:gridSpan w:val="2"/>
-            <w:tcBorders>
-              <w:top w:val="nil"/>
-              <w:left w:val="nil"/>
-              <w:bottom w:val="single" w:sz="8" w:space="0" w:color="auto"/>
-              <w:right w:val="nil"/>
-            </w:tcBorders>
-            <w:vAlign w:val="center"/>
-          </w:tcPr>
-          <w:p>
-            <w:pPr>
-              <w:pStyle w:val="Alcmek"/>
-              <w:jc w:val="center"/>
-            </w:pPr>
-            <w:r>
-              <w:t>UserDataPage</w:t>
-            </w:r>
-            <w:r>
-              <w:t xml:space="preserve"> komponens</w:t>
-            </w:r>
-          </w:p>
-        </w:tc>
-      </w:tr>
-      <w:tr>
-        <w:tc>
-          <w:tcPr>
-            <w:tcW w:w="4246" w:type="dxa"/>
-            <w:tcBorders>
-              <w:top w:val="single" w:sz="8" w:space="0" w:color="auto"/>
-              <w:left w:val="single" w:sz="8" w:space="0" w:color="auto"/>
-              <w:bottom w:val="single" w:sz="8" w:space="0" w:color="auto"/>
-              <w:right w:val="single" w:sz="8" w:space="0" w:color="auto"/>
-            </w:tcBorders>
-          </w:tcPr>
-          <w:p>
-            <w:pPr>
-              <w:pStyle w:val="Szveg"/>
-              <w:rPr>
-                <w:b/>
-              </w:rPr>
-            </w:pPr>
-            <w:r>
-              <w:rPr>
-                <w:b/>
-              </w:rPr>
-              <w:t>Komponens leírása</w:t>
-            </w:r>
-          </w:p>
-        </w:tc>
-        <w:tc>
-          <w:tcPr>
-            <w:tcW w:w="4247" w:type="dxa"/>
-            <w:tcBorders>
-              <w:top w:val="single" w:sz="8" w:space="0" w:color="auto"/>
-              <w:left w:val="single" w:sz="8" w:space="0" w:color="auto"/>
-              <w:bottom w:val="single" w:sz="8" w:space="0" w:color="auto"/>
-              <w:right w:val="single" w:sz="8" w:space="0" w:color="auto"/>
-            </w:tcBorders>
-          </w:tcPr>
-          <w:p>
-            <w:pPr>
-              <w:pStyle w:val="Szveg"/>
-            </w:pPr>
-          </w:p>
-        </w:tc>
-      </w:tr>
-      <w:tr>
-        <w:trPr>
-          <w:trHeight w:val="454"/>
-        </w:trPr>
-        <w:tc>
-          <w:tcPr>
-            <w:tcW w:w="4246" w:type="dxa"/>
-            <w:tcBorders>
-              <w:top w:val="single" w:sz="8" w:space="0" w:color="auto"/>
-              <w:left w:val="single" w:sz="8" w:space="0" w:color="auto"/>
-              <w:bottom w:val="single" w:sz="8" w:space="0" w:color="auto"/>
-              <w:right w:val="single" w:sz="8" w:space="0" w:color="auto"/>
-            </w:tcBorders>
-            <w:vAlign w:val="center"/>
-          </w:tcPr>
-          <w:p>
-            <w:pPr>
-              <w:pStyle w:val="Szveg"/>
-              <w:jc w:val="left"/>
-              <w:rPr>
-                <w:b/>
-              </w:rPr>
-            </w:pPr>
-            <w:r>
-              <w:rPr>
-                <w:b/>
-              </w:rPr>
-              <w:t>Adattagok</w:t>
-            </w:r>
-          </w:p>
-        </w:tc>
-        <w:tc>
-          <w:tcPr>
-            <w:tcW w:w="4247" w:type="dxa"/>
-            <w:tcBorders>
-              <w:top w:val="single" w:sz="8" w:space="0" w:color="auto"/>
-              <w:left w:val="single" w:sz="8" w:space="0" w:color="auto"/>
-              <w:bottom w:val="single" w:sz="8" w:space="0" w:color="auto"/>
-              <w:right w:val="single" w:sz="8" w:space="0" w:color="auto"/>
-            </w:tcBorders>
-            <w:vAlign w:val="center"/>
-          </w:tcPr>
-          <w:p>
-            <w:pPr>
-              <w:pStyle w:val="Szveg"/>
-              <w:jc w:val="left"/>
-              <w:rPr>
-                <w:b/>
-              </w:rPr>
-            </w:pPr>
-            <w:r>
-              <w:rPr>
-                <w:b/>
-              </w:rPr>
-              <w:t>Leírás</w:t>
-            </w:r>
-          </w:p>
-        </w:tc>
-      </w:tr>
-      <w:tr>
-        <w:tc>
-          <w:tcPr>
-            <w:tcW w:w="4246" w:type="dxa"/>
-            <w:tcBorders>
-              <w:top w:val="single" w:sz="8" w:space="0" w:color="auto"/>
-              <w:left w:val="single" w:sz="8" w:space="0" w:color="auto"/>
-              <w:bottom w:val="single" w:sz="8" w:space="0" w:color="auto"/>
-              <w:right w:val="single" w:sz="8" w:space="0" w:color="auto"/>
-            </w:tcBorders>
-            <w:vAlign w:val="center"/>
-          </w:tcPr>
-          <w:p>
-            <w:pPr>
-              <w:pStyle w:val="Szveg"/>
-              <w:jc w:val="center"/>
-            </w:pPr>
-            <w:r>
-              <w:t>-</w:t>
-            </w:r>
-          </w:p>
-        </w:tc>
-        <w:tc>
-          <w:tcPr>
-            <w:tcW w:w="4247" w:type="dxa"/>
-            <w:tcBorders>
-              <w:top w:val="single" w:sz="8" w:space="0" w:color="auto"/>
-              <w:left w:val="single" w:sz="8" w:space="0" w:color="auto"/>
-              <w:bottom w:val="single" w:sz="8" w:space="0" w:color="auto"/>
-              <w:right w:val="single" w:sz="8" w:space="0" w:color="auto"/>
-            </w:tcBorders>
-            <w:vAlign w:val="center"/>
-          </w:tcPr>
-          <w:p>
-            <w:pPr>
-              <w:pStyle w:val="Szveg"/>
-              <w:jc w:val="center"/>
-            </w:pPr>
-            <w:r>
-              <w:t>-</w:t>
-            </w:r>
-          </w:p>
-        </w:tc>
-      </w:tr>
-      <w:tr>
-        <w:trPr>
-          <w:trHeight w:val="454"/>
-        </w:trPr>
-        <w:tc>
-          <w:tcPr>
-            <w:tcW w:w="4246" w:type="dxa"/>
-            <w:tcBorders>
-              <w:top w:val="single" w:sz="8" w:space="0" w:color="auto"/>
-              <w:left w:val="single" w:sz="8" w:space="0" w:color="auto"/>
-              <w:bottom w:val="single" w:sz="8" w:space="0" w:color="auto"/>
-              <w:right w:val="single" w:sz="8" w:space="0" w:color="auto"/>
-            </w:tcBorders>
-            <w:vAlign w:val="center"/>
-          </w:tcPr>
-          <w:p>
-            <w:pPr>
-              <w:pStyle w:val="Szveg"/>
-              <w:jc w:val="left"/>
-              <w:rPr>
-                <w:b/>
-              </w:rPr>
-            </w:pPr>
-            <w:r>
-              <w:rPr>
-                <w:b/>
-              </w:rPr>
-              <w:t>Metódusok</w:t>
-            </w:r>
-          </w:p>
-        </w:tc>
-        <w:tc>
-          <w:tcPr>
-            <w:tcW w:w="4247" w:type="dxa"/>
-            <w:tcBorders>
-              <w:top w:val="single" w:sz="8" w:space="0" w:color="auto"/>
-              <w:left w:val="single" w:sz="8" w:space="0" w:color="auto"/>
-              <w:bottom w:val="single" w:sz="8" w:space="0" w:color="auto"/>
-              <w:right w:val="single" w:sz="8" w:space="0" w:color="auto"/>
-            </w:tcBorders>
-            <w:vAlign w:val="center"/>
-          </w:tcPr>
-          <w:p>
-            <w:pPr>
-              <w:pStyle w:val="Szveg"/>
-              <w:jc w:val="left"/>
-              <w:rPr>
-                <w:b/>
-              </w:rPr>
-            </w:pPr>
-            <w:r>
-              <w:rPr>
-                <w:b/>
-              </w:rPr>
-              <w:t>Leírás</w:t>
-            </w:r>
-          </w:p>
-        </w:tc>
-      </w:tr>
-      <w:tr>
-        <w:tc>
-          <w:tcPr>
-            <w:tcW w:w="4246" w:type="dxa"/>
-            <w:tcBorders>
-              <w:top w:val="single" w:sz="8" w:space="0" w:color="auto"/>
-              <w:left w:val="single" w:sz="8" w:space="0" w:color="auto"/>
-              <w:bottom w:val="single" w:sz="8" w:space="0" w:color="auto"/>
-              <w:right w:val="single" w:sz="8" w:space="0" w:color="auto"/>
-            </w:tcBorders>
-            <w:vAlign w:val="center"/>
-          </w:tcPr>
-          <w:p>
-            <w:pPr>
-              <w:pStyle w:val="Szveg"/>
-              <w:jc w:val="center"/>
-            </w:pPr>
-            <w:r>
-              <w:t>-</w:t>
-            </w:r>
-          </w:p>
-        </w:tc>
-        <w:tc>
-          <w:tcPr>
-            <w:tcW w:w="4247" w:type="dxa"/>
-            <w:tcBorders>
-              <w:top w:val="single" w:sz="8" w:space="0" w:color="auto"/>
-              <w:left w:val="single" w:sz="8" w:space="0" w:color="auto"/>
-              <w:bottom w:val="single" w:sz="8" w:space="0" w:color="auto"/>
-              <w:right w:val="single" w:sz="8" w:space="0" w:color="auto"/>
-            </w:tcBorders>
-            <w:vAlign w:val="center"/>
-          </w:tcPr>
-          <w:p>
-            <w:pPr>
-              <w:pStyle w:val="Szveg"/>
-              <w:jc w:val="center"/>
-            </w:pPr>
-            <w:r>
-              <w:t>-</w:t>
+            </w:pPr>
+            <w:r>
+              <w:t>Userdata</w:t>
             </w:r>
           </w:p>
         </w:tc>
@@ -13768,7 +14130,7 @@
 </file>
 
 <file path=word/numbering.xml><?xml version="1.0" encoding="utf-8"?>
-<w:numbering xmlns:wpc="http://schemas.microsoft.com/office/word/2010/wordprocessingCanvas" xmlns:cx="http://schemas.microsoft.com/office/drawing/2014/chartex" xmlns:cx1="http://schemas.microsoft.com/office/drawing/2015/9/8/chartex" xmlns:mc="http://schemas.openxmlformats.org/markup-compatibility/2006" xmlns:o="urn:schemas-microsoft-com:office:office" xmlns:r="http://schemas.openxmlformats.org/officeDocument/2006/relationships" xmlns:m="http://schemas.openxmlformats.org/officeDocument/2006/math" xmlns:v="urn:schemas-microsoft-com:vml" xmlns:wp14="http://schemas.microsoft.com/office/word/2010/wordprocessingDrawing" xmlns:wp="http://schemas.openxmlformats.org/drawingml/2006/wordprocessingDrawing" xmlns:w10="urn:schemas-microsoft-com:office:word" xmlns:w="http://schemas.openxmlformats.org/wordprocessingml/2006/main" xmlns:w14="http://schemas.microsoft.com/office/word/2010/wordml" xmlns:w15="http://schemas.microsoft.com/office/word/2012/wordml" xmlns:w16se="http://schemas.microsoft.com/office/word/2015/wordml/symex" xmlns:wpg="http://schemas.microsoft.com/office/word/2010/wordprocessingGroup" xmlns:wpi="http://schemas.microsoft.com/office/word/2010/wordprocessingInk" xmlns:wne="http://schemas.microsoft.com/office/word/2006/wordml" xmlns:wps="http://schemas.microsoft.com/office/word/2010/wordprocessingShape" mc:Ignorable="w14 w15 w16se wp14">
+<w:numbering xmlns:wpc="http://schemas.microsoft.com/office/word/2010/wordprocessingCanvas" xmlns:cx="http://schemas.microsoft.com/office/drawing/2014/chartex" xmlns:cx1="http://schemas.microsoft.com/office/drawing/2015/9/8/chartex" xmlns:cx2="http://schemas.microsoft.com/office/drawing/2015/10/21/chartex" xmlns:cx3="http://schemas.microsoft.com/office/drawing/2016/5/9/chartex" xmlns:cx4="http://schemas.microsoft.com/office/drawing/2016/5/10/chartex" xmlns:cx5="http://schemas.microsoft.com/office/drawing/2016/5/11/chartex" xmlns:cx6="http://schemas.microsoft.com/office/drawing/2016/5/12/chartex" xmlns:cx7="http://schemas.microsoft.com/office/drawing/2016/5/13/chartex" xmlns:cx8="http://schemas.microsoft.com/office/drawing/2016/5/14/chartex" xmlns:mc="http://schemas.openxmlformats.org/markup-compatibility/2006" xmlns:aink="http://schemas.microsoft.com/office/drawing/2016/ink" xmlns:am3d="http://schemas.microsoft.com/office/drawing/2017/model3d" xmlns:o="urn:schemas-microsoft-com:office:office" xmlns:r="http://schemas.openxmlformats.org/officeDocument/2006/relationships" xmlns:m="http://schemas.openxmlformats.org/officeDocument/2006/math" xmlns:v="urn:schemas-microsoft-com:vml" xmlns:wp14="http://schemas.microsoft.com/office/word/2010/wordprocessingDrawing" xmlns:wp="http://schemas.openxmlformats.org/drawingml/2006/wordprocessingDrawing" xmlns:w10="urn:schemas-microsoft-com:office:word" xmlns:w="http://schemas.openxmlformats.org/wordprocessingml/2006/main" xmlns:w14="http://schemas.microsoft.com/office/word/2010/wordml" xmlns:w15="http://schemas.microsoft.com/office/word/2012/wordml" xmlns:w16cex="http://schemas.microsoft.com/office/word/2018/wordml/cex" xmlns:w16cid="http://schemas.microsoft.com/office/word/2016/wordml/cid" xmlns:w16="http://schemas.microsoft.com/office/word/2018/wordml" xmlns:w16sdtdh="http://schemas.microsoft.com/office/word/2020/wordml/sdtdatahash" xmlns:w16se="http://schemas.microsoft.com/office/word/2015/wordml/symex" xmlns:wpg="http://schemas.microsoft.com/office/word/2010/wordprocessingGroup" xmlns:wpi="http://schemas.microsoft.com/office/word/2010/wordprocessingInk" xmlns:wne="http://schemas.microsoft.com/office/word/2006/wordml" xmlns:wps="http://schemas.microsoft.com/office/word/2010/wordprocessingShape" mc:Ignorable="w14 w15 w16se w16cid w16 w16cex w16sdtdh wp14">
   <w:abstractNum w:abstractNumId="0" w15:restartNumberingAfterBreak="0">
     <w:nsid w:val="FFFFFF89"/>
     <w:multiLevelType w:val="singleLevel"/>
@@ -14145,7 +14507,7 @@
 </file>
 
 <file path=word/styles.xml><?xml version="1.0" encoding="utf-8"?>
-<w:styles xmlns:mc="http://schemas.openxmlformats.org/markup-compatibility/2006" xmlns:r="http://schemas.openxmlformats.org/officeDocument/2006/relationships" xmlns:w="http://schemas.openxmlformats.org/wordprocessingml/2006/main" xmlns:w14="http://schemas.microsoft.com/office/word/2010/wordml" xmlns:w15="http://schemas.microsoft.com/office/word/2012/wordml" xmlns:w16se="http://schemas.microsoft.com/office/word/2015/wordml/symex" mc:Ignorable="w14 w15 w16se">
+<w:styles xmlns:mc="http://schemas.openxmlformats.org/markup-compatibility/2006" xmlns:r="http://schemas.openxmlformats.org/officeDocument/2006/relationships" xmlns:w="http://schemas.openxmlformats.org/wordprocessingml/2006/main" xmlns:w14="http://schemas.microsoft.com/office/word/2010/wordml" xmlns:w15="http://schemas.microsoft.com/office/word/2012/wordml" xmlns:w16cex="http://schemas.microsoft.com/office/word/2018/wordml/cex" xmlns:w16cid="http://schemas.microsoft.com/office/word/2016/wordml/cid" xmlns:w16="http://schemas.microsoft.com/office/word/2018/wordml" xmlns:w16sdtdh="http://schemas.microsoft.com/office/word/2020/wordml/sdtdatahash" xmlns:w16se="http://schemas.microsoft.com/office/word/2015/wordml/symex" mc:Ignorable="w14 w15 w16se w16cid w16 w16cex w16sdtdh">
   <w:docDefaults>
     <w:rPrDefault>
       <w:rPr>
@@ -14161,7 +14523,7 @@
       </w:pPr>
     </w:pPrDefault>
   </w:docDefaults>
-  <w:latentStyles w:defLockedState="0" w:defUIPriority="99" w:defSemiHidden="0" w:defUnhideWhenUsed="0" w:defQFormat="0" w:count="371">
+  <w:latentStyles w:defLockedState="0" w:defUIPriority="99" w:defSemiHidden="0" w:defUnhideWhenUsed="0" w:defQFormat="0" w:count="376">
     <w:lsdException w:name="Normal" w:uiPriority="0" w:qFormat="1"/>
     <w:lsdException w:name="heading 1" w:uiPriority="9" w:qFormat="1"/>
     <w:lsdException w:name="heading 2" w:semiHidden="1" w:uiPriority="9" w:unhideWhenUsed="1" w:qFormat="1"/>
@@ -14533,6 +14895,11 @@
     <w:lsdException w:name="List Table 5 Dark Accent 6" w:uiPriority="50"/>
     <w:lsdException w:name="List Table 6 Colorful Accent 6" w:uiPriority="51"/>
     <w:lsdException w:name="List Table 7 Colorful Accent 6" w:uiPriority="52"/>
+    <w:lsdException w:name="Mention" w:semiHidden="1" w:unhideWhenUsed="1"/>
+    <w:lsdException w:name="Smart Hyperlink" w:semiHidden="1" w:unhideWhenUsed="1"/>
+    <w:lsdException w:name="Hashtag" w:semiHidden="1" w:unhideWhenUsed="1"/>
+    <w:lsdException w:name="Unresolved Mention" w:semiHidden="1" w:unhideWhenUsed="1"/>
+    <w:lsdException w:name="Smart Link" w:semiHidden="1" w:unhideWhenUsed="1"/>
   </w:latentStyles>
   <w:style w:type="paragraph" w:default="1" w:styleId="Norml">
     <w:name w:val="Normal"/>

</xml_diff>

<commit_message>
Dokumentáció folytatva, UserData komponens javítva (hibaüzenet)
</commit_message>
<xml_diff>
--- a/Dokumentacio/DogGo_Web_Dokumentacio.docx
+++ b/Dokumentacio/DogGo_Web_Dokumentacio.docx
@@ -271,6 +271,7 @@
         <w:pStyle w:val="Szveg"/>
       </w:pPr>
       <w:r>
+        <w:lastRenderedPageBreak/>
         <w:t>A</w:t>
       </w:r>
       <w:r>
@@ -781,6 +782,7 @@
         <w:pStyle w:val="Szveg"/>
       </w:pPr>
       <w:r>
+        <w:lastRenderedPageBreak/>
         <w:t>Tudtam, hogy ha elakadok akkor kérhetek segítséget, mert a környezetemben lévő emberek is használták/használják ezt a keretrendszert. Ezeknek</w:t>
       </w:r>
       <w:r>
@@ -803,12 +805,241 @@
       </w:r>
     </w:p>
     <w:p>
-      <w:pPr>
-        <w:rPr>
-          <w:rFonts w:ascii="Times New Roman" w:hAnsi="Times New Roman" w:cs="Times New Roman"/>
-          <w:sz w:val="24"/>
-          <w:szCs w:val="24"/>
-        </w:rPr>
+      <w:r>
+        <w:br w:type="page"/>
+      </w:r>
+    </w:p>
+    <w:p>
+      <w:pPr>
+        <w:pStyle w:val="Alcmek"/>
+      </w:pPr>
+      <w:r>
+        <w:lastRenderedPageBreak/>
+        <w:t>Specifikációk</w:t>
+      </w:r>
+    </w:p>
+    <w:p>
+      <w:pPr>
+        <w:pStyle w:val="Szveg"/>
+      </w:pPr>
+      <w:r>
+        <w:t xml:space="preserve">A weboldalon a felhasználók által kedvelt helyeket </w:t>
+      </w:r>
+      <w:r>
+        <w:t xml:space="preserve">tekinthetjük </w:t>
+      </w:r>
+      <w:r>
+        <w:t>meg</w:t>
+      </w:r>
+      <w:r>
+        <w:t xml:space="preserve"> és</w:t>
+      </w:r>
+      <w:r>
+        <w:t xml:space="preserve"> értékelhet</w:t>
+      </w:r>
+      <w:r>
+        <w:t>jük</w:t>
+      </w:r>
+      <w:r>
+        <w:t>. Az általunk kedvelt helyeket is publikálhatjuk az alkalmazáson belül, láthatjuk az emberek értékeléseit.</w:t>
+      </w:r>
+    </w:p>
+    <w:p>
+      <w:pPr>
+        <w:pStyle w:val="Alcmek"/>
+      </w:pPr>
+      <w:r>
+        <w:t>Rendszerkövetelmények</w:t>
+      </w:r>
+    </w:p>
+    <w:p>
+      <w:pPr>
+        <w:pStyle w:val="Alcmek"/>
+      </w:pPr>
+      <w:r>
+        <w:t>Minimum rendszerkövetelmények</w:t>
+      </w:r>
+    </w:p>
+    <w:p>
+      <w:pPr>
+        <w:pStyle w:val="Szveg"/>
+        <w:numPr>
+          <w:ilvl w:val="0"/>
+          <w:numId w:val="11"/>
+        </w:numPr>
+      </w:pPr>
+      <w:r>
+        <w:t>Google Chrome 57</w:t>
+      </w:r>
+      <w:r>
+        <w:t>v</w:t>
+      </w:r>
+    </w:p>
+    <w:p>
+      <w:pPr>
+        <w:pStyle w:val="Szveg"/>
+        <w:numPr>
+          <w:ilvl w:val="0"/>
+          <w:numId w:val="11"/>
+        </w:numPr>
+      </w:pPr>
+      <w:r>
+        <w:t>Microsoft Edge 79</w:t>
+      </w:r>
+      <w:r>
+        <w:t>v</w:t>
+      </w:r>
+    </w:p>
+    <w:p>
+      <w:pPr>
+        <w:pStyle w:val="Szveg"/>
+        <w:numPr>
+          <w:ilvl w:val="0"/>
+          <w:numId w:val="11"/>
+        </w:numPr>
+      </w:pPr>
+      <w:r>
+        <w:t>Opera 44</w:t>
+      </w:r>
+      <w:r>
+        <w:t>v</w:t>
+      </w:r>
+    </w:p>
+    <w:p>
+      <w:pPr>
+        <w:pStyle w:val="Szveg"/>
+        <w:numPr>
+          <w:ilvl w:val="0"/>
+          <w:numId w:val="11"/>
+        </w:numPr>
+      </w:pPr>
+      <w:r>
+        <w:t>Safari 11</w:t>
+      </w:r>
+      <w:r>
+        <w:t>v</w:t>
+      </w:r>
+    </w:p>
+    <w:p>
+      <w:pPr>
+        <w:pStyle w:val="Szveg"/>
+        <w:numPr>
+          <w:ilvl w:val="0"/>
+          <w:numId w:val="11"/>
+        </w:numPr>
+      </w:pPr>
+      <w:r>
+        <w:t>Firefox</w:t>
+      </w:r>
+      <w:r>
+        <w:t xml:space="preserve"> 76</w:t>
+      </w:r>
+      <w:r>
+        <w:t>v</w:t>
+      </w:r>
+    </w:p>
+    <w:p>
+      <w:pPr>
+        <w:pStyle w:val="Alcmek"/>
+      </w:pPr>
+      <w:r>
+        <w:t>Ajánlott rendszerkövetelmények</w:t>
+      </w:r>
+    </w:p>
+    <w:p>
+      <w:pPr>
+        <w:pStyle w:val="Szveg"/>
+        <w:ind w:left="567" w:firstLine="0"/>
+      </w:pPr>
+      <w:r>
+        <w:t>Legújabb verzió a felsorolt böngészők közül:</w:t>
+      </w:r>
+    </w:p>
+    <w:p>
+      <w:pPr>
+        <w:pStyle w:val="Szveg"/>
+        <w:numPr>
+          <w:ilvl w:val="0"/>
+          <w:numId w:val="13"/>
+        </w:numPr>
+      </w:pPr>
+      <w:r>
+        <w:t>Google Chrome</w:t>
+      </w:r>
+    </w:p>
+    <w:p>
+      <w:pPr>
+        <w:pStyle w:val="Szveg"/>
+        <w:numPr>
+          <w:ilvl w:val="0"/>
+          <w:numId w:val="13"/>
+        </w:numPr>
+      </w:pPr>
+      <w:r>
+        <w:t>Microsoft Edge</w:t>
+      </w:r>
+    </w:p>
+    <w:p>
+      <w:pPr>
+        <w:pStyle w:val="Szveg"/>
+        <w:numPr>
+          <w:ilvl w:val="0"/>
+          <w:numId w:val="13"/>
+        </w:numPr>
+      </w:pPr>
+      <w:r>
+        <w:t>Opera</w:t>
+      </w:r>
+    </w:p>
+    <w:p>
+      <w:pPr>
+        <w:pStyle w:val="Szveg"/>
+        <w:numPr>
+          <w:ilvl w:val="0"/>
+          <w:numId w:val="13"/>
+        </w:numPr>
+      </w:pPr>
+      <w:r>
+        <w:t>Safari</w:t>
+      </w:r>
+    </w:p>
+    <w:p>
+      <w:pPr>
+        <w:pStyle w:val="Szveg"/>
+        <w:numPr>
+          <w:ilvl w:val="0"/>
+          <w:numId w:val="13"/>
+        </w:numPr>
+      </w:pPr>
+      <w:r>
+        <w:t>Firefox</w:t>
+      </w:r>
+    </w:p>
+    <w:p>
+      <w:pPr>
+        <w:pStyle w:val="Alcmek"/>
+      </w:pPr>
+      <w:r>
+        <w:t>A program telepítése</w:t>
+      </w:r>
+    </w:p>
+    <w:p>
+      <w:pPr>
+        <w:pStyle w:val="Szveg"/>
+      </w:pPr>
+      <w:r>
+        <w:t xml:space="preserve">Az alkalmazást nem </w:t>
+      </w:r>
+      <w:r>
+        <w:t>lehet</w:t>
+      </w:r>
+      <w:r>
+        <w:t xml:space="preserve"> telepíteni. Az alkalmazás a használt böngészőn keresztül érthető el.</w:t>
+      </w:r>
+    </w:p>
+    <w:p>
+      <w:pPr>
+        <w:jc w:val="both"/>
       </w:pPr>
       <w:r>
         <w:br w:type="page"/>
@@ -942,12 +1173,14 @@
         </w:numPr>
         <w:ind w:left="851" w:hanging="567"/>
       </w:pPr>
+      <w:proofErr w:type="spellStart"/>
       <w:r>
         <w:t>Bootstrap</w:t>
       </w:r>
       <w:r>
         <w:t>Vue</w:t>
       </w:r>
+      <w:proofErr w:type="spellEnd"/>
     </w:p>
     <w:p>
       <w:pPr>
@@ -1230,10 +1463,23 @@
         <w:spacing w:after="0"/>
       </w:pPr>
       <w:r>
-        <w:t>"@fortawesome/</w:t>
-      </w:r>
-      <w:r>
-        <w:t>fontawesome-svg-core": "^1.3.0"</w:t>
+        <w:t>"@</w:t>
+      </w:r>
+      <w:proofErr w:type="spellStart"/>
+      <w:r>
+        <w:t>fortawesome</w:t>
+      </w:r>
+      <w:proofErr w:type="spellEnd"/>
+      <w:r>
+        <w:t>/</w:t>
+      </w:r>
+      <w:proofErr w:type="spellStart"/>
+      <w:r>
+        <w:t>fontawesome-svg-core</w:t>
+      </w:r>
+      <w:proofErr w:type="spellEnd"/>
+      <w:r>
+        <w:t>": "^1.3.0"</w:t>
       </w:r>
     </w:p>
     <w:p>
@@ -1246,10 +1492,34 @@
         <w:spacing w:after="0"/>
       </w:pPr>
       <w:r>
-        <w:t>"@fortawesome/f</w:t>
-      </w:r>
-      <w:r>
-        <w:t>ree-solid-svg-icons": "^6.0.0"</w:t>
+        <w:t>"@</w:t>
+      </w:r>
+      <w:proofErr w:type="spellStart"/>
+      <w:r>
+        <w:t>fortawesome</w:t>
+      </w:r>
+      <w:proofErr w:type="spellEnd"/>
+      <w:r>
+        <w:t>/f</w:t>
+      </w:r>
+      <w:r>
+        <w:t>ree-</w:t>
+      </w:r>
+      <w:proofErr w:type="spellStart"/>
+      <w:r>
+        <w:t>solid</w:t>
+      </w:r>
+      <w:proofErr w:type="spellEnd"/>
+      <w:r>
+        <w:t>-</w:t>
+      </w:r>
+      <w:proofErr w:type="spellStart"/>
+      <w:r>
+        <w:t>svg-icons</w:t>
+      </w:r>
+      <w:proofErr w:type="spellEnd"/>
+      <w:r>
+        <w:t>": "^6.0.0"</w:t>
       </w:r>
     </w:p>
     <w:p>
@@ -1262,10 +1532,26 @@
         <w:spacing w:after="0"/>
       </w:pPr>
       <w:r>
-        <w:t>"@fortaweso</w:t>
-      </w:r>
-      <w:r>
-        <w:t>me/vue-fontawesome": "^3.0.0-5"</w:t>
+        <w:t>"@</w:t>
+      </w:r>
+      <w:proofErr w:type="spellStart"/>
+      <w:r>
+        <w:t>fortaweso</w:t>
+      </w:r>
+      <w:r>
+        <w:t>me</w:t>
+      </w:r>
+      <w:proofErr w:type="spellEnd"/>
+      <w:r>
+        <w:t>/</w:t>
+      </w:r>
+      <w:proofErr w:type="spellStart"/>
+      <w:r>
+        <w:t>vue-fontawesome</w:t>
+      </w:r>
+      <w:proofErr w:type="spellEnd"/>
+      <w:r>
+        <w:t>": "^3.0.0-5"</w:t>
       </w:r>
     </w:p>
     <w:p>
@@ -1281,7 +1567,15 @@
         <w:t>"@vue</w:t>
       </w:r>
       <w:r>
-        <w:t>lidate/core": "^2.0.0-alpha.35"</w:t>
+        <w:t>lidate/</w:t>
+      </w:r>
+      <w:proofErr w:type="spellStart"/>
+      <w:r>
+        <w:t>core</w:t>
+      </w:r>
+      <w:proofErr w:type="spellEnd"/>
+      <w:r>
+        <w:t>": "^2.0.0-alpha.35"</w:t>
       </w:r>
     </w:p>
     <w:p>
@@ -1297,7 +1591,15 @@
         <w:t>"@vuelidate</w:t>
       </w:r>
       <w:r>
-        <w:t>/validators": "^2.0.0-alpha.27"</w:t>
+        <w:t>/</w:t>
+      </w:r>
+      <w:proofErr w:type="spellStart"/>
+      <w:r>
+        <w:t>validators</w:t>
+      </w:r>
+      <w:proofErr w:type="spellEnd"/>
+      <w:r>
+        <w:t>": "^2.0.0-alpha.27"</w:t>
       </w:r>
     </w:p>
     <w:p>
@@ -1323,7 +1625,15 @@
         <w:spacing w:after="0"/>
       </w:pPr>
       <w:r>
-        <w:t>"bootstrap": "^5.1.3"</w:t>
+        <w:t>"</w:t>
+      </w:r>
+      <w:proofErr w:type="spellStart"/>
+      <w:r>
+        <w:t>bootstrap</w:t>
+      </w:r>
+      <w:proofErr w:type="spellEnd"/>
+      <w:r>
+        <w:t>": "^5.1.3"</w:t>
       </w:r>
     </w:p>
     <w:p>
@@ -1336,7 +1646,15 @@
         <w:spacing w:after="0"/>
       </w:pPr>
       <w:r>
-        <w:t>"vue": "^3.0.0"</w:t>
+        <w:t>"</w:t>
+      </w:r>
+      <w:proofErr w:type="spellStart"/>
+      <w:r>
+        <w:t>vue</w:t>
+      </w:r>
+      <w:proofErr w:type="spellEnd"/>
+      <w:r>
+        <w:t>": "^3.0.0"</w:t>
       </w:r>
     </w:p>
     <w:p>
@@ -1349,7 +1667,15 @@
         <w:spacing w:after="0"/>
       </w:pPr>
       <w:r>
-        <w:t>"vue-axios</w:t>
+        <w:t>"</w:t>
+      </w:r>
+      <w:proofErr w:type="spellStart"/>
+      <w:r>
+        <w:t>vue</w:t>
+      </w:r>
+      <w:proofErr w:type="spellEnd"/>
+      <w:r>
+        <w:t>-axios</w:t>
       </w:r>
       <w:r>
         <w:t>": "^3.4.1"</w:t>
@@ -1365,10 +1691,23 @@
         <w:spacing w:after="0"/>
       </w:pPr>
       <w:r>
-        <w:t>"vue</w:t>
-      </w:r>
-      <w:r>
-        <w:t>-browser-geolocation": "^1.8.0"</w:t>
+        <w:t>"</w:t>
+      </w:r>
+      <w:proofErr w:type="spellStart"/>
+      <w:r>
+        <w:t>vue</w:t>
+      </w:r>
+      <w:proofErr w:type="spellEnd"/>
+      <w:r>
+        <w:t>-browser-</w:t>
+      </w:r>
+      <w:proofErr w:type="spellStart"/>
+      <w:r>
+        <w:t>geolocation</w:t>
+      </w:r>
+      <w:proofErr w:type="spellEnd"/>
+      <w:r>
+        <w:t>": "^1.8.0"</w:t>
       </w:r>
     </w:p>
     <w:p>
@@ -1380,7 +1719,15 @@
         </w:numPr>
       </w:pPr>
       <w:r>
-        <w:t>"vue-router": "^4.0.14"</w:t>
+        <w:t>"</w:t>
+      </w:r>
+      <w:proofErr w:type="spellStart"/>
+      <w:r>
+        <w:t>vue</w:t>
+      </w:r>
+      <w:proofErr w:type="spellEnd"/>
+      <w:r>
+        <w:t>-router": "^4.0.14"</w:t>
       </w:r>
     </w:p>
     <w:p>
@@ -1392,7 +1739,15 @@
         </w:numPr>
       </w:pPr>
       <w:r>
-        <w:t>"vuex": "^4.0.2"</w:t>
+        <w:t>"</w:t>
+      </w:r>
+      <w:proofErr w:type="spellStart"/>
+      <w:r>
+        <w:t>vuex</w:t>
+      </w:r>
+      <w:proofErr w:type="spellEnd"/>
+      <w:r>
+        <w:t>": "^4.0.2"</w:t>
       </w:r>
     </w:p>
     <w:p>
@@ -1571,10 +1926,12 @@
               <w:pStyle w:val="Szveg"/>
               <w:spacing w:after="120"/>
             </w:pPr>
+            <w:proofErr w:type="spellStart"/>
             <w:proofErr w:type="gramStart"/>
             <w:r>
               <w:t>registeredUser.username</w:t>
             </w:r>
+            <w:proofErr w:type="spellEnd"/>
             <w:r>
               <w:t xml:space="preserve"> :</w:t>
             </w:r>
@@ -1624,6 +1981,7 @@
               <w:pStyle w:val="Szveg"/>
               <w:spacing w:after="120"/>
             </w:pPr>
+            <w:proofErr w:type="spellStart"/>
             <w:proofErr w:type="gramStart"/>
             <w:r>
               <w:t>registeredUser.</w:t>
@@ -1631,6 +1989,7 @@
             <w:r>
               <w:t>password</w:t>
             </w:r>
+            <w:proofErr w:type="spellEnd"/>
             <w:r>
               <w:t xml:space="preserve"> :</w:t>
             </w:r>
@@ -1733,10 +2092,12 @@
               <w:pStyle w:val="Szveg"/>
               <w:spacing w:after="120"/>
             </w:pPr>
+            <w:proofErr w:type="spellStart"/>
             <w:proofErr w:type="gramStart"/>
             <w:r>
               <w:t>error</w:t>
             </w:r>
+            <w:proofErr w:type="spellEnd"/>
             <w:r>
               <w:t xml:space="preserve"> :</w:t>
             </w:r>
@@ -1788,6 +2149,7 @@
             </w:pPr>
             <w:proofErr w:type="gramStart"/>
             <w:r>
+              <w:lastRenderedPageBreak/>
               <w:t>errorMessage</w:t>
             </w:r>
             <w:r>
@@ -2208,10 +2570,12 @@
             <w:pPr>
               <w:pStyle w:val="Szveg"/>
             </w:pPr>
+            <w:proofErr w:type="spellStart"/>
             <w:proofErr w:type="gramStart"/>
             <w:r>
               <w:t>error</w:t>
             </w:r>
+            <w:proofErr w:type="spellEnd"/>
             <w:r>
               <w:t xml:space="preserve"> :</w:t>
             </w:r>
@@ -2316,6 +2680,7 @@
             <w:pPr>
               <w:pStyle w:val="Szveg"/>
             </w:pPr>
+            <w:proofErr w:type="spellStart"/>
             <w:proofErr w:type="gramStart"/>
             <w:r>
               <w:t>state.</w:t>
@@ -2323,6 +2688,7 @@
             <w:r>
               <w:t>registerUser.username</w:t>
             </w:r>
+            <w:proofErr w:type="spellEnd"/>
             <w:proofErr w:type="gramEnd"/>
             <w:r>
               <w:t xml:space="preserve"> : String</w:t>
@@ -2370,6 +2736,7 @@
             <w:pPr>
               <w:pStyle w:val="Szveg"/>
             </w:pPr>
+            <w:proofErr w:type="spellStart"/>
             <w:proofErr w:type="gramStart"/>
             <w:r>
               <w:t>state.</w:t>
@@ -2380,6 +2747,7 @@
             <w:r>
               <w:t>email</w:t>
             </w:r>
+            <w:proofErr w:type="spellEnd"/>
             <w:proofErr w:type="gramEnd"/>
             <w:r>
               <w:t xml:space="preserve"> : String</w:t>
@@ -2424,6 +2792,7 @@
             <w:pPr>
               <w:pStyle w:val="Szveg"/>
             </w:pPr>
+            <w:proofErr w:type="spellStart"/>
             <w:proofErr w:type="gramStart"/>
             <w:r>
               <w:t>state.</w:t>
@@ -2434,6 +2803,7 @@
             <w:r>
               <w:t>password</w:t>
             </w:r>
+            <w:proofErr w:type="spellEnd"/>
             <w:proofErr w:type="gramEnd"/>
             <w:r>
               <w:t xml:space="preserve"> : String</w:t>
@@ -2475,6 +2845,7 @@
             <w:pPr>
               <w:pStyle w:val="Szveg"/>
             </w:pPr>
+            <w:proofErr w:type="spellStart"/>
             <w:proofErr w:type="gramStart"/>
             <w:r>
               <w:t>state.</w:t>
@@ -2482,6 +2853,7 @@
             <w:r>
               <w:t>confirmPassword</w:t>
             </w:r>
+            <w:proofErr w:type="spellEnd"/>
             <w:proofErr w:type="gramEnd"/>
             <w:r>
               <w:t xml:space="preserve"> : String</w:t>
@@ -2707,9 +3079,14 @@
               <w:pStyle w:val="Alcmek"/>
               <w:jc w:val="center"/>
             </w:pPr>
+            <w:proofErr w:type="spellStart"/>
             <w:r>
               <w:lastRenderedPageBreak/>
-              <w:t>Footer komponens</w:t>
+              <w:t>Footer</w:t>
+            </w:r>
+            <w:proofErr w:type="spellEnd"/>
+            <w:r>
+              <w:t xml:space="preserve"> komponens</w:t>
             </w:r>
           </w:p>
         </w:tc>
@@ -3225,9 +3602,14 @@
             <w:pPr>
               <w:pStyle w:val="Szveg"/>
             </w:pPr>
+            <w:proofErr w:type="spellStart"/>
             <w:proofErr w:type="gramStart"/>
             <w:r>
-              <w:t>signOut(</w:t>
+              <w:t>signOut</w:t>
+            </w:r>
+            <w:proofErr w:type="spellEnd"/>
+            <w:r>
+              <w:t>(</w:t>
             </w:r>
             <w:proofErr w:type="gramEnd"/>
             <w:r>
@@ -3273,9 +3655,14 @@
             <w:pPr>
               <w:pStyle w:val="Szveg"/>
             </w:pPr>
+            <w:proofErr w:type="spellStart"/>
             <w:proofErr w:type="gramStart"/>
             <w:r>
-              <w:t>getUserDatas(</w:t>
+              <w:t>getUserDatas</w:t>
+            </w:r>
+            <w:proofErr w:type="spellEnd"/>
+            <w:r>
+              <w:t>(</w:t>
             </w:r>
             <w:proofErr w:type="gramEnd"/>
             <w:r>
@@ -3298,8 +3685,13 @@
               <w:pStyle w:val="Szveg"/>
             </w:pPr>
             <w:r>
-              <w:t>A felhasználó token-jével</w:t>
-            </w:r>
+              <w:t>A felhasználó token-</w:t>
+            </w:r>
+            <w:proofErr w:type="spellStart"/>
+            <w:r>
+              <w:t>jével</w:t>
+            </w:r>
+            <w:proofErr w:type="spellEnd"/>
             <w:r>
               <w:t xml:space="preserve"> elkéri a felhasználó adatait és eltárolja.</w:t>
             </w:r>
@@ -3348,10 +3740,12 @@
             <w:r>
               <w:t xml:space="preserve">Ha a token adattag létezik, meghívja a </w:t>
             </w:r>
+            <w:proofErr w:type="spellStart"/>
             <w:proofErr w:type="gramStart"/>
             <w:r>
               <w:t>getUserDatas</w:t>
             </w:r>
+            <w:proofErr w:type="spellEnd"/>
             <w:r>
               <w:t>(</w:t>
             </w:r>
@@ -3396,8 +3790,13 @@
               <w:pStyle w:val="Alcmek"/>
               <w:jc w:val="center"/>
             </w:pPr>
-            <w:r>
-              <w:t>Error komponens</w:t>
+            <w:proofErr w:type="spellStart"/>
+            <w:r>
+              <w:t>Error</w:t>
+            </w:r>
+            <w:proofErr w:type="spellEnd"/>
+            <w:r>
+              <w:t xml:space="preserve"> komponens</w:t>
             </w:r>
           </w:p>
         </w:tc>
@@ -3600,10 +3999,13 @@
             <w:pPr>
               <w:pStyle w:val="Szveg"/>
             </w:pPr>
+            <w:proofErr w:type="spellStart"/>
             <w:proofErr w:type="gramStart"/>
             <w:r>
+              <w:lastRenderedPageBreak/>
               <w:t>error</w:t>
             </w:r>
+            <w:proofErr w:type="spellEnd"/>
             <w:r>
               <w:t xml:space="preserve"> :</w:t>
             </w:r>
@@ -3654,10 +4056,12 @@
             <w:pPr>
               <w:pStyle w:val="Szveg"/>
             </w:pPr>
+            <w:proofErr w:type="spellStart"/>
             <w:proofErr w:type="gramStart"/>
             <w:r>
               <w:t>sent</w:t>
             </w:r>
+            <w:proofErr w:type="spellEnd"/>
             <w:r>
               <w:t xml:space="preserve"> :</w:t>
             </w:r>
@@ -3705,10 +4109,12 @@
             <w:pPr>
               <w:pStyle w:val="Szveg"/>
             </w:pPr>
+            <w:proofErr w:type="spellStart"/>
             <w:proofErr w:type="gramStart"/>
             <w:r>
               <w:t>state.errorMsg.comment</w:t>
             </w:r>
+            <w:proofErr w:type="spellEnd"/>
             <w:proofErr w:type="gramEnd"/>
             <w:r>
               <w:t xml:space="preserve"> : String</w:t>
@@ -3809,10 +4215,12 @@
             <w:pPr>
               <w:pStyle w:val="Szveg"/>
             </w:pPr>
+            <w:proofErr w:type="spellStart"/>
             <w:proofErr w:type="gramStart"/>
             <w:r>
               <w:t>sendError</w:t>
             </w:r>
+            <w:proofErr w:type="spellEnd"/>
             <w:r>
               <w:t>(</w:t>
             </w:r>
@@ -3895,9 +4303,14 @@
               <w:pStyle w:val="Alcmek"/>
               <w:jc w:val="center"/>
             </w:pPr>
+            <w:proofErr w:type="spellStart"/>
             <w:r>
               <w:lastRenderedPageBreak/>
-              <w:t>Locations komponens</w:t>
+              <w:t>Locations</w:t>
+            </w:r>
+            <w:proofErr w:type="spellEnd"/>
+            <w:r>
+              <w:t xml:space="preserve"> komponens</w:t>
             </w:r>
           </w:p>
         </w:tc>
@@ -4025,17 +4438,24 @@
             <w:pPr>
               <w:pStyle w:val="Szveg"/>
             </w:pPr>
+            <w:proofErr w:type="spellStart"/>
             <w:proofErr w:type="gramStart"/>
             <w:r>
               <w:t>locations</w:t>
             </w:r>
+            <w:proofErr w:type="spellEnd"/>
             <w:r>
               <w:t xml:space="preserve"> :</w:t>
             </w:r>
             <w:proofErr w:type="gramEnd"/>
             <w:r>
-              <w:t xml:space="preserve"> Array</w:t>
-            </w:r>
+              <w:t xml:space="preserve"> </w:t>
+            </w:r>
+            <w:proofErr w:type="spellStart"/>
+            <w:r>
+              <w:t>Array</w:t>
+            </w:r>
+            <w:proofErr w:type="spellEnd"/>
           </w:p>
         </w:tc>
         <w:tc>
@@ -4073,17 +4493,24 @@
             <w:pPr>
               <w:pStyle w:val="Szveg"/>
             </w:pPr>
+            <w:proofErr w:type="spellStart"/>
             <w:proofErr w:type="gramStart"/>
             <w:r>
               <w:t>bestRating</w:t>
             </w:r>
+            <w:proofErr w:type="spellEnd"/>
             <w:r>
               <w:t xml:space="preserve"> :</w:t>
             </w:r>
             <w:proofErr w:type="gramEnd"/>
             <w:r>
-              <w:t xml:space="preserve"> Array</w:t>
-            </w:r>
+              <w:t xml:space="preserve"> </w:t>
+            </w:r>
+            <w:proofErr w:type="spellStart"/>
+            <w:r>
+              <w:t>Array</w:t>
+            </w:r>
+            <w:proofErr w:type="spellEnd"/>
           </w:p>
         </w:tc>
         <w:tc>
@@ -4124,10 +4551,12 @@
             <w:pPr>
               <w:pStyle w:val="Szveg"/>
             </w:pPr>
+            <w:proofErr w:type="spellStart"/>
             <w:proofErr w:type="gramStart"/>
             <w:r>
               <w:t>editing</w:t>
             </w:r>
+            <w:proofErr w:type="spellEnd"/>
             <w:r>
               <w:t xml:space="preserve"> :</w:t>
             </w:r>
@@ -4331,6 +4760,7 @@
             <w:pPr>
               <w:pStyle w:val="Szveg"/>
             </w:pPr>
+            <w:proofErr w:type="spellStart"/>
             <w:proofErr w:type="gramStart"/>
             <w:r>
               <w:t>state.location.</w:t>
@@ -4338,6 +4768,7 @@
             <w:r>
               <w:t>lat</w:t>
             </w:r>
+            <w:proofErr w:type="spellEnd"/>
             <w:r>
               <w:t xml:space="preserve"> :</w:t>
             </w:r>
@@ -4391,6 +4822,7 @@
             <w:pPr>
               <w:pStyle w:val="Szveg"/>
             </w:pPr>
+            <w:proofErr w:type="spellStart"/>
             <w:proofErr w:type="gramStart"/>
             <w:r>
               <w:t>state.location.</w:t>
@@ -4398,6 +4830,7 @@
             <w:r>
               <w:t>lng</w:t>
             </w:r>
+            <w:proofErr w:type="spellEnd"/>
             <w:r>
               <w:t xml:space="preserve"> :</w:t>
             </w:r>
@@ -4451,6 +4884,7 @@
             <w:pPr>
               <w:pStyle w:val="Szveg"/>
             </w:pPr>
+            <w:proofErr w:type="spellStart"/>
             <w:proofErr w:type="gramStart"/>
             <w:r>
               <w:t>state.location</w:t>
@@ -4462,6 +4896,7 @@
             <w:r>
               <w:t>description</w:t>
             </w:r>
+            <w:proofErr w:type="spellEnd"/>
             <w:r>
               <w:t xml:space="preserve"> : String</w:t>
             </w:r>
@@ -4508,6 +4943,7 @@
             <w:pPr>
               <w:pStyle w:val="Szveg"/>
             </w:pPr>
+            <w:proofErr w:type="spellStart"/>
             <w:proofErr w:type="gramStart"/>
             <w:r>
               <w:t>state.location</w:t>
@@ -4519,6 +4955,7 @@
             <w:r>
               <w:t>allowed</w:t>
             </w:r>
+            <w:proofErr w:type="spellEnd"/>
             <w:r>
               <w:t xml:space="preserve"> : Boolean</w:t>
             </w:r>
@@ -4570,6 +5007,7 @@
               <w:pStyle w:val="Szveg"/>
               <w:jc w:val="left"/>
             </w:pPr>
+            <w:proofErr w:type="spellStart"/>
             <w:proofErr w:type="gramStart"/>
             <w:r>
               <w:t>state.location</w:t>
@@ -4581,6 +5019,7 @@
             <w:r>
               <w:t>user_id</w:t>
             </w:r>
+            <w:proofErr w:type="spellEnd"/>
             <w:r>
               <w:t xml:space="preserve"> : Integer</w:t>
             </w:r>
@@ -4689,9 +5128,14 @@
             <w:pPr>
               <w:pStyle w:val="Szveg"/>
             </w:pPr>
+            <w:proofErr w:type="spellStart"/>
             <w:proofErr w:type="gramStart"/>
             <w:r>
-              <w:t>loadData(</w:t>
+              <w:t>loadData</w:t>
+            </w:r>
+            <w:proofErr w:type="spellEnd"/>
+            <w:r>
+              <w:t>(</w:t>
             </w:r>
             <w:proofErr w:type="gramEnd"/>
             <w:r>
@@ -4743,9 +5187,12 @@
             <w:pPr>
               <w:pStyle w:val="Szveg"/>
             </w:pPr>
-            <w:r>
+            <w:proofErr w:type="spellStart"/>
+            <w:r>
+              <w:lastRenderedPageBreak/>
               <w:t>checkLocationRating</w:t>
             </w:r>
+            <w:proofErr w:type="spellEnd"/>
             <w:r>
               <w:t>(id</w:t>
             </w:r>
@@ -4777,7 +5224,15 @@
               <w:pStyle w:val="Szveg"/>
             </w:pPr>
             <w:r>
-              <w:t>Átirányít minket a Ratings komponensre, az adott hely értékeléseit jeleníti meg.</w:t>
+              <w:t xml:space="preserve">Átirányít minket a </w:t>
+            </w:r>
+            <w:proofErr w:type="spellStart"/>
+            <w:r>
+              <w:t>Ratings</w:t>
+            </w:r>
+            <w:proofErr w:type="spellEnd"/>
+            <w:r>
+              <w:t xml:space="preserve"> komponensre, az adott hely értékeléseit jeleníti meg.</w:t>
             </w:r>
           </w:p>
         </w:tc>
@@ -4797,9 +5252,11 @@
             <w:pPr>
               <w:pStyle w:val="Szveg"/>
             </w:pPr>
+            <w:proofErr w:type="spellStart"/>
             <w:r>
               <w:t>deleteLocation</w:t>
             </w:r>
+            <w:proofErr w:type="spellEnd"/>
             <w:r>
               <w:t>(id</w:t>
             </w:r>
@@ -4851,9 +5308,11 @@
             <w:pPr>
               <w:pStyle w:val="Szveg"/>
             </w:pPr>
+            <w:proofErr w:type="spellStart"/>
             <w:r>
               <w:t>editLocation</w:t>
             </w:r>
+            <w:proofErr w:type="spellEnd"/>
             <w:r>
               <w:t>(id</w:t>
             </w:r>
@@ -4905,10 +5364,12 @@
             <w:pPr>
               <w:pStyle w:val="Szveg"/>
             </w:pPr>
+            <w:proofErr w:type="spellStart"/>
             <w:proofErr w:type="gramStart"/>
             <w:r>
               <w:t>saveLocation</w:t>
             </w:r>
+            <w:proofErr w:type="spellEnd"/>
             <w:r>
               <w:t>(</w:t>
             </w:r>
@@ -4953,10 +5414,12 @@
             <w:pPr>
               <w:pStyle w:val="Szveg"/>
             </w:pPr>
+            <w:proofErr w:type="spellStart"/>
             <w:proofErr w:type="gramStart"/>
             <w:r>
               <w:t>cancelLocation</w:t>
             </w:r>
+            <w:proofErr w:type="spellEnd"/>
             <w:r>
               <w:t>(</w:t>
             </w:r>
@@ -5076,9 +5539,14 @@
             <w:r>
               <w:t xml:space="preserve">Meghívja a </w:t>
             </w:r>
+            <w:proofErr w:type="spellStart"/>
             <w:proofErr w:type="gramStart"/>
             <w:r>
-              <w:t>loadData(</w:t>
+              <w:t>loadData</w:t>
+            </w:r>
+            <w:proofErr w:type="spellEnd"/>
+            <w:r>
+              <w:t>(</w:t>
             </w:r>
             <w:proofErr w:type="gramEnd"/>
             <w:r>
@@ -5128,9 +5596,14 @@
               <w:pStyle w:val="Alcmek"/>
               <w:jc w:val="center"/>
             </w:pPr>
+            <w:proofErr w:type="spellStart"/>
             <w:r>
               <w:lastRenderedPageBreak/>
-              <w:t>MyLocations komponens</w:t>
+              <w:t>MyLocations</w:t>
+            </w:r>
+            <w:proofErr w:type="spellEnd"/>
+            <w:r>
+              <w:t xml:space="preserve"> komponens</w:t>
             </w:r>
           </w:p>
         </w:tc>
@@ -5255,17 +5728,24 @@
             <w:pPr>
               <w:pStyle w:val="Szveg"/>
             </w:pPr>
+            <w:proofErr w:type="spellStart"/>
             <w:proofErr w:type="gramStart"/>
             <w:r>
               <w:t>locations</w:t>
             </w:r>
+            <w:proofErr w:type="spellEnd"/>
             <w:r>
               <w:t xml:space="preserve"> :</w:t>
             </w:r>
             <w:proofErr w:type="gramEnd"/>
             <w:r>
-              <w:t xml:space="preserve"> Array</w:t>
-            </w:r>
+              <w:t xml:space="preserve"> </w:t>
+            </w:r>
+            <w:proofErr w:type="spellStart"/>
+            <w:r>
+              <w:t>Array</w:t>
+            </w:r>
+            <w:proofErr w:type="spellEnd"/>
           </w:p>
         </w:tc>
         <w:tc>
@@ -5303,6 +5783,7 @@
             <w:pPr>
               <w:pStyle w:val="Szveg"/>
             </w:pPr>
+            <w:proofErr w:type="spellStart"/>
             <w:r>
               <w:t>add_</w:t>
             </w:r>
@@ -5310,6 +5791,7 @@
             <w:r>
               <w:t>new</w:t>
             </w:r>
+            <w:proofErr w:type="spellEnd"/>
             <w:r>
               <w:t xml:space="preserve"> :</w:t>
             </w:r>
@@ -5459,6 +5941,7 @@
             <w:pPr>
               <w:pStyle w:val="Szveg"/>
             </w:pPr>
+            <w:proofErr w:type="spellStart"/>
             <w:proofErr w:type="gramStart"/>
             <w:r>
               <w:t>state.location.</w:t>
@@ -5466,6 +5949,7 @@
             <w:r>
               <w:t>lat</w:t>
             </w:r>
+            <w:proofErr w:type="spellEnd"/>
             <w:r>
               <w:t xml:space="preserve"> :</w:t>
             </w:r>
@@ -5516,6 +6000,7 @@
             <w:pPr>
               <w:pStyle w:val="Szveg"/>
             </w:pPr>
+            <w:proofErr w:type="spellStart"/>
             <w:proofErr w:type="gramStart"/>
             <w:r>
               <w:t>state.location.</w:t>
@@ -5523,6 +6008,7 @@
             <w:r>
               <w:t>lng</w:t>
             </w:r>
+            <w:proofErr w:type="spellEnd"/>
             <w:r>
               <w:t xml:space="preserve"> :</w:t>
             </w:r>
@@ -5567,6 +6053,7 @@
             <w:pPr>
               <w:pStyle w:val="Szveg"/>
             </w:pPr>
+            <w:proofErr w:type="spellStart"/>
             <w:proofErr w:type="gramStart"/>
             <w:r>
               <w:t>state.location</w:t>
@@ -5578,6 +6065,7 @@
             <w:r>
               <w:t>description</w:t>
             </w:r>
+            <w:proofErr w:type="spellEnd"/>
             <w:r>
               <w:t xml:space="preserve"> : String</w:t>
             </w:r>
@@ -5624,6 +6112,7 @@
             <w:pPr>
               <w:pStyle w:val="Szveg"/>
             </w:pPr>
+            <w:proofErr w:type="spellStart"/>
             <w:proofErr w:type="gramStart"/>
             <w:r>
               <w:t>state.location</w:t>
@@ -5635,6 +6124,7 @@
             <w:r>
               <w:t>allowed</w:t>
             </w:r>
+            <w:proofErr w:type="spellEnd"/>
             <w:r>
               <w:t xml:space="preserve"> : Boolean</w:t>
             </w:r>
@@ -5675,6 +6165,7 @@
             <w:pPr>
               <w:pStyle w:val="Szveg"/>
             </w:pPr>
+            <w:proofErr w:type="spellStart"/>
             <w:proofErr w:type="gramStart"/>
             <w:r>
               <w:t>state.location</w:t>
@@ -5686,6 +6177,7 @@
             <w:r>
               <w:t>user_id</w:t>
             </w:r>
+            <w:proofErr w:type="spellEnd"/>
             <w:r>
               <w:t xml:space="preserve"> : Integer</w:t>
             </w:r>
@@ -5833,10 +6325,12 @@
             <w:pPr>
               <w:pStyle w:val="Szveg"/>
             </w:pPr>
+            <w:proofErr w:type="spellStart"/>
             <w:proofErr w:type="gramStart"/>
             <w:r>
               <w:t>loadData</w:t>
             </w:r>
+            <w:proofErr w:type="spellEnd"/>
             <w:r>
               <w:t>(</w:t>
             </w:r>
@@ -5881,10 +6375,12 @@
             <w:pPr>
               <w:pStyle w:val="Szveg"/>
             </w:pPr>
+            <w:proofErr w:type="spellStart"/>
             <w:proofErr w:type="gramStart"/>
             <w:r>
               <w:t>newLocation</w:t>
             </w:r>
+            <w:proofErr w:type="spellEnd"/>
             <w:r>
               <w:t>(</w:t>
             </w:r>
@@ -5929,9 +6425,12 @@
             <w:pPr>
               <w:pStyle w:val="Szveg"/>
             </w:pPr>
-            <w:r>
+            <w:proofErr w:type="spellStart"/>
+            <w:r>
+              <w:lastRenderedPageBreak/>
               <w:t>deleteLocation</w:t>
             </w:r>
+            <w:proofErr w:type="spellEnd"/>
             <w:r>
               <w:t>(id</w:t>
             </w:r>
@@ -5992,9 +6491,11 @@
             <w:pPr>
               <w:pStyle w:val="Szveg"/>
             </w:pPr>
+            <w:proofErr w:type="spellStart"/>
             <w:r>
               <w:t>editLocation</w:t>
             </w:r>
+            <w:proofErr w:type="spellEnd"/>
             <w:r>
               <w:t>(id</w:t>
             </w:r>
@@ -6055,10 +6556,12 @@
             <w:pPr>
               <w:pStyle w:val="Szveg"/>
             </w:pPr>
+            <w:proofErr w:type="spellStart"/>
             <w:proofErr w:type="gramStart"/>
             <w:r>
               <w:t>saveLocation</w:t>
             </w:r>
+            <w:proofErr w:type="spellEnd"/>
             <w:r>
               <w:t>(</w:t>
             </w:r>
@@ -6233,9 +6736,14 @@
               <w:pStyle w:val="Alcmek"/>
               <w:jc w:val="center"/>
             </w:pPr>
+            <w:proofErr w:type="spellStart"/>
             <w:r>
               <w:lastRenderedPageBreak/>
-              <w:t>Ratings komponens</w:t>
+              <w:t>Ratings</w:t>
+            </w:r>
+            <w:proofErr w:type="spellEnd"/>
+            <w:r>
+              <w:t xml:space="preserve"> komponens</w:t>
             </w:r>
           </w:p>
         </w:tc>
@@ -6360,10 +6868,12 @@
             <w:pPr>
               <w:pStyle w:val="Szveg"/>
             </w:pPr>
+            <w:proofErr w:type="spellStart"/>
             <w:proofErr w:type="gramStart"/>
             <w:r>
               <w:t>locationRatingId</w:t>
             </w:r>
+            <w:proofErr w:type="spellEnd"/>
             <w:r>
               <w:t xml:space="preserve"> :</w:t>
             </w:r>
@@ -6408,10 +6918,12 @@
             <w:pPr>
               <w:pStyle w:val="Szveg"/>
             </w:pPr>
+            <w:proofErr w:type="spellStart"/>
             <w:proofErr w:type="gramStart"/>
             <w:r>
               <w:t>ratings</w:t>
             </w:r>
+            <w:proofErr w:type="spellEnd"/>
             <w:r>
               <w:t xml:space="preserve"> :</w:t>
             </w:r>
@@ -6419,9 +6931,11 @@
             <w:r>
               <w:t xml:space="preserve"> </w:t>
             </w:r>
+            <w:proofErr w:type="spellStart"/>
             <w:r>
               <w:t>Array</w:t>
             </w:r>
+            <w:proofErr w:type="spellEnd"/>
           </w:p>
         </w:tc>
         <w:tc>
@@ -6459,17 +6973,24 @@
             <w:pPr>
               <w:pStyle w:val="Szveg"/>
             </w:pPr>
+            <w:proofErr w:type="spellStart"/>
             <w:proofErr w:type="gramStart"/>
             <w:r>
               <w:t>locationRating</w:t>
             </w:r>
+            <w:proofErr w:type="spellEnd"/>
             <w:r>
               <w:t xml:space="preserve"> :</w:t>
             </w:r>
             <w:proofErr w:type="gramEnd"/>
             <w:r>
-              <w:t xml:space="preserve"> Array</w:t>
-            </w:r>
+              <w:t xml:space="preserve"> </w:t>
+            </w:r>
+            <w:proofErr w:type="spellStart"/>
+            <w:r>
+              <w:t>Array</w:t>
+            </w:r>
+            <w:proofErr w:type="spellEnd"/>
           </w:p>
         </w:tc>
         <w:tc>
@@ -6507,17 +7028,24 @@
             <w:pPr>
               <w:pStyle w:val="Szveg"/>
             </w:pPr>
+            <w:proofErr w:type="spellStart"/>
             <w:proofErr w:type="gramStart"/>
             <w:r>
               <w:t>locationData</w:t>
             </w:r>
+            <w:proofErr w:type="spellEnd"/>
             <w:r>
               <w:t xml:space="preserve"> :</w:t>
             </w:r>
             <w:proofErr w:type="gramEnd"/>
             <w:r>
-              <w:t xml:space="preserve"> Array</w:t>
-            </w:r>
+              <w:t xml:space="preserve"> </w:t>
+            </w:r>
+            <w:proofErr w:type="spellStart"/>
+            <w:r>
+              <w:t>Array</w:t>
+            </w:r>
+            <w:proofErr w:type="spellEnd"/>
           </w:p>
         </w:tc>
         <w:tc>
@@ -6609,10 +7137,12 @@
             <w:pPr>
               <w:pStyle w:val="Szveg"/>
             </w:pPr>
+            <w:proofErr w:type="spellStart"/>
             <w:proofErr w:type="gramStart"/>
             <w:r>
               <w:t>error</w:t>
             </w:r>
+            <w:proofErr w:type="spellEnd"/>
             <w:r>
               <w:t xml:space="preserve"> :</w:t>
             </w:r>
@@ -6663,10 +7193,12 @@
             <w:pPr>
               <w:pStyle w:val="Szveg"/>
             </w:pPr>
+            <w:proofErr w:type="spellStart"/>
             <w:proofErr w:type="gramStart"/>
             <w:r>
               <w:t>sent</w:t>
             </w:r>
+            <w:proofErr w:type="spellEnd"/>
             <w:r>
               <w:t xml:space="preserve"> :</w:t>
             </w:r>
@@ -6711,10 +7243,12 @@
             <w:pPr>
               <w:pStyle w:val="Szveg"/>
             </w:pPr>
+            <w:proofErr w:type="spellStart"/>
             <w:proofErr w:type="gramStart"/>
             <w:r>
               <w:t>editing</w:t>
             </w:r>
+            <w:proofErr w:type="spellEnd"/>
             <w:r>
               <w:t xml:space="preserve"> :</w:t>
             </w:r>
@@ -6855,10 +7389,12 @@
             <w:pPr>
               <w:pStyle w:val="Szveg"/>
             </w:pPr>
+            <w:proofErr w:type="spellStart"/>
             <w:proofErr w:type="gramStart"/>
             <w:r>
               <w:t>state.description</w:t>
             </w:r>
+            <w:proofErr w:type="spellEnd"/>
             <w:proofErr w:type="gramEnd"/>
             <w:r>
               <w:t xml:space="preserve"> : String</w:t>
@@ -6900,10 +7436,12 @@
             <w:pPr>
               <w:pStyle w:val="Szveg"/>
             </w:pPr>
+            <w:proofErr w:type="spellStart"/>
             <w:proofErr w:type="gramStart"/>
             <w:r>
               <w:t>state.stars</w:t>
             </w:r>
+            <w:proofErr w:type="spellEnd"/>
             <w:proofErr w:type="gramEnd"/>
             <w:r>
               <w:t xml:space="preserve"> : I</w:t>
@@ -7003,10 +7541,12 @@
             <w:pPr>
               <w:pStyle w:val="Szveg"/>
             </w:pPr>
+            <w:proofErr w:type="spellStart"/>
             <w:proofErr w:type="gramStart"/>
             <w:r>
               <w:t>loadDatas</w:t>
             </w:r>
+            <w:proofErr w:type="spellEnd"/>
             <w:r>
               <w:t>(</w:t>
             </w:r>
@@ -7054,10 +7594,12 @@
             <w:pPr>
               <w:pStyle w:val="Szveg"/>
             </w:pPr>
+            <w:proofErr w:type="spellStart"/>
             <w:proofErr w:type="gramStart"/>
             <w:r>
               <w:t>addRating</w:t>
             </w:r>
+            <w:proofErr w:type="spellEnd"/>
             <w:r>
               <w:t>(</w:t>
             </w:r>
@@ -7102,9 +7644,12 @@
             <w:pPr>
               <w:pStyle w:val="Szveg"/>
             </w:pPr>
-            <w:r>
+            <w:proofErr w:type="spellStart"/>
+            <w:r>
+              <w:lastRenderedPageBreak/>
               <w:t>editRating</w:t>
             </w:r>
+            <w:proofErr w:type="spellEnd"/>
             <w:r>
               <w:t>(id</w:t>
             </w:r>
@@ -7156,10 +7701,12 @@
             <w:pPr>
               <w:pStyle w:val="Szveg"/>
             </w:pPr>
+            <w:proofErr w:type="spellStart"/>
             <w:proofErr w:type="gramStart"/>
             <w:r>
               <w:t>changeRating</w:t>
             </w:r>
+            <w:proofErr w:type="spellEnd"/>
             <w:r>
               <w:t>(</w:t>
             </w:r>
@@ -7210,10 +7757,12 @@
             <w:pPr>
               <w:pStyle w:val="Szveg"/>
             </w:pPr>
+            <w:proofErr w:type="spellStart"/>
             <w:proofErr w:type="gramStart"/>
             <w:r>
               <w:t>cancelEdit</w:t>
             </w:r>
+            <w:proofErr w:type="spellEnd"/>
             <w:r>
               <w:t>(</w:t>
             </w:r>
@@ -7261,9 +7810,11 @@
             <w:pPr>
               <w:pStyle w:val="Szveg"/>
             </w:pPr>
+            <w:proofErr w:type="spellStart"/>
             <w:r>
               <w:t>deleteRating</w:t>
             </w:r>
+            <w:proofErr w:type="spellEnd"/>
             <w:r>
               <w:t>(id</w:t>
             </w:r>
@@ -7740,8 +8291,13 @@
               <w:pStyle w:val="Alcmek"/>
               <w:jc w:val="center"/>
             </w:pPr>
-            <w:r>
-              <w:t>Info komponens</w:t>
+            <w:proofErr w:type="spellStart"/>
+            <w:r>
+              <w:t>Info</w:t>
+            </w:r>
+            <w:proofErr w:type="spellEnd"/>
+            <w:r>
+              <w:t xml:space="preserve"> komponens</w:t>
             </w:r>
           </w:p>
         </w:tc>
@@ -8084,10 +8640,12 @@
             <w:pPr>
               <w:pStyle w:val="Szveg"/>
             </w:pPr>
+            <w:proofErr w:type="spellStart"/>
             <w:proofErr w:type="gramStart"/>
             <w:r>
               <w:t>error</w:t>
             </w:r>
+            <w:proofErr w:type="spellEnd"/>
             <w:r>
               <w:t xml:space="preserve"> :</w:t>
             </w:r>
@@ -8198,6 +8756,7 @@
             <w:pPr>
               <w:pStyle w:val="Szveg"/>
             </w:pPr>
+            <w:proofErr w:type="spellStart"/>
             <w:proofErr w:type="gramStart"/>
             <w:r>
               <w:t>state.</w:t>
@@ -8208,6 +8767,7 @@
             <w:r>
               <w:t>.username</w:t>
             </w:r>
+            <w:proofErr w:type="spellEnd"/>
             <w:proofErr w:type="gramEnd"/>
             <w:r>
               <w:t xml:space="preserve"> : String</w:t>
@@ -8368,10 +8928,12 @@
             <w:pPr>
               <w:pStyle w:val="Szveg"/>
             </w:pPr>
+            <w:proofErr w:type="spellStart"/>
             <w:proofErr w:type="gramStart"/>
             <w:r>
               <w:t>change</w:t>
             </w:r>
+            <w:proofErr w:type="spellEnd"/>
             <w:r>
               <w:t>(</w:t>
             </w:r>
@@ -8418,6 +8980,7 @@
             </w:pPr>
             <w:proofErr w:type="gramStart"/>
             <w:r>
+              <w:lastRenderedPageBreak/>
               <w:t>loadUserDatas</w:t>
             </w:r>
             <w:r>
@@ -8854,9 +9417,11 @@
               <w:pStyle w:val="Szveg"/>
               <w:jc w:val="left"/>
             </w:pPr>
+            <w:proofErr w:type="spellStart"/>
             <w:r>
               <w:t>Error</w:t>
             </w:r>
+            <w:proofErr w:type="spellEnd"/>
           </w:p>
         </w:tc>
       </w:tr>
@@ -9195,8 +9760,21 @@
               <w:jc w:val="left"/>
             </w:pPr>
             <w:r>
-              <w:t>Text, Locations, Footer</w:t>
-            </w:r>
+              <w:t xml:space="preserve">Text, </w:t>
+            </w:r>
+            <w:proofErr w:type="spellStart"/>
+            <w:r>
+              <w:t>Locations</w:t>
+            </w:r>
+            <w:proofErr w:type="spellEnd"/>
+            <w:r>
+              <w:t xml:space="preserve">, </w:t>
+            </w:r>
+            <w:proofErr w:type="spellStart"/>
+            <w:r>
+              <w:t>Footer</w:t>
+            </w:r>
+            <w:proofErr w:type="spellEnd"/>
           </w:p>
         </w:tc>
       </w:tr>
@@ -9534,9 +10112,19 @@
               <w:pStyle w:val="Szveg"/>
               <w:jc w:val="left"/>
             </w:pPr>
-            <w:r>
-              <w:t>Info, Footer</w:t>
-            </w:r>
+            <w:proofErr w:type="spellStart"/>
+            <w:r>
+              <w:t>Info</w:t>
+            </w:r>
+            <w:proofErr w:type="spellEnd"/>
+            <w:r>
+              <w:t xml:space="preserve">, </w:t>
+            </w:r>
+            <w:proofErr w:type="spellStart"/>
+            <w:r>
+              <w:t>Footer</w:t>
+            </w:r>
+            <w:proofErr w:type="spellEnd"/>
           </w:p>
         </w:tc>
       </w:tr>
@@ -9756,6 +10344,7 @@
               <w:rPr>
                 <w:b/>
               </w:rPr>
+              <w:lastRenderedPageBreak/>
               <w:t>Metódusok</w:t>
             </w:r>
           </w:p>
@@ -10230,9 +10819,11 @@
               <w:pStyle w:val="Szveg"/>
               <w:jc w:val="left"/>
             </w:pPr>
+            <w:proofErr w:type="spellStart"/>
             <w:r>
               <w:t>MyLocations</w:t>
             </w:r>
+            <w:proofErr w:type="spellEnd"/>
           </w:p>
         </w:tc>
       </w:tr>
@@ -10274,9 +10865,11 @@
               <w:pStyle w:val="Alcmek"/>
               <w:jc w:val="center"/>
             </w:pPr>
+            <w:proofErr w:type="spellStart"/>
             <w:r>
               <w:t>RatingsPage</w:t>
             </w:r>
+            <w:proofErr w:type="spellEnd"/>
             <w:r>
               <w:t xml:space="preserve"> komponens</w:t>
             </w:r>
@@ -10577,9 +11170,11 @@
               <w:pStyle w:val="Szveg"/>
               <w:jc w:val="left"/>
             </w:pPr>
+            <w:proofErr w:type="spellStart"/>
             <w:r>
               <w:t>Ratings</w:t>
             </w:r>
+            <w:proofErr w:type="spellEnd"/>
           </w:p>
         </w:tc>
       </w:tr>
@@ -10621,9 +11216,11 @@
               <w:pStyle w:val="Alcmek"/>
               <w:jc w:val="center"/>
             </w:pPr>
+            <w:proofErr w:type="spellStart"/>
             <w:r>
               <w:t>RegisterPage</w:t>
             </w:r>
+            <w:proofErr w:type="spellEnd"/>
             <w:r>
               <w:t xml:space="preserve"> komponens</w:t>
             </w:r>
@@ -10970,9 +11567,11 @@
               <w:pStyle w:val="Alcmek"/>
               <w:jc w:val="center"/>
             </w:pPr>
+            <w:proofErr w:type="spellStart"/>
             <w:r>
               <w:t>UserDataPage</w:t>
             </w:r>
+            <w:proofErr w:type="spellEnd"/>
             <w:r>
               <w:t xml:space="preserve"> komponens</w:t>
             </w:r>
@@ -11102,6 +11701,7 @@
               <w:jc w:val="center"/>
             </w:pPr>
             <w:r>
+              <w:lastRenderedPageBreak/>
               <w:t>-</w:t>
             </w:r>
           </w:p>
@@ -11273,9 +11873,11 @@
               <w:pStyle w:val="Szveg"/>
               <w:jc w:val="left"/>
             </w:pPr>
+            <w:proofErr w:type="spellStart"/>
             <w:r>
               <w:t>Userdata</w:t>
             </w:r>
+            <w:proofErr w:type="spellEnd"/>
           </w:p>
         </w:tc>
       </w:tr>
@@ -11286,6 +11888,896 @@
           <w:rFonts w:ascii="Times New Roman" w:hAnsi="Times New Roman" w:cs="Times New Roman"/>
           <w:sz w:val="24"/>
           <w:szCs w:val="24"/>
+        </w:rPr>
+      </w:pPr>
+      <w:r>
+        <w:br w:type="page"/>
+      </w:r>
+    </w:p>
+    <w:p>
+      <w:pPr>
+        <w:pStyle w:val="Alcmek"/>
+      </w:pPr>
+      <w:r>
+        <w:lastRenderedPageBreak/>
+        <w:t>Tesztelési dokumentáció</w:t>
+      </w:r>
+    </w:p>
+    <w:p>
+      <w:pPr>
+        <w:pStyle w:val="Alcmek"/>
+      </w:pPr>
+      <w:r>
+        <w:t>Regisztráció</w:t>
+      </w:r>
+    </w:p>
+    <w:tbl>
+      <w:tblPr>
+        <w:tblStyle w:val="Rcsostblzat"/>
+        <w:tblW w:w="0" w:type="auto"/>
+        <w:tblLook w:val="04A0" w:firstRow="1" w:lastRow="0" w:firstColumn="1" w:lastColumn="0" w:noHBand="0" w:noVBand="1"/>
+      </w:tblPr>
+      <w:tblGrid>
+        <w:gridCol w:w="2123"/>
+        <w:gridCol w:w="2123"/>
+        <w:gridCol w:w="2123"/>
+        <w:gridCol w:w="2124"/>
+      </w:tblGrid>
+      <w:tr>
+        <w:tc>
+          <w:tcPr>
+            <w:tcW w:w="2123" w:type="dxa"/>
+          </w:tcPr>
+          <w:p>
+            <w:r>
+              <w:t>Művelet</w:t>
+            </w:r>
+          </w:p>
+        </w:tc>
+        <w:tc>
+          <w:tcPr>
+            <w:tcW w:w="2123" w:type="dxa"/>
+          </w:tcPr>
+          <w:p>
+            <w:r>
+              <w:t>Bemenet</w:t>
+            </w:r>
+          </w:p>
+        </w:tc>
+        <w:tc>
+          <w:tcPr>
+            <w:tcW w:w="2123" w:type="dxa"/>
+          </w:tcPr>
+          <w:p>
+            <w:r>
+              <w:t>Elvárt eredmény</w:t>
+            </w:r>
+          </w:p>
+        </w:tc>
+        <w:tc>
+          <w:tcPr>
+            <w:tcW w:w="2124" w:type="dxa"/>
+          </w:tcPr>
+          <w:p>
+            <w:r>
+              <w:t>Végeredmény</w:t>
+            </w:r>
+          </w:p>
+        </w:tc>
+      </w:tr>
+      <w:tr>
+        <w:tc>
+          <w:tcPr>
+            <w:tcW w:w="2123" w:type="dxa"/>
+          </w:tcPr>
+          <w:p>
+            <w:r>
+              <w:t xml:space="preserve">Üresen hagyott bemeneti </w:t>
+            </w:r>
+            <w:r>
+              <w:t>mezők</w:t>
+            </w:r>
+          </w:p>
+        </w:tc>
+        <w:tc>
+          <w:tcPr>
+            <w:tcW w:w="2123" w:type="dxa"/>
+          </w:tcPr>
+          <w:p>
+            <w:r>
+              <w:t>Felhasználónév: -</w:t>
+            </w:r>
+          </w:p>
+          <w:p>
+            <w:r>
+              <w:t>Email: -</w:t>
+            </w:r>
+          </w:p>
+          <w:p>
+            <w:r>
+              <w:t>Jelszó: -</w:t>
+            </w:r>
+          </w:p>
+          <w:p>
+            <w:r>
+              <w:t>Jelszó ismét: -</w:t>
+            </w:r>
+          </w:p>
+        </w:tc>
+        <w:tc>
+          <w:tcPr>
+            <w:tcW w:w="2123" w:type="dxa"/>
+          </w:tcPr>
+          <w:p>
+            <w:r>
+              <w:t>Minden bemeneti mező alatt hibaüzenet jelenik meg</w:t>
+            </w:r>
+          </w:p>
+        </w:tc>
+        <w:tc>
+          <w:tcPr>
+            <w:tcW w:w="2124" w:type="dxa"/>
+          </w:tcPr>
+          <w:p>
+            <w:r>
+              <w:t>Minden bemeneti mező alatt hibaüzenet jelenik meg</w:t>
+            </w:r>
+          </w:p>
+        </w:tc>
+      </w:tr>
+      <w:tr>
+        <w:tc>
+          <w:tcPr>
+            <w:tcW w:w="8493" w:type="dxa"/>
+            <w:gridSpan w:val="4"/>
+            <w:vAlign w:val="center"/>
+          </w:tcPr>
+          <w:p>
+            <w:pPr>
+              <w:jc w:val="center"/>
+            </w:pPr>
+            <w:r>
+              <w:drawing>
+                <wp:inline distT="0" distB="0" distL="0" distR="0" wp14:anchorId="2D082FDA" wp14:editId="43F9C4E3">
+                  <wp:extent cx="1980000" cy="1980000"/>
+                  <wp:effectExtent l="0" t="0" r="1270" b="1270"/>
+                  <wp:docPr id="1" name="Kép 1"/>
+                  <wp:cNvGraphicFramePr>
+                    <a:graphicFrameLocks xmlns:a="http://schemas.openxmlformats.org/drawingml/2006/main" noChangeAspect="1"/>
+                  </wp:cNvGraphicFramePr>
+                  <a:graphic xmlns:a="http://schemas.openxmlformats.org/drawingml/2006/main">
+                    <a:graphicData uri="http://schemas.openxmlformats.org/drawingml/2006/picture">
+                      <pic:pic xmlns:pic="http://schemas.openxmlformats.org/drawingml/2006/picture">
+                        <pic:nvPicPr>
+                          <pic:cNvPr id="1" name=""/>
+                          <pic:cNvPicPr/>
+                        </pic:nvPicPr>
+                        <pic:blipFill>
+                          <a:blip r:embed="rId6">
+                            <a:extLst>
+                              <a:ext uri="{28A0092B-C50C-407E-A947-70E740481C1C}">
+                                <a14:useLocalDpi xmlns:a14="http://schemas.microsoft.com/office/drawing/2010/main" val="0"/>
+                              </a:ext>
+                            </a:extLst>
+                          </a:blip>
+                          <a:stretch>
+                            <a:fillRect/>
+                          </a:stretch>
+                        </pic:blipFill>
+                        <pic:spPr>
+                          <a:xfrm>
+                            <a:off x="0" y="0"/>
+                            <a:ext cx="1980000" cy="1980000"/>
+                          </a:xfrm>
+                          <a:prstGeom prst="rect">
+                            <a:avLst/>
+                          </a:prstGeom>
+                        </pic:spPr>
+                      </pic:pic>
+                    </a:graphicData>
+                  </a:graphic>
+                </wp:inline>
+              </w:drawing>
+            </w:r>
+          </w:p>
+        </w:tc>
+      </w:tr>
+      <w:tr>
+        <w:tc>
+          <w:tcPr>
+            <w:tcW w:w="2123" w:type="dxa"/>
+          </w:tcPr>
+          <w:p>
+            <w:r>
+              <w:t>Helytelen adatokkal kitöltött bemeneti mezők</w:t>
+            </w:r>
+          </w:p>
+        </w:tc>
+        <w:tc>
+          <w:tcPr>
+            <w:tcW w:w="2123" w:type="dxa"/>
+          </w:tcPr>
+          <w:p>
+            <w:r>
+              <w:t xml:space="preserve">Felhasználónév: </w:t>
+            </w:r>
+            <w:r>
+              <w:t>t</w:t>
+            </w:r>
+          </w:p>
+          <w:p>
+            <w:r>
+              <w:t xml:space="preserve">Email: </w:t>
+            </w:r>
+            <w:r>
+              <w:t>t</w:t>
+            </w:r>
+          </w:p>
+          <w:p>
+            <w:r>
+              <w:t xml:space="preserve">Jelszó: </w:t>
+            </w:r>
+            <w:r>
+              <w:t>t</w:t>
+            </w:r>
+          </w:p>
+          <w:p>
+            <w:r>
+              <w:t xml:space="preserve">Jelszó ismét: </w:t>
+            </w:r>
+            <w:r>
+              <w:t>t</w:t>
+            </w:r>
+          </w:p>
+        </w:tc>
+        <w:tc>
+          <w:tcPr>
+            <w:tcW w:w="2123" w:type="dxa"/>
+          </w:tcPr>
+          <w:p>
+            <w:r>
+              <w:t>Minden bemeneti mező alatt megfelelő hibaüzenet jelenik meg, kivéve a jelszó ismét mező alatt, mert az helyesen adattal van kitöltve</w:t>
+            </w:r>
+          </w:p>
+        </w:tc>
+        <w:tc>
+          <w:tcPr>
+            <w:tcW w:w="2124" w:type="dxa"/>
+          </w:tcPr>
+          <w:p>
+            <w:r>
+              <w:t>Minden bemeneti mező alatt megfelelő hibaüzenet jelenik meg</w:t>
+            </w:r>
+            <w:r>
+              <w:t>, kivéve a jelszó ismét mező alatt, mert az helyesen adattal van kitöltve</w:t>
+            </w:r>
+          </w:p>
+        </w:tc>
+      </w:tr>
+      <w:tr>
+        <w:tc>
+          <w:tcPr>
+            <w:tcW w:w="8493" w:type="dxa"/>
+            <w:gridSpan w:val="4"/>
+            <w:vAlign w:val="center"/>
+          </w:tcPr>
+          <w:p>
+            <w:pPr>
+              <w:jc w:val="center"/>
+            </w:pPr>
+            <w:r>
+              <w:drawing>
+                <wp:inline distT="0" distB="0" distL="0" distR="0" wp14:anchorId="363B208E" wp14:editId="51CE31F9">
+                  <wp:extent cx="1980000" cy="2248125"/>
+                  <wp:effectExtent l="0" t="0" r="1270" b="0"/>
+                  <wp:docPr id="2" name="Kép 2"/>
+                  <wp:cNvGraphicFramePr>
+                    <a:graphicFrameLocks xmlns:a="http://schemas.openxmlformats.org/drawingml/2006/main" noChangeAspect="1"/>
+                  </wp:cNvGraphicFramePr>
+                  <a:graphic xmlns:a="http://schemas.openxmlformats.org/drawingml/2006/main">
+                    <a:graphicData uri="http://schemas.openxmlformats.org/drawingml/2006/picture">
+                      <pic:pic xmlns:pic="http://schemas.openxmlformats.org/drawingml/2006/picture">
+                        <pic:nvPicPr>
+                          <pic:cNvPr id="1" name=""/>
+                          <pic:cNvPicPr/>
+                        </pic:nvPicPr>
+                        <pic:blipFill>
+                          <a:blip r:embed="rId7">
+                            <a:extLst>
+                              <a:ext uri="{28A0092B-C50C-407E-A947-70E740481C1C}">
+                                <a14:useLocalDpi xmlns:a14="http://schemas.microsoft.com/office/drawing/2010/main" val="0"/>
+                              </a:ext>
+                            </a:extLst>
+                          </a:blip>
+                          <a:stretch>
+                            <a:fillRect/>
+                          </a:stretch>
+                        </pic:blipFill>
+                        <pic:spPr>
+                          <a:xfrm>
+                            <a:off x="0" y="0"/>
+                            <a:ext cx="1980000" cy="2248125"/>
+                          </a:xfrm>
+                          <a:prstGeom prst="rect">
+                            <a:avLst/>
+                          </a:prstGeom>
+                        </pic:spPr>
+                      </pic:pic>
+                    </a:graphicData>
+                  </a:graphic>
+                </wp:inline>
+              </w:drawing>
+            </w:r>
+          </w:p>
+        </w:tc>
+      </w:tr>
+      <w:tr>
+        <w:tc>
+          <w:tcPr>
+            <w:tcW w:w="2123" w:type="dxa"/>
+          </w:tcPr>
+          <w:p>
+            <w:r>
+              <w:t>Helyes adatokkal kitöltött bemeneti mezők</w:t>
+            </w:r>
+          </w:p>
+        </w:tc>
+        <w:tc>
+          <w:tcPr>
+            <w:tcW w:w="2123" w:type="dxa"/>
+          </w:tcPr>
+          <w:p>
+            <w:r>
+              <w:t>Felhasználónév: t</w:t>
+            </w:r>
+            <w:r>
+              <w:t>eszt1</w:t>
+            </w:r>
+          </w:p>
+          <w:p>
+            <w:r>
+              <w:t xml:space="preserve">Email: </w:t>
+            </w:r>
+            <w:hyperlink r:id="rId8" w:history="1">
+              <w:r>
+                <w:rPr>
+                  <w:rStyle w:val="Hiperhivatkozs"/>
+                </w:rPr>
+                <w:t>t</w:t>
+              </w:r>
+              <w:r>
+                <w:rPr>
+                  <w:rStyle w:val="Hiperhivatkozs"/>
+                </w:rPr>
+                <w:t>eszt1@gmail.com</w:t>
+              </w:r>
+            </w:hyperlink>
+          </w:p>
+          <w:p>
+            <w:r>
+              <w:t>Jelszó: t</w:t>
+            </w:r>
+            <w:r>
+              <w:t>eszt123</w:t>
+            </w:r>
+          </w:p>
+          <w:p>
+            <w:r>
+              <w:t>Jelszó ismét: t</w:t>
+            </w:r>
+            <w:r>
+              <w:t>eszt123</w:t>
+            </w:r>
+          </w:p>
+        </w:tc>
+        <w:tc>
+          <w:tcPr>
+            <w:tcW w:w="2123" w:type="dxa"/>
+          </w:tcPr>
+          <w:p>
+            <w:r>
+              <w:t>Az alkalmazás a főoldalra navigál minket, a navigációs sáv jobb felső sarkában a felhasználónevünket láthatjuk</w:t>
+            </w:r>
+          </w:p>
+        </w:tc>
+        <w:tc>
+          <w:tcPr>
+            <w:tcW w:w="2124" w:type="dxa"/>
+          </w:tcPr>
+          <w:p>
+            <w:r>
+              <w:t>Az alkalmazás a főoldalra navigál minket, a navigációs sáv jobb felső sarkában a felhasználónevünket láthatjuk</w:t>
+            </w:r>
+          </w:p>
+        </w:tc>
+      </w:tr>
+      <w:tr>
+        <w:tc>
+          <w:tcPr>
+            <w:tcW w:w="8493" w:type="dxa"/>
+            <w:gridSpan w:val="4"/>
+            <w:vAlign w:val="center"/>
+          </w:tcPr>
+          <w:p>
+            <w:pPr>
+              <w:jc w:val="center"/>
+            </w:pPr>
+            <w:r>
+              <w:drawing>
+                <wp:inline distT="0" distB="0" distL="0" distR="0" wp14:anchorId="2F99AD48" wp14:editId="3CD28C1B">
+                  <wp:extent cx="900000" cy="388800"/>
+                  <wp:effectExtent l="0" t="0" r="0" b="0"/>
+                  <wp:docPr id="3" name="Kép 3"/>
+                  <wp:cNvGraphicFramePr>
+                    <a:graphicFrameLocks xmlns:a="http://schemas.openxmlformats.org/drawingml/2006/main" noChangeAspect="1"/>
+                  </wp:cNvGraphicFramePr>
+                  <a:graphic xmlns:a="http://schemas.openxmlformats.org/drawingml/2006/main">
+                    <a:graphicData uri="http://schemas.openxmlformats.org/drawingml/2006/picture">
+                      <pic:pic xmlns:pic="http://schemas.openxmlformats.org/drawingml/2006/picture">
+                        <pic:nvPicPr>
+                          <pic:cNvPr id="1" name=""/>
+                          <pic:cNvPicPr/>
+                        </pic:nvPicPr>
+                        <pic:blipFill>
+                          <a:blip r:embed="rId9"/>
+                          <a:stretch>
+                            <a:fillRect/>
+                          </a:stretch>
+                        </pic:blipFill>
+                        <pic:spPr>
+                          <a:xfrm>
+                            <a:off x="0" y="0"/>
+                            <a:ext cx="900000" cy="388800"/>
+                          </a:xfrm>
+                          <a:prstGeom prst="rect">
+                            <a:avLst/>
+                          </a:prstGeom>
+                        </pic:spPr>
+                      </pic:pic>
+                    </a:graphicData>
+                  </a:graphic>
+                </wp:inline>
+              </w:drawing>
+            </w:r>
+          </w:p>
+        </w:tc>
+      </w:tr>
+    </w:tbl>
+    <w:p/>
+    <w:p>
+      <w:pPr>
+        <w:pStyle w:val="Alcmek"/>
+      </w:pPr>
+      <w:r>
+        <w:lastRenderedPageBreak/>
+        <w:t>Bejelentkezés</w:t>
+      </w:r>
+    </w:p>
+    <w:tbl>
+      <w:tblPr>
+        <w:tblStyle w:val="Rcsostblzat"/>
+        <w:tblW w:w="0" w:type="auto"/>
+        <w:tblLook w:val="04A0" w:firstRow="1" w:lastRow="0" w:firstColumn="1" w:lastColumn="0" w:noHBand="0" w:noVBand="1"/>
+      </w:tblPr>
+      <w:tblGrid>
+        <w:gridCol w:w="2123"/>
+        <w:gridCol w:w="2123"/>
+        <w:gridCol w:w="2123"/>
+        <w:gridCol w:w="2124"/>
+      </w:tblGrid>
+      <w:tr>
+        <w:tc>
+          <w:tcPr>
+            <w:tcW w:w="2123" w:type="dxa"/>
+          </w:tcPr>
+          <w:p>
+            <w:r>
+              <w:t>Művelet</w:t>
+            </w:r>
+          </w:p>
+        </w:tc>
+        <w:tc>
+          <w:tcPr>
+            <w:tcW w:w="2123" w:type="dxa"/>
+          </w:tcPr>
+          <w:p>
+            <w:r>
+              <w:t>Bemenet</w:t>
+            </w:r>
+          </w:p>
+        </w:tc>
+        <w:tc>
+          <w:tcPr>
+            <w:tcW w:w="2123" w:type="dxa"/>
+          </w:tcPr>
+          <w:p>
+            <w:r>
+              <w:t>Elvárt eredmény</w:t>
+            </w:r>
+          </w:p>
+        </w:tc>
+        <w:tc>
+          <w:tcPr>
+            <w:tcW w:w="2124" w:type="dxa"/>
+          </w:tcPr>
+          <w:p>
+            <w:r>
+              <w:t>Végeredmény</w:t>
+            </w:r>
+          </w:p>
+        </w:tc>
+      </w:tr>
+      <w:tr>
+        <w:tc>
+          <w:tcPr>
+            <w:tcW w:w="2123" w:type="dxa"/>
+          </w:tcPr>
+          <w:p>
+            <w:r>
+              <w:t>Üresen hagyott bemeneti mezők</w:t>
+            </w:r>
+          </w:p>
+        </w:tc>
+        <w:tc>
+          <w:tcPr>
+            <w:tcW w:w="2123" w:type="dxa"/>
+          </w:tcPr>
+          <w:p>
+            <w:r>
+              <w:t>Felhasználónév: -Jelszó: -</w:t>
+            </w:r>
+          </w:p>
+        </w:tc>
+        <w:tc>
+          <w:tcPr>
+            <w:tcW w:w="2123" w:type="dxa"/>
+          </w:tcPr>
+          <w:p>
+            <w:r>
+              <w:t>Az oldalon hibaüzenet jelenik meg</w:t>
+            </w:r>
+          </w:p>
+        </w:tc>
+        <w:tc>
+          <w:tcPr>
+            <w:tcW w:w="2124" w:type="dxa"/>
+          </w:tcPr>
+          <w:p>
+            <w:r>
+              <w:t>Az oldalon hibaüzenet jelenik meg</w:t>
+            </w:r>
+          </w:p>
+        </w:tc>
+      </w:tr>
+      <w:tr>
+        <w:tc>
+          <w:tcPr>
+            <w:tcW w:w="8493" w:type="dxa"/>
+            <w:gridSpan w:val="4"/>
+            <w:vAlign w:val="center"/>
+          </w:tcPr>
+          <w:p>
+            <w:pPr>
+              <w:jc w:val="center"/>
+            </w:pPr>
+            <w:r>
+              <w:drawing>
+                <wp:inline distT="0" distB="0" distL="0" distR="0" wp14:anchorId="687F1B9E" wp14:editId="618E5F95">
+                  <wp:extent cx="1980000" cy="1521527"/>
+                  <wp:effectExtent l="0" t="0" r="1270" b="2540"/>
+                  <wp:docPr id="4" name="Kép 4"/>
+                  <wp:cNvGraphicFramePr>
+                    <a:graphicFrameLocks xmlns:a="http://schemas.openxmlformats.org/drawingml/2006/main" noChangeAspect="1"/>
+                  </wp:cNvGraphicFramePr>
+                  <a:graphic xmlns:a="http://schemas.openxmlformats.org/drawingml/2006/main">
+                    <a:graphicData uri="http://schemas.openxmlformats.org/drawingml/2006/picture">
+                      <pic:pic xmlns:pic="http://schemas.openxmlformats.org/drawingml/2006/picture">
+                        <pic:nvPicPr>
+                          <pic:cNvPr id="1" name=""/>
+                          <pic:cNvPicPr/>
+                        </pic:nvPicPr>
+                        <pic:blipFill>
+                          <a:blip r:embed="rId10"/>
+                          <a:stretch>
+                            <a:fillRect/>
+                          </a:stretch>
+                        </pic:blipFill>
+                        <pic:spPr>
+                          <a:xfrm>
+                            <a:off x="0" y="0"/>
+                            <a:ext cx="1980000" cy="1521527"/>
+                          </a:xfrm>
+                          <a:prstGeom prst="rect">
+                            <a:avLst/>
+                          </a:prstGeom>
+                        </pic:spPr>
+                      </pic:pic>
+                    </a:graphicData>
+                  </a:graphic>
+                </wp:inline>
+              </w:drawing>
+            </w:r>
+          </w:p>
+        </w:tc>
+      </w:tr>
+      <w:tr>
+        <w:tc>
+          <w:tcPr>
+            <w:tcW w:w="2123" w:type="dxa"/>
+          </w:tcPr>
+          <w:p>
+            <w:r>
+              <w:t>Helytelen adatokkal kitöltött bemeneti mezők</w:t>
+            </w:r>
+          </w:p>
+        </w:tc>
+        <w:tc>
+          <w:tcPr>
+            <w:tcW w:w="2123" w:type="dxa"/>
+          </w:tcPr>
+          <w:p>
+            <w:r>
+              <w:t>Felhasználónév:</w:t>
+            </w:r>
+            <w:r>
+              <w:t xml:space="preserve"> teszt</w:t>
+            </w:r>
+          </w:p>
+          <w:p>
+            <w:r>
+              <w:t xml:space="preserve">Jelszó: </w:t>
+            </w:r>
+            <w:r>
+              <w:t>teszt</w:t>
+            </w:r>
+          </w:p>
+        </w:tc>
+        <w:tc>
+          <w:tcPr>
+            <w:tcW w:w="2123" w:type="dxa"/>
+          </w:tcPr>
+          <w:p>
+            <w:r>
+              <w:t>Az oldalon hibaüzenet jelenik meg</w:t>
+            </w:r>
+          </w:p>
+        </w:tc>
+        <w:tc>
+          <w:tcPr>
+            <w:tcW w:w="2124" w:type="dxa"/>
+          </w:tcPr>
+          <w:p>
+            <w:r>
+              <w:t>Az oldalon hibaüzenet jelenik meg</w:t>
+            </w:r>
+          </w:p>
+        </w:tc>
+      </w:tr>
+      <w:tr>
+        <w:tc>
+          <w:tcPr>
+            <w:tcW w:w="8493" w:type="dxa"/>
+            <w:gridSpan w:val="4"/>
+            <w:vAlign w:val="center"/>
+          </w:tcPr>
+          <w:p>
+            <w:pPr>
+              <w:jc w:val="center"/>
+            </w:pPr>
+            <w:r>
+              <w:drawing>
+                <wp:inline distT="0" distB="0" distL="0" distR="0" wp14:anchorId="77135FF4" wp14:editId="2D034A87">
+                  <wp:extent cx="1980000" cy="1533231"/>
+                  <wp:effectExtent l="0" t="0" r="1270" b="0"/>
+                  <wp:docPr id="5" name="Kép 5"/>
+                  <wp:cNvGraphicFramePr>
+                    <a:graphicFrameLocks xmlns:a="http://schemas.openxmlformats.org/drawingml/2006/main" noChangeAspect="1"/>
+                  </wp:cNvGraphicFramePr>
+                  <a:graphic xmlns:a="http://schemas.openxmlformats.org/drawingml/2006/main">
+                    <a:graphicData uri="http://schemas.openxmlformats.org/drawingml/2006/picture">
+                      <pic:pic xmlns:pic="http://schemas.openxmlformats.org/drawingml/2006/picture">
+                        <pic:nvPicPr>
+                          <pic:cNvPr id="1" name=""/>
+                          <pic:cNvPicPr/>
+                        </pic:nvPicPr>
+                        <pic:blipFill>
+                          <a:blip r:embed="rId11"/>
+                          <a:stretch>
+                            <a:fillRect/>
+                          </a:stretch>
+                        </pic:blipFill>
+                        <pic:spPr>
+                          <a:xfrm>
+                            <a:off x="0" y="0"/>
+                            <a:ext cx="1980000" cy="1533231"/>
+                          </a:xfrm>
+                          <a:prstGeom prst="rect">
+                            <a:avLst/>
+                          </a:prstGeom>
+                        </pic:spPr>
+                      </pic:pic>
+                    </a:graphicData>
+                  </a:graphic>
+                </wp:inline>
+              </w:drawing>
+            </w:r>
+          </w:p>
+        </w:tc>
+      </w:tr>
+      <w:tr>
+        <w:tc>
+          <w:tcPr>
+            <w:tcW w:w="2123" w:type="dxa"/>
+          </w:tcPr>
+          <w:p>
+            <w:r>
+              <w:t>Helyes adatokkal kitöltött bemeneti mezők</w:t>
+            </w:r>
+          </w:p>
+        </w:tc>
+        <w:tc>
+          <w:tcPr>
+            <w:tcW w:w="2123" w:type="dxa"/>
+          </w:tcPr>
+          <w:p>
+            <w:r>
+              <w:t>Felhasználónév: teszt1</w:t>
+            </w:r>
+          </w:p>
+          <w:p>
+            <w:r>
+              <w:t>Jelszó: teszt123</w:t>
+            </w:r>
+          </w:p>
+        </w:tc>
+        <w:tc>
+          <w:tcPr>
+            <w:tcW w:w="2123" w:type="dxa"/>
+          </w:tcPr>
+          <w:p>
+            <w:r>
+              <w:t>Az alkalmazás a főoldalra navigál minket, a navigációs sáv jobb felső sarkában a felhasználónevünket láthatjuk</w:t>
+            </w:r>
+          </w:p>
+        </w:tc>
+        <w:tc>
+          <w:tcPr>
+            <w:tcW w:w="2124" w:type="dxa"/>
+          </w:tcPr>
+          <w:p>
+            <w:r>
+              <w:t>Az alkalmazás a főoldalra navigál minket, a navigációs sáv jobb felső sarkában a felhasználónevünket láthatjuk</w:t>
+            </w:r>
+          </w:p>
+        </w:tc>
+      </w:tr>
+      <w:tr>
+        <w:tc>
+          <w:tcPr>
+            <w:tcW w:w="8493" w:type="dxa"/>
+            <w:gridSpan w:val="4"/>
+            <w:vAlign w:val="center"/>
+          </w:tcPr>
+          <w:p>
+            <w:pPr>
+              <w:jc w:val="center"/>
+            </w:pPr>
+            <w:r>
+              <w:drawing>
+                <wp:inline distT="0" distB="0" distL="0" distR="0" wp14:anchorId="76B408B5" wp14:editId="73BEED81">
+                  <wp:extent cx="900000" cy="388800"/>
+                  <wp:effectExtent l="0" t="0" r="0" b="0"/>
+                  <wp:docPr id="6" name="Kép 6"/>
+                  <wp:cNvGraphicFramePr>
+                    <a:graphicFrameLocks xmlns:a="http://schemas.openxmlformats.org/drawingml/2006/main" noChangeAspect="1"/>
+                  </wp:cNvGraphicFramePr>
+                  <a:graphic xmlns:a="http://schemas.openxmlformats.org/drawingml/2006/main">
+                    <a:graphicData uri="http://schemas.openxmlformats.org/drawingml/2006/picture">
+                      <pic:pic xmlns:pic="http://schemas.openxmlformats.org/drawingml/2006/picture">
+                        <pic:nvPicPr>
+                          <pic:cNvPr id="1" name=""/>
+                          <pic:cNvPicPr/>
+                        </pic:nvPicPr>
+                        <pic:blipFill>
+                          <a:blip r:embed="rId9"/>
+                          <a:stretch>
+                            <a:fillRect/>
+                          </a:stretch>
+                        </pic:blipFill>
+                        <pic:spPr>
+                          <a:xfrm>
+                            <a:off x="0" y="0"/>
+                            <a:ext cx="900000" cy="388800"/>
+                          </a:xfrm>
+                          <a:prstGeom prst="rect">
+                            <a:avLst/>
+                          </a:prstGeom>
+                        </pic:spPr>
+                      </pic:pic>
+                    </a:graphicData>
+                  </a:graphic>
+                </wp:inline>
+              </w:drawing>
+            </w:r>
+          </w:p>
+        </w:tc>
+      </w:tr>
+    </w:tbl>
+    <w:p/>
+    <w:p>
+      <w:pPr>
+        <w:rPr>
+          <w:rFonts w:ascii="Times New Roman" w:hAnsi="Times New Roman" w:cs="Times New Roman"/>
+          <w:b/>
+          <w:bCs/>
+          <w:sz w:val="32"/>
+          <w:szCs w:val="32"/>
+        </w:rPr>
+      </w:pPr>
+      <w:r>
+        <w:br w:type="page"/>
+      </w:r>
+    </w:p>
+    <w:p>
+      <w:pPr>
+        <w:pStyle w:val="Alcmek"/>
+      </w:pPr>
+    </w:p>
+    <w:p>
+      <w:pPr>
+        <w:rPr>
+          <w:rFonts w:ascii="Times New Roman" w:hAnsi="Times New Roman" w:cs="Times New Roman"/>
+          <w:b/>
+          <w:bCs/>
+          <w:sz w:val="32"/>
+          <w:szCs w:val="32"/>
+        </w:rPr>
+      </w:pPr>
+      <w:r>
+        <w:br w:type="page"/>
+      </w:r>
+    </w:p>
+    <w:p>
+      <w:pPr>
+        <w:pStyle w:val="Alcmek"/>
+      </w:pPr>
+      <w:r>
+        <w:lastRenderedPageBreak/>
+        <w:t>Továbbfejlesztési lehetőségek</w:t>
+      </w:r>
+    </w:p>
+    <w:p>
+      <w:pPr>
+        <w:pStyle w:val="Szveg"/>
+      </w:pPr>
+      <w:r>
+        <w:t xml:space="preserve">A projekt </w:t>
+      </w:r>
+      <w:r>
+        <w:t>kezdetekor ezt a funkcióját meg szerettük volna valósítani a weboldalon, de sajnos a kevés idő miatt továbbfejlesztési lehetőség marad.</w:t>
+      </w:r>
+      <w:r>
+        <w:t xml:space="preserve"> A weboldalon a helyeket egy térképen terveztük megjeleníteni.</w:t>
+      </w:r>
+      <w:r>
+        <w:t xml:space="preserve"> A Google </w:t>
+      </w:r>
+      <w:r>
+        <w:t>térképet</w:t>
+      </w:r>
+      <w:r>
+        <w:t xml:space="preserve"> terveztük használni a felhasználók által publikált helyek megjelenítéséhez</w:t>
+      </w:r>
+      <w:r>
+        <w:t>, kezeléséhez.</w:t>
+      </w:r>
+    </w:p>
+    <w:p>
+      <w:pPr>
+        <w:pStyle w:val="Szveg"/>
+        <w:rPr>
+          <w:sz w:val="32"/>
+          <w:szCs w:val="32"/>
         </w:rPr>
       </w:pPr>
       <w:r>
@@ -11335,7 +12827,7 @@
                     <pic:cNvPicPr/>
                   </pic:nvPicPr>
                   <pic:blipFill>
-                    <a:blip r:embed="rId6">
+                    <a:blip r:embed="rId12">
                       <a:extLst>
                         <a:ext uri="{28A0092B-C50C-407E-A947-70E740481C1C}">
                           <a14:useLocalDpi xmlns:a14="http://schemas.microsoft.com/office/drawing/2010/main" val="0"/>
@@ -11454,7 +12946,7 @@
                     <pic:cNvPicPr/>
                   </pic:nvPicPr>
                   <pic:blipFill>
-                    <a:blip r:embed="rId7">
+                    <a:blip r:embed="rId13">
                       <a:extLst>
                         <a:ext uri="{28A0092B-C50C-407E-A947-70E740481C1C}">
                           <a14:useLocalDpi xmlns:a14="http://schemas.microsoft.com/office/drawing/2010/main" val="0"/>
@@ -11657,7 +13149,7 @@
                     <pic:cNvPicPr/>
                   </pic:nvPicPr>
                   <pic:blipFill>
-                    <a:blip r:embed="rId8" cstate="print">
+                    <a:blip r:embed="rId14" cstate="print">
                       <a:extLst>
                         <a:ext uri="{28A0092B-C50C-407E-A947-70E740481C1C}">
                           <a14:useLocalDpi xmlns:a14="http://schemas.microsoft.com/office/drawing/2010/main" val="0"/>
@@ -11709,6 +13201,7 @@
           <w:noProof/>
           <w:lang w:eastAsia="hu-HU"/>
         </w:rPr>
+        <w:lastRenderedPageBreak/>
         <w:drawing>
           <wp:anchor distT="0" distB="0" distL="114300" distR="114300" simplePos="0" relativeHeight="251668480" behindDoc="0" locked="0" layoutInCell="1" allowOverlap="1" wp14:anchorId="08678F6F" wp14:editId="00B19960">
             <wp:simplePos x="0" y="0"/>
@@ -11733,7 +13226,7 @@
                     <pic:cNvPicPr/>
                   </pic:nvPicPr>
                   <pic:blipFill>
-                    <a:blip r:embed="rId9" cstate="print">
+                    <a:blip r:embed="rId15" cstate="print">
                       <a:extLst>
                         <a:ext uri="{28A0092B-C50C-407E-A947-70E740481C1C}">
                           <a14:useLocalDpi xmlns:a14="http://schemas.microsoft.com/office/drawing/2010/main" val="0"/>
@@ -11868,7 +13361,7 @@
                     <pic:cNvPicPr/>
                   </pic:nvPicPr>
                   <pic:blipFill>
-                    <a:blip r:embed="rId10" cstate="print">
+                    <a:blip r:embed="rId16" cstate="print">
                       <a:extLst>
                         <a:ext uri="{28A0092B-C50C-407E-A947-70E740481C1C}">
                           <a14:useLocalDpi xmlns:a14="http://schemas.microsoft.com/office/drawing/2010/main" val="0"/>
@@ -12147,7 +13640,7 @@
                     <pic:cNvPicPr/>
                   </pic:nvPicPr>
                   <pic:blipFill>
-                    <a:blip r:embed="rId11"/>
+                    <a:blip r:embed="rId17"/>
                     <a:stretch>
                       <a:fillRect/>
                     </a:stretch>
@@ -12202,7 +13695,7 @@
                     <pic:cNvPicPr/>
                   </pic:nvPicPr>
                   <pic:blipFill>
-                    <a:blip r:embed="rId12">
+                    <a:blip r:embed="rId18">
                       <a:extLst>
                         <a:ext uri="{28A0092B-C50C-407E-A947-70E740481C1C}">
                           <a14:useLocalDpi xmlns:a14="http://schemas.microsoft.com/office/drawing/2010/main" val="0"/>
@@ -12318,7 +13811,11 @@
         <w:t xml:space="preserve"> ha n</w:t>
       </w:r>
       <w:r>
-        <w:t>incs megfelelően kitöltve az értékelésünk, értesítést kapunk</w:t>
+        <w:t xml:space="preserve">incs megfelelően kitöltve az </w:t>
+      </w:r>
+      <w:r>
+        <w:lastRenderedPageBreak/>
+        <w:t>értékelésünk, értesítést kapunk</w:t>
       </w:r>
       <w:r>
         <w:t>, csak úgy, mint minden beviteli mezőnél az alkalmazásban</w:t>
@@ -12438,7 +13935,7 @@
                     <pic:cNvPicPr/>
                   </pic:nvPicPr>
                   <pic:blipFill>
-                    <a:blip r:embed="rId13">
+                    <a:blip r:embed="rId19">
                       <a:extLst>
                         <a:ext uri="{28A0092B-C50C-407E-A947-70E740481C1C}">
                           <a14:useLocalDpi xmlns:a14="http://schemas.microsoft.com/office/drawing/2010/main" val="0"/>
@@ -12502,7 +13999,7 @@
                     <pic:cNvPicPr/>
                   </pic:nvPicPr>
                   <pic:blipFill>
-                    <a:blip r:embed="rId14">
+                    <a:blip r:embed="rId20">
                       <a:extLst>
                         <a:ext uri="{28A0092B-C50C-407E-A947-70E740481C1C}">
                           <a14:useLocalDpi xmlns:a14="http://schemas.microsoft.com/office/drawing/2010/main" val="0"/>
@@ -12582,6 +14079,7 @@
           <w:noProof/>
           <w:lang w:eastAsia="hu-HU"/>
         </w:rPr>
+        <w:lastRenderedPageBreak/>
         <w:drawing>
           <wp:anchor distT="0" distB="0" distL="114300" distR="114300" simplePos="0" relativeHeight="251675648" behindDoc="0" locked="0" layoutInCell="1" allowOverlap="1" wp14:anchorId="1A452AE2" wp14:editId="47D9E5E6">
             <wp:simplePos x="0" y="0"/>
@@ -12606,7 +14104,7 @@
                     <pic:cNvPicPr/>
                   </pic:nvPicPr>
                   <pic:blipFill>
-                    <a:blip r:embed="rId15" cstate="print">
+                    <a:blip r:embed="rId21" cstate="print">
                       <a:extLst>
                         <a:ext uri="{28A0092B-C50C-407E-A947-70E740481C1C}">
                           <a14:useLocalDpi xmlns:a14="http://schemas.microsoft.com/office/drawing/2010/main" val="0"/>
@@ -12737,7 +14235,7 @@
                     <pic:cNvPicPr/>
                   </pic:nvPicPr>
                   <pic:blipFill>
-                    <a:blip r:embed="rId16">
+                    <a:blip r:embed="rId22">
                       <a:extLst>
                         <a:ext uri="{28A0092B-C50C-407E-A947-70E740481C1C}">
                           <a14:useLocalDpi xmlns:a14="http://schemas.microsoft.com/office/drawing/2010/main" val="0"/>
@@ -12798,7 +14296,7 @@
                     <pic:cNvPicPr/>
                   </pic:nvPicPr>
                   <pic:blipFill>
-                    <a:blip r:embed="rId17">
+                    <a:blip r:embed="rId23">
                       <a:extLst>
                         <a:ext uri="{28A0092B-C50C-407E-A947-70E740481C1C}">
                           <a14:useLocalDpi xmlns:a14="http://schemas.microsoft.com/office/drawing/2010/main" val="0"/>
@@ -12942,7 +14440,7 @@
                     <pic:cNvPicPr/>
                   </pic:nvPicPr>
                   <pic:blipFill>
-                    <a:blip r:embed="rId18">
+                    <a:blip r:embed="rId24">
                       <a:extLst>
                         <a:ext uri="{28A0092B-C50C-407E-A947-70E740481C1C}">
                           <a14:useLocalDpi xmlns:a14="http://schemas.microsoft.com/office/drawing/2010/main" val="0"/>
@@ -13162,7 +14660,7 @@
                     <pic:cNvPicPr/>
                   </pic:nvPicPr>
                   <pic:blipFill>
-                    <a:blip r:embed="rId19">
+                    <a:blip r:embed="rId25">
                       <a:extLst>
                         <a:ext uri="{28A0092B-C50C-407E-A947-70E740481C1C}">
                           <a14:useLocalDpi xmlns:a14="http://schemas.microsoft.com/office/drawing/2010/main" val="0"/>
@@ -13245,6 +14743,7 @@
         <w:rPr>
           <w:noProof/>
         </w:rPr>
+        <w:lastRenderedPageBreak/>
         <w:t>Ha a bejelentkezés sikertelen,</w:t>
       </w:r>
       <w:r>
@@ -13333,7 +14832,7 @@
                     <pic:cNvPicPr/>
                   </pic:nvPicPr>
                   <pic:blipFill>
-                    <a:blip r:embed="rId20">
+                    <a:blip r:embed="rId26">
                       <a:extLst>
                         <a:ext uri="{28A0092B-C50C-407E-A947-70E740481C1C}">
                           <a14:useLocalDpi xmlns:a14="http://schemas.microsoft.com/office/drawing/2010/main" val="0"/>
@@ -13394,7 +14893,7 @@
                     <pic:cNvPicPr/>
                   </pic:nvPicPr>
                   <pic:blipFill>
-                    <a:blip r:embed="rId21">
+                    <a:blip r:embed="rId27">
                       <a:extLst>
                         <a:ext uri="{28A0092B-C50C-407E-A947-70E740481C1C}">
                           <a14:useLocalDpi xmlns:a14="http://schemas.microsoft.com/office/drawing/2010/main" val="0"/>
@@ -13637,7 +15136,7 @@
                     <pic:cNvPicPr/>
                   </pic:nvPicPr>
                   <pic:blipFill>
-                    <a:blip r:embed="rId22" cstate="print">
+                    <a:blip r:embed="rId28" cstate="print">
                       <a:extLst>
                         <a:ext uri="{28A0092B-C50C-407E-A947-70E740481C1C}">
                           <a14:useLocalDpi xmlns:a14="http://schemas.microsoft.com/office/drawing/2010/main" val="0"/>
@@ -13829,6 +15328,7 @@
           <w:noProof/>
           <w:lang w:eastAsia="hu-HU"/>
         </w:rPr>
+        <w:lastRenderedPageBreak/>
         <w:drawing>
           <wp:anchor distT="0" distB="0" distL="114300" distR="114300" simplePos="0" relativeHeight="251680768" behindDoc="0" locked="0" layoutInCell="1" allowOverlap="1" wp14:anchorId="6AC2997B" wp14:editId="4E3093C9">
             <wp:simplePos x="0" y="0"/>
@@ -13853,7 +15353,7 @@
                     <pic:cNvPicPr/>
                   </pic:nvPicPr>
                   <pic:blipFill>
-                    <a:blip r:embed="rId23">
+                    <a:blip r:embed="rId29">
                       <a:extLst>
                         <a:ext uri="{28A0092B-C50C-407E-A947-70E740481C1C}">
                           <a14:useLocalDpi xmlns:a14="http://schemas.microsoft.com/office/drawing/2010/main" val="0"/>
@@ -13908,7 +15408,7 @@
                     <pic:cNvPicPr/>
                   </pic:nvPicPr>
                   <pic:blipFill>
-                    <a:blip r:embed="rId24">
+                    <a:blip r:embed="rId30">
                       <a:extLst>
                         <a:ext uri="{28A0092B-C50C-407E-A947-70E740481C1C}">
                           <a14:useLocalDpi xmlns:a14="http://schemas.microsoft.com/office/drawing/2010/main" val="0"/>
@@ -14119,6 +15619,325 @@
         <w:t>.</w:t>
       </w:r>
     </w:p>
+    <w:p>
+      <w:pPr>
+        <w:rPr>
+          <w:rFonts w:ascii="Times New Roman" w:hAnsi="Times New Roman" w:cs="Times New Roman"/>
+          <w:noProof/>
+          <w:sz w:val="24"/>
+          <w:szCs w:val="24"/>
+        </w:rPr>
+      </w:pPr>
+      <w:r>
+        <w:rPr>
+          <w:noProof/>
+        </w:rPr>
+        <w:br w:type="page"/>
+      </w:r>
+    </w:p>
+    <w:p>
+      <w:pPr>
+        <w:pStyle w:val="Alcmek"/>
+        <w:rPr>
+          <w:noProof/>
+        </w:rPr>
+      </w:pPr>
+      <w:r>
+        <w:rPr>
+          <w:noProof/>
+        </w:rPr>
+        <w:lastRenderedPageBreak/>
+        <w:t>Project summary</w:t>
+      </w:r>
+    </w:p>
+    <w:p>
+      <w:pPr>
+        <w:pStyle w:val="Szveg"/>
+        <w:rPr>
+          <w:noProof/>
+        </w:rPr>
+      </w:pPr>
+      <w:r>
+        <w:rPr>
+          <w:noProof/>
+        </w:rPr>
+        <w:t xml:space="preserve">Our project is about dog walking. We were thinking about creating something new to the world, what others have not seen yet. </w:t>
+      </w:r>
+      <w:r>
+        <w:rPr>
+          <w:noProof/>
+        </w:rPr>
+        <w:t xml:space="preserve">At the end we have finally created an idea that all the members of this team loved. This was the </w:t>
+      </w:r>
+      <w:r>
+        <w:rPr>
+          <w:noProof/>
+        </w:rPr>
+        <w:t>start</w:t>
+      </w:r>
+      <w:r>
+        <w:rPr>
+          <w:noProof/>
+        </w:rPr>
+        <w:t xml:space="preserve"> of DogGo.</w:t>
+      </w:r>
+    </w:p>
+    <w:p>
+      <w:pPr>
+        <w:pStyle w:val="Szveg"/>
+        <w:rPr>
+          <w:noProof/>
+        </w:rPr>
+      </w:pPr>
+      <w:r>
+        <w:rPr>
+          <w:noProof/>
+        </w:rPr>
+        <w:t>This idea is about an application where the users can add place markers on a map and let other users know why that place is good.</w:t>
+      </w:r>
+    </w:p>
+    <w:p>
+      <w:pPr>
+        <w:pStyle w:val="Szveg"/>
+        <w:rPr>
+          <w:noProof/>
+        </w:rPr>
+      </w:pPr>
+      <w:r>
+        <w:rPr>
+          <w:noProof/>
+        </w:rPr>
+        <w:t xml:space="preserve">Fortunately it was easy to </w:t>
+      </w:r>
+      <w:r>
+        <w:rPr>
+          <w:noProof/>
+        </w:rPr>
+        <w:t xml:space="preserve">decide who will </w:t>
+      </w:r>
+      <w:r>
+        <w:rPr>
+          <w:noProof/>
+        </w:rPr>
+        <w:t>make</w:t>
+      </w:r>
+      <w:r>
+        <w:rPr>
+          <w:noProof/>
+        </w:rPr>
+        <w:t xml:space="preserve"> which part of the project</w:t>
+      </w:r>
+      <w:r>
+        <w:rPr>
+          <w:noProof/>
+        </w:rPr>
+        <w:t>.</w:t>
+      </w:r>
+      <w:r>
+        <w:rPr>
+          <w:noProof/>
+        </w:rPr>
+        <w:t xml:space="preserve"> </w:t>
+      </w:r>
+      <w:r>
+        <w:rPr>
+          <w:noProof/>
+        </w:rPr>
+        <w:t xml:space="preserve">Our cooperation is really </w:t>
+      </w:r>
+      <w:r>
+        <w:rPr>
+          <w:noProof/>
+        </w:rPr>
+        <w:t>powerful</w:t>
+      </w:r>
+      <w:r>
+        <w:rPr>
+          <w:noProof/>
+        </w:rPr>
+        <w:t xml:space="preserve"> in my oppinion.</w:t>
+      </w:r>
+      <w:r>
+        <w:rPr>
+          <w:noProof/>
+        </w:rPr>
+        <w:t xml:space="preserve"> It went eas</w:t>
+      </w:r>
+      <w:r>
+        <w:rPr>
+          <w:noProof/>
+        </w:rPr>
+        <w:t>ily</w:t>
+      </w:r>
+      <w:r>
+        <w:rPr>
+          <w:noProof/>
+        </w:rPr>
+        <w:t xml:space="preserve"> and fast to create the details of the project.</w:t>
+      </w:r>
+    </w:p>
+    <w:p>
+      <w:pPr>
+        <w:pStyle w:val="Szveg"/>
+        <w:rPr>
+          <w:noProof/>
+        </w:rPr>
+      </w:pPr>
+      <w:r>
+        <w:rPr>
+          <w:noProof/>
+        </w:rPr>
+        <w:t>My part of the project is creating the web page.</w:t>
+      </w:r>
+      <w:r>
+        <w:rPr>
+          <w:noProof/>
+        </w:rPr>
+        <w:t xml:space="preserve"> At the </w:t>
+      </w:r>
+      <w:r>
+        <w:rPr>
+          <w:noProof/>
+        </w:rPr>
+        <w:t>beginning</w:t>
+      </w:r>
+      <w:r>
+        <w:rPr>
+          <w:noProof/>
+        </w:rPr>
+        <w:t xml:space="preserve"> of school year</w:t>
+      </w:r>
+      <w:r>
+        <w:rPr>
+          <w:noProof/>
+        </w:rPr>
+        <w:t xml:space="preserve"> I was completely lost. I did not know what should I do. Fortunately I started to know why </w:t>
+      </w:r>
+      <w:r>
+        <w:rPr>
+          <w:noProof/>
+        </w:rPr>
+        <w:t>frameworks are important</w:t>
+      </w:r>
+      <w:r>
+        <w:rPr>
+          <w:noProof/>
+        </w:rPr>
+        <w:t xml:space="preserve">, thanks to my school, and I became able to start my </w:t>
+      </w:r>
+      <w:r>
+        <w:rPr>
+          <w:noProof/>
+        </w:rPr>
+        <w:t>part of the project</w:t>
+      </w:r>
+      <w:r>
+        <w:rPr>
+          <w:noProof/>
+        </w:rPr>
+        <w:t xml:space="preserve">. </w:t>
+      </w:r>
+      <w:r>
+        <w:rPr>
+          <w:noProof/>
+        </w:rPr>
+        <w:t>I have chosen a framework called Vue, because we were studying this framework in school</w:t>
+      </w:r>
+      <w:r>
+        <w:rPr>
+          <w:noProof/>
+        </w:rPr>
+        <w:t>.</w:t>
+      </w:r>
+    </w:p>
+    <w:p>
+      <w:pPr>
+        <w:pStyle w:val="Szveg"/>
+        <w:rPr>
+          <w:noProof/>
+        </w:rPr>
+      </w:pPr>
+      <w:r>
+        <w:rPr>
+          <w:noProof/>
+        </w:rPr>
+        <w:t>Unfortunately I am not able to finish my project</w:t>
+      </w:r>
+      <w:r>
+        <w:rPr>
+          <w:noProof/>
+        </w:rPr>
+        <w:t xml:space="preserve"> as i wanted</w:t>
+      </w:r>
+      <w:r>
+        <w:rPr>
+          <w:noProof/>
+        </w:rPr>
+        <w:t xml:space="preserve"> because I do not have that much time</w:t>
+      </w:r>
+      <w:r>
+        <w:rPr>
+          <w:noProof/>
+        </w:rPr>
+        <w:t xml:space="preserve"> left</w:t>
+      </w:r>
+      <w:r>
+        <w:rPr>
+          <w:noProof/>
+        </w:rPr>
+        <w:t xml:space="preserve">, so there are some opportunities for further development. </w:t>
+      </w:r>
+      <w:r>
+        <w:rPr>
+          <w:noProof/>
+        </w:rPr>
+        <w:t>One opportunity is for example the implementation of Google Maps.</w:t>
+      </w:r>
+    </w:p>
+    <w:p>
+      <w:pPr>
+        <w:pStyle w:val="Szveg"/>
+        <w:rPr>
+          <w:noProof/>
+        </w:rPr>
+      </w:pPr>
+      <w:r>
+        <w:rPr>
+          <w:noProof/>
+        </w:rPr>
+        <w:t xml:space="preserve">It makes me really happy that my first </w:t>
+      </w:r>
+      <w:r>
+        <w:rPr>
+          <w:noProof/>
+        </w:rPr>
+        <w:t xml:space="preserve">bigger </w:t>
+      </w:r>
+      <w:r>
+        <w:rPr>
+          <w:noProof/>
+        </w:rPr>
+        <w:t>project was made with this grou</w:t>
+      </w:r>
+      <w:r>
+        <w:rPr>
+          <w:noProof/>
+        </w:rPr>
+        <w:t>p</w:t>
+      </w:r>
+      <w:r>
+        <w:rPr>
+          <w:noProof/>
+        </w:rPr>
+        <w:t xml:space="preserve">. </w:t>
+      </w:r>
+      <w:r>
+        <w:rPr>
+          <w:noProof/>
+        </w:rPr>
+        <w:t>I enjoyed all parts of this program with these people. I hope I will have the same kind of people at my workplace.</w:t>
+      </w:r>
+    </w:p>
     <w:sectPr>
       <w:pgSz w:w="11906" w:h="16838"/>
       <w:pgMar w:top="1418" w:right="1418" w:bottom="1418" w:left="1985" w:header="709" w:footer="709" w:gutter="0"/>
@@ -14150,102 +15969,16 @@
     </w:lvl>
   </w:abstractNum>
   <w:abstractNum w:abstractNumId="1" w15:restartNumberingAfterBreak="0">
-    <w:nsid w:val="40CD4A40"/>
+    <w:nsid w:val="0EE10ADF"/>
     <w:multiLevelType w:val="hybridMultilevel"/>
-    <w:tmpl w:val="E6B086EE"/>
-    <w:lvl w:ilvl="0" w:tplc="FC04D866">
-      <w:start w:val="1"/>
-      <w:numFmt w:val="decimal"/>
-      <w:lvlText w:val="%1."/>
-      <w:lvlJc w:val="left"/>
-      <w:pPr>
-        <w:ind w:left="720" w:hanging="360"/>
-      </w:pPr>
-    </w:lvl>
-    <w:lvl w:ilvl="1" w:tplc="040E0019" w:tentative="1">
-      <w:start w:val="1"/>
-      <w:numFmt w:val="lowerLetter"/>
-      <w:lvlText w:val="%2."/>
-      <w:lvlJc w:val="left"/>
-      <w:pPr>
-        <w:ind w:left="1440" w:hanging="360"/>
-      </w:pPr>
-    </w:lvl>
-    <w:lvl w:ilvl="2" w:tplc="040E001B" w:tentative="1">
-      <w:start w:val="1"/>
-      <w:numFmt w:val="lowerRoman"/>
-      <w:lvlText w:val="%3."/>
-      <w:lvlJc w:val="right"/>
-      <w:pPr>
-        <w:ind w:left="2160" w:hanging="180"/>
-      </w:pPr>
-    </w:lvl>
-    <w:lvl w:ilvl="3" w:tplc="040E000F" w:tentative="1">
-      <w:start w:val="1"/>
-      <w:numFmt w:val="decimal"/>
-      <w:lvlText w:val="%4."/>
-      <w:lvlJc w:val="left"/>
-      <w:pPr>
-        <w:ind w:left="2880" w:hanging="360"/>
-      </w:pPr>
-    </w:lvl>
-    <w:lvl w:ilvl="4" w:tplc="040E0019" w:tentative="1">
-      <w:start w:val="1"/>
-      <w:numFmt w:val="lowerLetter"/>
-      <w:lvlText w:val="%5."/>
-      <w:lvlJc w:val="left"/>
-      <w:pPr>
-        <w:ind w:left="3600" w:hanging="360"/>
-      </w:pPr>
-    </w:lvl>
-    <w:lvl w:ilvl="5" w:tplc="040E001B" w:tentative="1">
-      <w:start w:val="1"/>
-      <w:numFmt w:val="lowerRoman"/>
-      <w:lvlText w:val="%6."/>
-      <w:lvlJc w:val="right"/>
-      <w:pPr>
-        <w:ind w:left="4320" w:hanging="180"/>
-      </w:pPr>
-    </w:lvl>
-    <w:lvl w:ilvl="6" w:tplc="040E000F" w:tentative="1">
-      <w:start w:val="1"/>
-      <w:numFmt w:val="decimal"/>
-      <w:lvlText w:val="%7."/>
-      <w:lvlJc w:val="left"/>
-      <w:pPr>
-        <w:ind w:left="5040" w:hanging="360"/>
-      </w:pPr>
-    </w:lvl>
-    <w:lvl w:ilvl="7" w:tplc="040E0019" w:tentative="1">
-      <w:start w:val="1"/>
-      <w:numFmt w:val="lowerLetter"/>
-      <w:lvlText w:val="%8."/>
-      <w:lvlJc w:val="left"/>
-      <w:pPr>
-        <w:ind w:left="5760" w:hanging="360"/>
-      </w:pPr>
-    </w:lvl>
-    <w:lvl w:ilvl="8" w:tplc="040E001B" w:tentative="1">
-      <w:start w:val="1"/>
-      <w:numFmt w:val="lowerRoman"/>
-      <w:lvlText w:val="%9."/>
-      <w:lvlJc w:val="right"/>
-      <w:pPr>
-        <w:ind w:left="6480" w:hanging="180"/>
-      </w:pPr>
-    </w:lvl>
-  </w:abstractNum>
-  <w:abstractNum w:abstractNumId="2" w15:restartNumberingAfterBreak="0">
-    <w:nsid w:val="47C3440E"/>
-    <w:multiLevelType w:val="hybridMultilevel"/>
-    <w:tmpl w:val="3126D696"/>
+    <w:tmpl w:val="6C069F52"/>
     <w:lvl w:ilvl="0" w:tplc="040E0001">
       <w:start w:val="1"/>
       <w:numFmt w:val="bullet"/>
       <w:lvlText w:val=""/>
       <w:lvlJc w:val="left"/>
       <w:pPr>
-        <w:ind w:left="720" w:hanging="360"/>
+        <w:ind w:left="1287" w:hanging="360"/>
       </w:pPr>
       <w:rPr>
         <w:rFonts w:ascii="Symbol" w:hAnsi="Symbol" w:hint="default"/>
@@ -14257,7 +15990,7 @@
       <w:lvlText w:val="o"/>
       <w:lvlJc w:val="left"/>
       <w:pPr>
-        <w:ind w:left="1440" w:hanging="360"/>
+        <w:ind w:left="2007" w:hanging="360"/>
       </w:pPr>
       <w:rPr>
         <w:rFonts w:ascii="Courier New" w:hAnsi="Courier New" w:cs="Courier New" w:hint="default"/>
@@ -14269,7 +16002,7 @@
       <w:lvlText w:val=""/>
       <w:lvlJc w:val="left"/>
       <w:pPr>
-        <w:ind w:left="2160" w:hanging="360"/>
+        <w:ind w:left="2727" w:hanging="360"/>
       </w:pPr>
       <w:rPr>
         <w:rFonts w:ascii="Wingdings" w:hAnsi="Wingdings" w:hint="default"/>
@@ -14281,7 +16014,7 @@
       <w:lvlText w:val=""/>
       <w:lvlJc w:val="left"/>
       <w:pPr>
-        <w:ind w:left="2880" w:hanging="360"/>
+        <w:ind w:left="3447" w:hanging="360"/>
       </w:pPr>
       <w:rPr>
         <w:rFonts w:ascii="Symbol" w:hAnsi="Symbol" w:hint="default"/>
@@ -14293,7 +16026,7 @@
       <w:lvlText w:val="o"/>
       <w:lvlJc w:val="left"/>
       <w:pPr>
-        <w:ind w:left="3600" w:hanging="360"/>
+        <w:ind w:left="4167" w:hanging="360"/>
       </w:pPr>
       <w:rPr>
         <w:rFonts w:ascii="Courier New" w:hAnsi="Courier New" w:cs="Courier New" w:hint="default"/>
@@ -14305,7 +16038,7 @@
       <w:lvlText w:val=""/>
       <w:lvlJc w:val="left"/>
       <w:pPr>
-        <w:ind w:left="4320" w:hanging="360"/>
+        <w:ind w:left="4887" w:hanging="360"/>
       </w:pPr>
       <w:rPr>
         <w:rFonts w:ascii="Wingdings" w:hAnsi="Wingdings" w:hint="default"/>
@@ -14317,7 +16050,7 @@
       <w:lvlText w:val=""/>
       <w:lvlJc w:val="left"/>
       <w:pPr>
-        <w:ind w:left="5040" w:hanging="360"/>
+        <w:ind w:left="5607" w:hanging="360"/>
       </w:pPr>
       <w:rPr>
         <w:rFonts w:ascii="Symbol" w:hAnsi="Symbol" w:hint="default"/>
@@ -14329,7 +16062,7 @@
       <w:lvlText w:val="o"/>
       <w:lvlJc w:val="left"/>
       <w:pPr>
-        <w:ind w:left="5760" w:hanging="360"/>
+        <w:ind w:left="6327" w:hanging="360"/>
       </w:pPr>
       <w:rPr>
         <w:rFonts w:ascii="Courier New" w:hAnsi="Courier New" w:cs="Courier New" w:hint="default"/>
@@ -14341,24 +16074,24 @@
       <w:lvlText w:val=""/>
       <w:lvlJc w:val="left"/>
       <w:pPr>
-        <w:ind w:left="6480" w:hanging="360"/>
+        <w:ind w:left="7047" w:hanging="360"/>
       </w:pPr>
       <w:rPr>
         <w:rFonts w:ascii="Wingdings" w:hAnsi="Wingdings" w:hint="default"/>
       </w:rPr>
     </w:lvl>
   </w:abstractNum>
-  <w:abstractNum w:abstractNumId="3" w15:restartNumberingAfterBreak="0">
-    <w:nsid w:val="51FB59FA"/>
+  <w:abstractNum w:abstractNumId="2" w15:restartNumberingAfterBreak="0">
+    <w:nsid w:val="25B41873"/>
     <w:multiLevelType w:val="hybridMultilevel"/>
-    <w:tmpl w:val="32D68AC4"/>
+    <w:tmpl w:val="36244BE2"/>
     <w:lvl w:ilvl="0" w:tplc="040E0001">
       <w:start w:val="1"/>
       <w:numFmt w:val="bullet"/>
       <w:lvlText w:val=""/>
       <w:lvlJc w:val="left"/>
       <w:pPr>
-        <w:ind w:left="720" w:hanging="360"/>
+        <w:ind w:left="1287" w:hanging="360"/>
       </w:pPr>
       <w:rPr>
         <w:rFonts w:ascii="Symbol" w:hAnsi="Symbol" w:hint="default"/>
@@ -14370,7 +16103,7 @@
       <w:lvlText w:val="o"/>
       <w:lvlJc w:val="left"/>
       <w:pPr>
-        <w:ind w:left="1440" w:hanging="360"/>
+        <w:ind w:left="2007" w:hanging="360"/>
       </w:pPr>
       <w:rPr>
         <w:rFonts w:ascii="Courier New" w:hAnsi="Courier New" w:cs="Courier New" w:hint="default"/>
@@ -14382,7 +16115,7 @@
       <w:lvlText w:val=""/>
       <w:lvlJc w:val="left"/>
       <w:pPr>
-        <w:ind w:left="2160" w:hanging="360"/>
+        <w:ind w:left="2727" w:hanging="360"/>
       </w:pPr>
       <w:rPr>
         <w:rFonts w:ascii="Wingdings" w:hAnsi="Wingdings" w:hint="default"/>
@@ -14394,7 +16127,7 @@
       <w:lvlText w:val=""/>
       <w:lvlJc w:val="left"/>
       <w:pPr>
-        <w:ind w:left="2880" w:hanging="360"/>
+        <w:ind w:left="3447" w:hanging="360"/>
       </w:pPr>
       <w:rPr>
         <w:rFonts w:ascii="Symbol" w:hAnsi="Symbol" w:hint="default"/>
@@ -14406,7 +16139,7 @@
       <w:lvlText w:val="o"/>
       <w:lvlJc w:val="left"/>
       <w:pPr>
-        <w:ind w:left="3600" w:hanging="360"/>
+        <w:ind w:left="4167" w:hanging="360"/>
       </w:pPr>
       <w:rPr>
         <w:rFonts w:ascii="Courier New" w:hAnsi="Courier New" w:cs="Courier New" w:hint="default"/>
@@ -14418,7 +16151,7 @@
       <w:lvlText w:val=""/>
       <w:lvlJc w:val="left"/>
       <w:pPr>
-        <w:ind w:left="4320" w:hanging="360"/>
+        <w:ind w:left="4887" w:hanging="360"/>
       </w:pPr>
       <w:rPr>
         <w:rFonts w:ascii="Wingdings" w:hAnsi="Wingdings" w:hint="default"/>
@@ -14430,7 +16163,7 @@
       <w:lvlText w:val=""/>
       <w:lvlJc w:val="left"/>
       <w:pPr>
-        <w:ind w:left="5040" w:hanging="360"/>
+        <w:ind w:left="5607" w:hanging="360"/>
       </w:pPr>
       <w:rPr>
         <w:rFonts w:ascii="Symbol" w:hAnsi="Symbol" w:hint="default"/>
@@ -14442,7 +16175,7 @@
       <w:lvlText w:val="o"/>
       <w:lvlJc w:val="left"/>
       <w:pPr>
-        <w:ind w:left="5760" w:hanging="360"/>
+        <w:ind w:left="6327" w:hanging="360"/>
       </w:pPr>
       <w:rPr>
         <w:rFonts w:ascii="Courier New" w:hAnsi="Courier New" w:cs="Courier New" w:hint="default"/>
@@ -14454,7 +16187,545 @@
       <w:lvlText w:val=""/>
       <w:lvlJc w:val="left"/>
       <w:pPr>
+        <w:ind w:left="7047" w:hanging="360"/>
+      </w:pPr>
+      <w:rPr>
+        <w:rFonts w:ascii="Wingdings" w:hAnsi="Wingdings" w:hint="default"/>
+      </w:rPr>
+    </w:lvl>
+  </w:abstractNum>
+  <w:abstractNum w:abstractNumId="3" w15:restartNumberingAfterBreak="0">
+    <w:nsid w:val="27D96218"/>
+    <w:multiLevelType w:val="hybridMultilevel"/>
+    <w:tmpl w:val="F7807A1E"/>
+    <w:lvl w:ilvl="0" w:tplc="040E0001">
+      <w:start w:val="1"/>
+      <w:numFmt w:val="bullet"/>
+      <w:lvlText w:val=""/>
+      <w:lvlJc w:val="left"/>
+      <w:pPr>
+        <w:ind w:left="1287" w:hanging="360"/>
+      </w:pPr>
+      <w:rPr>
+        <w:rFonts w:ascii="Symbol" w:hAnsi="Symbol" w:hint="default"/>
+      </w:rPr>
+    </w:lvl>
+    <w:lvl w:ilvl="1" w:tplc="040E0003" w:tentative="1">
+      <w:start w:val="1"/>
+      <w:numFmt w:val="bullet"/>
+      <w:lvlText w:val="o"/>
+      <w:lvlJc w:val="left"/>
+      <w:pPr>
+        <w:ind w:left="2007" w:hanging="360"/>
+      </w:pPr>
+      <w:rPr>
+        <w:rFonts w:ascii="Courier New" w:hAnsi="Courier New" w:cs="Courier New" w:hint="default"/>
+      </w:rPr>
+    </w:lvl>
+    <w:lvl w:ilvl="2" w:tplc="040E0005" w:tentative="1">
+      <w:start w:val="1"/>
+      <w:numFmt w:val="bullet"/>
+      <w:lvlText w:val=""/>
+      <w:lvlJc w:val="left"/>
+      <w:pPr>
+        <w:ind w:left="2727" w:hanging="360"/>
+      </w:pPr>
+      <w:rPr>
+        <w:rFonts w:ascii="Wingdings" w:hAnsi="Wingdings" w:hint="default"/>
+      </w:rPr>
+    </w:lvl>
+    <w:lvl w:ilvl="3" w:tplc="040E0001" w:tentative="1">
+      <w:start w:val="1"/>
+      <w:numFmt w:val="bullet"/>
+      <w:lvlText w:val=""/>
+      <w:lvlJc w:val="left"/>
+      <w:pPr>
+        <w:ind w:left="3447" w:hanging="360"/>
+      </w:pPr>
+      <w:rPr>
+        <w:rFonts w:ascii="Symbol" w:hAnsi="Symbol" w:hint="default"/>
+      </w:rPr>
+    </w:lvl>
+    <w:lvl w:ilvl="4" w:tplc="040E0003" w:tentative="1">
+      <w:start w:val="1"/>
+      <w:numFmt w:val="bullet"/>
+      <w:lvlText w:val="o"/>
+      <w:lvlJc w:val="left"/>
+      <w:pPr>
+        <w:ind w:left="4167" w:hanging="360"/>
+      </w:pPr>
+      <w:rPr>
+        <w:rFonts w:ascii="Courier New" w:hAnsi="Courier New" w:cs="Courier New" w:hint="default"/>
+      </w:rPr>
+    </w:lvl>
+    <w:lvl w:ilvl="5" w:tplc="040E0005" w:tentative="1">
+      <w:start w:val="1"/>
+      <w:numFmt w:val="bullet"/>
+      <w:lvlText w:val=""/>
+      <w:lvlJc w:val="left"/>
+      <w:pPr>
+        <w:ind w:left="4887" w:hanging="360"/>
+      </w:pPr>
+      <w:rPr>
+        <w:rFonts w:ascii="Wingdings" w:hAnsi="Wingdings" w:hint="default"/>
+      </w:rPr>
+    </w:lvl>
+    <w:lvl w:ilvl="6" w:tplc="040E0001" w:tentative="1">
+      <w:start w:val="1"/>
+      <w:numFmt w:val="bullet"/>
+      <w:lvlText w:val=""/>
+      <w:lvlJc w:val="left"/>
+      <w:pPr>
+        <w:ind w:left="5607" w:hanging="360"/>
+      </w:pPr>
+      <w:rPr>
+        <w:rFonts w:ascii="Symbol" w:hAnsi="Symbol" w:hint="default"/>
+      </w:rPr>
+    </w:lvl>
+    <w:lvl w:ilvl="7" w:tplc="040E0003" w:tentative="1">
+      <w:start w:val="1"/>
+      <w:numFmt w:val="bullet"/>
+      <w:lvlText w:val="o"/>
+      <w:lvlJc w:val="left"/>
+      <w:pPr>
+        <w:ind w:left="6327" w:hanging="360"/>
+      </w:pPr>
+      <w:rPr>
+        <w:rFonts w:ascii="Courier New" w:hAnsi="Courier New" w:cs="Courier New" w:hint="default"/>
+      </w:rPr>
+    </w:lvl>
+    <w:lvl w:ilvl="8" w:tplc="040E0005" w:tentative="1">
+      <w:start w:val="1"/>
+      <w:numFmt w:val="bullet"/>
+      <w:lvlText w:val=""/>
+      <w:lvlJc w:val="left"/>
+      <w:pPr>
+        <w:ind w:left="7047" w:hanging="360"/>
+      </w:pPr>
+      <w:rPr>
+        <w:rFonts w:ascii="Wingdings" w:hAnsi="Wingdings" w:hint="default"/>
+      </w:rPr>
+    </w:lvl>
+  </w:abstractNum>
+  <w:abstractNum w:abstractNumId="4" w15:restartNumberingAfterBreak="0">
+    <w:nsid w:val="40CD4A40"/>
+    <w:multiLevelType w:val="hybridMultilevel"/>
+    <w:tmpl w:val="E6B086EE"/>
+    <w:lvl w:ilvl="0" w:tplc="FC04D866">
+      <w:start w:val="1"/>
+      <w:numFmt w:val="decimal"/>
+      <w:lvlText w:val="%1."/>
+      <w:lvlJc w:val="left"/>
+      <w:pPr>
+        <w:ind w:left="720" w:hanging="360"/>
+      </w:pPr>
+    </w:lvl>
+    <w:lvl w:ilvl="1" w:tplc="040E0019" w:tentative="1">
+      <w:start w:val="1"/>
+      <w:numFmt w:val="lowerLetter"/>
+      <w:lvlText w:val="%2."/>
+      <w:lvlJc w:val="left"/>
+      <w:pPr>
+        <w:ind w:left="1440" w:hanging="360"/>
+      </w:pPr>
+    </w:lvl>
+    <w:lvl w:ilvl="2" w:tplc="040E001B" w:tentative="1">
+      <w:start w:val="1"/>
+      <w:numFmt w:val="lowerRoman"/>
+      <w:lvlText w:val="%3."/>
+      <w:lvlJc w:val="right"/>
+      <w:pPr>
+        <w:ind w:left="2160" w:hanging="180"/>
+      </w:pPr>
+    </w:lvl>
+    <w:lvl w:ilvl="3" w:tplc="040E000F" w:tentative="1">
+      <w:start w:val="1"/>
+      <w:numFmt w:val="decimal"/>
+      <w:lvlText w:val="%4."/>
+      <w:lvlJc w:val="left"/>
+      <w:pPr>
+        <w:ind w:left="2880" w:hanging="360"/>
+      </w:pPr>
+    </w:lvl>
+    <w:lvl w:ilvl="4" w:tplc="040E0019" w:tentative="1">
+      <w:start w:val="1"/>
+      <w:numFmt w:val="lowerLetter"/>
+      <w:lvlText w:val="%5."/>
+      <w:lvlJc w:val="left"/>
+      <w:pPr>
+        <w:ind w:left="3600" w:hanging="360"/>
+      </w:pPr>
+    </w:lvl>
+    <w:lvl w:ilvl="5" w:tplc="040E001B" w:tentative="1">
+      <w:start w:val="1"/>
+      <w:numFmt w:val="lowerRoman"/>
+      <w:lvlText w:val="%6."/>
+      <w:lvlJc w:val="right"/>
+      <w:pPr>
+        <w:ind w:left="4320" w:hanging="180"/>
+      </w:pPr>
+    </w:lvl>
+    <w:lvl w:ilvl="6" w:tplc="040E000F" w:tentative="1">
+      <w:start w:val="1"/>
+      <w:numFmt w:val="decimal"/>
+      <w:lvlText w:val="%7."/>
+      <w:lvlJc w:val="left"/>
+      <w:pPr>
+        <w:ind w:left="5040" w:hanging="360"/>
+      </w:pPr>
+    </w:lvl>
+    <w:lvl w:ilvl="7" w:tplc="040E0019" w:tentative="1">
+      <w:start w:val="1"/>
+      <w:numFmt w:val="lowerLetter"/>
+      <w:lvlText w:val="%8."/>
+      <w:lvlJc w:val="left"/>
+      <w:pPr>
+        <w:ind w:left="5760" w:hanging="360"/>
+      </w:pPr>
+    </w:lvl>
+    <w:lvl w:ilvl="8" w:tplc="040E001B" w:tentative="1">
+      <w:start w:val="1"/>
+      <w:numFmt w:val="lowerRoman"/>
+      <w:lvlText w:val="%9."/>
+      <w:lvlJc w:val="right"/>
+      <w:pPr>
+        <w:ind w:left="6480" w:hanging="180"/>
+      </w:pPr>
+    </w:lvl>
+  </w:abstractNum>
+  <w:abstractNum w:abstractNumId="5" w15:restartNumberingAfterBreak="0">
+    <w:nsid w:val="47C3440E"/>
+    <w:multiLevelType w:val="hybridMultilevel"/>
+    <w:tmpl w:val="3126D696"/>
+    <w:lvl w:ilvl="0" w:tplc="040E0001">
+      <w:start w:val="1"/>
+      <w:numFmt w:val="bullet"/>
+      <w:lvlText w:val=""/>
+      <w:lvlJc w:val="left"/>
+      <w:pPr>
+        <w:ind w:left="720" w:hanging="360"/>
+      </w:pPr>
+      <w:rPr>
+        <w:rFonts w:ascii="Symbol" w:hAnsi="Symbol" w:hint="default"/>
+      </w:rPr>
+    </w:lvl>
+    <w:lvl w:ilvl="1" w:tplc="040E0003" w:tentative="1">
+      <w:start w:val="1"/>
+      <w:numFmt w:val="bullet"/>
+      <w:lvlText w:val="o"/>
+      <w:lvlJc w:val="left"/>
+      <w:pPr>
+        <w:ind w:left="1440" w:hanging="360"/>
+      </w:pPr>
+      <w:rPr>
+        <w:rFonts w:ascii="Courier New" w:hAnsi="Courier New" w:cs="Courier New" w:hint="default"/>
+      </w:rPr>
+    </w:lvl>
+    <w:lvl w:ilvl="2" w:tplc="040E0005" w:tentative="1">
+      <w:start w:val="1"/>
+      <w:numFmt w:val="bullet"/>
+      <w:lvlText w:val=""/>
+      <w:lvlJc w:val="left"/>
+      <w:pPr>
+        <w:ind w:left="2160" w:hanging="360"/>
+      </w:pPr>
+      <w:rPr>
+        <w:rFonts w:ascii="Wingdings" w:hAnsi="Wingdings" w:hint="default"/>
+      </w:rPr>
+    </w:lvl>
+    <w:lvl w:ilvl="3" w:tplc="040E0001" w:tentative="1">
+      <w:start w:val="1"/>
+      <w:numFmt w:val="bullet"/>
+      <w:lvlText w:val=""/>
+      <w:lvlJc w:val="left"/>
+      <w:pPr>
+        <w:ind w:left="2880" w:hanging="360"/>
+      </w:pPr>
+      <w:rPr>
+        <w:rFonts w:ascii="Symbol" w:hAnsi="Symbol" w:hint="default"/>
+      </w:rPr>
+    </w:lvl>
+    <w:lvl w:ilvl="4" w:tplc="040E0003" w:tentative="1">
+      <w:start w:val="1"/>
+      <w:numFmt w:val="bullet"/>
+      <w:lvlText w:val="o"/>
+      <w:lvlJc w:val="left"/>
+      <w:pPr>
+        <w:ind w:left="3600" w:hanging="360"/>
+      </w:pPr>
+      <w:rPr>
+        <w:rFonts w:ascii="Courier New" w:hAnsi="Courier New" w:cs="Courier New" w:hint="default"/>
+      </w:rPr>
+    </w:lvl>
+    <w:lvl w:ilvl="5" w:tplc="040E0005" w:tentative="1">
+      <w:start w:val="1"/>
+      <w:numFmt w:val="bullet"/>
+      <w:lvlText w:val=""/>
+      <w:lvlJc w:val="left"/>
+      <w:pPr>
+        <w:ind w:left="4320" w:hanging="360"/>
+      </w:pPr>
+      <w:rPr>
+        <w:rFonts w:ascii="Wingdings" w:hAnsi="Wingdings" w:hint="default"/>
+      </w:rPr>
+    </w:lvl>
+    <w:lvl w:ilvl="6" w:tplc="040E0001" w:tentative="1">
+      <w:start w:val="1"/>
+      <w:numFmt w:val="bullet"/>
+      <w:lvlText w:val=""/>
+      <w:lvlJc w:val="left"/>
+      <w:pPr>
+        <w:ind w:left="5040" w:hanging="360"/>
+      </w:pPr>
+      <w:rPr>
+        <w:rFonts w:ascii="Symbol" w:hAnsi="Symbol" w:hint="default"/>
+      </w:rPr>
+    </w:lvl>
+    <w:lvl w:ilvl="7" w:tplc="040E0003" w:tentative="1">
+      <w:start w:val="1"/>
+      <w:numFmt w:val="bullet"/>
+      <w:lvlText w:val="o"/>
+      <w:lvlJc w:val="left"/>
+      <w:pPr>
+        <w:ind w:left="5760" w:hanging="360"/>
+      </w:pPr>
+      <w:rPr>
+        <w:rFonts w:ascii="Courier New" w:hAnsi="Courier New" w:cs="Courier New" w:hint="default"/>
+      </w:rPr>
+    </w:lvl>
+    <w:lvl w:ilvl="8" w:tplc="040E0005" w:tentative="1">
+      <w:start w:val="1"/>
+      <w:numFmt w:val="bullet"/>
+      <w:lvlText w:val=""/>
+      <w:lvlJc w:val="left"/>
+      <w:pPr>
         <w:ind w:left="6480" w:hanging="360"/>
+      </w:pPr>
+      <w:rPr>
+        <w:rFonts w:ascii="Wingdings" w:hAnsi="Wingdings" w:hint="default"/>
+      </w:rPr>
+    </w:lvl>
+  </w:abstractNum>
+  <w:abstractNum w:abstractNumId="6" w15:restartNumberingAfterBreak="0">
+    <w:nsid w:val="51FB59FA"/>
+    <w:multiLevelType w:val="hybridMultilevel"/>
+    <w:tmpl w:val="32D68AC4"/>
+    <w:lvl w:ilvl="0" w:tplc="040E0001">
+      <w:start w:val="1"/>
+      <w:numFmt w:val="bullet"/>
+      <w:lvlText w:val=""/>
+      <w:lvlJc w:val="left"/>
+      <w:pPr>
+        <w:ind w:left="720" w:hanging="360"/>
+      </w:pPr>
+      <w:rPr>
+        <w:rFonts w:ascii="Symbol" w:hAnsi="Symbol" w:hint="default"/>
+      </w:rPr>
+    </w:lvl>
+    <w:lvl w:ilvl="1" w:tplc="040E0003" w:tentative="1">
+      <w:start w:val="1"/>
+      <w:numFmt w:val="bullet"/>
+      <w:lvlText w:val="o"/>
+      <w:lvlJc w:val="left"/>
+      <w:pPr>
+        <w:ind w:left="1440" w:hanging="360"/>
+      </w:pPr>
+      <w:rPr>
+        <w:rFonts w:ascii="Courier New" w:hAnsi="Courier New" w:cs="Courier New" w:hint="default"/>
+      </w:rPr>
+    </w:lvl>
+    <w:lvl w:ilvl="2" w:tplc="040E0005" w:tentative="1">
+      <w:start w:val="1"/>
+      <w:numFmt w:val="bullet"/>
+      <w:lvlText w:val=""/>
+      <w:lvlJc w:val="left"/>
+      <w:pPr>
+        <w:ind w:left="2160" w:hanging="360"/>
+      </w:pPr>
+      <w:rPr>
+        <w:rFonts w:ascii="Wingdings" w:hAnsi="Wingdings" w:hint="default"/>
+      </w:rPr>
+    </w:lvl>
+    <w:lvl w:ilvl="3" w:tplc="040E0001" w:tentative="1">
+      <w:start w:val="1"/>
+      <w:numFmt w:val="bullet"/>
+      <w:lvlText w:val=""/>
+      <w:lvlJc w:val="left"/>
+      <w:pPr>
+        <w:ind w:left="2880" w:hanging="360"/>
+      </w:pPr>
+      <w:rPr>
+        <w:rFonts w:ascii="Symbol" w:hAnsi="Symbol" w:hint="default"/>
+      </w:rPr>
+    </w:lvl>
+    <w:lvl w:ilvl="4" w:tplc="040E0003" w:tentative="1">
+      <w:start w:val="1"/>
+      <w:numFmt w:val="bullet"/>
+      <w:lvlText w:val="o"/>
+      <w:lvlJc w:val="left"/>
+      <w:pPr>
+        <w:ind w:left="3600" w:hanging="360"/>
+      </w:pPr>
+      <w:rPr>
+        <w:rFonts w:ascii="Courier New" w:hAnsi="Courier New" w:cs="Courier New" w:hint="default"/>
+      </w:rPr>
+    </w:lvl>
+    <w:lvl w:ilvl="5" w:tplc="040E0005" w:tentative="1">
+      <w:start w:val="1"/>
+      <w:numFmt w:val="bullet"/>
+      <w:lvlText w:val=""/>
+      <w:lvlJc w:val="left"/>
+      <w:pPr>
+        <w:ind w:left="4320" w:hanging="360"/>
+      </w:pPr>
+      <w:rPr>
+        <w:rFonts w:ascii="Wingdings" w:hAnsi="Wingdings" w:hint="default"/>
+      </w:rPr>
+    </w:lvl>
+    <w:lvl w:ilvl="6" w:tplc="040E0001" w:tentative="1">
+      <w:start w:val="1"/>
+      <w:numFmt w:val="bullet"/>
+      <w:lvlText w:val=""/>
+      <w:lvlJc w:val="left"/>
+      <w:pPr>
+        <w:ind w:left="5040" w:hanging="360"/>
+      </w:pPr>
+      <w:rPr>
+        <w:rFonts w:ascii="Symbol" w:hAnsi="Symbol" w:hint="default"/>
+      </w:rPr>
+    </w:lvl>
+    <w:lvl w:ilvl="7" w:tplc="040E0003" w:tentative="1">
+      <w:start w:val="1"/>
+      <w:numFmt w:val="bullet"/>
+      <w:lvlText w:val="o"/>
+      <w:lvlJc w:val="left"/>
+      <w:pPr>
+        <w:ind w:left="5760" w:hanging="360"/>
+      </w:pPr>
+      <w:rPr>
+        <w:rFonts w:ascii="Courier New" w:hAnsi="Courier New" w:cs="Courier New" w:hint="default"/>
+      </w:rPr>
+    </w:lvl>
+    <w:lvl w:ilvl="8" w:tplc="040E0005" w:tentative="1">
+      <w:start w:val="1"/>
+      <w:numFmt w:val="bullet"/>
+      <w:lvlText w:val=""/>
+      <w:lvlJc w:val="left"/>
+      <w:pPr>
+        <w:ind w:left="6480" w:hanging="360"/>
+      </w:pPr>
+      <w:rPr>
+        <w:rFonts w:ascii="Wingdings" w:hAnsi="Wingdings" w:hint="default"/>
+      </w:rPr>
+    </w:lvl>
+  </w:abstractNum>
+  <w:abstractNum w:abstractNumId="7" w15:restartNumberingAfterBreak="0">
+    <w:nsid w:val="6B96237B"/>
+    <w:multiLevelType w:val="hybridMultilevel"/>
+    <w:tmpl w:val="A336D4D4"/>
+    <w:lvl w:ilvl="0" w:tplc="040E0001">
+      <w:start w:val="1"/>
+      <w:numFmt w:val="bullet"/>
+      <w:lvlText w:val=""/>
+      <w:lvlJc w:val="left"/>
+      <w:pPr>
+        <w:ind w:left="1287" w:hanging="360"/>
+      </w:pPr>
+      <w:rPr>
+        <w:rFonts w:ascii="Symbol" w:hAnsi="Symbol" w:hint="default"/>
+      </w:rPr>
+    </w:lvl>
+    <w:lvl w:ilvl="1" w:tplc="040E0003" w:tentative="1">
+      <w:start w:val="1"/>
+      <w:numFmt w:val="bullet"/>
+      <w:lvlText w:val="o"/>
+      <w:lvlJc w:val="left"/>
+      <w:pPr>
+        <w:ind w:left="2007" w:hanging="360"/>
+      </w:pPr>
+      <w:rPr>
+        <w:rFonts w:ascii="Courier New" w:hAnsi="Courier New" w:cs="Courier New" w:hint="default"/>
+      </w:rPr>
+    </w:lvl>
+    <w:lvl w:ilvl="2" w:tplc="040E0005" w:tentative="1">
+      <w:start w:val="1"/>
+      <w:numFmt w:val="bullet"/>
+      <w:lvlText w:val=""/>
+      <w:lvlJc w:val="left"/>
+      <w:pPr>
+        <w:ind w:left="2727" w:hanging="360"/>
+      </w:pPr>
+      <w:rPr>
+        <w:rFonts w:ascii="Wingdings" w:hAnsi="Wingdings" w:hint="default"/>
+      </w:rPr>
+    </w:lvl>
+    <w:lvl w:ilvl="3" w:tplc="040E0001" w:tentative="1">
+      <w:start w:val="1"/>
+      <w:numFmt w:val="bullet"/>
+      <w:lvlText w:val=""/>
+      <w:lvlJc w:val="left"/>
+      <w:pPr>
+        <w:ind w:left="3447" w:hanging="360"/>
+      </w:pPr>
+      <w:rPr>
+        <w:rFonts w:ascii="Symbol" w:hAnsi="Symbol" w:hint="default"/>
+      </w:rPr>
+    </w:lvl>
+    <w:lvl w:ilvl="4" w:tplc="040E0003" w:tentative="1">
+      <w:start w:val="1"/>
+      <w:numFmt w:val="bullet"/>
+      <w:lvlText w:val="o"/>
+      <w:lvlJc w:val="left"/>
+      <w:pPr>
+        <w:ind w:left="4167" w:hanging="360"/>
+      </w:pPr>
+      <w:rPr>
+        <w:rFonts w:ascii="Courier New" w:hAnsi="Courier New" w:cs="Courier New" w:hint="default"/>
+      </w:rPr>
+    </w:lvl>
+    <w:lvl w:ilvl="5" w:tplc="040E0005" w:tentative="1">
+      <w:start w:val="1"/>
+      <w:numFmt w:val="bullet"/>
+      <w:lvlText w:val=""/>
+      <w:lvlJc w:val="left"/>
+      <w:pPr>
+        <w:ind w:left="4887" w:hanging="360"/>
+      </w:pPr>
+      <w:rPr>
+        <w:rFonts w:ascii="Wingdings" w:hAnsi="Wingdings" w:hint="default"/>
+      </w:rPr>
+    </w:lvl>
+    <w:lvl w:ilvl="6" w:tplc="040E0001" w:tentative="1">
+      <w:start w:val="1"/>
+      <w:numFmt w:val="bullet"/>
+      <w:lvlText w:val=""/>
+      <w:lvlJc w:val="left"/>
+      <w:pPr>
+        <w:ind w:left="5607" w:hanging="360"/>
+      </w:pPr>
+      <w:rPr>
+        <w:rFonts w:ascii="Symbol" w:hAnsi="Symbol" w:hint="default"/>
+      </w:rPr>
+    </w:lvl>
+    <w:lvl w:ilvl="7" w:tplc="040E0003" w:tentative="1">
+      <w:start w:val="1"/>
+      <w:numFmt w:val="bullet"/>
+      <w:lvlText w:val="o"/>
+      <w:lvlJc w:val="left"/>
+      <w:pPr>
+        <w:ind w:left="6327" w:hanging="360"/>
+      </w:pPr>
+      <w:rPr>
+        <w:rFonts w:ascii="Courier New" w:hAnsi="Courier New" w:cs="Courier New" w:hint="default"/>
+      </w:rPr>
+    </w:lvl>
+    <w:lvl w:ilvl="8" w:tplc="040E0005" w:tentative="1">
+      <w:start w:val="1"/>
+      <w:numFmt w:val="bullet"/>
+      <w:lvlText w:val=""/>
+      <w:lvlJc w:val="left"/>
+      <w:pPr>
+        <w:ind w:left="7047" w:hanging="360"/>
       </w:pPr>
       <w:rPr>
         <w:rFonts w:ascii="Wingdings" w:hAnsi="Wingdings" w:hint="default"/>
@@ -14462,10 +16733,10 @@
     </w:lvl>
   </w:abstractNum>
   <w:num w:numId="1">
-    <w:abstractNumId w:val="2"/>
+    <w:abstractNumId w:val="5"/>
   </w:num>
   <w:num w:numId="2">
-    <w:abstractNumId w:val="1"/>
+    <w:abstractNumId w:val="4"/>
   </w:num>
   <w:num w:numId="3">
     <w:abstractNumId w:val="0"/>
@@ -14501,7 +16772,19 @@
     </w:lvlOverride>
   </w:num>
   <w:num w:numId="9">
+    <w:abstractNumId w:val="6"/>
+  </w:num>
+  <w:num w:numId="10">
+    <w:abstractNumId w:val="2"/>
+  </w:num>
+  <w:num w:numId="11">
+    <w:abstractNumId w:val="7"/>
+  </w:num>
+  <w:num w:numId="12">
     <w:abstractNumId w:val="3"/>
+  </w:num>
+  <w:num w:numId="13">
+    <w:abstractNumId w:val="1"/>
   </w:num>
 </w:numbering>
 </file>
@@ -14988,8 +17271,10 @@
     <w:basedOn w:val="Norml"/>
     <w:link w:val="SzvegChar"/>
     <w:qFormat/>
-    <w:rsid w:val="00BC2EF5"/>
+    <w:rsid w:val="00563A66"/>
     <w:pPr>
+      <w:spacing w:line="360" w:lineRule="auto"/>
+      <w:ind w:firstLine="567"/>
       <w:jc w:val="both"/>
     </w:pPr>
     <w:rPr>
@@ -15015,7 +17300,7 @@
     <w:name w:val="Szöveg Char"/>
     <w:basedOn w:val="Bekezdsalapbettpusa"/>
     <w:link w:val="Szveg"/>
-    <w:rsid w:val="00BC2EF5"/>
+    <w:rsid w:val="00563A66"/>
     <w:rPr>
       <w:rFonts w:ascii="Times New Roman" w:hAnsi="Times New Roman" w:cs="Times New Roman"/>
       <w:sz w:val="24"/>
@@ -15079,6 +17364,29 @@
         <w:insideV w:val="single" w:sz="4" w:space="0" w:color="auto"/>
       </w:tblBorders>
     </w:tblPr>
+  </w:style>
+  <w:style w:type="character" w:styleId="Hiperhivatkozs">
+    <w:name w:val="Hyperlink"/>
+    <w:basedOn w:val="Bekezdsalapbettpusa"/>
+    <w:uiPriority w:val="99"/>
+    <w:unhideWhenUsed/>
+    <w:rsid w:val="000E52B4"/>
+    <w:rPr>
+      <w:color w:val="0563C1" w:themeColor="hyperlink"/>
+      <w:u w:val="single"/>
+    </w:rPr>
+  </w:style>
+  <w:style w:type="character" w:styleId="Feloldatlanmegemlts">
+    <w:name w:val="Unresolved Mention"/>
+    <w:basedOn w:val="Bekezdsalapbettpusa"/>
+    <w:uiPriority w:val="99"/>
+    <w:semiHidden/>
+    <w:unhideWhenUsed/>
+    <w:rsid w:val="000E52B4"/>
+    <w:rPr>
+      <w:color w:val="605E5C"/>
+      <w:shd w:val="clear" w:color="auto" w:fill="E1DFDD"/>
+    </w:rPr>
   </w:style>
 </w:styles>
 </file>

</xml_diff>

<commit_message>
Értékelés dinamikus url javítva Kijelentkezés javítva Admin funkciók javítva Dokumentáció folytatva
</commit_message>
<xml_diff>
--- a/Dokumentacio/DogGo_Web_Dokumentacio.docx
+++ b/Dokumentacio/DogGo_Web_Dokumentacio.docx
@@ -869,10 +869,13 @@
         </w:numPr>
       </w:pPr>
       <w:r>
-        <w:t>Google Chrome 57</w:t>
+        <w:t xml:space="preserve">Google Chrome </w:t>
       </w:r>
       <w:r>
         <w:t>v</w:t>
+      </w:r>
+      <w:r>
+        <w:t>57</w:t>
       </w:r>
     </w:p>
     <w:p>
@@ -884,10 +887,13 @@
         </w:numPr>
       </w:pPr>
       <w:r>
-        <w:t>Microsoft Edge 79</w:t>
+        <w:t xml:space="preserve">Microsoft Edge </w:t>
       </w:r>
       <w:r>
         <w:t>v</w:t>
+      </w:r>
+      <w:r>
+        <w:t>79</w:t>
       </w:r>
     </w:p>
     <w:p>
@@ -899,10 +905,13 @@
         </w:numPr>
       </w:pPr>
       <w:r>
-        <w:t>Opera 44</w:t>
+        <w:t xml:space="preserve">Opera </w:t>
       </w:r>
       <w:r>
         <w:t>v</w:t>
+      </w:r>
+      <w:r>
+        <w:t>44</w:t>
       </w:r>
     </w:p>
     <w:p>
@@ -914,10 +923,13 @@
         </w:numPr>
       </w:pPr>
       <w:r>
-        <w:t>Safari 11</w:t>
+        <w:t xml:space="preserve">Safari </w:t>
       </w:r>
       <w:r>
         <w:t>v</w:t>
+      </w:r>
+      <w:r>
+        <w:t>11</w:t>
       </w:r>
     </w:p>
     <w:p>
@@ -932,10 +944,13 @@
         <w:t>Firefox</w:t>
       </w:r>
       <w:r>
-        <w:t xml:space="preserve"> 76</w:t>
+        <w:t xml:space="preserve"> </w:t>
       </w:r>
       <w:r>
         <w:t>v</w:t>
+      </w:r>
+      <w:r>
+        <w:t>76</w:t>
       </w:r>
     </w:p>
     <w:p>
@@ -11427,10 +11442,7 @@
           </w:tcPr>
           <w:p>
             <w:r>
-              <w:t>Felhasználónév: teszt</w:t>
-            </w:r>
-            <w:r>
-              <w:t>_user_1</w:t>
+              <w:t>Felhasználónév: teszt_user_1</w:t>
             </w:r>
           </w:p>
           <w:p>
@@ -11463,19 +11475,13 @@
           </w:tcPr>
           <w:p>
             <w:r>
-              <w:t xml:space="preserve">Az oldalon </w:t>
-            </w:r>
-            <w:r>
-              <w:t>”Ilyen felhasználó már létezik</w:t>
+              <w:t>Az oldalon ”Ilyen felhasználó már létezik</w:t>
             </w:r>
             <w:r>
               <w:t>!</w:t>
             </w:r>
             <w:r>
-              <w:t xml:space="preserve">” </w:t>
-            </w:r>
-            <w:r>
-              <w:t>hibaüzenet jelenik meg</w:t>
+              <w:t>” hibaüzenet jelenik meg</w:t>
             </w:r>
           </w:p>
         </w:tc>
@@ -12152,10 +12158,7 @@
           </w:tcPr>
           <w:p>
             <w:r>
-              <w:t>Minden bemeneti mező alatt megfelelő hibaüzenet jelenik meg,</w:t>
-            </w:r>
-            <w:r>
-              <w:t xml:space="preserve"> kivéve a Hely leírása mező alatt, mert nem kötelező a mező kitöltése</w:t>
+              <w:t>Minden bemeneti mező alatt megfelelő hibaüzenet jelenik meg, kivéve a Hely leírása mező alatt, mert nem kötelező a mező kitöltése</w:t>
             </w:r>
           </w:p>
         </w:tc>
@@ -12178,6 +12181,9 @@
           </w:tcPr>
           <w:p>
             <w:r>
+              <w:rPr>
+                <w:noProof/>
+              </w:rPr>
               <w:drawing>
                 <wp:anchor distT="0" distB="0" distL="114300" distR="114300" simplePos="0" relativeHeight="251682816" behindDoc="0" locked="0" layoutInCell="1" allowOverlap="1" wp14:anchorId="782BC22A" wp14:editId="73355985">
                   <wp:simplePos x="1330036" y="2636322"/>
@@ -12248,34 +12254,22 @@
           </w:tcPr>
           <w:p>
             <w:r>
-              <w:t xml:space="preserve">Hely neve: </w:t>
-            </w:r>
-            <w:r>
-              <w:t>T</w:t>
-            </w:r>
-          </w:p>
-          <w:p>
-            <w:r>
-              <w:t xml:space="preserve">Hely szélessége: </w:t>
-            </w:r>
-            <w:r>
-              <w:t>1</w:t>
-            </w:r>
-          </w:p>
-          <w:p>
-            <w:r>
-              <w:t xml:space="preserve">Hely hosszúsága: </w:t>
-            </w:r>
-            <w:r>
-              <w:t>1</w:t>
-            </w:r>
-          </w:p>
-          <w:p>
-            <w:r>
-              <w:t xml:space="preserve">Hely leírása: </w:t>
-            </w:r>
-            <w:r>
-              <w:t>Teszt</w:t>
+              <w:t>Hely neve: T</w:t>
+            </w:r>
+          </w:p>
+          <w:p>
+            <w:r>
+              <w:t>Hely szélessége: 1</w:t>
+            </w:r>
+          </w:p>
+          <w:p>
+            <w:r>
+              <w:t>Hely hosszúsága: 1</w:t>
+            </w:r>
+          </w:p>
+          <w:p>
+            <w:r>
+              <w:t>Hely leírása: Teszt</w:t>
             </w:r>
           </w:p>
         </w:tc>
@@ -12317,10 +12311,7 @@
           </w:tcPr>
           <w:p>
             <w:r>
-              <w:t>Hely neve: T</w:t>
-            </w:r>
-            <w:r>
-              <w:t>eszt</w:t>
+              <w:t>Hely neve: Teszt</w:t>
             </w:r>
           </w:p>
           <w:p>
@@ -12436,13 +12427,7 @@
           </w:tcPr>
           <w:p>
             <w:r>
-              <w:t>Üre</w:t>
-            </w:r>
-            <w:r>
-              <w:t xml:space="preserve">s </w:t>
-            </w:r>
-            <w:r>
-              <w:t>bemeneti mezők</w:t>
+              <w:t>Üres bemeneti mezők</w:t>
             </w:r>
           </w:p>
         </w:tc>
@@ -12490,6 +12475,9 @@
           </w:tcPr>
           <w:p>
             <w:r>
+              <w:rPr>
+                <w:noProof/>
+              </w:rPr>
               <w:drawing>
                 <wp:anchor distT="0" distB="0" distL="114300" distR="114300" simplePos="0" relativeHeight="251683840" behindDoc="0" locked="0" layoutInCell="1" allowOverlap="1" wp14:anchorId="58EDD289" wp14:editId="14176CF9">
                   <wp:simplePos x="1330036" y="2125683"/>
@@ -12560,18 +12548,12 @@
           </w:tcPr>
           <w:p>
             <w:r>
-              <w:t xml:space="preserve">Felhasználónév: </w:t>
-            </w:r>
-            <w:r>
-              <w:t>T</w:t>
-            </w:r>
-          </w:p>
-          <w:p>
-            <w:r>
-              <w:t xml:space="preserve">Email: </w:t>
-            </w:r>
-            <w:r>
-              <w:t>t</w:t>
+              <w:t>Felhasználónév: T</w:t>
+            </w:r>
+          </w:p>
+          <w:p>
+            <w:r>
+              <w:t>Email: t</w:t>
             </w:r>
           </w:p>
         </w:tc>
@@ -12604,6 +12586,9 @@
           </w:tcPr>
           <w:p>
             <w:r>
+              <w:rPr>
+                <w:noProof/>
+              </w:rPr>
               <w:drawing>
                 <wp:anchor distT="0" distB="0" distL="114300" distR="114300" simplePos="0" relativeHeight="251684864" behindDoc="0" locked="0" layoutInCell="1" allowOverlap="1" wp14:anchorId="19CB25B7" wp14:editId="5C943E2F">
                   <wp:simplePos x="1330036" y="3770416"/>
@@ -12682,10 +12667,7 @@
           </w:p>
           <w:p>
             <w:r>
-              <w:t xml:space="preserve">Email: </w:t>
-            </w:r>
-            <w:r>
-              <w:t>teszt@gmail.com</w:t>
+              <w:t>Email: teszt@gmail.com</w:t>
             </w:r>
           </w:p>
         </w:tc>
@@ -12730,6 +12712,9 @@
           </w:tcPr>
           <w:p>
             <w:r>
+              <w:rPr>
+                <w:noProof/>
+              </w:rPr>
               <w:drawing>
                 <wp:anchor distT="0" distB="0" distL="114300" distR="114300" simplePos="0" relativeHeight="251685888" behindDoc="0" locked="0" layoutInCell="1" allowOverlap="1" wp14:anchorId="5667CE66" wp14:editId="0766418A">
                   <wp:simplePos x="1330036" y="5533901"/>
@@ -12800,10 +12785,7 @@
           </w:tcPr>
           <w:p>
             <w:r>
-              <w:t xml:space="preserve">Felhasználónév: </w:t>
-            </w:r>
-            <w:r>
-              <w:t>Test1</w:t>
+              <w:t>Felhasználónév: Test1</w:t>
             </w:r>
           </w:p>
           <w:p>
@@ -12818,13 +12800,7 @@
           </w:tcPr>
           <w:p>
             <w:r>
-              <w:t>Az alkalmazás a főoldalra navigál minket, a navigációs sáv jobb felső sarkában a</w:t>
-            </w:r>
-            <w:r>
-              <w:t xml:space="preserve">z új </w:t>
-            </w:r>
-            <w:r>
-              <w:t>felhasználónevünket láthatjuk</w:t>
+              <w:t>Az alkalmazás a főoldalra navigál minket, a navigációs sáv jobb felső sarkában az új felhasználónevünket láthatjuk</w:t>
             </w:r>
           </w:p>
         </w:tc>
@@ -12935,10 +12911,7 @@
           </w:tcPr>
           <w:p>
             <w:r>
-              <w:t>A</w:t>
-            </w:r>
-            <w:r>
-              <w:t xml:space="preserve"> bemeneti mező alatt megfelelő hibaüzenet jelenik meg</w:t>
+              <w:t>A bemeneti mező alatt megfelelő hibaüzenet jelenik meg</w:t>
             </w:r>
           </w:p>
         </w:tc>
@@ -12961,6 +12934,9 @@
           </w:tcPr>
           <w:p>
             <w:r>
+              <w:rPr>
+                <w:noProof/>
+              </w:rPr>
               <w:drawing>
                 <wp:anchor distT="0" distB="0" distL="114300" distR="114300" simplePos="0" relativeHeight="251689984" behindDoc="0" locked="0" layoutInCell="1" allowOverlap="1" wp14:anchorId="7D62DCD8" wp14:editId="69118A82">
                   <wp:simplePos x="1329526" y="2126120"/>
@@ -13027,13 +13003,7 @@
           </w:tcPr>
           <w:p>
             <w:r>
-              <w:t>Helytelen adat</w:t>
-            </w:r>
-            <w:r>
-              <w:t xml:space="preserve">tal </w:t>
-            </w:r>
-            <w:r>
-              <w:t>kitöltött bemeneti mező</w:t>
+              <w:t>Helytelen adattal kitöltött bemeneti mező</w:t>
             </w:r>
           </w:p>
         </w:tc>
@@ -13118,6 +13088,9 @@
           </w:tcPr>
           <w:p>
             <w:r>
+              <w:rPr>
+                <w:noProof/>
+              </w:rPr>
               <w:drawing>
                 <wp:anchor distT="0" distB="0" distL="114300" distR="114300" simplePos="0" relativeHeight="251691008" behindDoc="0" locked="0" layoutInCell="1" allowOverlap="1" wp14:anchorId="005B18D1" wp14:editId="1ED4E10C">
                   <wp:simplePos x="1329526" y="4538341"/>
@@ -13272,13 +13245,7 @@
           </w:tcPr>
           <w:p>
             <w:r>
-              <w:t>A bemeneti mező</w:t>
-            </w:r>
-            <w:r>
-              <w:t>k</w:t>
-            </w:r>
-            <w:r>
-              <w:t xml:space="preserve"> alatt megfelelő hibaüzenet jelenik meg</w:t>
+              <w:t>A bemeneti mezők alatt megfelelő hibaüzenet jelenik meg</w:t>
             </w:r>
           </w:p>
         </w:tc>
@@ -13288,13 +13255,7 @@
           </w:tcPr>
           <w:p>
             <w:r>
-              <w:t>A bemeneti mező</w:t>
-            </w:r>
-            <w:r>
-              <w:t>k</w:t>
-            </w:r>
-            <w:r>
-              <w:t xml:space="preserve"> alatt megfelelő hibaüzenet jelenik meg</w:t>
+              <w:t>A bemeneti mezők alatt megfelelő hibaüzenet jelenik meg</w:t>
             </w:r>
           </w:p>
         </w:tc>
@@ -13307,6 +13268,9 @@
           </w:tcPr>
           <w:p>
             <w:r>
+              <w:rPr>
+                <w:noProof/>
+              </w:rPr>
               <w:drawing>
                 <wp:anchor distT="0" distB="0" distL="114300" distR="114300" simplePos="0" relativeHeight="251692032" behindDoc="0" locked="0" layoutInCell="1" allowOverlap="1" wp14:anchorId="7D08749A" wp14:editId="566FD693">
                   <wp:simplePos x="1329526" y="2126120"/>
@@ -13367,13 +13331,7 @@
           </w:tcPr>
           <w:p>
             <w:r>
-              <w:t>Helytelen adat</w:t>
-            </w:r>
-            <w:r>
-              <w:t xml:space="preserve">okkal </w:t>
-            </w:r>
-            <w:r>
-              <w:t>kitöltött bemeneti mező</w:t>
+              <w:t>Helytelen adatokkal kitöltött bemeneti mező</w:t>
             </w:r>
             <w:r>
               <w:t>k</w:t>
@@ -13386,10 +13344,7 @@
           </w:tcPr>
           <w:p>
             <w:r>
-              <w:t xml:space="preserve">Szöveges vélemény: </w:t>
-            </w:r>
-            <w:r>
-              <w:t>256 * t</w:t>
+              <w:t>Szöveges vélemény: 256 * t</w:t>
             </w:r>
           </w:p>
           <w:p>
@@ -13436,18 +13391,12 @@
           </w:tcPr>
           <w:p>
             <w:r>
-              <w:t>Szöveges vélemény:</w:t>
-            </w:r>
-            <w:r>
-              <w:t xml:space="preserve"> Teszt</w:t>
-            </w:r>
-          </w:p>
-          <w:p>
-            <w:r>
-              <w:t xml:space="preserve">Skálás értékelés: </w:t>
-            </w:r>
-            <w:r>
-              <w:t>3</w:t>
+              <w:t>Szöveges vélemény: Teszt</w:t>
+            </w:r>
+          </w:p>
+          <w:p>
+            <w:r>
+              <w:t>Skálás értékelés: 3</w:t>
             </w:r>
           </w:p>
         </w:tc>
@@ -13457,13 +13406,7 @@
           </w:tcPr>
           <w:p>
             <w:r>
-              <w:t>”</w:t>
-            </w:r>
-            <w:r>
-              <w:t>Értékelés sikeresen közzétéve!</w:t>
-            </w:r>
-            <w:r>
-              <w:t>” üzenet jelenik meg az oldalon</w:t>
+              <w:t>”Értékelés sikeresen közzétéve!” üzenet jelenik meg az oldalon</w:t>
             </w:r>
           </w:p>
         </w:tc>
@@ -13486,6 +13429,9 @@
           </w:tcPr>
           <w:p>
             <w:r>
+              <w:rPr>
+                <w:noProof/>
+              </w:rPr>
               <w:drawing>
                 <wp:anchor distT="0" distB="0" distL="114300" distR="114300" simplePos="0" relativeHeight="251693056" behindDoc="0" locked="0" layoutInCell="1" allowOverlap="1" wp14:anchorId="14A941A0" wp14:editId="6C49945D">
                   <wp:simplePos x="1329526" y="4442974"/>

</xml_diff>